<commit_message>
updates and knitted doc
</commit_message>
<xml_diff>
--- a/CorrectedManuscipt._Davenport2020.docx
+++ b/CorrectedManuscipt._Davenport2020.docx
@@ -3897,10 +3897,7 @@
         <w:t xml:space="preserve"> = </w:t>
       </w:r>
       <w:r>
-        <w:rPr>
-          <w:highlight w:val="yellow"/>
-        </w:rPr>
-        <w:t>2</w:t>
+        <w:t>1</w:t>
       </w:r>
       <w:r>
         <w:t xml:space="preserve"> principal components). We removed loci when the q-value (</w:t>
@@ -5190,7 +5187,19 @@
         <w:rPr>
           <w:highlight w:val="yellow"/>
         </w:rPr>
-        <w:t>Materials TableS5.1</w:t>
+        <w:t>Materials Table</w:t>
+      </w:r>
+      <w:r>
+        <w:rPr>
+          <w:highlight w:val="yellow"/>
+        </w:rPr>
+        <w:t xml:space="preserve"> </w:t>
+      </w:r>
+      <w:r>
+        <w:rPr>
+          <w:highlight w:val="yellow"/>
+        </w:rPr>
+        <w:t>S5.1</w:t>
       </w:r>
       <w:r>
         <w:rPr>
@@ -7419,7 +7428,7 @@
           <w:rFonts w:asciiTheme="minorHAnsi" w:hAnsiTheme="minorHAnsi" w:cstheme="minorHAnsi"/>
           <w:highlight w:val="yellow"/>
         </w:rPr>
-        <w:t>4592</w:t>
+        <w:t>4253</w:t>
       </w:r>
       <w:r>
         <w:t xml:space="preserve"> </w:t>
@@ -7437,10 +7446,7 @@
         <w:t>23</w:t>
       </w:r>
       <w:r>
-        <w:rPr>
-          <w:highlight w:val="yellow"/>
-        </w:rPr>
-        <w:t>3</w:t>
+        <w:t>5</w:t>
       </w:r>
       <w:r>
         <w:t xml:space="preserve"> EAP individuals with high quality SNP genotypes (Dataset-2). </w:t>
@@ -7581,240 +7587,7 @@
         </m:r>
       </m:oMath>
       <w:r>
-        <w:t xml:space="preserve"> were not sensitive to changes in model parameters such as the sibship prior, inbreeding settings, error rate and polygamy settings (Table S4.1). This was consistent with the expectations of the SA estimator which becomes increasingly independent of the prior with increasing marker information and sample size.  Although confidence intervals overlapped, estimates of </w:t>
-      </w:r>
-      <m:oMath>
-        <m:r>
-          <w:rPr>
-            <w:rFonts w:ascii="Cambria Math" w:hAnsi="Cambria Math"/>
-          </w:rPr>
-          <m:t>Nb(SA)</m:t>
-        </m:r>
-      </m:oMath>
-      <w:r>
-        <w:t xml:space="preserve"> were generally higher than those determined from </w:t>
-      </w:r>
-      <m:oMath>
-        <m:r>
-          <w:rPr>
-            <w:rFonts w:ascii="Cambria Math" w:hAnsi="Cambria Math"/>
-          </w:rPr>
-          <m:t>Nb(LD)</m:t>
-        </m:r>
-      </m:oMath>
-      <w:r>
-        <w:t xml:space="preserve"> across all cohorts. </w:t>
-      </w:r>
-      <w:r>
-        <w:rPr>
-          <w:highlight w:val="red"/>
-          <w:u w:val="single"/>
-        </w:rPr>
-        <w:t xml:space="preserve">The 2011 cohort </w:t>
-      </w:r>
-      <w:r>
-        <w:rPr>
-          <w:highlight w:val="red"/>
-          <w:u w:val="single"/>
-        </w:rPr>
-        <w:lastRenderedPageBreak/>
-        <w:t xml:space="preserve">showed the largest difference between estimates; </w:t>
-      </w:r>
-      <m:oMath>
-        <m:r>
-          <w:rPr>
-            <w:rFonts w:ascii="Cambria Math" w:hAnsi="Cambria Math"/>
-            <w:highlight w:val="red"/>
-            <w:u w:val="single"/>
-          </w:rPr>
-          <m:t>Nb(</m:t>
-        </m:r>
-        <m:sSub>
-          <m:sSubPr>
-            <m:ctrlPr>
-              <w:rPr>
-                <w:rFonts w:ascii="Cambria Math" w:hAnsi="Cambria Math"/>
-                <w:highlight w:val="red"/>
-                <w:u w:val="single"/>
-              </w:rPr>
-            </m:ctrlPr>
-          </m:sSubPr>
-          <m:e>
-            <m:r>
-              <w:rPr>
-                <w:rFonts w:ascii="Cambria Math" w:hAnsi="Cambria Math"/>
-                <w:highlight w:val="red"/>
-                <w:u w:val="single"/>
-              </w:rPr>
-              <m:t>SA</m:t>
-            </m:r>
-          </m:e>
-          <m:sub>
-            <m:r>
-              <w:rPr>
-                <w:rFonts w:ascii="Cambria Math" w:hAnsi="Cambria Math"/>
-                <w:highlight w:val="red"/>
-                <w:u w:val="single"/>
-              </w:rPr>
-              <m:t>2011</m:t>
-            </m:r>
-          </m:sub>
-        </m:sSub>
-        <m:r>
-          <w:rPr>
-            <w:rFonts w:ascii="Cambria Math" w:hAnsi="Cambria Math"/>
-            <w:highlight w:val="red"/>
-            <w:u w:val="single"/>
-          </w:rPr>
-          <m:t>)</m:t>
-        </m:r>
-      </m:oMath>
-      <w:r>
-        <w:rPr>
-          <w:highlight w:val="red"/>
-          <w:u w:val="single"/>
-        </w:rPr>
-        <w:t xml:space="preserve"> = </w:t>
-      </w:r>
-      <w:r>
-        <w:rPr>
-          <w:highlight w:val="red"/>
-          <w:u w:val="single"/>
-        </w:rPr>
-        <w:t>214.6</w:t>
-      </w:r>
-      <w:r>
-        <w:rPr>
-          <w:highlight w:val="red"/>
-          <w:u w:val="single"/>
-        </w:rPr>
-        <w:t xml:space="preserve"> (95%</w:t>
-      </w:r>
-      <w:r>
-        <w:rPr>
-          <w:highlight w:val="red"/>
-          <w:u w:val="single"/>
-        </w:rPr>
-        <w:t xml:space="preserve">CI </w:t>
-      </w:r>
-      <w:r>
-        <w:rPr>
-          <w:highlight w:val="red"/>
-          <w:u w:val="single"/>
-        </w:rPr>
-        <w:t>104.8-551.1</w:t>
-      </w:r>
-      <w:r>
-        <w:rPr>
-          <w:highlight w:val="red"/>
-          <w:u w:val="single"/>
-        </w:rPr>
-        <w:t xml:space="preserve">), </w:t>
-      </w:r>
-      <m:oMath>
-        <m:r>
-          <w:rPr>
-            <w:rFonts w:ascii="Cambria Math" w:hAnsi="Cambria Math"/>
-            <w:highlight w:val="red"/>
-            <w:u w:val="single"/>
-          </w:rPr>
-          <m:t>Nb(</m:t>
-        </m:r>
-        <m:sSub>
-          <m:sSubPr>
-            <m:ctrlPr>
-              <w:rPr>
-                <w:rFonts w:ascii="Cambria Math" w:hAnsi="Cambria Math"/>
-                <w:highlight w:val="red"/>
-                <w:u w:val="single"/>
-              </w:rPr>
-            </m:ctrlPr>
-          </m:sSubPr>
-          <m:e>
-            <m:r>
-              <w:rPr>
-                <w:rFonts w:ascii="Cambria Math" w:hAnsi="Cambria Math"/>
-                <w:highlight w:val="red"/>
-                <w:u w:val="single"/>
-              </w:rPr>
-              <m:t>LD</m:t>
-            </m:r>
-          </m:e>
-          <m:sub>
-            <m:r>
-              <w:rPr>
-                <w:rFonts w:ascii="Cambria Math" w:hAnsi="Cambria Math"/>
-                <w:highlight w:val="red"/>
-                <w:u w:val="single"/>
-              </w:rPr>
-              <m:t>2011</m:t>
-            </m:r>
-          </m:sub>
-        </m:sSub>
-        <m:r>
-          <w:rPr>
-            <w:rFonts w:ascii="Cambria Math" w:hAnsi="Cambria Math"/>
-            <w:highlight w:val="red"/>
-            <w:u w:val="single"/>
-          </w:rPr>
-          <m:t>)</m:t>
-        </m:r>
-      </m:oMath>
-      <w:r>
-        <w:rPr>
-          <w:highlight w:val="red"/>
-          <w:u w:val="single"/>
-        </w:rPr>
-        <w:t xml:space="preserve"> = </w:t>
-      </w:r>
-      <w:r>
-        <w:rPr>
-          <w:highlight w:val="red"/>
-          <w:u w:val="single"/>
-        </w:rPr>
-        <w:t>344</w:t>
-      </w:r>
-      <w:r>
-        <w:rPr>
-          <w:highlight w:val="red"/>
-          <w:u w:val="single"/>
-        </w:rPr>
-        <w:t xml:space="preserve"> (95%</w:t>
-      </w:r>
-      <w:r>
-        <w:rPr>
-          <w:highlight w:val="red"/>
-          <w:u w:val="single"/>
-        </w:rPr>
-        <w:t xml:space="preserve">CI </w:t>
-      </w:r>
-      <w:r>
-        <w:rPr>
-          <w:highlight w:val="red"/>
-          <w:u w:val="single"/>
-        </w:rPr>
-        <w:t>211</w:t>
-      </w:r>
-      <w:r>
-        <w:rPr>
-          <w:highlight w:val="red"/>
-          <w:u w:val="single"/>
-        </w:rPr>
-        <w:t>-</w:t>
-      </w:r>
-      <w:r>
-        <w:rPr>
-          <w:highlight w:val="red"/>
-          <w:u w:val="single"/>
-        </w:rPr>
-        <w:t>872</w:t>
-      </w:r>
-      <w:r>
-        <w:rPr>
-          <w:highlight w:val="red"/>
-          <w:u w:val="single"/>
-        </w:rPr>
-        <w:t>).</w:t>
+        <w:t xml:space="preserve"> were not sensitive to changes in model parameters such as the sibship prior, inbreeding settings, error rate and polygamy settings (Table S4.1). This was consistent with the expectations of the SA estimator which becomes increasingly independent of the prior with increasing marker information and sample size.  </w:t>
       </w:r>
     </w:p>
     <w:p>
@@ -7825,6 +7598,7 @@
         <w:jc w:val="both"/>
       </w:pPr>
       <w:r>
+        <w:lastRenderedPageBreak/>
         <w:t xml:space="preserve">Comparing between the SA and LD method using data from microsatellite loci, estimates of </w:t>
       </w:r>
       <m:oMath>
@@ -8126,7 +7900,12 @@
         </m:r>
       </m:oMath>
       <w:r>
-        <w:t xml:space="preserve"> ranged from the smallest estimated value in </w:t>
+        <w:t xml:space="preserve"> ranged from the smallest estimated value </w:t>
+      </w:r>
+      <w:bookmarkStart w:id="21" w:name="_Hlk167383373"/>
+      <w:bookmarkStart w:id="22" w:name="_Hlk167383832"/>
+      <w:r>
+        <w:t xml:space="preserve">in </w:t>
       </w:r>
       <w:r>
         <w:rPr>
@@ -8201,7 +7980,14 @@
             <w:rFonts w:ascii="Cambria Math" w:hAnsi="Cambria Math"/>
             <w:highlight w:val="yellow"/>
           </w:rPr>
-          <m:t>=91.87</m:t>
+          <m:t>=</m:t>
+        </m:r>
+        <m:r>
+          <w:rPr>
+            <w:rFonts w:ascii="Cambria Math" w:hAnsi="Cambria Math"/>
+            <w:highlight w:val="yellow"/>
+          </w:rPr>
+          <m:t>81.61</m:t>
         </m:r>
         <m:d>
           <m:dPr>
@@ -8219,7 +8005,21 @@
                 <w:rFonts w:ascii="Cambria Math" w:hAnsi="Cambria Math"/>
                 <w:highlight w:val="yellow"/>
               </w:rPr>
-              <m:t>25.44 SD</m:t>
+              <m:t>2</m:t>
+            </m:r>
+            <m:r>
+              <w:rPr>
+                <w:rFonts w:ascii="Cambria Math" w:hAnsi="Cambria Math"/>
+                <w:highlight w:val="yellow"/>
+              </w:rPr>
+              <m:t>2.42</m:t>
+            </m:r>
+            <m:r>
+              <w:rPr>
+                <w:rFonts w:ascii="Cambria Math" w:hAnsi="Cambria Math"/>
+                <w:highlight w:val="yellow"/>
+              </w:rPr>
+              <m:t xml:space="preserve"> SD</m:t>
             </m:r>
           </m:e>
         </m:d>
@@ -8232,13 +8032,10 @@
         </m:r>
       </m:oMath>
       <w:r>
-        <w:t xml:space="preserve"> </w:t>
-      </w:r>
-      <w:r>
         <w:rPr>
           <w:highlight w:val="yellow"/>
         </w:rPr>
-        <w:t>to the largest in 201</w:t>
+        <w:t xml:space="preserve"> to the largest in 201</w:t>
       </w:r>
       <w:r>
         <w:rPr>
@@ -8293,7 +8090,35 @@
             <w:rFonts w:ascii="Cambria Math" w:hAnsi="Cambria Math"/>
             <w:highlight w:val="yellow"/>
           </w:rPr>
-          <m:t>)=252(67.4 SD)</m:t>
+          <m:t>)=</m:t>
+        </m:r>
+        <m:r>
+          <w:rPr>
+            <w:rFonts w:ascii="Cambria Math" w:hAnsi="Cambria Math"/>
+            <w:highlight w:val="yellow"/>
+          </w:rPr>
+          <m:t>220.12</m:t>
+        </m:r>
+        <m:r>
+          <w:rPr>
+            <w:rFonts w:ascii="Cambria Math" w:hAnsi="Cambria Math"/>
+            <w:highlight w:val="yellow"/>
+          </w:rPr>
+          <m:t>(</m:t>
+        </m:r>
+        <m:r>
+          <w:rPr>
+            <w:rFonts w:ascii="Cambria Math" w:hAnsi="Cambria Math"/>
+            <w:highlight w:val="yellow"/>
+          </w:rPr>
+          <m:t>50.09</m:t>
+        </m:r>
+        <m:r>
+          <w:rPr>
+            <w:rFonts w:ascii="Cambria Math" w:hAnsi="Cambria Math"/>
+            <w:highlight w:val="yellow"/>
+          </w:rPr>
+          <m:t xml:space="preserve"> SD)</m:t>
         </m:r>
       </m:oMath>
       <w:r>
@@ -8337,10 +8162,7 @@
         <w:rPr>
           <w:highlight w:val="yellow"/>
         </w:rPr>
-        <w:t xml:space="preserve"> ranged from</w:t>
-      </w:r>
-      <w:r>
-        <w:t xml:space="preserve"> </w:t>
+        <w:t xml:space="preserve"> ranged from </w:t>
       </w:r>
       <m:oMath>
         <m:sSub>
@@ -8398,43 +8220,19 @@
         <w:rPr>
           <w:highlight w:val="yellow"/>
         </w:rPr>
-        <w:t xml:space="preserve"> = 0.2</w:t>
+        <w:t xml:space="preserve"> = </w:t>
       </w:r>
       <w:r>
         <w:rPr>
           <w:highlight w:val="yellow"/>
         </w:rPr>
-        <w:t xml:space="preserve">1 </w:t>
+        <w:t xml:space="preserve">0.11 to </w:t>
       </w:r>
       <w:r>
         <w:rPr>
           <w:highlight w:val="yellow"/>
         </w:rPr>
-        <w:t>(</w:t>
-      </w:r>
-      <w:r>
-        <w:rPr>
-          <w:highlight w:val="yellow"/>
-        </w:rPr>
-        <w:t>0.08-</w:t>
-      </w:r>
-      <w:r>
-        <w:rPr>
-          <w:highlight w:val="yellow"/>
-        </w:rPr>
-        <w:t>0.</w:t>
-      </w:r>
-      <w:r>
-        <w:rPr>
-          <w:highlight w:val="yellow"/>
-        </w:rPr>
-        <w:t>19</w:t>
-      </w:r>
-      <w:r>
-        <w:rPr>
-          <w:highlight w:val="yellow"/>
-        </w:rPr>
-        <w:t xml:space="preserve">) to </w:t>
+        <w:t xml:space="preserve"> </w:t>
       </w:r>
       <m:oMath>
         <m:sSub>
@@ -8492,46 +8290,37 @@
         <w:rPr>
           <w:highlight w:val="yellow"/>
         </w:rPr>
-        <w:t xml:space="preserve"> = 0.3</w:t>
-      </w:r>
+        <w:t xml:space="preserve"> =</w:t>
+      </w:r>
+      <w:bookmarkEnd w:id="21"/>
       <w:r>
         <w:rPr>
           <w:highlight w:val="yellow"/>
         </w:rPr>
-        <w:t>4</w:t>
+        <w:t xml:space="preserve"> 0.3, </w:t>
       </w:r>
       <w:r>
         <w:rPr>
           <w:highlight w:val="yellow"/>
         </w:rPr>
-        <w:t xml:space="preserve"> (</w:t>
-      </w:r>
-      <w:r>
-        <w:rPr>
-          <w:highlight w:val="yellow"/>
-        </w:rPr>
-        <w:t>0.25-0.54</w:t>
-      </w:r>
-      <w:r>
-        <w:rPr>
-          <w:highlight w:val="yellow"/>
-        </w:rPr>
-        <w:t xml:space="preserve">). </w:t>
-      </w:r>
-      <w:r>
-        <w:t xml:space="preserve">The intervals (in parentheses) were calculated using the lower and upper uncertainty estimates of </w:t>
+        <w:t xml:space="preserve"> calculated using estimates of </w:t>
       </w:r>
       <m:oMath>
         <m:r>
           <w:rPr>
             <w:rFonts w:ascii="Cambria Math" w:hAnsi="Cambria Math"/>
+            <w:highlight w:val="yellow"/>
           </w:rPr>
           <m:t xml:space="preserve">Na </m:t>
         </m:r>
       </m:oMath>
       <w:r>
+        <w:rPr>
+          <w:highlight w:val="yellow"/>
+        </w:rPr>
         <w:t>from Bruce et al., (2018).</w:t>
       </w:r>
+      <w:bookmarkEnd w:id="22"/>
     </w:p>
     <w:p>
       <w:pPr>
@@ -8767,11 +8556,7 @@
         <w:t xml:space="preserve"> = 860.67)</w:t>
       </w:r>
       <w:r>
-        <w:t xml:space="preserve">, validating </w:t>
-      </w:r>
-      <w:r>
-        <w:lastRenderedPageBreak/>
-        <w:t xml:space="preserve">the model, while alternate breeding models decreased the </w:t>
+        <w:t xml:space="preserve">, validating the model, while alternate breeding models decreased the </w:t>
       </w:r>
       <m:oMath>
         <m:r>
@@ -8806,6 +8591,14 @@
         <w:spacing w:after="280" w:line="480" w:lineRule="auto"/>
         <w:ind w:firstLine="720"/>
         <w:jc w:val="both"/>
+      </w:pPr>
+    </w:p>
+    <w:p>
+      <w:pPr>
+        <w:pStyle w:val="Standard"/>
+        <w:spacing w:after="280" w:line="480" w:lineRule="auto"/>
+        <w:ind w:firstLine="720"/>
+        <w:jc w:val="both"/>
         <w:outlineLvl w:val="0"/>
         <w:rPr>
           <w:i/>
@@ -8821,6 +8614,7 @@
           <w:szCs w:val="28"/>
           <w:shd w:val="clear" w:color="auto" w:fill="FCFCFC"/>
         </w:rPr>
+        <w:lastRenderedPageBreak/>
         <w:t>Discussion</w:t>
       </w:r>
     </w:p>
@@ -9027,15 +8821,7 @@
           <w:rFonts w:asciiTheme="minorHAnsi" w:hAnsiTheme="minorHAnsi" w:cstheme="minorHAnsi"/>
           <w:lang w:val="en-US" w:eastAsia="en-US"/>
         </w:rPr>
-        <w:t xml:space="preserve"> were to decline significantly for multiple reproductive cycles, </w:t>
-      </w:r>
-      <w:r>
-        <w:rPr>
-          <w:rFonts w:asciiTheme="minorHAnsi" w:hAnsiTheme="minorHAnsi" w:cstheme="minorHAnsi"/>
-          <w:lang w:val="en-US" w:eastAsia="en-US"/>
-        </w:rPr>
-        <w:lastRenderedPageBreak/>
-        <w:t xml:space="preserve">then both </w:t>
+        <w:t xml:space="preserve"> were to decline significantly for multiple reproductive cycles, then both </w:t>
       </w:r>
       <m:oMath>
         <m:r>
@@ -9100,7 +8886,15 @@
           <w:rFonts w:asciiTheme="minorHAnsi" w:hAnsiTheme="minorHAnsi" w:cstheme="minorHAnsi"/>
           <w:lang w:val="en-US" w:eastAsia="en-US"/>
         </w:rPr>
-        <w:t xml:space="preserve"> ratios are observed to be stable over many generations, then it has been suggested that </w:t>
+        <w:t xml:space="preserve"> ratios are observed </w:t>
+      </w:r>
+      <w:r>
+        <w:rPr>
+          <w:rFonts w:asciiTheme="minorHAnsi" w:hAnsiTheme="minorHAnsi" w:cstheme="minorHAnsi"/>
+          <w:lang w:val="en-US" w:eastAsia="en-US"/>
+        </w:rPr>
+        <w:lastRenderedPageBreak/>
+        <w:t xml:space="preserve">to be stable over many generations, then it has been suggested that </w:t>
       </w:r>
       <m:oMath>
         <m:r>
@@ -9393,7 +9187,7 @@
           <w:rFonts w:asciiTheme="minorHAnsi" w:hAnsiTheme="minorHAnsi" w:cstheme="minorHAnsi"/>
           <w:lang w:val="en-US" w:eastAsia="en-US"/>
         </w:rPr>
-        <w:t xml:space="preserve"> (Table 1). This has been noted in previous studies </w:t>
+        <w:t xml:space="preserve"> (Table 1). This has been noted in previous studies (Ackerman et al., 2017; Wang, 2009) which have demonstrated that false sibships (type I errors) </w:t>
       </w:r>
       <w:r>
         <w:rPr>
@@ -9401,8 +9195,9 @@
           <w:lang w:val="en-US" w:eastAsia="en-US"/>
         </w:rPr>
         <w:lastRenderedPageBreak/>
-        <w:t xml:space="preserve">(Ackerman et al., 2017; Wang, 2009) which have demonstrated that false sibships (type I errors) occur with a higher frequency compared to false nonsibships (type II errors) when either genetic information or true sibship within a sample is insufficient (i.e., few loci, low polymorphism, small sample size relative to total population size, low inclusion of siblings). </w:t>
-      </w:r>
+        <w:t xml:space="preserve">occur with a higher frequency compared to false nonsibships (type II errors) when either genetic information or true sibship within a sample is insufficient (i.e., few loci, low polymorphism, small sample size relative to total population size, low inclusion of siblings). </w:t>
+      </w:r>
+      <w:bookmarkStart w:id="23" w:name="_Hlk167384007"/>
       <m:oMath>
         <m:r>
           <w:rPr>
@@ -9416,84 +9211,47 @@
           <w:rFonts w:asciiTheme="minorHAnsi" w:hAnsiTheme="minorHAnsi" w:cstheme="minorHAnsi"/>
           <w:lang w:val="en-US" w:eastAsia="en-US"/>
         </w:rPr>
-        <w:t xml:space="preserve"> estimated using SNPs differed between methods such that </w:t>
-      </w:r>
-      <m:oMath>
-        <m:r>
-          <w:rPr>
-            <w:rFonts w:ascii="Cambria Math" w:hAnsi="Cambria Math"/>
-          </w:rPr>
-          <m:t>Nb(LD)</m:t>
-        </m:r>
-      </m:oMath>
+        <w:t xml:space="preserve"> estimated using SNPs differed between </w:t>
+      </w:r>
+      <w:commentRangeStart w:id="24"/>
       <w:r>
         <w:rPr>
           <w:rFonts w:asciiTheme="minorHAnsi" w:hAnsiTheme="minorHAnsi" w:cstheme="minorHAnsi"/>
           <w:lang w:val="en-US" w:eastAsia="en-US"/>
         </w:rPr>
+        <w:t>methods</w:t>
+      </w:r>
+      <w:commentRangeEnd w:id="24"/>
+      <w:r>
+        <w:rPr>
+          <w:rStyle w:val="CommentReference"/>
+          <w:rFonts w:ascii="Calibri" w:eastAsia="Linux Libertine G" w:hAnsi="Calibri" w:cs="Mangal"/>
+          <w:lang w:eastAsia="zh-CN" w:bidi="hi-IN"/>
+        </w:rPr>
+        <w:commentReference w:id="24"/>
+      </w:r>
+      <w:r>
+        <w:rPr>
+          <w:rFonts w:asciiTheme="minorHAnsi" w:hAnsiTheme="minorHAnsi" w:cstheme="minorHAnsi"/>
+          <w:lang w:val="en-US" w:eastAsia="en-US"/>
+        </w:rPr>
+        <w:t xml:space="preserve">, although differences were not significant having overlapping </w:t>
+      </w:r>
+      <w:r>
+        <w:rPr>
+          <w:rFonts w:asciiTheme="minorHAnsi" w:hAnsiTheme="minorHAnsi" w:cstheme="minorHAnsi"/>
+          <w:lang w:val="en-US" w:eastAsia="en-US"/>
+        </w:rPr>
+        <w:t>CIs.</w:t>
+      </w:r>
+      <w:r>
+        <w:rPr>
+          <w:rFonts w:asciiTheme="minorHAnsi" w:hAnsiTheme="minorHAnsi" w:cstheme="minorHAnsi"/>
+          <w:lang w:val="en-US" w:eastAsia="en-US"/>
+        </w:rPr>
         <w:t xml:space="preserve"> </w:t>
       </w:r>
-      <w:r>
-        <w:rPr>
-          <w:rFonts w:asciiTheme="minorHAnsi" w:hAnsiTheme="minorHAnsi" w:cstheme="minorHAnsi"/>
-          <w:lang w:val="en-US" w:eastAsia="en-US"/>
-        </w:rPr>
-        <w:t>was lower compared to</w:t>
-      </w:r>
-      <w:r>
-        <w:rPr>
-          <w:rFonts w:ascii="Cambria Math" w:hAnsi="Cambria Math"/>
-          <w:i/>
-        </w:rPr>
-        <w:t xml:space="preserve"> </w:t>
-      </w:r>
-      <m:oMath>
-        <m:r>
-          <w:rPr>
-            <w:rFonts w:ascii="Cambria Math" w:hAnsi="Cambria Math"/>
-          </w:rPr>
-          <m:t>Nb</m:t>
-        </m:r>
-        <m:d>
-          <m:dPr>
-            <m:ctrlPr>
-              <w:rPr>
-                <w:rFonts w:ascii="Cambria Math" w:hAnsi="Cambria Math"/>
-                <w:i/>
-              </w:rPr>
-            </m:ctrlPr>
-          </m:dPr>
-          <m:e>
-            <m:r>
-              <w:rPr>
-                <w:rFonts w:ascii="Cambria Math" w:hAnsi="Cambria Math"/>
-              </w:rPr>
-              <m:t>SA</m:t>
-            </m:r>
-          </m:e>
-        </m:d>
-      </m:oMath>
-      <w:r>
-        <w:rPr>
-          <w:rFonts w:asciiTheme="minorHAnsi" w:hAnsiTheme="minorHAnsi" w:cstheme="minorHAnsi"/>
-          <w:lang w:val="en-US" w:eastAsia="en-US"/>
-        </w:rPr>
-        <w:t xml:space="preserve">, although differences were not significant having overlapping </w:t>
-      </w:r>
-      <w:r>
-        <w:rPr>
-          <w:rFonts w:asciiTheme="minorHAnsi" w:hAnsiTheme="minorHAnsi" w:cstheme="minorHAnsi"/>
-          <w:lang w:val="en-US" w:eastAsia="en-US"/>
-        </w:rPr>
-        <w:t>CIs.</w:t>
-      </w:r>
-      <w:r>
-        <w:rPr>
-          <w:rFonts w:asciiTheme="minorHAnsi" w:hAnsiTheme="minorHAnsi" w:cstheme="minorHAnsi"/>
-          <w:lang w:val="en-US" w:eastAsia="en-US"/>
-        </w:rPr>
-        <w:t xml:space="preserve"> </w:t>
-      </w:r>
+      <w:bookmarkEnd w:id="23"/>
       <m:oMath>
         <m:r>
           <w:rPr>
@@ -9875,7 +9633,7 @@
           <w:color w:val="000000" w:themeColor="text1"/>
           <w:lang w:val="en-US" w:eastAsia="en-US"/>
         </w:rPr>
-        <w:t xml:space="preserve">applies to a single reproductive cycle; when ratios are close to 1, we can infer that the majority of the adult population contribute to the next generation and that the offspring number per adult approaches the standard scenario of binomial distribution </w:t>
+        <w:t xml:space="preserve">applies to a single reproductive cycle; when ratios are close to 1, we can infer that the majority of the adult population contribute to the next generation and that the offspring number per adult approaches the standard scenario of binomial distribution (Hedgecock, 1994). In contrast, when ratios are &lt; 1, we can infer there is some deviation from the </w:t>
       </w:r>
       <w:r>
         <w:rPr>
@@ -9884,7 +9642,7 @@
           <w:lang w:val="en-US" w:eastAsia="en-US"/>
         </w:rPr>
         <w:lastRenderedPageBreak/>
-        <w:t>(Hedgecock, 1994). In contrast, when ratios are &lt; 1, we can infer there is some deviation from the ideal (Hare et al., 2011). A number of factors will affect this relationship (</w:t>
+        <w:t>ideal (Hare et al., 2011). A number of factors will affect this relationship (</w:t>
       </w:r>
       <m:oMath>
         <m:r>
@@ -10385,7 +10143,6 @@
             <w:color w:val="000000" w:themeColor="text1"/>
             <w:lang w:val="en-US" w:eastAsia="en-US"/>
           </w:rPr>
-          <w:lastRenderedPageBreak/>
           <m:t>Ne/</m:t>
         </m:r>
         <m:r>
@@ -10427,7 +10184,16 @@
           <w:color w:val="000000" w:themeColor="text1"/>
           <w:lang w:val="en-US" w:eastAsia="en-US"/>
         </w:rPr>
-        <w:t xml:space="preserve"> et al., 2013). Blower et al., (2012) provided the first genetic estimate of </w:t>
+        <w:t xml:space="preserve"> et al., 2013). Blower et al., (2012) provided the first genetic </w:t>
+      </w:r>
+      <w:r>
+        <w:rPr>
+          <w:rFonts w:asciiTheme="minorHAnsi" w:hAnsiTheme="minorHAnsi" w:cstheme="minorHAnsi"/>
+          <w:color w:val="000000" w:themeColor="text1"/>
+          <w:lang w:val="en-US" w:eastAsia="en-US"/>
+        </w:rPr>
+        <w:lastRenderedPageBreak/>
+        <w:t xml:space="preserve">estimate of </w:t>
       </w:r>
       <m:oMath>
         <m:r>
@@ -10937,7 +10703,7 @@
           <w:color w:val="000000" w:themeColor="text1"/>
           <w:lang w:val="en-US" w:eastAsia="en-US"/>
         </w:rPr>
-        <w:t xml:space="preserve"> or loss of heterozygosity, may not be fully realized until adequate benchmark studies can be completed (i.e., historical or ancient DNA). However, genetic bottlenecks in white sharks have been recorded elsewhere (O’Leary et al., </w:t>
+        <w:t xml:space="preserve"> or loss of heterozygosity, may not be fully realized until adequate benchmark studies can be completed (i.e., historical or ancient DNA). However, genetic bottlenecks in white sharks have been recorded elsewhere (O’Leary et al., 2015). Given this, together with the lack of evidence from other studies to date of an expected </w:t>
       </w:r>
       <w:r>
         <w:rPr>
@@ -10946,7 +10712,7 @@
           <w:lang w:val="en-US" w:eastAsia="en-US"/>
         </w:rPr>
         <w:lastRenderedPageBreak/>
-        <w:t>2015). Given this, together with the lack of evidence from other studies to date of an expected recovery (except see Department of Primary Industries, 2019), our results emphasize the importance of continued monitoring, improved protections, and interventions to reduce mortality. Indeed, the vulnerability of chondrichthyan fishes to exploitation has been comprehensively documented (Hutchings et al., 2012) and relative to other marine fish, the intrinsic capacity for population increase and rebound potential in white shark is low (Cortés, 2002) (i.e., long-lived, late age to maturity, high juvenile survival). In addition, shark species often travel large distances and use different habitats throughout their lives (Fujioka &amp; Halpin, 2014), where they may be vulnerable to environmental changes (density, food availability, climate, illegal fishing). Regrettably, mortalities continue to occur in the EAP driven by action taken to mitigate human–shark interactions. During the years 2018–2019, 51 bather protection nets were distributed across seven regions of NSW (Australia). Catches of white shark and other shark species are only recently increasing year-on-year (Department of Primary Industries, 2019) following long term declines over 80 years of the bather-protection program along the east coast of Australia, which has been lethal for sharks despite catch-and-release programs (</w:t>
+        <w:t>recovery (except see Department of Primary Industries, 2019), our results emphasize the importance of continued monitoring, improved protections, and interventions to reduce mortality. Indeed, the vulnerability of chondrichthyan fishes to exploitation has been comprehensively documented (Hutchings et al., 2012) and relative to other marine fish, the intrinsic capacity for population increase and rebound potential in white shark is low (Cortés, 2002) (i.e., long-lived, late age to maturity, high juvenile survival). In addition, shark species often travel large distances and use different habitats throughout their lives (Fujioka &amp; Halpin, 2014), where they may be vulnerable to environmental changes (density, food availability, climate, illegal fishing). Regrettably, mortalities continue to occur in the EAP driven by action taken to mitigate human–shark interactions. During the years 2018–2019, 51 bather protection nets were distributed across seven regions of NSW (Australia). Catches of white shark and other shark species are only recently increasing year-on-year (Department of Primary Industries, 2019) following long term declines over 80 years of the bather-protection program along the east coast of Australia, which has been lethal for sharks despite catch-and-release programs (</w:t>
       </w:r>
       <w:proofErr w:type="spellStart"/>
       <w:r>
@@ -11030,15 +10796,7 @@
           <w:rFonts w:asciiTheme="minorHAnsi" w:hAnsiTheme="minorHAnsi" w:cstheme="minorHAnsi"/>
           <w:lang w:val="en-US" w:eastAsia="en-US"/>
         </w:rPr>
-        <w:t xml:space="preserve">) over four consecutive years (2010 to 2013) for white sharks in an east Australian–New Zealand population, representing an indirect measure of reproductive effort over a relatively short </w:t>
-      </w:r>
-      <w:r>
-        <w:rPr>
-          <w:rFonts w:asciiTheme="minorHAnsi" w:hAnsiTheme="minorHAnsi" w:cstheme="minorHAnsi"/>
-          <w:lang w:val="en-US" w:eastAsia="en-US"/>
-        </w:rPr>
-        <w:lastRenderedPageBreak/>
-        <w:t xml:space="preserve">temporal period. Our results suggest </w:t>
+        <w:t xml:space="preserve">) over four consecutive years (2010 to 2013) for white sharks in an east Australian–New Zealand population, representing an indirect measure of reproductive effort over a relatively short temporal period. Our results suggest </w:t>
       </w:r>
       <m:oMath>
         <m:r>
@@ -11053,7 +10811,15 @@
           <w:rFonts w:asciiTheme="minorHAnsi" w:hAnsiTheme="minorHAnsi" w:cstheme="minorHAnsi"/>
           <w:lang w:val="en-US" w:eastAsia="en-US"/>
         </w:rPr>
-        <w:t xml:space="preserve"> has remained stable over four years and agrees with previous studies that report stability of population size in the EAP, where </w:t>
+        <w:t xml:space="preserve"> has remained stable over four years and agrees with </w:t>
+      </w:r>
+      <w:r>
+        <w:rPr>
+          <w:rFonts w:asciiTheme="minorHAnsi" w:hAnsiTheme="minorHAnsi" w:cstheme="minorHAnsi"/>
+          <w:lang w:val="en-US" w:eastAsia="en-US"/>
+        </w:rPr>
+        <w:lastRenderedPageBreak/>
+        <w:t xml:space="preserve">previous studies that report stability of population size in the EAP, where </w:t>
       </w:r>
       <m:oMath>
         <m:r>
@@ -11180,12 +10946,12 @@
       <w:r>
         <w:t xml:space="preserve"> useful comments, and we extend our sincere thanks to the reviewers of this manuscript.</w:t>
       </w:r>
-      <w:bookmarkStart w:id="21" w:name="_26in1rg"/>
-      <w:bookmarkEnd w:id="21"/>
+      <w:bookmarkStart w:id="25" w:name="_26in1rg"/>
+      <w:bookmarkEnd w:id="25"/>
       <w:r>
         <w:t xml:space="preserve"> </w:t>
       </w:r>
-      <w:bookmarkStart w:id="22" w:name="_Hlk167288775"/>
+      <w:bookmarkStart w:id="26" w:name="_Hlk167288775"/>
       <w:r>
         <w:rPr>
           <w:highlight w:val="magenta"/>
@@ -11196,7 +10962,7 @@
         <w:t xml:space="preserve"> </w:t>
       </w:r>
     </w:p>
-    <w:bookmarkEnd w:id="22"/>
+    <w:bookmarkEnd w:id="26"/>
     <w:p>
       <w:pPr>
         <w:pStyle w:val="Standard"/>
@@ -12303,7 +12069,7 @@
         <w:rPr>
           <w:rFonts w:ascii="Calibri" w:hAnsi="Calibri"/>
           <w:lang w:val="fr-FR"/>
-          <w:rPrChange w:id="23" w:author="Davenport, Danielle" w:date="2024-01-24T15:45:00Z">
+          <w:rPrChange w:id="27" w:author="Davenport, Danielle" w:date="2024-01-24T15:45:00Z">
             <w:rPr>
               <w:rFonts w:ascii="Calibri" w:hAnsi="Calibri"/>
             </w:rPr>
@@ -14893,8 +14659,8 @@
           <w:i/>
         </w:rPr>
       </w:pPr>
-      <w:bookmarkStart w:id="24" w:name="_lnxbz9"/>
-      <w:bookmarkEnd w:id="24"/>
+      <w:bookmarkStart w:id="28" w:name="_lnxbz9"/>
+      <w:bookmarkEnd w:id="28"/>
     </w:p>
     <w:p>
       <w:pPr>
@@ -15201,7 +14967,7 @@
                 <w:b/>
               </w:rPr>
             </w:pPr>
-            <w:bookmarkStart w:id="25" w:name="_Hlk167290456"/>
+            <w:bookmarkStart w:id="29" w:name="_Hlk167290456"/>
           </w:p>
         </w:tc>
         <w:tc>
@@ -15648,12 +15414,12 @@
               <w:pStyle w:val="Standard"/>
               <w:jc w:val="center"/>
               <w:rPr>
-                <w:rFonts w:ascii="Times New Roman" w:hAnsi="Times New Roman" w:cs="Times New Roman"/>
+                <w:rFonts w:asciiTheme="minorHAnsi" w:hAnsiTheme="minorHAnsi" w:cstheme="minorHAnsi"/>
               </w:rPr>
             </w:pPr>
             <w:r>
               <w:rPr>
-                <w:rFonts w:ascii="Times New Roman" w:hAnsi="Times New Roman" w:cs="Times New Roman"/>
+                <w:rFonts w:asciiTheme="minorHAnsi" w:hAnsiTheme="minorHAnsi" w:cstheme="minorHAnsi"/>
               </w:rPr>
               <w:t>∞</w:t>
             </w:r>
@@ -15663,12 +15429,12 @@
               <w:pStyle w:val="Standard"/>
               <w:jc w:val="center"/>
               <w:rPr>
-                <w:rFonts w:ascii="Times New Roman" w:hAnsi="Times New Roman" w:cs="Times New Roman"/>
+                <w:rFonts w:asciiTheme="minorHAnsi" w:hAnsiTheme="minorHAnsi" w:cstheme="minorHAnsi"/>
               </w:rPr>
             </w:pPr>
             <w:r>
               <w:rPr>
-                <w:rFonts w:ascii="Times New Roman" w:hAnsi="Times New Roman" w:cs="Times New Roman"/>
+                <w:rFonts w:asciiTheme="minorHAnsi" w:hAnsiTheme="minorHAnsi" w:cstheme="minorHAnsi"/>
               </w:rPr>
               <w:t>(82.5-∞)</w:t>
             </w:r>
@@ -15695,12 +15461,12 @@
               <w:pStyle w:val="Standard"/>
               <w:jc w:val="center"/>
               <w:rPr>
-                <w:rFonts w:ascii="Times New Roman" w:hAnsi="Times New Roman" w:cs="Times New Roman"/>
+                <w:rFonts w:asciiTheme="minorHAnsi" w:hAnsiTheme="minorHAnsi" w:cstheme="minorHAnsi"/>
               </w:rPr>
             </w:pPr>
             <w:r>
               <w:rPr>
-                <w:rFonts w:ascii="Times New Roman" w:hAnsi="Times New Roman" w:cs="Times New Roman"/>
+                <w:rFonts w:asciiTheme="minorHAnsi" w:hAnsiTheme="minorHAnsi" w:cstheme="minorHAnsi"/>
               </w:rPr>
               <w:t>263.9</w:t>
             </w:r>
@@ -15710,12 +15476,12 @@
               <w:pStyle w:val="Standard"/>
               <w:jc w:val="center"/>
               <w:rPr>
-                <w:rFonts w:ascii="Times New Roman" w:hAnsi="Times New Roman" w:cs="Times New Roman"/>
+                <w:rFonts w:asciiTheme="minorHAnsi" w:hAnsiTheme="minorHAnsi" w:cstheme="minorHAnsi"/>
               </w:rPr>
             </w:pPr>
             <w:r>
               <w:rPr>
-                <w:rFonts w:ascii="Times New Roman" w:hAnsi="Times New Roman" w:cs="Times New Roman"/>
+                <w:rFonts w:asciiTheme="minorHAnsi" w:hAnsiTheme="minorHAnsi" w:cstheme="minorHAnsi"/>
               </w:rPr>
               <w:t>(51.4-∞)</w:t>
             </w:r>
@@ -15742,12 +15508,12 @@
               <w:pStyle w:val="Standard"/>
               <w:jc w:val="center"/>
               <w:rPr>
-                <w:rFonts w:ascii="Times New Roman" w:hAnsi="Times New Roman" w:cs="Times New Roman"/>
+                <w:rFonts w:asciiTheme="minorHAnsi" w:hAnsiTheme="minorHAnsi" w:cstheme="minorHAnsi"/>
               </w:rPr>
             </w:pPr>
             <w:r>
               <w:rPr>
-                <w:rFonts w:ascii="Times New Roman" w:hAnsi="Times New Roman" w:cs="Times New Roman"/>
+                <w:rFonts w:asciiTheme="minorHAnsi" w:hAnsiTheme="minorHAnsi" w:cstheme="minorHAnsi"/>
               </w:rPr>
               <w:t>128.7</w:t>
             </w:r>
@@ -15757,12 +15523,12 @@
               <w:pStyle w:val="Standard"/>
               <w:jc w:val="center"/>
               <w:rPr>
-                <w:rFonts w:ascii="Times New Roman" w:hAnsi="Times New Roman" w:cs="Times New Roman"/>
+                <w:rFonts w:asciiTheme="minorHAnsi" w:hAnsiTheme="minorHAnsi" w:cstheme="minorHAnsi"/>
               </w:rPr>
             </w:pPr>
             <w:r>
               <w:rPr>
-                <w:rFonts w:ascii="Times New Roman" w:hAnsi="Times New Roman" w:cs="Times New Roman"/>
+                <w:rFonts w:asciiTheme="minorHAnsi" w:hAnsiTheme="minorHAnsi" w:cstheme="minorHAnsi"/>
               </w:rPr>
               <w:t>(43.1-∞)</w:t>
             </w:r>
@@ -15789,12 +15555,12 @@
               <w:pStyle w:val="Standard"/>
               <w:jc w:val="center"/>
               <w:rPr>
-                <w:rFonts w:ascii="Times New Roman" w:hAnsi="Times New Roman" w:cs="Times New Roman"/>
+                <w:rFonts w:asciiTheme="minorHAnsi" w:hAnsiTheme="minorHAnsi" w:cstheme="minorHAnsi"/>
               </w:rPr>
             </w:pPr>
             <w:r>
               <w:rPr>
-                <w:rFonts w:ascii="Times New Roman" w:hAnsi="Times New Roman" w:cs="Times New Roman"/>
+                <w:rFonts w:asciiTheme="minorHAnsi" w:hAnsiTheme="minorHAnsi" w:cstheme="minorHAnsi"/>
               </w:rPr>
               <w:t>122.6</w:t>
             </w:r>
@@ -15804,12 +15570,12 @@
               <w:pStyle w:val="Standard"/>
               <w:jc w:val="center"/>
               <w:rPr>
-                <w:rFonts w:ascii="Times New Roman" w:hAnsi="Times New Roman" w:cs="Times New Roman"/>
+                <w:rFonts w:asciiTheme="minorHAnsi" w:hAnsiTheme="minorHAnsi" w:cstheme="minorHAnsi"/>
               </w:rPr>
             </w:pPr>
             <w:r>
               <w:rPr>
-                <w:rFonts w:ascii="Times New Roman" w:hAnsi="Times New Roman" w:cs="Times New Roman"/>
+                <w:rFonts w:asciiTheme="minorHAnsi" w:hAnsiTheme="minorHAnsi" w:cstheme="minorHAnsi"/>
               </w:rPr>
               <w:t>(49.3, 12934.9)</w:t>
             </w:r>
@@ -15924,12 +15690,12 @@
               <w:pStyle w:val="Standard"/>
               <w:jc w:val="center"/>
               <w:rPr>
-                <w:rFonts w:ascii="Times New Roman" w:hAnsi="Times New Roman" w:cs="Times New Roman"/>
+                <w:rFonts w:asciiTheme="minorHAnsi" w:hAnsiTheme="minorHAnsi" w:cstheme="minorHAnsi"/>
               </w:rPr>
             </w:pPr>
             <w:r>
               <w:rPr>
-                <w:rFonts w:ascii="Times New Roman" w:hAnsi="Times New Roman" w:cs="Times New Roman"/>
+                <w:rFonts w:asciiTheme="minorHAnsi" w:hAnsiTheme="minorHAnsi" w:cstheme="minorHAnsi"/>
               </w:rPr>
               <w:t>33</w:t>
             </w:r>
@@ -15939,12 +15705,12 @@
               <w:pStyle w:val="Standard"/>
               <w:jc w:val="center"/>
               <w:rPr>
-                <w:rFonts w:ascii="Times New Roman" w:hAnsi="Times New Roman" w:cs="Times New Roman"/>
+                <w:rFonts w:asciiTheme="minorHAnsi" w:hAnsiTheme="minorHAnsi" w:cstheme="minorHAnsi"/>
               </w:rPr>
             </w:pPr>
             <w:r>
               <w:rPr>
-                <w:rFonts w:ascii="Times New Roman" w:hAnsi="Times New Roman" w:cs="Times New Roman"/>
+                <w:rFonts w:asciiTheme="minorHAnsi" w:hAnsiTheme="minorHAnsi" w:cstheme="minorHAnsi"/>
               </w:rPr>
               <w:t>(18,74)[7,56]</w:t>
             </w:r>
@@ -15971,12 +15737,12 @@
               <w:pStyle w:val="Standard"/>
               <w:jc w:val="center"/>
               <w:rPr>
-                <w:rFonts w:ascii="Times New Roman" w:hAnsi="Times New Roman" w:cs="Times New Roman"/>
+                <w:rFonts w:asciiTheme="minorHAnsi" w:hAnsiTheme="minorHAnsi" w:cstheme="minorHAnsi"/>
               </w:rPr>
             </w:pPr>
             <w:r>
               <w:rPr>
-                <w:rFonts w:ascii="Times New Roman" w:hAnsi="Times New Roman" w:cs="Times New Roman"/>
+                <w:rFonts w:asciiTheme="minorHAnsi" w:hAnsiTheme="minorHAnsi" w:cstheme="minorHAnsi"/>
               </w:rPr>
               <w:t>49</w:t>
             </w:r>
@@ -15986,12 +15752,12 @@
               <w:pStyle w:val="Standard"/>
               <w:jc w:val="center"/>
               <w:rPr>
-                <w:rFonts w:ascii="Times New Roman" w:hAnsi="Times New Roman" w:cs="Times New Roman"/>
+                <w:rFonts w:asciiTheme="minorHAnsi" w:hAnsiTheme="minorHAnsi" w:cstheme="minorHAnsi"/>
               </w:rPr>
             </w:pPr>
             <w:r>
               <w:rPr>
-                <w:rFonts w:ascii="Times New Roman" w:hAnsi="Times New Roman" w:cs="Times New Roman"/>
+                <w:rFonts w:asciiTheme="minorHAnsi" w:hAnsiTheme="minorHAnsi" w:cstheme="minorHAnsi"/>
               </w:rPr>
               <w:t>(30,84)[3,95]</w:t>
             </w:r>
@@ -16018,12 +15784,12 @@
               <w:pStyle w:val="Standard"/>
               <w:jc w:val="center"/>
               <w:rPr>
-                <w:rFonts w:ascii="Times New Roman" w:hAnsi="Times New Roman" w:cs="Times New Roman"/>
+                <w:rFonts w:asciiTheme="minorHAnsi" w:hAnsiTheme="minorHAnsi" w:cstheme="minorHAnsi"/>
               </w:rPr>
             </w:pPr>
             <w:r>
               <w:rPr>
-                <w:rFonts w:ascii="Times New Roman" w:hAnsi="Times New Roman" w:cs="Times New Roman"/>
+                <w:rFonts w:asciiTheme="minorHAnsi" w:hAnsiTheme="minorHAnsi" w:cstheme="minorHAnsi"/>
               </w:rPr>
               <w:t>51</w:t>
             </w:r>
@@ -16033,12 +15799,12 @@
               <w:pStyle w:val="Standard"/>
               <w:jc w:val="center"/>
               <w:rPr>
-                <w:rFonts w:ascii="Times New Roman" w:hAnsi="Times New Roman" w:cs="Times New Roman"/>
+                <w:rFonts w:asciiTheme="minorHAnsi" w:hAnsiTheme="minorHAnsi" w:cstheme="minorHAnsi"/>
               </w:rPr>
             </w:pPr>
             <w:r>
               <w:rPr>
-                <w:rFonts w:ascii="Times New Roman" w:hAnsi="Times New Roman" w:cs="Times New Roman"/>
+                <w:rFonts w:asciiTheme="minorHAnsi" w:hAnsiTheme="minorHAnsi" w:cstheme="minorHAnsi"/>
               </w:rPr>
               <w:t>(36,88)[5,97]</w:t>
             </w:r>
@@ -16065,12 +15831,12 @@
               <w:pStyle w:val="Standard"/>
               <w:jc w:val="center"/>
               <w:rPr>
-                <w:rFonts w:ascii="Times New Roman" w:hAnsi="Times New Roman" w:cs="Times New Roman"/>
+                <w:rFonts w:asciiTheme="minorHAnsi" w:hAnsiTheme="minorHAnsi" w:cstheme="minorHAnsi"/>
               </w:rPr>
             </w:pPr>
             <w:r>
               <w:rPr>
-                <w:rFonts w:ascii="Times New Roman" w:hAnsi="Times New Roman" w:cs="Times New Roman"/>
+                <w:rFonts w:asciiTheme="minorHAnsi" w:hAnsiTheme="minorHAnsi" w:cstheme="minorHAnsi"/>
               </w:rPr>
               <w:t>62</w:t>
             </w:r>
@@ -16080,12 +15846,12 @@
               <w:pStyle w:val="Standard"/>
               <w:jc w:val="center"/>
               <w:rPr>
-                <w:rFonts w:ascii="Times New Roman" w:hAnsi="Times New Roman" w:cs="Times New Roman"/>
+                <w:rFonts w:asciiTheme="minorHAnsi" w:hAnsiTheme="minorHAnsi" w:cstheme="minorHAnsi"/>
               </w:rPr>
             </w:pPr>
             <w:r>
               <w:rPr>
-                <w:rFonts w:ascii="Times New Roman" w:hAnsi="Times New Roman" w:cs="Times New Roman"/>
+                <w:rFonts w:asciiTheme="minorHAnsi" w:hAnsiTheme="minorHAnsi" w:cstheme="minorHAnsi"/>
               </w:rPr>
               <w:t>(41,96)[17,137]</w:t>
             </w:r>
@@ -16182,13 +15948,13 @@
               <w:pStyle w:val="Standard"/>
               <w:jc w:val="center"/>
               <w:rPr>
-                <w:rFonts w:ascii="Times New Roman" w:hAnsi="Times New Roman" w:cs="Times New Roman"/>
+                <w:rFonts w:asciiTheme="minorHAnsi" w:hAnsiTheme="minorHAnsi" w:cstheme="minorHAnsi"/>
                 <w:highlight w:val="yellow"/>
               </w:rPr>
             </w:pPr>
             <w:r>
               <w:rPr>
-                <w:rFonts w:ascii="Times New Roman" w:hAnsi="Times New Roman" w:cs="Times New Roman"/>
+                <w:rFonts w:asciiTheme="minorHAnsi" w:hAnsiTheme="minorHAnsi" w:cstheme="minorHAnsi"/>
                 <w:highlight w:val="yellow"/>
               </w:rPr>
               <w:t>29</w:t>
@@ -16216,13 +15982,13 @@
               <w:pStyle w:val="Standard"/>
               <w:jc w:val="center"/>
               <w:rPr>
-                <w:rFonts w:ascii="Times New Roman" w:hAnsi="Times New Roman" w:cs="Times New Roman"/>
+                <w:rFonts w:asciiTheme="minorHAnsi" w:hAnsiTheme="minorHAnsi" w:cstheme="minorHAnsi"/>
                 <w:highlight w:val="yellow"/>
               </w:rPr>
             </w:pPr>
             <w:r>
               <w:rPr>
-                <w:rFonts w:ascii="Times New Roman" w:hAnsi="Times New Roman" w:cs="Times New Roman"/>
+                <w:rFonts w:asciiTheme="minorHAnsi" w:hAnsiTheme="minorHAnsi" w:cstheme="minorHAnsi"/>
                 <w:highlight w:val="yellow"/>
               </w:rPr>
               <w:t>39</w:t>
@@ -16250,13 +16016,13 @@
               <w:pStyle w:val="Standard"/>
               <w:jc w:val="center"/>
               <w:rPr>
-                <w:rFonts w:ascii="Times New Roman" w:hAnsi="Times New Roman" w:cs="Times New Roman"/>
+                <w:rFonts w:asciiTheme="minorHAnsi" w:hAnsiTheme="minorHAnsi" w:cstheme="minorHAnsi"/>
                 <w:highlight w:val="yellow"/>
               </w:rPr>
             </w:pPr>
             <w:r>
               <w:rPr>
-                <w:rFonts w:ascii="Times New Roman" w:hAnsi="Times New Roman" w:cs="Times New Roman"/>
+                <w:rFonts w:asciiTheme="minorHAnsi" w:hAnsiTheme="minorHAnsi" w:cstheme="minorHAnsi"/>
                 <w:highlight w:val="yellow"/>
               </w:rPr>
               <w:t>52</w:t>
@@ -16284,13 +16050,13 @@
               <w:pStyle w:val="Standard"/>
               <w:jc w:val="center"/>
               <w:rPr>
-                <w:rFonts w:ascii="Times New Roman" w:hAnsi="Times New Roman" w:cs="Times New Roman"/>
+                <w:rFonts w:asciiTheme="minorHAnsi" w:hAnsiTheme="minorHAnsi" w:cstheme="minorHAnsi"/>
                 <w:highlight w:val="yellow"/>
               </w:rPr>
             </w:pPr>
             <w:r>
               <w:rPr>
-                <w:rFonts w:ascii="Times New Roman" w:hAnsi="Times New Roman" w:cs="Times New Roman"/>
+                <w:rFonts w:asciiTheme="minorHAnsi" w:hAnsiTheme="minorHAnsi" w:cstheme="minorHAnsi"/>
                 <w:highlight w:val="yellow"/>
               </w:rPr>
               <w:t>63</w:t>
@@ -16404,13 +16170,13 @@
               <w:pStyle w:val="Standard"/>
               <w:jc w:val="center"/>
               <w:rPr>
-                <w:rFonts w:ascii="Times New Roman" w:hAnsi="Times New Roman" w:cs="Times New Roman"/>
+                <w:rFonts w:asciiTheme="minorHAnsi" w:hAnsiTheme="minorHAnsi" w:cstheme="minorHAnsi"/>
                 <w:highlight w:val="yellow"/>
               </w:rPr>
             </w:pPr>
             <w:r>
               <w:rPr>
-                <w:rFonts w:ascii="Times New Roman" w:hAnsi="Times New Roman" w:cs="Times New Roman"/>
+                <w:rFonts w:asciiTheme="minorHAnsi" w:hAnsiTheme="minorHAnsi" w:cstheme="minorHAnsi"/>
                 <w:highlight w:val="yellow"/>
               </w:rPr>
               <w:t>63.7(38.7, 2359.4)</w:t>
@@ -16438,13 +16204,13 @@
               <w:pStyle w:val="Standard"/>
               <w:jc w:val="center"/>
               <w:rPr>
-                <w:rFonts w:ascii="Times New Roman" w:hAnsi="Times New Roman" w:cs="Times New Roman"/>
+                <w:rFonts w:asciiTheme="minorHAnsi" w:hAnsiTheme="minorHAnsi" w:cstheme="minorHAnsi"/>
                 <w:highlight w:val="yellow"/>
               </w:rPr>
             </w:pPr>
             <w:r>
               <w:rPr>
-                <w:rFonts w:ascii="Times New Roman" w:hAnsi="Times New Roman" w:cs="Times New Roman"/>
+                <w:rFonts w:asciiTheme="minorHAnsi" w:hAnsiTheme="minorHAnsi" w:cstheme="minorHAnsi"/>
                 <w:color w:val="000000" w:themeColor="text1"/>
                 <w:highlight w:val="yellow"/>
               </w:rPr>
@@ -16473,13 +16239,13 @@
               <w:pStyle w:val="Standard"/>
               <w:jc w:val="center"/>
               <w:rPr>
-                <w:rFonts w:ascii="Times New Roman" w:hAnsi="Times New Roman" w:cs="Times New Roman"/>
+                <w:rFonts w:asciiTheme="minorHAnsi" w:hAnsiTheme="minorHAnsi" w:cstheme="minorHAnsi"/>
                 <w:highlight w:val="yellow"/>
               </w:rPr>
             </w:pPr>
             <w:r>
               <w:rPr>
-                <w:rFonts w:ascii="Times New Roman" w:hAnsi="Times New Roman" w:cs="Times New Roman"/>
+                <w:rFonts w:asciiTheme="minorHAnsi" w:hAnsiTheme="minorHAnsi" w:cstheme="minorHAnsi"/>
                 <w:highlight w:val="yellow"/>
               </w:rPr>
               <w:t>202.6 (101.3, 239.7)</w:t>
@@ -16507,13 +16273,13 @@
               <w:pStyle w:val="Standard"/>
               <w:jc w:val="center"/>
               <w:rPr>
-                <w:rFonts w:ascii="Times New Roman" w:hAnsi="Times New Roman" w:cs="Times New Roman"/>
+                <w:rFonts w:asciiTheme="minorHAnsi" w:hAnsiTheme="minorHAnsi" w:cstheme="minorHAnsi"/>
                 <w:highlight w:val="yellow"/>
               </w:rPr>
             </w:pPr>
             <w:r>
               <w:rPr>
-                <w:rFonts w:ascii="Times New Roman" w:hAnsi="Times New Roman" w:cs="Times New Roman"/>
+                <w:rFonts w:asciiTheme="minorHAnsi" w:hAnsiTheme="minorHAnsi" w:cstheme="minorHAnsi"/>
                 <w:highlight w:val="yellow"/>
               </w:rPr>
               <w:t xml:space="preserve">181.5 (127.9, 358.6) </w:t>
@@ -16627,9 +16393,17 @@
               <w:pStyle w:val="Standard"/>
               <w:jc w:val="center"/>
               <w:rPr>
-                <w:rFonts w:ascii="Times New Roman" w:hAnsi="Times New Roman" w:cs="Times New Roman"/>
+                <w:rFonts w:asciiTheme="minorHAnsi" w:hAnsiTheme="minorHAnsi" w:cstheme="minorHAnsi"/>
+                <w:highlight w:val="yellow"/>
               </w:rPr>
             </w:pPr>
+            <w:r>
+              <w:rPr>
+                <w:rFonts w:asciiTheme="minorHAnsi" w:hAnsiTheme="minorHAnsi" w:cstheme="minorHAnsi"/>
+                <w:highlight w:val="yellow"/>
+              </w:rPr>
+              <w:t>96 (58, 188)[7,3]</w:t>
+            </w:r>
           </w:p>
         </w:tc>
         <w:tc>
@@ -16653,10 +16427,17 @@
               <w:pStyle w:val="Standard"/>
               <w:jc w:val="center"/>
               <w:rPr>
-                <w:rFonts w:ascii="Times New Roman" w:hAnsi="Times New Roman" w:cs="Times New Roman"/>
+                <w:rFonts w:asciiTheme="minorHAnsi" w:hAnsiTheme="minorHAnsi" w:cstheme="minorHAnsi"/>
                 <w:highlight w:val="yellow"/>
               </w:rPr>
             </w:pPr>
+            <w:r>
+              <w:rPr>
+                <w:rFonts w:asciiTheme="minorHAnsi" w:hAnsiTheme="minorHAnsi" w:cstheme="minorHAnsi"/>
+                <w:highlight w:val="yellow"/>
+              </w:rPr>
+              <w:t>228(137,528)[4,5]</w:t>
+            </w:r>
           </w:p>
         </w:tc>
         <w:tc>
@@ -16680,10 +16461,17 @@
               <w:pStyle w:val="Standard"/>
               <w:jc w:val="center"/>
               <w:rPr>
-                <w:rFonts w:ascii="Times New Roman" w:hAnsi="Times New Roman" w:cs="Times New Roman"/>
+                <w:rFonts w:asciiTheme="minorHAnsi" w:hAnsiTheme="minorHAnsi" w:cstheme="minorHAnsi"/>
                 <w:highlight w:val="yellow"/>
               </w:rPr>
             </w:pPr>
+            <w:r>
+              <w:rPr>
+                <w:rFonts w:asciiTheme="minorHAnsi" w:hAnsiTheme="minorHAnsi" w:cstheme="minorHAnsi"/>
+                <w:highlight w:val="yellow"/>
+              </w:rPr>
+              <w:t>204(139,361)[8,16]</w:t>
+            </w:r>
           </w:p>
         </w:tc>
         <w:tc>
@@ -16707,10 +16495,17 @@
               <w:pStyle w:val="Standard"/>
               <w:jc w:val="center"/>
               <w:rPr>
-                <w:rFonts w:ascii="Times New Roman" w:hAnsi="Times New Roman" w:cs="Times New Roman"/>
+                <w:rFonts w:asciiTheme="minorHAnsi" w:hAnsiTheme="minorHAnsi" w:cstheme="minorHAnsi"/>
                 <w:highlight w:val="yellow"/>
               </w:rPr>
             </w:pPr>
+            <w:r>
+              <w:rPr>
+                <w:rFonts w:asciiTheme="minorHAnsi" w:hAnsiTheme="minorHAnsi" w:cstheme="minorHAnsi"/>
+                <w:highlight w:val="yellow"/>
+              </w:rPr>
+              <w:t>159(114,232)[16,21]</w:t>
+            </w:r>
           </w:p>
         </w:tc>
       </w:tr>
@@ -16846,10 +16641,24 @@
               <w:pStyle w:val="Standard"/>
               <w:jc w:val="center"/>
               <w:rPr>
-                <w:rFonts w:ascii="Times New Roman" w:eastAsia="Times New Roman" w:hAnsi="Times New Roman" w:cs="Times New Roman"/>
+                <w:rFonts w:asciiTheme="minorHAnsi" w:eastAsia="Times New Roman" w:hAnsiTheme="minorHAnsi" w:cstheme="minorHAnsi"/>
                 <w:highlight w:val="yellow"/>
               </w:rPr>
             </w:pPr>
+            <w:r>
+              <w:rPr>
+                <w:rFonts w:asciiTheme="minorHAnsi" w:eastAsia="Times New Roman" w:hAnsiTheme="minorHAnsi" w:cstheme="minorHAnsi"/>
+                <w:highlight w:val="yellow"/>
+              </w:rPr>
+              <w:t>81.6</w:t>
+            </w:r>
+            <w:r>
+              <w:rPr>
+                <w:rFonts w:asciiTheme="minorHAnsi" w:eastAsia="Times New Roman" w:hAnsiTheme="minorHAnsi" w:cstheme="minorHAnsi"/>
+                <w:highlight w:val="yellow"/>
+              </w:rPr>
+              <w:t>1(22.42)</w:t>
+            </w:r>
           </w:p>
         </w:tc>
         <w:tc>
@@ -16873,10 +16682,17 @@
               <w:pStyle w:val="Standard"/>
               <w:jc w:val="center"/>
               <w:rPr>
-                <w:rFonts w:ascii="Times New Roman" w:eastAsia="Times New Roman" w:hAnsi="Times New Roman" w:cs="Times New Roman"/>
+                <w:rFonts w:asciiTheme="minorHAnsi" w:eastAsia="Times New Roman" w:hAnsiTheme="minorHAnsi" w:cstheme="minorHAnsi"/>
                 <w:highlight w:val="yellow"/>
               </w:rPr>
             </w:pPr>
+            <w:r>
+              <w:rPr>
+                <w:rFonts w:asciiTheme="minorHAnsi" w:eastAsia="Times New Roman" w:hAnsiTheme="minorHAnsi" w:cstheme="minorHAnsi"/>
+                <w:highlight w:val="yellow"/>
+              </w:rPr>
+              <w:t>220.12(50.09)</w:t>
+            </w:r>
           </w:p>
         </w:tc>
         <w:tc>
@@ -16900,10 +16716,17 @@
               <w:pStyle w:val="Standard"/>
               <w:jc w:val="center"/>
               <w:rPr>
-                <w:rFonts w:ascii="Times New Roman" w:eastAsia="Times New Roman" w:hAnsi="Times New Roman" w:cs="Times New Roman"/>
+                <w:rFonts w:asciiTheme="minorHAnsi" w:eastAsia="Times New Roman" w:hAnsiTheme="minorHAnsi" w:cstheme="minorHAnsi"/>
                 <w:highlight w:val="yellow"/>
               </w:rPr>
             </w:pPr>
+            <w:r>
+              <w:rPr>
+                <w:rFonts w:asciiTheme="minorHAnsi" w:eastAsia="Times New Roman" w:hAnsiTheme="minorHAnsi" w:cstheme="minorHAnsi"/>
+                <w:highlight w:val="yellow"/>
+              </w:rPr>
+              <w:t>203.5(36.77)</w:t>
+            </w:r>
           </w:p>
         </w:tc>
         <w:tc>
@@ -16927,10 +16750,17 @@
               <w:pStyle w:val="Standard"/>
               <w:jc w:val="center"/>
               <w:rPr>
-                <w:rFonts w:ascii="Times New Roman" w:eastAsia="Times New Roman" w:hAnsi="Times New Roman" w:cs="Times New Roman"/>
+                <w:rFonts w:asciiTheme="minorHAnsi" w:eastAsia="Times New Roman" w:hAnsiTheme="minorHAnsi" w:cstheme="minorHAnsi"/>
                 <w:highlight w:val="yellow"/>
               </w:rPr>
             </w:pPr>
+            <w:r>
+              <w:rPr>
+                <w:rFonts w:asciiTheme="minorHAnsi" w:eastAsia="Times New Roman" w:hAnsiTheme="minorHAnsi" w:cstheme="minorHAnsi"/>
+                <w:highlight w:val="yellow"/>
+              </w:rPr>
+              <w:t>161.2(26.8)</w:t>
+            </w:r>
           </w:p>
         </w:tc>
       </w:tr>
@@ -17050,12 +16880,68 @@
               <w:right w:w="108" w:type="dxa"/>
             </w:tcMar>
           </w:tcPr>
+          <w:tbl>
+            <w:tblPr>
+              <w:tblW w:w="960" w:type="dxa"/>
+              <w:tblLayout w:type="fixed"/>
+              <w:tblLook w:val="04A0" w:firstRow="1" w:lastRow="0" w:firstColumn="1" w:lastColumn="0" w:noHBand="0" w:noVBand="1"/>
+            </w:tblPr>
+            <w:tblGrid>
+              <w:gridCol w:w="960"/>
+            </w:tblGrid>
+            <w:tr>
+              <w:trPr>
+                <w:trHeight w:val="290"/>
+              </w:trPr>
+              <w:tc>
+                <w:tcPr>
+                  <w:tcW w:w="960" w:type="dxa"/>
+                  <w:tcBorders>
+                    <w:top w:val="nil"/>
+                    <w:left w:val="nil"/>
+                    <w:bottom w:val="nil"/>
+                    <w:right w:val="nil"/>
+                  </w:tcBorders>
+                  <w:shd w:val="clear" w:color="auto" w:fill="auto"/>
+                  <w:noWrap/>
+                  <w:vAlign w:val="bottom"/>
+                  <w:hideMark/>
+                </w:tcPr>
+                <w:p>
+                  <w:pPr>
+                    <w:jc w:val="right"/>
+                    <w:rPr>
+                      <w:rFonts w:asciiTheme="minorHAnsi" w:eastAsia="Times New Roman" w:hAnsiTheme="minorHAnsi" w:cstheme="minorHAnsi"/>
+                      <w:color w:val="000000"/>
+                      <w:highlight w:val="yellow"/>
+                    </w:rPr>
+                  </w:pPr>
+                  <w:r>
+                    <w:rPr>
+                      <w:rFonts w:asciiTheme="minorHAnsi" w:eastAsia="Times New Roman" w:hAnsiTheme="minorHAnsi" w:cstheme="minorHAnsi"/>
+                      <w:color w:val="000000"/>
+                      <w:highlight w:val="yellow"/>
+                    </w:rPr>
+                    <w:t>0.1</w:t>
+                  </w:r>
+                  <w:r>
+                    <w:rPr>
+                      <w:rFonts w:asciiTheme="minorHAnsi" w:eastAsia="Times New Roman" w:hAnsiTheme="minorHAnsi" w:cstheme="minorHAnsi"/>
+                      <w:color w:val="000000"/>
+                      <w:highlight w:val="yellow"/>
+                    </w:rPr>
+                    <w:t>1</w:t>
+                  </w:r>
+                </w:p>
+              </w:tc>
+            </w:tr>
+          </w:tbl>
           <w:p>
             <w:pPr>
               <w:pStyle w:val="Standard"/>
               <w:jc w:val="center"/>
               <w:rPr>
-                <w:rFonts w:ascii="Times New Roman" w:hAnsi="Times New Roman" w:cs="Times New Roman"/>
+                <w:rFonts w:asciiTheme="minorHAnsi" w:hAnsiTheme="minorHAnsi" w:cstheme="minorHAnsi"/>
                 <w:highlight w:val="yellow"/>
               </w:rPr>
             </w:pPr>
@@ -17082,10 +16968,26 @@
               <w:pStyle w:val="Standard"/>
               <w:jc w:val="center"/>
               <w:rPr>
-                <w:rFonts w:ascii="Times New Roman" w:hAnsi="Times New Roman" w:cs="Times New Roman"/>
+                <w:rFonts w:asciiTheme="minorHAnsi" w:hAnsiTheme="minorHAnsi" w:cstheme="minorHAnsi"/>
                 <w:highlight w:val="yellow"/>
               </w:rPr>
             </w:pPr>
+            <w:r>
+              <w:rPr>
+                <w:rFonts w:asciiTheme="minorHAnsi" w:eastAsia="Times New Roman" w:hAnsiTheme="minorHAnsi" w:cstheme="minorHAnsi"/>
+                <w:color w:val="000000"/>
+                <w:highlight w:val="yellow"/>
+              </w:rPr>
+              <w:t>0.</w:t>
+            </w:r>
+            <w:r>
+              <w:rPr>
+                <w:rFonts w:asciiTheme="minorHAnsi" w:eastAsia="Times New Roman" w:hAnsiTheme="minorHAnsi" w:cstheme="minorHAnsi"/>
+                <w:color w:val="000000"/>
+                <w:highlight w:val="yellow"/>
+              </w:rPr>
+              <w:t>3</w:t>
+            </w:r>
           </w:p>
         </w:tc>
         <w:tc>
@@ -17109,10 +17011,18 @@
               <w:pStyle w:val="Standard"/>
               <w:jc w:val="center"/>
               <w:rPr>
-                <w:rFonts w:ascii="Times New Roman" w:hAnsi="Times New Roman" w:cs="Times New Roman"/>
+                <w:rFonts w:asciiTheme="minorHAnsi" w:hAnsiTheme="minorHAnsi" w:cstheme="minorHAnsi"/>
                 <w:highlight w:val="yellow"/>
               </w:rPr>
             </w:pPr>
+            <w:r>
+              <w:rPr>
+                <w:rFonts w:asciiTheme="minorHAnsi" w:eastAsia="Times New Roman" w:hAnsiTheme="minorHAnsi" w:cstheme="minorHAnsi"/>
+                <w:color w:val="000000"/>
+                <w:highlight w:val="yellow"/>
+              </w:rPr>
+              <w:t>0.27</w:t>
+            </w:r>
           </w:p>
         </w:tc>
         <w:tc>
@@ -17131,12 +17041,68 @@
               <w:right w:w="108" w:type="dxa"/>
             </w:tcMar>
           </w:tcPr>
+          <w:tbl>
+            <w:tblPr>
+              <w:tblW w:w="960" w:type="dxa"/>
+              <w:tblLayout w:type="fixed"/>
+              <w:tblLook w:val="04A0" w:firstRow="1" w:lastRow="0" w:firstColumn="1" w:lastColumn="0" w:noHBand="0" w:noVBand="1"/>
+            </w:tblPr>
+            <w:tblGrid>
+              <w:gridCol w:w="960"/>
+            </w:tblGrid>
+            <w:tr>
+              <w:trPr>
+                <w:trHeight w:val="290"/>
+              </w:trPr>
+              <w:tc>
+                <w:tcPr>
+                  <w:tcW w:w="960" w:type="dxa"/>
+                  <w:tcBorders>
+                    <w:top w:val="nil"/>
+                    <w:left w:val="nil"/>
+                    <w:bottom w:val="nil"/>
+                    <w:right w:val="nil"/>
+                  </w:tcBorders>
+                  <w:shd w:val="clear" w:color="auto" w:fill="auto"/>
+                  <w:noWrap/>
+                  <w:vAlign w:val="bottom"/>
+                  <w:hideMark/>
+                </w:tcPr>
+                <w:p>
+                  <w:pPr>
+                    <w:jc w:val="right"/>
+                    <w:rPr>
+                      <w:rFonts w:asciiTheme="minorHAnsi" w:eastAsia="Times New Roman" w:hAnsiTheme="minorHAnsi" w:cstheme="minorHAnsi"/>
+                      <w:color w:val="000000"/>
+                      <w:highlight w:val="yellow"/>
+                    </w:rPr>
+                  </w:pPr>
+                  <w:r>
+                    <w:rPr>
+                      <w:rFonts w:asciiTheme="minorHAnsi" w:eastAsia="Times New Roman" w:hAnsiTheme="minorHAnsi" w:cstheme="minorHAnsi"/>
+                      <w:color w:val="000000"/>
+                      <w:highlight w:val="yellow"/>
+                    </w:rPr>
+                    <w:t>0.21</w:t>
+                  </w:r>
+                  <w:r>
+                    <w:rPr>
+                      <w:rFonts w:asciiTheme="minorHAnsi" w:eastAsia="Times New Roman" w:hAnsiTheme="minorHAnsi" w:cstheme="minorHAnsi"/>
+                      <w:color w:val="000000"/>
+                      <w:highlight w:val="yellow"/>
+                    </w:rPr>
+                    <w:t>5</w:t>
+                  </w:r>
+                </w:p>
+              </w:tc>
+            </w:tr>
+          </w:tbl>
           <w:p>
             <w:pPr>
               <w:pStyle w:val="Standard"/>
               <w:jc w:val="center"/>
               <w:rPr>
-                <w:rFonts w:ascii="Times New Roman" w:hAnsi="Times New Roman" w:cs="Times New Roman"/>
+                <w:rFonts w:asciiTheme="minorHAnsi" w:hAnsiTheme="minorHAnsi" w:cstheme="minorHAnsi"/>
                 <w:highlight w:val="yellow"/>
               </w:rPr>
             </w:pPr>
@@ -17144,7 +17110,7 @@
         </w:tc>
       </w:tr>
     </w:tbl>
-    <w:bookmarkEnd w:id="25"/>
+    <w:bookmarkEnd w:id="29"/>
     <w:p>
       <w:pPr>
         <w:pStyle w:val="Standard"/>
@@ -17424,7 +17390,7 @@
           <w:szCs w:val="24"/>
         </w:rPr>
       </w:pPr>
-      <w:bookmarkStart w:id="26" w:name="_Toc25250067"/>
+      <w:bookmarkStart w:id="30" w:name="_Toc25250067"/>
       <w:r>
         <w:rPr>
           <w:b/>
@@ -17443,7 +17409,7 @@
         </w:rPr>
         <w:t>ariances</w:t>
       </w:r>
-      <w:bookmarkEnd w:id="26"/>
+      <w:bookmarkEnd w:id="30"/>
     </w:p>
     <w:p>
       <w:pPr>
@@ -17537,7 +17503,7 @@
           <w:szCs w:val="24"/>
         </w:rPr>
       </w:pPr>
-      <w:bookmarkStart w:id="27" w:name="_Toc25250068"/>
+      <w:bookmarkStart w:id="31" w:name="_Toc25250068"/>
       <w:r>
         <w:rPr>
           <w:b/>
@@ -17547,7 +17513,7 @@
         </w:rPr>
         <w:t>COLONY</w:t>
       </w:r>
-      <w:bookmarkEnd w:id="27"/>
+      <w:bookmarkEnd w:id="31"/>
     </w:p>
     <w:p>
       <w:pPr>
@@ -20358,7 +20324,7 @@
           <w:szCs w:val="24"/>
         </w:rPr>
       </w:pPr>
-      <w:bookmarkStart w:id="28" w:name="_Toc25250069"/>
+      <w:bookmarkStart w:id="32" w:name="_Toc25250069"/>
       <w:r>
         <w:rPr>
           <w:b/>
@@ -20368,7 +20334,7 @@
         </w:rPr>
         <w:t>Ne Estimator</w:t>
       </w:r>
-      <w:bookmarkEnd w:id="28"/>
+      <w:bookmarkEnd w:id="32"/>
     </w:p>
     <w:p>
       <w:pPr>
@@ -24970,24 +24936,148 @@
       </w:r>
     </w:p>
   </w:comment>
+  <w:comment w:id="24" w:author="Davenport, Danielle" w:date="2024-05-23T19:12:00Z" w:initials="DD">
+    <w:p>
+      <w:pPr>
+        <w:pStyle w:val="CommentText"/>
+      </w:pPr>
+      <w:r>
+        <w:rPr>
+          <w:rStyle w:val="CommentReference"/>
+        </w:rPr>
+        <w:annotationRef/>
+      </w:r>
+      <w:r>
+        <w:t xml:space="preserve">Test " such that </w:t>
+      </w:r>
+      <w:r>
+        <w:rPr>
+          <w:noProof/>
+        </w:rPr>
+        <w:drawing>
+          <wp:inline distT="0" distB="0" distL="0" distR="0" wp14:anchorId="436197BB" wp14:editId="298DF4B4">
+            <wp:extent cx="514376" cy="177809"/>
+            <wp:effectExtent l="0" t="0" r="0" b="0"/>
+            <wp:docPr id="9" name="Picture 9" descr="Image"/>
+            <wp:cNvGraphicFramePr>
+              <a:graphicFrameLocks xmlns:a="http://schemas.openxmlformats.org/drawingml/2006/main" noChangeAspect="1"/>
+            </wp:cNvGraphicFramePr>
+            <a:graphic xmlns:a="http://schemas.openxmlformats.org/drawingml/2006/main">
+              <a:graphicData uri="http://schemas.openxmlformats.org/drawingml/2006/picture">
+                <pic:pic xmlns:pic="http://schemas.openxmlformats.org/drawingml/2006/picture">
+                  <pic:nvPicPr>
+                    <pic:cNvPr id="9" name="Picture 9" descr="Image"/>
+                    <pic:cNvPicPr/>
+                  </pic:nvPicPr>
+                  <pic:blipFill>
+                    <a:blip r:embed="rId1">
+                      <a:extLst>
+                        <a:ext uri="{28A0092B-C50C-407E-A947-70E740481C1C}">
+                          <a14:useLocalDpi xmlns:a14="http://schemas.microsoft.com/office/drawing/2010/main" val="0"/>
+                        </a:ext>
+                      </a:extLst>
+                    </a:blip>
+                    <a:stretch>
+                      <a:fillRect/>
+                    </a:stretch>
+                  </pic:blipFill>
+                  <pic:spPr>
+                    <a:xfrm>
+                      <a:off x="0" y="0"/>
+                      <a:ext cx="514376" cy="177809"/>
+                    </a:xfrm>
+                    <a:prstGeom prst="rect">
+                      <a:avLst/>
+                    </a:prstGeom>
+                  </pic:spPr>
+                </pic:pic>
+              </a:graphicData>
+            </a:graphic>
+          </wp:inline>
+        </w:drawing>
+      </w:r>
+      <w:r>
+        <w:t xml:space="preserve"> was lower compared to</w:t>
+      </w:r>
+      <w:r>
+        <w:rPr>
+          <w:i/>
+          <w:iCs/>
+        </w:rPr>
+        <w:t xml:space="preserve"> </w:t>
+      </w:r>
+      <w:r>
+        <w:rPr>
+          <w:noProof/>
+        </w:rPr>
+        <w:drawing>
+          <wp:inline distT="0" distB="0" distL="0" distR="0" wp14:anchorId="40537D95" wp14:editId="1632E8A4">
+            <wp:extent cx="501676" cy="177809"/>
+            <wp:effectExtent l="0" t="0" r="0" b="0"/>
+            <wp:docPr id="8" name="Picture 8" descr="Image"/>
+            <wp:cNvGraphicFramePr>
+              <a:graphicFrameLocks xmlns:a="http://schemas.openxmlformats.org/drawingml/2006/main" noChangeAspect="1"/>
+            </wp:cNvGraphicFramePr>
+            <a:graphic xmlns:a="http://schemas.openxmlformats.org/drawingml/2006/main">
+              <a:graphicData uri="http://schemas.openxmlformats.org/drawingml/2006/picture">
+                <pic:pic xmlns:pic="http://schemas.openxmlformats.org/drawingml/2006/picture">
+                  <pic:nvPicPr>
+                    <pic:cNvPr id="8" name="Picture 8" descr="Image"/>
+                    <pic:cNvPicPr/>
+                  </pic:nvPicPr>
+                  <pic:blipFill>
+                    <a:blip r:embed="rId2">
+                      <a:extLst>
+                        <a:ext uri="{28A0092B-C50C-407E-A947-70E740481C1C}">
+                          <a14:useLocalDpi xmlns:a14="http://schemas.microsoft.com/office/drawing/2010/main" val="0"/>
+                        </a:ext>
+                      </a:extLst>
+                    </a:blip>
+                    <a:stretch>
+                      <a:fillRect/>
+                    </a:stretch>
+                  </pic:blipFill>
+                  <pic:spPr>
+                    <a:xfrm>
+                      <a:off x="0" y="0"/>
+                      <a:ext cx="501676" cy="177809"/>
+                    </a:xfrm>
+                    <a:prstGeom prst="rect">
+                      <a:avLst/>
+                    </a:prstGeom>
+                  </pic:spPr>
+                </pic:pic>
+              </a:graphicData>
+            </a:graphic>
+          </wp:inline>
+        </w:drawing>
+      </w:r>
+      <w:r>
+        <w:t>" was deleted as this is no longer reflected in the result</w:t>
+      </w:r>
+    </w:p>
+  </w:comment>
 </w:comments>
 </file>
 
 <file path=word/commentsExtended.xml><?xml version="1.0" encoding="utf-8"?>
 <w15:commentsEx xmlns:wpc="http://schemas.microsoft.com/office/word/2010/wordprocessingCanvas" xmlns:cx="http://schemas.microsoft.com/office/drawing/2014/chartex" xmlns:cx1="http://schemas.microsoft.com/office/drawing/2015/9/8/chartex" xmlns:cx2="http://schemas.microsoft.com/office/drawing/2015/10/21/chartex" xmlns:cx3="http://schemas.microsoft.com/office/drawing/2016/5/9/chartex" xmlns:cx4="http://schemas.microsoft.com/office/drawing/2016/5/10/chartex" xmlns:cx5="http://schemas.microsoft.com/office/drawing/2016/5/11/chartex" xmlns:cx6="http://schemas.microsoft.com/office/drawing/2016/5/12/chartex" xmlns:cx7="http://schemas.microsoft.com/office/drawing/2016/5/13/chartex" xmlns:cx8="http://schemas.microsoft.com/office/drawing/2016/5/14/chartex" xmlns:mc="http://schemas.openxmlformats.org/markup-compatibility/2006" xmlns:aink="http://schemas.microsoft.com/office/drawing/2016/ink" xmlns:am3d="http://schemas.microsoft.com/office/drawing/2017/model3d" xmlns:o="urn:schemas-microsoft-com:office:office" xmlns:oel="http://schemas.microsoft.com/office/2019/extlst" xmlns:r="http://schemas.openxmlformats.org/officeDocument/2006/relationships" xmlns:m="http://schemas.openxmlformats.org/officeDocument/2006/math" xmlns:v="urn:schemas-microsoft-com:vml" xmlns:wp14="http://schemas.microsoft.com/office/word/2010/wordprocessingDrawing" xmlns:wp="http://schemas.openxmlformats.org/drawingml/2006/wordprocessingDrawing" xmlns:w10="urn:schemas-microsoft-com:office:word" xmlns:w="http://schemas.openxmlformats.org/wordprocessingml/2006/main" xmlns:w14="http://schemas.microsoft.com/office/word/2010/wordml" xmlns:w15="http://schemas.microsoft.com/office/word/2012/wordml" xmlns:w16cex="http://schemas.microsoft.com/office/word/2018/wordml/cex" xmlns:w16cid="http://schemas.microsoft.com/office/word/2016/wordml/cid" xmlns:w16="http://schemas.microsoft.com/office/word/2018/wordml" xmlns:w16sdtdh="http://schemas.microsoft.com/office/word/2020/wordml/sdtdatahash" xmlns:w16se="http://schemas.microsoft.com/office/word/2015/wordml/symex" xmlns:wpg="http://schemas.microsoft.com/office/word/2010/wordprocessingGroup" xmlns:wpi="http://schemas.microsoft.com/office/word/2010/wordprocessingInk" xmlns:wne="http://schemas.microsoft.com/office/word/2006/wordml" xmlns:wps="http://schemas.microsoft.com/office/word/2010/wordprocessingShape" mc:Ignorable="w14 w15 w16se w16cid w16 w16cex w16sdtdh wp14">
   <w15:commentEx w15:paraId="3A0B2A45" w15:done="0"/>
+  <w15:commentEx w15:paraId="197F9222" w15:done="0"/>
 </w15:commentsEx>
 </file>
 
 <file path=word/commentsExtensible.xml><?xml version="1.0" encoding="utf-8"?>
 <w16cex:commentsExtensible xmlns:wpc="http://schemas.microsoft.com/office/word/2010/wordprocessingCanvas" xmlns:cx="http://schemas.microsoft.com/office/drawing/2014/chartex" xmlns:cx1="http://schemas.microsoft.com/office/drawing/2015/9/8/chartex" xmlns:cx2="http://schemas.microsoft.com/office/drawing/2015/10/21/chartex" xmlns:cx3="http://schemas.microsoft.com/office/drawing/2016/5/9/chartex" xmlns:cx4="http://schemas.microsoft.com/office/drawing/2016/5/10/chartex" xmlns:cx5="http://schemas.microsoft.com/office/drawing/2016/5/11/chartex" xmlns:cx6="http://schemas.microsoft.com/office/drawing/2016/5/12/chartex" xmlns:cx7="http://schemas.microsoft.com/office/drawing/2016/5/13/chartex" xmlns:cx8="http://schemas.microsoft.com/office/drawing/2016/5/14/chartex" xmlns:mc="http://schemas.openxmlformats.org/markup-compatibility/2006" xmlns:aink="http://schemas.microsoft.com/office/drawing/2016/ink" xmlns:am3d="http://schemas.microsoft.com/office/drawing/2017/model3d" xmlns:o="urn:schemas-microsoft-com:office:office" xmlns:oel="http://schemas.microsoft.com/office/2019/extlst" xmlns:r="http://schemas.openxmlformats.org/officeDocument/2006/relationships" xmlns:m="http://schemas.openxmlformats.org/officeDocument/2006/math" xmlns:v="urn:schemas-microsoft-com:vml" xmlns:wp14="http://schemas.microsoft.com/office/word/2010/wordprocessingDrawing" xmlns:wp="http://schemas.openxmlformats.org/drawingml/2006/wordprocessingDrawing" xmlns:w10="urn:schemas-microsoft-com:office:word" xmlns:w="http://schemas.openxmlformats.org/wordprocessingml/2006/main" xmlns:w14="http://schemas.microsoft.com/office/word/2010/wordml" xmlns:w15="http://schemas.microsoft.com/office/word/2012/wordml" xmlns:w16cex="http://schemas.microsoft.com/office/word/2018/wordml/cex" xmlns:w16cid="http://schemas.microsoft.com/office/word/2016/wordml/cid" xmlns:w16="http://schemas.microsoft.com/office/word/2018/wordml" xmlns:w16sdtdh="http://schemas.microsoft.com/office/word/2020/wordml/sdtdatahash" xmlns:w16se="http://schemas.microsoft.com/office/word/2015/wordml/symex" xmlns:wpg="http://schemas.microsoft.com/office/word/2010/wordprocessingGroup" xmlns:wpi="http://schemas.microsoft.com/office/word/2010/wordprocessingInk" xmlns:wne="http://schemas.microsoft.com/office/word/2006/wordml" xmlns:wps="http://schemas.microsoft.com/office/word/2010/wordprocessingShape" mc:Ignorable="w14 w15 w16se w16cid w16 w16cex w16sdtdh wp14">
   <w16cex:commentExtensible w16cex:durableId="29F8FB96" w16cex:dateUtc="2024-05-23T02:17:00Z"/>
+  <w16cex:commentExtensible w16cex:durableId="29FA13B8" w16cex:dateUtc="2024-05-23T22:12:00Z"/>
 </w16cex:commentsExtensible>
 </file>
 
 <file path=word/commentsIds.xml><?xml version="1.0" encoding="utf-8"?>
 <w16cid:commentsIds xmlns:wpc="http://schemas.microsoft.com/office/word/2010/wordprocessingCanvas" xmlns:cx="http://schemas.microsoft.com/office/drawing/2014/chartex" xmlns:cx1="http://schemas.microsoft.com/office/drawing/2015/9/8/chartex" xmlns:cx2="http://schemas.microsoft.com/office/drawing/2015/10/21/chartex" xmlns:cx3="http://schemas.microsoft.com/office/drawing/2016/5/9/chartex" xmlns:cx4="http://schemas.microsoft.com/office/drawing/2016/5/10/chartex" xmlns:cx5="http://schemas.microsoft.com/office/drawing/2016/5/11/chartex" xmlns:cx6="http://schemas.microsoft.com/office/drawing/2016/5/12/chartex" xmlns:cx7="http://schemas.microsoft.com/office/drawing/2016/5/13/chartex" xmlns:cx8="http://schemas.microsoft.com/office/drawing/2016/5/14/chartex" xmlns:mc="http://schemas.openxmlformats.org/markup-compatibility/2006" xmlns:aink="http://schemas.microsoft.com/office/drawing/2016/ink" xmlns:am3d="http://schemas.microsoft.com/office/drawing/2017/model3d" xmlns:o="urn:schemas-microsoft-com:office:office" xmlns:oel="http://schemas.microsoft.com/office/2019/extlst" xmlns:r="http://schemas.openxmlformats.org/officeDocument/2006/relationships" xmlns:m="http://schemas.openxmlformats.org/officeDocument/2006/math" xmlns:v="urn:schemas-microsoft-com:vml" xmlns:wp14="http://schemas.microsoft.com/office/word/2010/wordprocessingDrawing" xmlns:wp="http://schemas.openxmlformats.org/drawingml/2006/wordprocessingDrawing" xmlns:w10="urn:schemas-microsoft-com:office:word" xmlns:w="http://schemas.openxmlformats.org/wordprocessingml/2006/main" xmlns:w14="http://schemas.microsoft.com/office/word/2010/wordml" xmlns:w15="http://schemas.microsoft.com/office/word/2012/wordml" xmlns:w16cex="http://schemas.microsoft.com/office/word/2018/wordml/cex" xmlns:w16cid="http://schemas.microsoft.com/office/word/2016/wordml/cid" xmlns:w16="http://schemas.microsoft.com/office/word/2018/wordml" xmlns:w16sdtdh="http://schemas.microsoft.com/office/word/2020/wordml/sdtdatahash" xmlns:w16se="http://schemas.microsoft.com/office/word/2015/wordml/symex" xmlns:wpg="http://schemas.microsoft.com/office/word/2010/wordprocessingGroup" xmlns:wpi="http://schemas.microsoft.com/office/word/2010/wordprocessingInk" xmlns:wne="http://schemas.microsoft.com/office/word/2006/wordml" xmlns:wps="http://schemas.microsoft.com/office/word/2010/wordprocessingShape" mc:Ignorable="w14 w15 w16se w16cid w16 w16cex w16sdtdh wp14">
   <w16cid:commentId w16cid:paraId="3A0B2A45" w16cid:durableId="29F8FB96"/>
+  <w16cid:commentId w16cid:paraId="197F9222" w16cid:durableId="29FA13B8"/>
 </w16cid:commentsIds>
 </file>
 

</xml_diff>

<commit_message>
update to ms after andy comments and re-run
</commit_message>
<xml_diff>
--- a/CorrectedManuscipt._Davenport2020.docx
+++ b/CorrectedManuscipt._Davenport2020.docx
@@ -7428,7 +7428,14 @@
           <w:rFonts w:asciiTheme="minorHAnsi" w:hAnsiTheme="minorHAnsi" w:cstheme="minorHAnsi"/>
           <w:highlight w:val="yellow"/>
         </w:rPr>
-        <w:t>4253</w:t>
+        <w:t>425</w:t>
+      </w:r>
+      <w:r>
+        <w:rPr>
+          <w:rFonts w:asciiTheme="minorHAnsi" w:hAnsiTheme="minorHAnsi" w:cstheme="minorHAnsi"/>
+          <w:highlight w:val="yellow"/>
+        </w:rPr>
+        <w:t>6</w:t>
       </w:r>
       <w:r>
         <w:t xml:space="preserve"> </w:t>
@@ -7446,6 +7453,9 @@
         <w:t>23</w:t>
       </w:r>
       <w:r>
+        <w:rPr>
+          <w:highlight w:val="yellow"/>
+        </w:rPr>
         <w:t>5</w:t>
       </w:r>
       <w:r>
@@ -7907,23 +7917,18 @@
       <w:r>
         <w:t xml:space="preserve">in </w:t>
       </w:r>
-      <w:r>
-        <w:rPr>
-          <w:highlight w:val="yellow"/>
-        </w:rPr>
-        <w:t>2010,</w:t>
-      </w:r>
-      <w:r>
-        <w:rPr>
-          <w:highlight w:val="yellow"/>
-        </w:rPr>
-        <w:t xml:space="preserve"> </w:t>
+      <w:bookmarkEnd w:id="21"/>
+      <w:bookmarkEnd w:id="22"/>
+      <w:r>
+        <w:rPr>
+          <w:rFonts w:cstheme="minorHAnsi"/>
+        </w:rPr>
+        <w:t xml:space="preserve">2010, </w:t>
       </w:r>
       <m:oMath>
         <m:r>
           <w:rPr>
-            <w:rFonts w:ascii="Cambria Math" w:hAnsi="Cambria Math"/>
-            <w:highlight w:val="yellow"/>
+            <w:rFonts w:ascii="Cambria Math" w:hAnsi="Cambria Math" w:cstheme="minorHAnsi"/>
           </w:rPr>
           <m:t>Nb</m:t>
         </m:r>
@@ -7931,17 +7936,15 @@
           <m:dPr>
             <m:ctrlPr>
               <w:rPr>
-                <w:rFonts w:ascii="Cambria Math" w:hAnsi="Cambria Math"/>
+                <w:rFonts w:ascii="Cambria Math" w:hAnsi="Cambria Math" w:cstheme="minorHAnsi"/>
                 <w:i/>
-                <w:highlight w:val="yellow"/>
               </w:rPr>
             </m:ctrlPr>
           </m:dPr>
           <m:e>
             <m:r>
               <w:rPr>
-                <w:rFonts w:ascii="Cambria Math" w:hAnsi="Cambria Math"/>
-                <w:highlight w:val="yellow"/>
+                <w:rFonts w:ascii="Cambria Math" w:hAnsi="Cambria Math" w:cstheme="minorHAnsi"/>
               </w:rPr>
               <m:t>LD+</m:t>
             </m:r>
@@ -7949,16 +7952,14 @@
               <m:sSubPr>
                 <m:ctrlPr>
                   <w:rPr>
-                    <w:rFonts w:ascii="Cambria Math" w:hAnsi="Cambria Math"/>
-                    <w:highlight w:val="yellow"/>
+                    <w:rFonts w:ascii="Cambria Math" w:hAnsi="Cambria Math" w:cstheme="minorHAnsi"/>
                   </w:rPr>
                 </m:ctrlPr>
               </m:sSubPr>
               <m:e>
                 <m:r>
                   <w:rPr>
-                    <w:rFonts w:ascii="Cambria Math" w:hAnsi="Cambria Math"/>
-                    <w:highlight w:val="yellow"/>
+                    <w:rFonts w:ascii="Cambria Math" w:hAnsi="Cambria Math" w:cstheme="minorHAnsi"/>
                   </w:rPr>
                   <m:t>SA</m:t>
                 </m:r>
@@ -7966,8 +7967,7 @@
               <m:sub>
                 <m:r>
                   <w:rPr>
-                    <w:rFonts w:ascii="Cambria Math" w:hAnsi="Cambria Math"/>
-                    <w:highlight w:val="yellow"/>
+                    <w:rFonts w:ascii="Cambria Math" w:hAnsi="Cambria Math" w:cstheme="minorHAnsi"/>
                   </w:rPr>
                   <m:t>2010</m:t>
                 </m:r>
@@ -7977,23 +7977,22 @@
         </m:d>
         <m:r>
           <w:rPr>
-            <w:rFonts w:ascii="Cambria Math" w:hAnsi="Cambria Math"/>
-            <w:highlight w:val="yellow"/>
+            <w:rFonts w:ascii="Cambria Math" w:hAnsi="Cambria Math" w:cstheme="minorHAnsi"/>
           </w:rPr>
           <m:t>=</m:t>
         </m:r>
         <m:r>
           <w:rPr>
-            <w:rFonts w:ascii="Cambria Math" w:hAnsi="Cambria Math"/>
+            <w:rFonts w:ascii="Cambria Math" w:hAnsi="Cambria Math" w:cstheme="minorHAnsi"/>
             <w:highlight w:val="yellow"/>
           </w:rPr>
-          <m:t>81.61</m:t>
+          <m:t>95.1</m:t>
         </m:r>
         <m:d>
           <m:dPr>
             <m:ctrlPr>
               <w:rPr>
-                <w:rFonts w:ascii="Cambria Math" w:hAnsi="Cambria Math"/>
+                <w:rFonts w:ascii="Cambria Math" w:hAnsi="Cambria Math" w:cstheme="minorHAnsi"/>
                 <w:i/>
                 <w:highlight w:val="yellow"/>
               </w:rPr>
@@ -8002,58 +8001,30 @@
           <m:e>
             <m:r>
               <w:rPr>
-                <w:rFonts w:ascii="Cambria Math" w:hAnsi="Cambria Math"/>
+                <w:rFonts w:ascii="Cambria Math" w:hAnsi="Cambria Math" w:cstheme="minorHAnsi"/>
                 <w:highlight w:val="yellow"/>
               </w:rPr>
-              <m:t>2</m:t>
-            </m:r>
-            <m:r>
-              <w:rPr>
-                <w:rFonts w:ascii="Cambria Math" w:hAnsi="Cambria Math"/>
-                <w:highlight w:val="yellow"/>
-              </w:rPr>
-              <m:t>2.42</m:t>
-            </m:r>
-            <m:r>
-              <w:rPr>
-                <w:rFonts w:ascii="Cambria Math" w:hAnsi="Cambria Math"/>
-                <w:highlight w:val="yellow"/>
-              </w:rPr>
-              <m:t xml:space="preserve"> SD</m:t>
+              <m:t>20.6 SD</m:t>
             </m:r>
           </m:e>
         </m:d>
         <m:r>
           <w:rPr>
-            <w:rFonts w:ascii="Cambria Math" w:hAnsi="Cambria Math"/>
-            <w:highlight w:val="yellow"/>
+            <w:rFonts w:ascii="Cambria Math" w:hAnsi="Cambria Math" w:cstheme="minorHAnsi"/>
           </w:rPr>
           <m:t>,</m:t>
         </m:r>
       </m:oMath>
       <w:r>
         <w:rPr>
-          <w:highlight w:val="yellow"/>
-        </w:rPr>
-        <w:t xml:space="preserve"> to the largest in 201</w:t>
-      </w:r>
-      <w:r>
-        <w:rPr>
-          <w:highlight w:val="yellow"/>
-        </w:rPr>
-        <w:t>1</w:t>
-      </w:r>
-      <w:r>
-        <w:rPr>
-          <w:highlight w:val="yellow"/>
-        </w:rPr>
-        <w:t xml:space="preserve">, </w:t>
+          <w:rFonts w:cstheme="minorHAnsi"/>
+        </w:rPr>
+        <w:t xml:space="preserve"> to the largest in 2011, </w:t>
       </w:r>
       <m:oMath>
         <m:r>
           <w:rPr>
-            <w:rFonts w:ascii="Cambria Math" w:hAnsi="Cambria Math"/>
-            <w:highlight w:val="yellow"/>
+            <w:rFonts w:ascii="Cambria Math" w:hAnsi="Cambria Math" w:cstheme="minorHAnsi"/>
           </w:rPr>
           <m:t>Nb(LD+</m:t>
         </m:r>
@@ -8061,16 +8032,14 @@
           <m:sSubPr>
             <m:ctrlPr>
               <w:rPr>
-                <w:rFonts w:ascii="Cambria Math" w:hAnsi="Cambria Math"/>
-                <w:highlight w:val="yellow"/>
+                <w:rFonts w:ascii="Cambria Math" w:hAnsi="Cambria Math" w:cstheme="minorHAnsi"/>
               </w:rPr>
             </m:ctrlPr>
           </m:sSubPr>
           <m:e>
             <m:r>
               <w:rPr>
-                <w:rFonts w:ascii="Cambria Math" w:hAnsi="Cambria Math"/>
-                <w:highlight w:val="yellow"/>
+                <w:rFonts w:ascii="Cambria Math" w:hAnsi="Cambria Math" w:cstheme="minorHAnsi"/>
               </w:rPr>
               <m:t>SA</m:t>
             </m:r>
@@ -8078,8 +8047,7 @@
           <m:sub>
             <m:r>
               <w:rPr>
-                <w:rFonts w:ascii="Cambria Math" w:hAnsi="Cambria Math"/>
-                <w:highlight w:val="yellow"/>
+                <w:rFonts w:ascii="Cambria Math" w:hAnsi="Cambria Math" w:cstheme="minorHAnsi"/>
               </w:rPr>
               <m:t>2011</m:t>
             </m:r>
@@ -8087,43 +8055,27 @@
         </m:sSub>
         <m:r>
           <w:rPr>
-            <w:rFonts w:ascii="Cambria Math" w:hAnsi="Cambria Math"/>
-            <w:highlight w:val="yellow"/>
+            <w:rFonts w:ascii="Cambria Math" w:hAnsi="Cambria Math" w:cstheme="minorHAnsi"/>
           </w:rPr>
           <m:t>)=</m:t>
         </m:r>
         <m:r>
           <w:rPr>
-            <w:rFonts w:ascii="Cambria Math" w:hAnsi="Cambria Math"/>
+            <w:rFonts w:ascii="Cambria Math" w:hAnsi="Cambria Math" w:cstheme="minorHAnsi"/>
             <w:highlight w:val="yellow"/>
           </w:rPr>
-          <m:t>220.12</m:t>
+          <m:t>286.4(57.8 SD</m:t>
         </m:r>
         <m:r>
           <w:rPr>
-            <w:rFonts w:ascii="Cambria Math" w:hAnsi="Cambria Math"/>
-            <w:highlight w:val="yellow"/>
+            <w:rFonts w:ascii="Cambria Math" w:hAnsi="Cambria Math" w:cstheme="minorHAnsi"/>
           </w:rPr>
-          <m:t>(</m:t>
-        </m:r>
-        <m:r>
-          <w:rPr>
-            <w:rFonts w:ascii="Cambria Math" w:hAnsi="Cambria Math"/>
-            <w:highlight w:val="yellow"/>
-          </w:rPr>
-          <m:t>50.09</m:t>
-        </m:r>
-        <m:r>
-          <w:rPr>
-            <w:rFonts w:ascii="Cambria Math" w:hAnsi="Cambria Math"/>
-            <w:highlight w:val="yellow"/>
-          </w:rPr>
-          <m:t xml:space="preserve"> SD)</m:t>
+          <m:t>)</m:t>
         </m:r>
       </m:oMath>
       <w:r>
         <w:rPr>
-          <w:highlight w:val="yellow"/>
+          <w:rFonts w:cstheme="minorHAnsi"/>
         </w:rPr>
         <w:t xml:space="preserve"> (Table 1). The inferred ratio of </w:t>
       </w:r>
@@ -8133,16 +8085,14 @@
             <m:type m:val="lin"/>
             <m:ctrlPr>
               <w:rPr>
-                <w:rFonts w:ascii="Cambria Math" w:hAnsi="Cambria Math"/>
-                <w:highlight w:val="yellow"/>
+                <w:rFonts w:ascii="Cambria Math" w:hAnsi="Cambria Math" w:cstheme="minorHAnsi"/>
               </w:rPr>
             </m:ctrlPr>
           </m:fPr>
           <m:num>
             <m:r>
               <w:rPr>
-                <w:rFonts w:ascii="Cambria Math" w:hAnsi="Cambria Math"/>
-                <w:highlight w:val="yellow"/>
+                <w:rFonts w:ascii="Cambria Math" w:hAnsi="Cambria Math" w:cstheme="minorHAnsi"/>
               </w:rPr>
               <m:t>Nb</m:t>
             </m:r>
@@ -8150,8 +8100,7 @@
           <m:den>
             <m:r>
               <w:rPr>
-                <w:rFonts w:ascii="Cambria Math" w:hAnsi="Cambria Math"/>
-                <w:highlight w:val="yellow"/>
+                <w:rFonts w:ascii="Cambria Math" w:hAnsi="Cambria Math" w:cstheme="minorHAnsi"/>
               </w:rPr>
               <m:t>Na</m:t>
             </m:r>
@@ -8160,7 +8109,7 @@
       </m:oMath>
       <w:r>
         <w:rPr>
-          <w:highlight w:val="yellow"/>
+          <w:rFonts w:cstheme="minorHAnsi"/>
         </w:rPr>
         <w:t xml:space="preserve"> ranged from </w:t>
       </w:r>
@@ -8169,7 +8118,7 @@
           <m:sSubPr>
             <m:ctrlPr>
               <w:rPr>
-                <w:rFonts w:ascii="Cambria Math" w:hAnsi="Cambria Math"/>
+                <w:rFonts w:ascii="Cambria Math" w:hAnsi="Cambria Math" w:cstheme="minorHAnsi"/>
                 <w:highlight w:val="yellow"/>
               </w:rPr>
             </m:ctrlPr>
@@ -8180,7 +8129,7 @@
                 <m:type m:val="lin"/>
                 <m:ctrlPr>
                   <w:rPr>
-                    <w:rFonts w:ascii="Cambria Math" w:hAnsi="Cambria Math"/>
+                    <w:rFonts w:ascii="Cambria Math" w:hAnsi="Cambria Math" w:cstheme="minorHAnsi"/>
                     <w:highlight w:val="yellow"/>
                   </w:rPr>
                 </m:ctrlPr>
@@ -8188,7 +8137,7 @@
               <m:num>
                 <m:r>
                   <w:rPr>
-                    <w:rFonts w:ascii="Cambria Math" w:hAnsi="Cambria Math"/>
+                    <w:rFonts w:ascii="Cambria Math" w:hAnsi="Cambria Math" w:cstheme="minorHAnsi"/>
                     <w:highlight w:val="yellow"/>
                   </w:rPr>
                   <m:t>Nb</m:t>
@@ -8197,7 +8146,7 @@
               <m:den>
                 <m:r>
                   <w:rPr>
-                    <w:rFonts w:ascii="Cambria Math" w:hAnsi="Cambria Math"/>
+                    <w:rFonts w:ascii="Cambria Math" w:hAnsi="Cambria Math" w:cstheme="minorHAnsi"/>
                     <w:highlight w:val="yellow"/>
                   </w:rPr>
                   <m:t>Na</m:t>
@@ -8208,7 +8157,7 @@
           <m:sub>
             <m:r>
               <w:rPr>
-                <w:rFonts w:ascii="Cambria Math" w:hAnsi="Cambria Math"/>
+                <w:rFonts w:ascii="Cambria Math" w:hAnsi="Cambria Math" w:cstheme="minorHAnsi"/>
                 <w:highlight w:val="yellow"/>
               </w:rPr>
               <m:t>2010</m:t>
@@ -8218,28 +8167,17 @@
       </m:oMath>
       <w:r>
         <w:rPr>
+          <w:rFonts w:cstheme="minorHAnsi"/>
           <w:highlight w:val="yellow"/>
         </w:rPr>
-        <w:t xml:space="preserve"> = </w:t>
-      </w:r>
-      <w:r>
-        <w:rPr>
-          <w:highlight w:val="yellow"/>
-        </w:rPr>
-        <w:t xml:space="preserve">0.11 to </w:t>
-      </w:r>
-      <w:r>
-        <w:rPr>
-          <w:highlight w:val="yellow"/>
-        </w:rPr>
-        <w:t xml:space="preserve"> </w:t>
+        <w:t xml:space="preserve"> = 0.13 to  </w:t>
       </w:r>
       <m:oMath>
         <m:sSub>
           <m:sSubPr>
             <m:ctrlPr>
               <w:rPr>
-                <w:rFonts w:ascii="Cambria Math" w:hAnsi="Cambria Math"/>
+                <w:rFonts w:ascii="Cambria Math" w:hAnsi="Cambria Math" w:cstheme="minorHAnsi"/>
                 <w:highlight w:val="yellow"/>
               </w:rPr>
             </m:ctrlPr>
@@ -8250,7 +8188,7 @@
                 <m:type m:val="lin"/>
                 <m:ctrlPr>
                   <w:rPr>
-                    <w:rFonts w:ascii="Cambria Math" w:hAnsi="Cambria Math"/>
+                    <w:rFonts w:ascii="Cambria Math" w:hAnsi="Cambria Math" w:cstheme="minorHAnsi"/>
                     <w:highlight w:val="yellow"/>
                   </w:rPr>
                 </m:ctrlPr>
@@ -8258,7 +8196,7 @@
               <m:num>
                 <m:r>
                   <w:rPr>
-                    <w:rFonts w:ascii="Cambria Math" w:hAnsi="Cambria Math"/>
+                    <w:rFonts w:ascii="Cambria Math" w:hAnsi="Cambria Math" w:cstheme="minorHAnsi"/>
                     <w:highlight w:val="yellow"/>
                   </w:rPr>
                   <m:t>Nb</m:t>
@@ -8267,7 +8205,7 @@
               <m:den>
                 <m:r>
                   <w:rPr>
-                    <w:rFonts w:ascii="Cambria Math" w:hAnsi="Cambria Math"/>
+                    <w:rFonts w:ascii="Cambria Math" w:hAnsi="Cambria Math" w:cstheme="minorHAnsi"/>
                     <w:highlight w:val="yellow"/>
                   </w:rPr>
                   <m:t>Na</m:t>
@@ -8278,7 +8216,7 @@
           <m:sub>
             <m:r>
               <w:rPr>
-                <w:rFonts w:ascii="Cambria Math" w:hAnsi="Cambria Math"/>
+                <w:rFonts w:ascii="Cambria Math" w:hAnsi="Cambria Math" w:cstheme="minorHAnsi"/>
                 <w:highlight w:val="yellow"/>
               </w:rPr>
               <m:t>2011</m:t>
@@ -8288,39 +8226,31 @@
       </m:oMath>
       <w:r>
         <w:rPr>
+          <w:rFonts w:cstheme="minorHAnsi"/>
           <w:highlight w:val="yellow"/>
         </w:rPr>
-        <w:t xml:space="preserve"> =</w:t>
-      </w:r>
-      <w:bookmarkEnd w:id="21"/>
-      <w:r>
-        <w:rPr>
-          <w:highlight w:val="yellow"/>
-        </w:rPr>
-        <w:t xml:space="preserve"> 0.3, </w:t>
-      </w:r>
-      <w:r>
-        <w:rPr>
-          <w:highlight w:val="yellow"/>
-        </w:rPr>
-        <w:t xml:space="preserve"> calculated using estimates of </w:t>
+        <w:t xml:space="preserve"> = 0.38,  calculated</w:t>
+      </w:r>
+      <w:r>
+        <w:rPr>
+          <w:rFonts w:cstheme="minorHAnsi"/>
+        </w:rPr>
+        <w:t xml:space="preserve"> using estimates of </w:t>
       </w:r>
       <m:oMath>
         <m:r>
           <w:rPr>
-            <w:rFonts w:ascii="Cambria Math" w:hAnsi="Cambria Math"/>
-            <w:highlight w:val="yellow"/>
+            <w:rFonts w:ascii="Cambria Math" w:hAnsi="Cambria Math" w:cstheme="minorHAnsi"/>
           </w:rPr>
           <m:t xml:space="preserve">Na </m:t>
         </m:r>
       </m:oMath>
       <w:r>
         <w:rPr>
-          <w:highlight w:val="yellow"/>
-        </w:rPr>
-        <w:t>from Bruce et al., (2018).</w:t>
-      </w:r>
-      <w:bookmarkEnd w:id="22"/>
+          <w:rFonts w:cstheme="minorHAnsi"/>
+        </w:rPr>
+        <w:t>from Bruce et al., (2018)</w:t>
+      </w:r>
     </w:p>
     <w:p>
       <w:pPr>
@@ -9202,6 +9132,7 @@
         <m:r>
           <w:rPr>
             <w:rFonts w:ascii="Cambria Math" w:hAnsi="Cambria Math"/>
+            <w:highlight w:val="yellow"/>
           </w:rPr>
           <m:t>Nb</m:t>
         </m:r>
@@ -9209,6 +9140,7 @@
       <w:r>
         <w:rPr>
           <w:rFonts w:asciiTheme="minorHAnsi" w:hAnsiTheme="minorHAnsi" w:cstheme="minorHAnsi"/>
+          <w:highlight w:val="yellow"/>
           <w:lang w:val="en-US" w:eastAsia="en-US"/>
         </w:rPr>
         <w:t xml:space="preserve"> estimated using SNPs differed between </w:t>
@@ -9217,6 +9149,7 @@
       <w:r>
         <w:rPr>
           <w:rFonts w:asciiTheme="minorHAnsi" w:hAnsiTheme="minorHAnsi" w:cstheme="minorHAnsi"/>
+          <w:highlight w:val="yellow"/>
           <w:lang w:val="en-US" w:eastAsia="en-US"/>
         </w:rPr>
         <w:t>methods</w:t>
@@ -9226,6 +9159,7 @@
         <w:rPr>
           <w:rStyle w:val="CommentReference"/>
           <w:rFonts w:ascii="Calibri" w:eastAsia="Linux Libertine G" w:hAnsi="Calibri" w:cs="Mangal"/>
+          <w:highlight w:val="yellow"/>
           <w:lang w:eastAsia="zh-CN" w:bidi="hi-IN"/>
         </w:rPr>
         <w:commentReference w:id="24"/>
@@ -9233,6 +9167,7 @@
       <w:r>
         <w:rPr>
           <w:rFonts w:asciiTheme="minorHAnsi" w:hAnsiTheme="minorHAnsi" w:cstheme="minorHAnsi"/>
+          <w:highlight w:val="yellow"/>
           <w:lang w:val="en-US" w:eastAsia="en-US"/>
         </w:rPr>
         <w:t xml:space="preserve">, although differences were not significant having overlapping </w:t>
@@ -9240,6 +9175,7 @@
       <w:r>
         <w:rPr>
           <w:rFonts w:asciiTheme="minorHAnsi" w:hAnsiTheme="minorHAnsi" w:cstheme="minorHAnsi"/>
+          <w:highlight w:val="yellow"/>
           <w:lang w:val="en-US" w:eastAsia="en-US"/>
         </w:rPr>
         <w:t>CIs.</w:t>
@@ -16179,7 +16115,7 @@
                 <w:rFonts w:asciiTheme="minorHAnsi" w:hAnsiTheme="minorHAnsi" w:cstheme="minorHAnsi"/>
                 <w:highlight w:val="yellow"/>
               </w:rPr>
-              <w:t>63.7(38.7, 2359.4)</w:t>
+              <w:t>62.1(32.7, 249.5</w:t>
             </w:r>
           </w:p>
         </w:tc>
@@ -16214,7 +16150,7 @@
                 <w:color w:val="000000" w:themeColor="text1"/>
                 <w:highlight w:val="yellow"/>
               </w:rPr>
-              <w:t>212.6 (98.8, 477.6)</w:t>
+              <w:t>208.1 (110.1, 1135.9)</w:t>
             </w:r>
           </w:p>
         </w:tc>
@@ -16248,7 +16184,7 @@
                 <w:rFonts w:asciiTheme="minorHAnsi" w:hAnsiTheme="minorHAnsi" w:cstheme="minorHAnsi"/>
                 <w:highlight w:val="yellow"/>
               </w:rPr>
-              <w:t>202.6 (101.3, 239.7)</w:t>
+              <w:t>201.9 (126.7, 449.0)</w:t>
             </w:r>
           </w:p>
         </w:tc>
@@ -16282,7 +16218,7 @@
                 <w:rFonts w:asciiTheme="minorHAnsi" w:hAnsiTheme="minorHAnsi" w:cstheme="minorHAnsi"/>
                 <w:highlight w:val="yellow"/>
               </w:rPr>
-              <w:t xml:space="preserve">181.5 (127.9, 358.6) </w:t>
+              <w:t xml:space="preserve">179.8 (121.9, 320.8) </w:t>
             </w:r>
           </w:p>
         </w:tc>
@@ -16402,7 +16338,24 @@
                 <w:rFonts w:asciiTheme="minorHAnsi" w:hAnsiTheme="minorHAnsi" w:cstheme="minorHAnsi"/>
                 <w:highlight w:val="yellow"/>
               </w:rPr>
-              <w:t>96 (58, 188)[7,3]</w:t>
+              <w:t>96(56,198)</w:t>
+            </w:r>
+          </w:p>
+          <w:p>
+            <w:pPr>
+              <w:pStyle w:val="Standard"/>
+              <w:jc w:val="center"/>
+              <w:rPr>
+                <w:rFonts w:asciiTheme="minorHAnsi" w:hAnsiTheme="minorHAnsi" w:cstheme="minorHAnsi"/>
+                <w:highlight w:val="yellow"/>
+              </w:rPr>
+            </w:pPr>
+            <w:r>
+              <w:rPr>
+                <w:rFonts w:asciiTheme="minorHAnsi" w:hAnsiTheme="minorHAnsi" w:cstheme="minorHAnsi"/>
+                <w:highlight w:val="yellow"/>
+              </w:rPr>
+              <w:t>[7,3]</w:t>
             </w:r>
           </w:p>
         </w:tc>
@@ -16436,7 +16389,7 @@
                 <w:rFonts w:asciiTheme="minorHAnsi" w:hAnsiTheme="minorHAnsi" w:cstheme="minorHAnsi"/>
                 <w:highlight w:val="yellow"/>
               </w:rPr>
-              <w:t>228(137,528)[4,5]</w:t>
+              <w:t>247(148,567)[4,5]</w:t>
             </w:r>
           </w:p>
         </w:tc>
@@ -16470,7 +16423,7 @@
                 <w:rFonts w:asciiTheme="minorHAnsi" w:hAnsiTheme="minorHAnsi" w:cstheme="minorHAnsi"/>
                 <w:highlight w:val="yellow"/>
               </w:rPr>
-              <w:t>204(139,361)[8,16]</w:t>
+              <w:t>196(132,332)[8,15]</w:t>
             </w:r>
           </w:p>
         </w:tc>
@@ -16504,7 +16457,7 @@
                 <w:rFonts w:asciiTheme="minorHAnsi" w:hAnsiTheme="minorHAnsi" w:cstheme="minorHAnsi"/>
                 <w:highlight w:val="yellow"/>
               </w:rPr>
-              <w:t>159(114,232)[16,21]</w:t>
+              <w:t>174(123,252)[16,22]</w:t>
             </w:r>
           </w:p>
         </w:tc>
@@ -16650,14 +16603,7 @@
                 <w:rFonts w:asciiTheme="minorHAnsi" w:eastAsia="Times New Roman" w:hAnsiTheme="minorHAnsi" w:cstheme="minorHAnsi"/>
                 <w:highlight w:val="yellow"/>
               </w:rPr>
-              <w:t>81.6</w:t>
-            </w:r>
-            <w:r>
-              <w:rPr>
-                <w:rFonts w:asciiTheme="minorHAnsi" w:eastAsia="Times New Roman" w:hAnsiTheme="minorHAnsi" w:cstheme="minorHAnsi"/>
-                <w:highlight w:val="yellow"/>
-              </w:rPr>
-              <w:t>1(22.42)</w:t>
+              <w:t>95.1(20.6)</w:t>
             </w:r>
           </w:p>
         </w:tc>
@@ -16691,7 +16637,7 @@
                 <w:rFonts w:asciiTheme="minorHAnsi" w:eastAsia="Times New Roman" w:hAnsiTheme="minorHAnsi" w:cstheme="minorHAnsi"/>
                 <w:highlight w:val="yellow"/>
               </w:rPr>
-              <w:t>220.12(50.09)</w:t>
+              <w:t>286.4(57.8)</w:t>
             </w:r>
           </w:p>
         </w:tc>
@@ -16725,7 +16671,7 @@
                 <w:rFonts w:asciiTheme="minorHAnsi" w:eastAsia="Times New Roman" w:hAnsiTheme="minorHAnsi" w:cstheme="minorHAnsi"/>
                 <w:highlight w:val="yellow"/>
               </w:rPr>
-              <w:t>203.5(36.77)</w:t>
+              <w:t>236.3(39.1)</w:t>
             </w:r>
           </w:p>
         </w:tc>
@@ -16759,7 +16705,7 @@
                 <w:rFonts w:asciiTheme="minorHAnsi" w:eastAsia="Times New Roman" w:hAnsiTheme="minorHAnsi" w:cstheme="minorHAnsi"/>
                 <w:highlight w:val="yellow"/>
               </w:rPr>
-              <w:t>161.2(26.8)</w:t>
+              <w:t>204.2(29.3)</w:t>
             </w:r>
           </w:p>
         </w:tc>
@@ -16922,15 +16868,7 @@
                       <w:color w:val="000000"/>
                       <w:highlight w:val="yellow"/>
                     </w:rPr>
-                    <w:t>0.1</w:t>
-                  </w:r>
-                  <w:r>
-                    <w:rPr>
-                      <w:rFonts w:asciiTheme="minorHAnsi" w:eastAsia="Times New Roman" w:hAnsiTheme="minorHAnsi" w:cstheme="minorHAnsi"/>
-                      <w:color w:val="000000"/>
-                      <w:highlight w:val="yellow"/>
-                    </w:rPr>
-                    <w:t>1</w:t>
+                    <w:t>0.13</w:t>
                   </w:r>
                 </w:p>
               </w:tc>
@@ -16978,15 +16916,7 @@
                 <w:color w:val="000000"/>
                 <w:highlight w:val="yellow"/>
               </w:rPr>
-              <w:t>0.</w:t>
-            </w:r>
-            <w:r>
-              <w:rPr>
-                <w:rFonts w:asciiTheme="minorHAnsi" w:eastAsia="Times New Roman" w:hAnsiTheme="minorHAnsi" w:cstheme="minorHAnsi"/>
-                <w:color w:val="000000"/>
-                <w:highlight w:val="yellow"/>
-              </w:rPr>
-              <w:t>3</w:t>
+              <w:t>0.38</w:t>
             </w:r>
           </w:p>
         </w:tc>
@@ -17021,7 +16951,7 @@
                 <w:color w:val="000000"/>
                 <w:highlight w:val="yellow"/>
               </w:rPr>
-              <w:t>0.27</w:t>
+              <w:t>0.32</w:t>
             </w:r>
           </w:p>
         </w:tc>
@@ -17083,15 +17013,7 @@
                       <w:color w:val="000000"/>
                       <w:highlight w:val="yellow"/>
                     </w:rPr>
-                    <w:t>0.21</w:t>
-                  </w:r>
-                  <w:r>
-                    <w:rPr>
-                      <w:rFonts w:asciiTheme="minorHAnsi" w:eastAsia="Times New Roman" w:hAnsiTheme="minorHAnsi" w:cstheme="minorHAnsi"/>
-                      <w:color w:val="000000"/>
-                      <w:highlight w:val="yellow"/>
-                    </w:rPr>
-                    <w:t>5</w:t>
+                    <w:t>0.27</w:t>
                   </w:r>
                 </w:p>
               </w:tc>
@@ -24948,17 +24870,17 @@
         <w:annotationRef/>
       </w:r>
       <w:r>
-        <w:t xml:space="preserve">Test " such that </w:t>
+        <w:t xml:space="preserve">deleted " such that </w:t>
       </w:r>
       <w:r>
         <w:rPr>
           <w:noProof/>
         </w:rPr>
         <w:drawing>
-          <wp:inline distT="0" distB="0" distL="0" distR="0" wp14:anchorId="436197BB" wp14:editId="298DF4B4">
+          <wp:inline distT="0" distB="0" distL="0" distR="0" wp14:anchorId="77F02E9F" wp14:editId="3A9D4673">
             <wp:extent cx="514376" cy="177809"/>
             <wp:effectExtent l="0" t="0" r="0" b="0"/>
-            <wp:docPr id="9" name="Picture 9" descr="Image"/>
+            <wp:docPr id="3" name="Picture 3" descr="Image"/>
             <wp:cNvGraphicFramePr>
               <a:graphicFrameLocks xmlns:a="http://schemas.openxmlformats.org/drawingml/2006/main" noChangeAspect="1"/>
             </wp:cNvGraphicFramePr>
@@ -24966,7 +24888,7 @@
               <a:graphicData uri="http://schemas.openxmlformats.org/drawingml/2006/picture">
                 <pic:pic xmlns:pic="http://schemas.openxmlformats.org/drawingml/2006/picture">
                   <pic:nvPicPr>
-                    <pic:cNvPr id="9" name="Picture 9" descr="Image"/>
+                    <pic:cNvPr id="3" name="Picture 3" descr="Image"/>
                     <pic:cNvPicPr/>
                   </pic:nvPicPr>
                   <pic:blipFill>
@@ -25011,10 +24933,10 @@
           <w:noProof/>
         </w:rPr>
         <w:drawing>
-          <wp:inline distT="0" distB="0" distL="0" distR="0" wp14:anchorId="40537D95" wp14:editId="1632E8A4">
+          <wp:inline distT="0" distB="0" distL="0" distR="0" wp14:anchorId="219C52F9" wp14:editId="64618C7E">
             <wp:extent cx="501676" cy="177809"/>
             <wp:effectExtent l="0" t="0" r="0" b="0"/>
-            <wp:docPr id="8" name="Picture 8" descr="Image"/>
+            <wp:docPr id="2" name="Picture 2" descr="Image"/>
             <wp:cNvGraphicFramePr>
               <a:graphicFrameLocks xmlns:a="http://schemas.openxmlformats.org/drawingml/2006/main" noChangeAspect="1"/>
             </wp:cNvGraphicFramePr>
@@ -25022,7 +24944,7 @@
               <a:graphicData uri="http://schemas.openxmlformats.org/drawingml/2006/picture">
                 <pic:pic xmlns:pic="http://schemas.openxmlformats.org/drawingml/2006/picture">
                   <pic:nvPicPr>
-                    <pic:cNvPr id="8" name="Picture 8" descr="Image"/>
+                    <pic:cNvPr id="2" name="Picture 2" descr="Image"/>
                     <pic:cNvPicPr/>
                   </pic:nvPicPr>
                   <pic:blipFill>

</xml_diff>

<commit_message>
plot of comparisions, updates to letter to editor
updated plot of comparisions, updated some spelling errors and added in plot and table to letter to the editor and added regression to methods and results. added Ne to supplementary materials.
</commit_message>
<xml_diff>
--- a/CorrectedManuscipt._Davenport2020.docx
+++ b/CorrectedManuscipt._Davenport2020.docx
@@ -978,14 +978,7 @@
             <w:rFonts w:ascii="Cambria Math" w:hAnsi="Cambria Math"/>
             <w:highlight w:val="yellow"/>
           </w:rPr>
-          <m:t xml:space="preserve"> </m:t>
-        </m:r>
-        <m:r>
-          <w:rPr>
-            <w:rFonts w:ascii="Cambria Math" w:hAnsi="Cambria Math"/>
-            <w:highlight w:val="yellow"/>
-          </w:rPr>
-          <m:t xml:space="preserve"> </m:t>
+          <m:t xml:space="preserve">  </m:t>
         </m:r>
       </m:oMath>
       <w:r>
@@ -4118,16 +4111,165 @@
         <w:t xml:space="preserve"> </w:t>
       </w:r>
       <w:r>
-        <w:t xml:space="preserve">0.5 (see Table S3.2, Supplementary Materials 3). Dataset-2 was then used to make estimates of </w:t>
-      </w:r>
-      <w:r>
-        <w:rPr>
-          <w:i/>
+        <w:t xml:space="preserve">0.5 (see Table S3.2, Supplementary Materials 3). </w:t>
+      </w:r>
+      <w:r>
+        <w:rPr>
+          <w:rFonts w:asciiTheme="minorHAnsi" w:hAnsiTheme="minorHAnsi" w:cstheme="minorHAnsi"/>
+          <w:color w:val="000000" w:themeColor="text1"/>
+        </w:rPr>
+        <w:t xml:space="preserve">Dataset-2 was then used to make estimates of </w:t>
+      </w:r>
+      <w:r>
+        <w:rPr>
+          <w:rFonts w:asciiTheme="minorHAnsi" w:hAnsiTheme="minorHAnsi" w:cstheme="minorHAnsi"/>
+          <w:i/>
+          <w:color w:val="000000" w:themeColor="text1"/>
         </w:rPr>
         <w:t>Nb</w:t>
       </w:r>
       <w:r>
+        <w:rPr>
+          <w:rFonts w:asciiTheme="minorHAnsi" w:hAnsiTheme="minorHAnsi" w:cstheme="minorHAnsi"/>
+          <w:color w:val="000000" w:themeColor="text1"/>
+        </w:rPr>
         <w:t>.</w:t>
+      </w:r>
+      <w:r>
+        <w:rPr>
+          <w:rFonts w:asciiTheme="minorHAnsi" w:hAnsiTheme="minorHAnsi" w:cstheme="minorHAnsi"/>
+          <w:color w:val="000000" w:themeColor="text1"/>
+        </w:rPr>
+        <w:t xml:space="preserve"> </w:t>
+      </w:r>
+      <w:r>
+        <w:rPr>
+          <w:rFonts w:asciiTheme="minorHAnsi" w:hAnsiTheme="minorHAnsi" w:cstheme="minorHAnsi"/>
+          <w:color w:val="000000" w:themeColor="text1"/>
+          <w:highlight w:val="yellow"/>
+          <w:shd w:val="clear" w:color="auto" w:fill="FFFFFF"/>
+        </w:rPr>
+        <w:t>We use</w:t>
+      </w:r>
+      <w:r>
+        <w:rPr>
+          <w:rFonts w:asciiTheme="minorHAnsi" w:hAnsiTheme="minorHAnsi" w:cstheme="minorHAnsi"/>
+          <w:color w:val="000000" w:themeColor="text1"/>
+          <w:highlight w:val="yellow"/>
+          <w:shd w:val="clear" w:color="auto" w:fill="FFFFFF"/>
+        </w:rPr>
+        <w:t xml:space="preserve"> the method of </w:t>
+      </w:r>
+      <w:proofErr w:type="spellStart"/>
+      <w:r>
+        <w:rPr>
+          <w:rFonts w:asciiTheme="minorHAnsi" w:hAnsiTheme="minorHAnsi" w:cstheme="minorHAnsi"/>
+          <w:color w:val="000000" w:themeColor="text1"/>
+          <w:highlight w:val="yellow"/>
+          <w:shd w:val="clear" w:color="auto" w:fill="FFFFFF"/>
+        </w:rPr>
+        <w:t>Luikart</w:t>
+      </w:r>
+      <w:proofErr w:type="spellEnd"/>
+      <w:r>
+        <w:rPr>
+          <w:rFonts w:asciiTheme="minorHAnsi" w:hAnsiTheme="minorHAnsi" w:cstheme="minorHAnsi"/>
+          <w:color w:val="000000" w:themeColor="text1"/>
+          <w:highlight w:val="yellow"/>
+          <w:shd w:val="clear" w:color="auto" w:fill="FFFFFF"/>
+        </w:rPr>
+        <w:t xml:space="preserve"> et al</w:t>
+      </w:r>
+      <w:r>
+        <w:rPr>
+          <w:rFonts w:asciiTheme="minorHAnsi" w:hAnsiTheme="minorHAnsi" w:cstheme="minorHAnsi"/>
+          <w:color w:val="000000" w:themeColor="text1"/>
+          <w:highlight w:val="yellow"/>
+          <w:shd w:val="clear" w:color="auto" w:fill="FFFFFF"/>
+        </w:rPr>
+        <w:t>.,</w:t>
+      </w:r>
+      <w:r>
+        <w:rPr>
+          <w:rFonts w:asciiTheme="minorHAnsi" w:hAnsiTheme="minorHAnsi" w:cstheme="minorHAnsi"/>
+          <w:color w:val="000000" w:themeColor="text1"/>
+          <w:highlight w:val="yellow"/>
+          <w:shd w:val="clear" w:color="auto" w:fill="FFFFFF"/>
+        </w:rPr>
+        <w:t xml:space="preserve"> </w:t>
+      </w:r>
+      <w:r>
+        <w:rPr>
+          <w:rFonts w:asciiTheme="minorHAnsi" w:hAnsiTheme="minorHAnsi" w:cstheme="minorHAnsi"/>
+          <w:color w:val="000000" w:themeColor="text1"/>
+          <w:highlight w:val="yellow"/>
+          <w:shd w:val="clear" w:color="auto" w:fill="FFFFFF"/>
+        </w:rPr>
+        <w:t>(</w:t>
+      </w:r>
+      <w:r>
+        <w:rPr>
+          <w:rFonts w:asciiTheme="minorHAnsi" w:hAnsiTheme="minorHAnsi" w:cstheme="minorHAnsi"/>
+          <w:color w:val="000000" w:themeColor="text1"/>
+          <w:highlight w:val="yellow"/>
+          <w:shd w:val="clear" w:color="auto" w:fill="FFFFFF"/>
+        </w:rPr>
+        <w:t>2020</w:t>
+      </w:r>
+      <w:r>
+        <w:rPr>
+          <w:rFonts w:asciiTheme="minorHAnsi" w:hAnsiTheme="minorHAnsi" w:cstheme="minorHAnsi"/>
+          <w:color w:val="000000" w:themeColor="text1"/>
+          <w:highlight w:val="yellow"/>
+          <w:shd w:val="clear" w:color="auto" w:fill="FFFFFF"/>
+        </w:rPr>
+        <w:t>)</w:t>
+      </w:r>
+      <w:r>
+        <w:rPr>
+          <w:rFonts w:asciiTheme="minorHAnsi" w:hAnsiTheme="minorHAnsi" w:cstheme="minorHAnsi"/>
+          <w:color w:val="000000" w:themeColor="text1"/>
+          <w:highlight w:val="yellow"/>
+          <w:shd w:val="clear" w:color="auto" w:fill="FFFFFF"/>
+        </w:rPr>
+        <w:t xml:space="preserve"> (ordinary least squares regression</w:t>
+      </w:r>
+      <w:r>
+        <w:rPr>
+          <w:rFonts w:asciiTheme="minorHAnsi" w:hAnsiTheme="minorHAnsi" w:cstheme="minorHAnsi"/>
+          <w:color w:val="000000" w:themeColor="text1"/>
+          <w:highlight w:val="yellow"/>
+          <w:shd w:val="clear" w:color="auto" w:fill="FFFFFF"/>
+        </w:rPr>
+        <w:t>)</w:t>
+      </w:r>
+      <w:r>
+        <w:rPr>
+          <w:rFonts w:asciiTheme="minorHAnsi" w:hAnsiTheme="minorHAnsi" w:cstheme="minorHAnsi"/>
+          <w:color w:val="000000" w:themeColor="text1"/>
+          <w:highlight w:val="yellow"/>
+          <w:shd w:val="clear" w:color="auto" w:fill="FFFFFF"/>
+        </w:rPr>
+        <w:t xml:space="preserve"> </w:t>
+      </w:r>
+      <w:r>
+        <w:rPr>
+          <w:rFonts w:asciiTheme="minorHAnsi" w:hAnsiTheme="minorHAnsi" w:cstheme="minorHAnsi"/>
+          <w:color w:val="000000" w:themeColor="text1"/>
+          <w:highlight w:val="yellow"/>
+          <w:shd w:val="clear" w:color="auto" w:fill="FFFFFF"/>
+        </w:rPr>
+        <w:t>to test the significance of a trend in Nb estimates across cohorts.</w:t>
+      </w:r>
+      <w:r>
+        <w:rPr>
+          <w:rFonts w:ascii="Helvetica" w:hAnsi="Helvetica"/>
+          <w:color w:val="000000" w:themeColor="text1"/>
+          <w:sz w:val="21"/>
+          <w:szCs w:val="21"/>
+          <w:shd w:val="clear" w:color="auto" w:fill="FFFFFF"/>
+        </w:rPr>
+        <w:t xml:space="preserve"> </w:t>
       </w:r>
     </w:p>
     <w:p>
@@ -4274,6 +4416,7 @@
         <w:rPr>
           <w:i/>
         </w:rPr>
+        <w:lastRenderedPageBreak/>
         <w:t>hierfstat</w:t>
       </w:r>
       <w:proofErr w:type="spellEnd"/>
@@ -4324,7 +4467,6 @@
           <w:sz w:val="28"/>
           <w:szCs w:val="28"/>
         </w:rPr>
-        <w:lastRenderedPageBreak/>
         <w:t>Estimation of Nb</w:t>
       </w:r>
     </w:p>
@@ -4769,11 +4911,11 @@
         <w:t>Ne</w:t>
       </w:r>
       <w:r>
-        <w:t xml:space="preserve"> will have a higher probability of sharing the same parent or parents (Wang, 2009). The SA method (Wang, 2009) determines the size of the parental generation by estimating the probability that dyad </w:t>
+        <w:t xml:space="preserve"> will have a higher probability of sharing the same parent or parents (Wang, 2009). The SA method (Wang, </w:t>
       </w:r>
       <w:r>
         <w:lastRenderedPageBreak/>
-        <w:t xml:space="preserve">relationships are either full or half siblings in a sample from the same cohort, </w:t>
+        <w:t xml:space="preserve">2009) determines the size of the parental generation by estimating the probability that dyad relationships are either full or half siblings in a sample from the same cohort, </w:t>
       </w:r>
       <w:r>
         <w:rPr>
@@ -5412,7 +5554,11 @@
         </m:r>
       </m:oMath>
       <w:r>
-        <w:t xml:space="preserve">, relatedness coefficients were estimated for individuals within each year of birth cohort using COLONY v2.0.5.6 (Jones &amp; Wang, 2010). COLONY estimates the likelihoods of full, maternal-half and paternal-half siblings depending on the mating system chosen in the programs settings, which may impact the final estimate of </w:t>
+        <w:t xml:space="preserve">, relatedness coefficients were estimated for individuals within each year of birth cohort using COLONY v2.0.5.6 (Jones &amp; Wang, 2010). COLONY estimates the likelihoods of full, maternal-half and paternal-half siblings depending on the mating system chosen in the programs settings, which may impact the </w:t>
+      </w:r>
+      <w:r>
+        <w:lastRenderedPageBreak/>
+        <w:t xml:space="preserve">final estimate of </w:t>
       </w:r>
       <m:oMath>
         <m:r>
@@ -5423,11 +5569,7 @@
         </m:r>
       </m:oMath>
       <w:r>
-        <w:t xml:space="preserve">. We tested different COLONY parameters to determine any effects on </w:t>
-      </w:r>
-      <w:r>
-        <w:lastRenderedPageBreak/>
-        <w:t xml:space="preserve">the final estimates of </w:t>
+        <w:t xml:space="preserve">. We tested different COLONY parameters to determine any effects on the final estimates of </w:t>
       </w:r>
       <m:oMath>
         <m:r>
@@ -5797,6 +5939,7 @@
         <w:rPr>
           <w:rFonts w:ascii="Calibri" w:hAnsi="Calibri"/>
         </w:rPr>
+        <w:lastRenderedPageBreak/>
         <w:t xml:space="preserve">To develop expectations for generational </w:t>
       </w:r>
       <w:r>
@@ -5884,463 +6027,6 @@
           <w:rFonts w:ascii="Calibri" w:hAnsi="Calibri"/>
         </w:rPr>
         <w:t xml:space="preserve">of </w:t>
-      </w:r>
-      <m:oMath>
-        <m:r>
-          <w:rPr>
-            <w:rFonts w:ascii="Cambria Math" w:hAnsi="Cambria Math"/>
-          </w:rPr>
-          <w:lastRenderedPageBreak/>
-          <m:t>Ne</m:t>
-        </m:r>
-      </m:oMath>
-      <w:r>
-        <w:rPr>
-          <w:rFonts w:ascii="Calibri" w:hAnsi="Calibri"/>
-        </w:rPr>
-        <w:t>,</w:t>
-      </w:r>
-      <w:r>
-        <w:rPr>
-          <w:rFonts w:ascii="Calibri" w:hAnsi="Calibri"/>
-        </w:rPr>
-        <w:t xml:space="preserve"> </w:t>
-      </w:r>
-      <w:r>
-        <w:rPr>
-          <w:rFonts w:ascii="Calibri" w:hAnsi="Calibri"/>
-        </w:rPr>
-        <w:t>including</w:t>
-      </w:r>
-      <w:r>
-        <w:rPr>
-          <w:rFonts w:ascii="Calibri" w:hAnsi="Calibri"/>
-        </w:rPr>
-        <w:t xml:space="preserve"> </w:t>
-      </w:r>
-      <w:r>
-        <w:rPr>
-          <w:rFonts w:ascii="Calibri" w:hAnsi="Calibri"/>
-        </w:rPr>
-        <w:t xml:space="preserve">LD and SA </w:t>
-      </w:r>
-      <w:r>
-        <w:rPr>
-          <w:rFonts w:ascii="Calibri" w:hAnsi="Calibri"/>
-        </w:rPr>
-        <w:t xml:space="preserve">methods </w:t>
-      </w:r>
-      <w:r>
-        <w:rPr>
-          <w:rFonts w:ascii="Calibri" w:hAnsi="Calibri"/>
-        </w:rPr>
-        <w:t xml:space="preserve">used herein, </w:t>
-      </w:r>
-      <w:r>
-        <w:rPr>
-          <w:rFonts w:ascii="Calibri" w:hAnsi="Calibri"/>
-        </w:rPr>
-        <w:t xml:space="preserve">dictate that </w:t>
-      </w:r>
-      <w:r>
-        <w:rPr>
-          <w:rFonts w:ascii="Calibri" w:hAnsi="Calibri"/>
-        </w:rPr>
-        <w:t xml:space="preserve">data </w:t>
-      </w:r>
-      <w:r>
-        <w:rPr>
-          <w:rFonts w:ascii="Calibri" w:hAnsi="Calibri"/>
-        </w:rPr>
-        <w:t>used to make estimates</w:t>
-      </w:r>
-      <w:r>
-        <w:rPr>
-          <w:rFonts w:ascii="Calibri" w:hAnsi="Calibri"/>
-        </w:rPr>
-        <w:t xml:space="preserve"> represent</w:t>
-      </w:r>
-      <w:r>
-        <w:rPr>
-          <w:rFonts w:ascii="Calibri" w:hAnsi="Calibri"/>
-        </w:rPr>
-        <w:t>s</w:t>
-      </w:r>
-      <w:r>
-        <w:rPr>
-          <w:rFonts w:ascii="Calibri" w:hAnsi="Calibri"/>
-        </w:rPr>
-        <w:t xml:space="preserve"> a random sample of </w:t>
-      </w:r>
-      <w:r>
-        <w:rPr>
-          <w:rFonts w:ascii="Calibri" w:hAnsi="Calibri"/>
-        </w:rPr>
-        <w:t>a</w:t>
-      </w:r>
-      <w:r>
-        <w:rPr>
-          <w:rFonts w:ascii="Calibri" w:hAnsi="Calibri"/>
-        </w:rPr>
-        <w:t xml:space="preserve"> population across a</w:t>
-      </w:r>
-      <w:r>
-        <w:rPr>
-          <w:rFonts w:ascii="Calibri" w:hAnsi="Calibri"/>
-        </w:rPr>
-        <w:t>n entire</w:t>
-      </w:r>
-      <w:r>
-        <w:rPr>
-          <w:rFonts w:ascii="Calibri" w:hAnsi="Calibri"/>
-        </w:rPr>
-        <w:t xml:space="preserve"> </w:t>
-      </w:r>
-      <w:r>
-        <w:rPr>
-          <w:rFonts w:ascii="Calibri" w:hAnsi="Calibri"/>
-        </w:rPr>
-        <w:t>generatio</w:t>
-      </w:r>
-      <w:r>
-        <w:rPr>
-          <w:rFonts w:ascii="Calibri" w:hAnsi="Calibri"/>
-        </w:rPr>
-        <w:t>n</w:t>
-      </w:r>
-      <w:r>
-        <w:rPr>
-          <w:rFonts w:ascii="Calibri" w:hAnsi="Calibri"/>
-        </w:rPr>
-        <w:t xml:space="preserve"> (Hare et al., 2011)</w:t>
-      </w:r>
-      <w:r>
-        <w:rPr>
-          <w:rFonts w:ascii="Calibri" w:hAnsi="Calibri"/>
-        </w:rPr>
-        <w:t>.</w:t>
-      </w:r>
-      <w:r>
-        <w:rPr>
-          <w:rFonts w:ascii="Calibri" w:hAnsi="Calibri"/>
-        </w:rPr>
-        <w:t xml:space="preserve"> </w:t>
-      </w:r>
-      <w:r>
-        <w:rPr>
-          <w:rFonts w:ascii="Calibri" w:hAnsi="Calibri"/>
-        </w:rPr>
-        <w:t>Sinc</w:t>
-      </w:r>
-      <w:r>
-        <w:rPr>
-          <w:rFonts w:ascii="Calibri" w:hAnsi="Calibri"/>
-        </w:rPr>
-        <w:t>e the white shark is long-lived</w:t>
-      </w:r>
-      <w:r>
-        <w:rPr>
-          <w:rFonts w:ascii="Calibri" w:hAnsi="Calibri"/>
-        </w:rPr>
-        <w:t xml:space="preserve"> and </w:t>
-      </w:r>
-      <w:r>
-        <w:rPr>
-          <w:rFonts w:ascii="Calibri" w:eastAsia="Times New Roman" w:hAnsi="Calibri"/>
-        </w:rPr>
-        <w:t xml:space="preserve">samples in this study were </w:t>
-      </w:r>
-      <w:r>
-        <w:rPr>
-          <w:rFonts w:ascii="Calibri" w:eastAsia="Times New Roman" w:hAnsi="Calibri"/>
-        </w:rPr>
-        <w:t>mostly juvenile or sub-adults, w</w:t>
-      </w:r>
-      <w:r>
-        <w:rPr>
-          <w:rFonts w:ascii="Calibri" w:eastAsia="Times New Roman" w:hAnsi="Calibri"/>
-        </w:rPr>
-        <w:t xml:space="preserve">e instead </w:t>
-      </w:r>
-      <w:r>
-        <w:rPr>
-          <w:rFonts w:ascii="Calibri" w:eastAsia="Times New Roman" w:hAnsi="Calibri"/>
-        </w:rPr>
-        <w:t>characterise the</w:t>
-      </w:r>
-      <w:r>
-        <w:rPr>
-          <w:rFonts w:ascii="Calibri" w:eastAsia="Times New Roman" w:hAnsi="Calibri"/>
-        </w:rPr>
-        <w:t xml:space="preserve"> expected</w:t>
-      </w:r>
-      <w:r>
-        <w:rPr>
-          <w:rFonts w:ascii="Calibri" w:eastAsia="Times New Roman" w:hAnsi="Calibri"/>
-        </w:rPr>
-        <w:t xml:space="preserve"> </w:t>
-      </w:r>
-      <m:oMath>
-        <m:f>
-          <m:fPr>
-            <m:ctrlPr>
-              <w:rPr>
-                <w:rFonts w:ascii="Cambria Math" w:hAnsi="Cambria Math"/>
-                <w:i/>
-              </w:rPr>
-            </m:ctrlPr>
-          </m:fPr>
-          <m:num>
-            <m:r>
-              <w:rPr>
-                <w:rFonts w:ascii="Cambria Math" w:hAnsi="Cambria Math"/>
-              </w:rPr>
-              <m:t>Nb</m:t>
-            </m:r>
-          </m:num>
-          <m:den>
-            <m:r>
-              <w:rPr>
-                <w:rFonts w:ascii="Cambria Math" w:hAnsi="Cambria Math"/>
-              </w:rPr>
-              <m:t>Ne</m:t>
-            </m:r>
-          </m:den>
-        </m:f>
-      </m:oMath>
-      <w:r>
-        <w:rPr>
-          <w:rFonts w:ascii="Calibri" w:eastAsia="Times New Roman" w:hAnsi="Calibri"/>
-        </w:rPr>
-        <w:t xml:space="preserve">  ratio</w:t>
-      </w:r>
-      <w:r>
-        <w:rPr>
-          <w:rFonts w:ascii="Calibri" w:eastAsia="Times New Roman" w:hAnsi="Calibri"/>
-        </w:rPr>
-        <w:t xml:space="preserve"> using simulations based on published methods</w:t>
-      </w:r>
-      <w:r>
-        <w:rPr>
-          <w:rFonts w:ascii="Calibri" w:eastAsia="Times New Roman" w:hAnsi="Calibri"/>
-        </w:rPr>
-        <w:t xml:space="preserve"> and </w:t>
-      </w:r>
-      <w:r>
-        <w:rPr>
-          <w:rFonts w:ascii="Calibri" w:eastAsia="Times New Roman" w:hAnsi="Calibri"/>
-        </w:rPr>
-        <w:t>parametrised</w:t>
-      </w:r>
-      <w:r>
-        <w:rPr>
-          <w:rFonts w:ascii="Calibri" w:eastAsia="Times New Roman" w:hAnsi="Calibri"/>
-        </w:rPr>
-        <w:t xml:space="preserve"> using the </w:t>
-      </w:r>
-      <w:r>
-        <w:rPr>
-          <w:rFonts w:ascii="Calibri" w:eastAsia="Times New Roman" w:hAnsi="Calibri"/>
-        </w:rPr>
-        <w:t>life-history of white sharks</w:t>
-      </w:r>
-      <w:r>
-        <w:rPr>
-          <w:rFonts w:ascii="Calibri" w:eastAsia="Times New Roman" w:hAnsi="Calibri"/>
-        </w:rPr>
-        <w:t xml:space="preserve">, </w:t>
-      </w:r>
-      <w:r>
-        <w:rPr>
-          <w:rFonts w:ascii="Calibri" w:eastAsia="Times New Roman" w:hAnsi="Calibri"/>
-        </w:rPr>
-        <w:t>to</w:t>
-      </w:r>
-      <w:r>
-        <w:rPr>
-          <w:rFonts w:ascii="Calibri" w:eastAsia="Times New Roman" w:hAnsi="Calibri"/>
-        </w:rPr>
-        <w:t xml:space="preserve"> permi</w:t>
-      </w:r>
-      <w:r>
-        <w:rPr>
-          <w:rFonts w:ascii="Calibri" w:eastAsia="Times New Roman" w:hAnsi="Calibri"/>
-        </w:rPr>
-        <w:t>t a</w:t>
-      </w:r>
-      <w:r>
-        <w:rPr>
-          <w:rFonts w:ascii="Calibri" w:eastAsia="Times New Roman" w:hAnsi="Calibri"/>
-        </w:rPr>
-        <w:t xml:space="preserve"> better understand</w:t>
-      </w:r>
-      <w:r>
-        <w:rPr>
-          <w:rFonts w:ascii="Calibri" w:eastAsia="Times New Roman" w:hAnsi="Calibri"/>
-        </w:rPr>
-        <w:t>ing of</w:t>
-      </w:r>
-      <w:r>
-        <w:rPr>
-          <w:rFonts w:ascii="Calibri" w:eastAsia="Times New Roman" w:hAnsi="Calibri"/>
-        </w:rPr>
-        <w:t xml:space="preserve"> </w:t>
-      </w:r>
-      <w:r>
-        <w:rPr>
-          <w:rFonts w:ascii="Calibri" w:eastAsia="Times New Roman" w:hAnsi="Calibri"/>
-          <w:color w:val="1C1D1E"/>
-          <w:shd w:val="clear" w:color="auto" w:fill="FFFFFF"/>
-        </w:rPr>
-        <w:t xml:space="preserve">inbreeding and </w:t>
-      </w:r>
-      <w:r>
-        <w:rPr>
-          <w:rFonts w:ascii="Calibri" w:eastAsia="Times New Roman" w:hAnsi="Calibri"/>
-          <w:color w:val="1C1D1E"/>
-          <w:shd w:val="clear" w:color="auto" w:fill="FFFFFF"/>
-        </w:rPr>
-        <w:t xml:space="preserve">implied </w:t>
-      </w:r>
-      <w:r>
-        <w:rPr>
-          <w:rFonts w:ascii="Calibri" w:eastAsia="Times New Roman" w:hAnsi="Calibri"/>
-          <w:color w:val="1C1D1E"/>
-          <w:shd w:val="clear" w:color="auto" w:fill="FFFFFF"/>
-        </w:rPr>
-        <w:t>fitness of the population</w:t>
-      </w:r>
-      <w:r>
-        <w:rPr>
-          <w:rFonts w:ascii="Calibri" w:eastAsia="Times New Roman" w:hAnsi="Calibri"/>
-        </w:rPr>
-        <w:t xml:space="preserve">. </w:t>
-      </w:r>
-      <w:r>
-        <w:rPr>
-          <w:rFonts w:ascii="Calibri" w:eastAsia="Times New Roman" w:hAnsi="Calibri"/>
-        </w:rPr>
-        <w:t>We use</w:t>
-      </w:r>
-      <w:r>
-        <w:rPr>
-          <w:rFonts w:ascii="Calibri" w:eastAsia="Times New Roman" w:hAnsi="Calibri"/>
-        </w:rPr>
-        <w:t xml:space="preserve"> both</w:t>
-      </w:r>
-      <w:r>
-        <w:rPr>
-          <w:rFonts w:ascii="Calibri" w:eastAsia="Times New Roman" w:hAnsi="Calibri"/>
-        </w:rPr>
-        <w:t xml:space="preserve"> </w:t>
-      </w:r>
-      <w:r>
-        <w:rPr>
-          <w:rFonts w:ascii="Calibri" w:hAnsi="Calibri"/>
-          <w:color w:val="000000"/>
-        </w:rPr>
-        <w:t xml:space="preserve">deterministic and </w:t>
-      </w:r>
-      <w:r>
-        <w:rPr>
-          <w:rFonts w:ascii="Calibri" w:hAnsi="Calibri"/>
-          <w:color w:val="000000"/>
-        </w:rPr>
-        <w:t>forward-time population simulations</w:t>
-      </w:r>
-      <w:r>
-        <w:rPr>
-          <w:rFonts w:ascii="Calibri" w:hAnsi="Calibri"/>
-          <w:color w:val="000000"/>
-        </w:rPr>
-        <w:t xml:space="preserve"> following</w:t>
-      </w:r>
-      <w:r>
-        <w:rPr>
-          <w:rFonts w:ascii="Calibri" w:hAnsi="Calibri"/>
-          <w:color w:val="000000"/>
-        </w:rPr>
-        <w:t xml:space="preserve"> methods</w:t>
-      </w:r>
-      <w:r>
-        <w:rPr>
-          <w:rFonts w:ascii="Calibri" w:hAnsi="Calibri"/>
-          <w:color w:val="000000"/>
-        </w:rPr>
-        <w:t xml:space="preserve"> </w:t>
-      </w:r>
-      <w:r>
-        <w:rPr>
-          <w:rFonts w:ascii="Calibri" w:hAnsi="Calibri"/>
-        </w:rPr>
-        <w:t xml:space="preserve">described </w:t>
-      </w:r>
-      <w:r>
-        <w:rPr>
-          <w:rFonts w:ascii="Calibri" w:hAnsi="Calibri"/>
-        </w:rPr>
-        <w:t>in</w:t>
-      </w:r>
-      <w:r>
-        <w:rPr>
-          <w:rFonts w:ascii="Calibri" w:hAnsi="Calibri"/>
-        </w:rPr>
-        <w:t xml:space="preserve"> </w:t>
-      </w:r>
-      <w:r>
-        <w:rPr>
-          <w:rFonts w:ascii="Calibri" w:hAnsi="Calibri"/>
-        </w:rPr>
-        <w:fldChar w:fldCharType="begin"/>
-      </w:r>
-      <w:r>
-        <w:rPr>
-          <w:rFonts w:ascii="Calibri" w:hAnsi="Calibri"/>
-        </w:rPr>
-        <w:instrText xml:space="preserve"> ADDIN ZOTERO_ITEM CSL_CITATION {"citationID":"UmH0XaS6","properties":{"formattedCitation":"(Waples &amp; Antao, 2014)","plainCitation":"(Waples &amp; Antao, 2014)","noteIndex":0},"citationItems":[{"id":1003,"uris":["http://zotero.org/users/local/wg6A3x9B/items/FIAR6HRT"],"uri":["http://zotero.org/users/local/wg6A3x9B/items/FIAR6HRT"],"itemData":{"id":1003,"type":"article-journal","container-title":"Evolution","DOI":"10.1111/evo.12384","issue":"6","note":"tex.publisher: Wiley Online Library\nCitation Key: waples2014intermittent","page":"1722-1734","title":"Intermittent breeding and constraints on litter size: consequences for effective population size per generation (Ne) and per reproductive cycle (Nb)","volume":"68","author":[{"family":"Waples","given":"R S"},{"family":"Antao","given":"Tiago"}],"issued":{"date-parts":[["2014"]]}}}],"schema":"https://github.com/citation-style-language/schema/raw/master/csl-citation.json"} </w:instrText>
-      </w:r>
-      <w:r>
-        <w:rPr>
-          <w:rFonts w:ascii="Calibri" w:hAnsi="Calibri"/>
-        </w:rPr>
-        <w:fldChar w:fldCharType="separate"/>
-      </w:r>
-      <w:r>
-        <w:rPr>
-          <w:rFonts w:ascii="Calibri" w:hAnsi="Calibri"/>
-          <w:noProof/>
-        </w:rPr>
-        <w:t>Waples &amp; Antao, (2014)</w:t>
-      </w:r>
-      <w:r>
-        <w:rPr>
-          <w:rFonts w:ascii="Calibri" w:hAnsi="Calibri"/>
-        </w:rPr>
-        <w:fldChar w:fldCharType="end"/>
-      </w:r>
-      <w:r>
-        <w:rPr>
-          <w:rFonts w:ascii="Calibri" w:hAnsi="Calibri"/>
-        </w:rPr>
-        <w:t xml:space="preserve">, </w:t>
-      </w:r>
-      <w:r>
-        <w:rPr>
-          <w:rFonts w:ascii="Calibri" w:eastAsia="Times New Roman" w:hAnsi="Calibri"/>
-        </w:rPr>
-        <w:t>to</w:t>
-      </w:r>
-      <w:r>
-        <w:rPr>
-          <w:rFonts w:ascii="Calibri" w:eastAsia="Times New Roman" w:hAnsi="Calibri"/>
-        </w:rPr>
-        <w:t xml:space="preserve"> </w:t>
-      </w:r>
-      <w:r>
-        <w:rPr>
-          <w:rFonts w:ascii="Calibri" w:eastAsia="Times New Roman" w:hAnsi="Calibri"/>
-        </w:rPr>
-        <w:t xml:space="preserve">determine </w:t>
       </w:r>
       <m:oMath>
         <m:r>
@@ -6352,6 +6038,462 @@
       </m:oMath>
       <w:r>
         <w:rPr>
+          <w:rFonts w:ascii="Calibri" w:hAnsi="Calibri"/>
+        </w:rPr>
+        <w:t>,</w:t>
+      </w:r>
+      <w:r>
+        <w:rPr>
+          <w:rFonts w:ascii="Calibri" w:hAnsi="Calibri"/>
+        </w:rPr>
+        <w:t xml:space="preserve"> </w:t>
+      </w:r>
+      <w:r>
+        <w:rPr>
+          <w:rFonts w:ascii="Calibri" w:hAnsi="Calibri"/>
+        </w:rPr>
+        <w:t>including</w:t>
+      </w:r>
+      <w:r>
+        <w:rPr>
+          <w:rFonts w:ascii="Calibri" w:hAnsi="Calibri"/>
+        </w:rPr>
+        <w:t xml:space="preserve"> </w:t>
+      </w:r>
+      <w:r>
+        <w:rPr>
+          <w:rFonts w:ascii="Calibri" w:hAnsi="Calibri"/>
+        </w:rPr>
+        <w:t xml:space="preserve">LD and SA </w:t>
+      </w:r>
+      <w:r>
+        <w:rPr>
+          <w:rFonts w:ascii="Calibri" w:hAnsi="Calibri"/>
+        </w:rPr>
+        <w:t xml:space="preserve">methods </w:t>
+      </w:r>
+      <w:r>
+        <w:rPr>
+          <w:rFonts w:ascii="Calibri" w:hAnsi="Calibri"/>
+        </w:rPr>
+        <w:t xml:space="preserve">used herein, </w:t>
+      </w:r>
+      <w:r>
+        <w:rPr>
+          <w:rFonts w:ascii="Calibri" w:hAnsi="Calibri"/>
+        </w:rPr>
+        <w:t xml:space="preserve">dictate that </w:t>
+      </w:r>
+      <w:r>
+        <w:rPr>
+          <w:rFonts w:ascii="Calibri" w:hAnsi="Calibri"/>
+        </w:rPr>
+        <w:t xml:space="preserve">data </w:t>
+      </w:r>
+      <w:r>
+        <w:rPr>
+          <w:rFonts w:ascii="Calibri" w:hAnsi="Calibri"/>
+        </w:rPr>
+        <w:t>used to make estimates</w:t>
+      </w:r>
+      <w:r>
+        <w:rPr>
+          <w:rFonts w:ascii="Calibri" w:hAnsi="Calibri"/>
+        </w:rPr>
+        <w:t xml:space="preserve"> represent</w:t>
+      </w:r>
+      <w:r>
+        <w:rPr>
+          <w:rFonts w:ascii="Calibri" w:hAnsi="Calibri"/>
+        </w:rPr>
+        <w:t>s</w:t>
+      </w:r>
+      <w:r>
+        <w:rPr>
+          <w:rFonts w:ascii="Calibri" w:hAnsi="Calibri"/>
+        </w:rPr>
+        <w:t xml:space="preserve"> a random sample of </w:t>
+      </w:r>
+      <w:r>
+        <w:rPr>
+          <w:rFonts w:ascii="Calibri" w:hAnsi="Calibri"/>
+        </w:rPr>
+        <w:t>a</w:t>
+      </w:r>
+      <w:r>
+        <w:rPr>
+          <w:rFonts w:ascii="Calibri" w:hAnsi="Calibri"/>
+        </w:rPr>
+        <w:t xml:space="preserve"> population across a</w:t>
+      </w:r>
+      <w:r>
+        <w:rPr>
+          <w:rFonts w:ascii="Calibri" w:hAnsi="Calibri"/>
+        </w:rPr>
+        <w:t>n entire</w:t>
+      </w:r>
+      <w:r>
+        <w:rPr>
+          <w:rFonts w:ascii="Calibri" w:hAnsi="Calibri"/>
+        </w:rPr>
+        <w:t xml:space="preserve"> </w:t>
+      </w:r>
+      <w:r>
+        <w:rPr>
+          <w:rFonts w:ascii="Calibri" w:hAnsi="Calibri"/>
+        </w:rPr>
+        <w:t>generatio</w:t>
+      </w:r>
+      <w:r>
+        <w:rPr>
+          <w:rFonts w:ascii="Calibri" w:hAnsi="Calibri"/>
+        </w:rPr>
+        <w:t>n</w:t>
+      </w:r>
+      <w:r>
+        <w:rPr>
+          <w:rFonts w:ascii="Calibri" w:hAnsi="Calibri"/>
+        </w:rPr>
+        <w:t xml:space="preserve"> (Hare et al., 2011)</w:t>
+      </w:r>
+      <w:r>
+        <w:rPr>
+          <w:rFonts w:ascii="Calibri" w:hAnsi="Calibri"/>
+        </w:rPr>
+        <w:t>.</w:t>
+      </w:r>
+      <w:r>
+        <w:rPr>
+          <w:rFonts w:ascii="Calibri" w:hAnsi="Calibri"/>
+        </w:rPr>
+        <w:t xml:space="preserve"> </w:t>
+      </w:r>
+      <w:r>
+        <w:rPr>
+          <w:rFonts w:ascii="Calibri" w:hAnsi="Calibri"/>
+        </w:rPr>
+        <w:t>Sinc</w:t>
+      </w:r>
+      <w:r>
+        <w:rPr>
+          <w:rFonts w:ascii="Calibri" w:hAnsi="Calibri"/>
+        </w:rPr>
+        <w:t>e the white shark is long-lived</w:t>
+      </w:r>
+      <w:r>
+        <w:rPr>
+          <w:rFonts w:ascii="Calibri" w:hAnsi="Calibri"/>
+        </w:rPr>
+        <w:t xml:space="preserve"> and </w:t>
+      </w:r>
+      <w:r>
+        <w:rPr>
+          <w:rFonts w:ascii="Calibri" w:eastAsia="Times New Roman" w:hAnsi="Calibri"/>
+        </w:rPr>
+        <w:t xml:space="preserve">samples in this study were </w:t>
+      </w:r>
+      <w:r>
+        <w:rPr>
+          <w:rFonts w:ascii="Calibri" w:eastAsia="Times New Roman" w:hAnsi="Calibri"/>
+        </w:rPr>
+        <w:t>mostly juvenile or sub-adults, w</w:t>
+      </w:r>
+      <w:r>
+        <w:rPr>
+          <w:rFonts w:ascii="Calibri" w:eastAsia="Times New Roman" w:hAnsi="Calibri"/>
+        </w:rPr>
+        <w:t xml:space="preserve">e instead </w:t>
+      </w:r>
+      <w:r>
+        <w:rPr>
+          <w:rFonts w:ascii="Calibri" w:eastAsia="Times New Roman" w:hAnsi="Calibri"/>
+        </w:rPr>
+        <w:t>characterise the</w:t>
+      </w:r>
+      <w:r>
+        <w:rPr>
+          <w:rFonts w:ascii="Calibri" w:eastAsia="Times New Roman" w:hAnsi="Calibri"/>
+        </w:rPr>
+        <w:t xml:space="preserve"> expected</w:t>
+      </w:r>
+      <w:r>
+        <w:rPr>
+          <w:rFonts w:ascii="Calibri" w:eastAsia="Times New Roman" w:hAnsi="Calibri"/>
+        </w:rPr>
+        <w:t xml:space="preserve"> </w:t>
+      </w:r>
+      <m:oMath>
+        <m:f>
+          <m:fPr>
+            <m:ctrlPr>
+              <w:rPr>
+                <w:rFonts w:ascii="Cambria Math" w:hAnsi="Cambria Math"/>
+                <w:i/>
+              </w:rPr>
+            </m:ctrlPr>
+          </m:fPr>
+          <m:num>
+            <m:r>
+              <w:rPr>
+                <w:rFonts w:ascii="Cambria Math" w:hAnsi="Cambria Math"/>
+              </w:rPr>
+              <m:t>Nb</m:t>
+            </m:r>
+          </m:num>
+          <m:den>
+            <m:r>
+              <w:rPr>
+                <w:rFonts w:ascii="Cambria Math" w:hAnsi="Cambria Math"/>
+              </w:rPr>
+              <m:t>Ne</m:t>
+            </m:r>
+          </m:den>
+        </m:f>
+      </m:oMath>
+      <w:r>
+        <w:rPr>
+          <w:rFonts w:ascii="Calibri" w:eastAsia="Times New Roman" w:hAnsi="Calibri"/>
+        </w:rPr>
+        <w:t xml:space="preserve">  ratio</w:t>
+      </w:r>
+      <w:r>
+        <w:rPr>
+          <w:rFonts w:ascii="Calibri" w:eastAsia="Times New Roman" w:hAnsi="Calibri"/>
+        </w:rPr>
+        <w:t xml:space="preserve"> using simulations based on published methods</w:t>
+      </w:r>
+      <w:r>
+        <w:rPr>
+          <w:rFonts w:ascii="Calibri" w:eastAsia="Times New Roman" w:hAnsi="Calibri"/>
+        </w:rPr>
+        <w:t xml:space="preserve"> and </w:t>
+      </w:r>
+      <w:r>
+        <w:rPr>
+          <w:rFonts w:ascii="Calibri" w:eastAsia="Times New Roman" w:hAnsi="Calibri"/>
+        </w:rPr>
+        <w:t>parametrised</w:t>
+      </w:r>
+      <w:r>
+        <w:rPr>
+          <w:rFonts w:ascii="Calibri" w:eastAsia="Times New Roman" w:hAnsi="Calibri"/>
+        </w:rPr>
+        <w:t xml:space="preserve"> using the </w:t>
+      </w:r>
+      <w:r>
+        <w:rPr>
+          <w:rFonts w:ascii="Calibri" w:eastAsia="Times New Roman" w:hAnsi="Calibri"/>
+        </w:rPr>
+        <w:t>life-history of white sharks</w:t>
+      </w:r>
+      <w:r>
+        <w:rPr>
+          <w:rFonts w:ascii="Calibri" w:eastAsia="Times New Roman" w:hAnsi="Calibri"/>
+        </w:rPr>
+        <w:t xml:space="preserve">, </w:t>
+      </w:r>
+      <w:r>
+        <w:rPr>
+          <w:rFonts w:ascii="Calibri" w:eastAsia="Times New Roman" w:hAnsi="Calibri"/>
+        </w:rPr>
+        <w:t>to</w:t>
+      </w:r>
+      <w:r>
+        <w:rPr>
+          <w:rFonts w:ascii="Calibri" w:eastAsia="Times New Roman" w:hAnsi="Calibri"/>
+        </w:rPr>
+        <w:t xml:space="preserve"> permi</w:t>
+      </w:r>
+      <w:r>
+        <w:rPr>
+          <w:rFonts w:ascii="Calibri" w:eastAsia="Times New Roman" w:hAnsi="Calibri"/>
+        </w:rPr>
+        <w:t>t a</w:t>
+      </w:r>
+      <w:r>
+        <w:rPr>
+          <w:rFonts w:ascii="Calibri" w:eastAsia="Times New Roman" w:hAnsi="Calibri"/>
+        </w:rPr>
+        <w:t xml:space="preserve"> better understand</w:t>
+      </w:r>
+      <w:r>
+        <w:rPr>
+          <w:rFonts w:ascii="Calibri" w:eastAsia="Times New Roman" w:hAnsi="Calibri"/>
+        </w:rPr>
+        <w:t>ing of</w:t>
+      </w:r>
+      <w:r>
+        <w:rPr>
+          <w:rFonts w:ascii="Calibri" w:eastAsia="Times New Roman" w:hAnsi="Calibri"/>
+        </w:rPr>
+        <w:t xml:space="preserve"> </w:t>
+      </w:r>
+      <w:r>
+        <w:rPr>
+          <w:rFonts w:ascii="Calibri" w:eastAsia="Times New Roman" w:hAnsi="Calibri"/>
+          <w:color w:val="1C1D1E"/>
+          <w:shd w:val="clear" w:color="auto" w:fill="FFFFFF"/>
+        </w:rPr>
+        <w:t xml:space="preserve">inbreeding and </w:t>
+      </w:r>
+      <w:r>
+        <w:rPr>
+          <w:rFonts w:ascii="Calibri" w:eastAsia="Times New Roman" w:hAnsi="Calibri"/>
+          <w:color w:val="1C1D1E"/>
+          <w:shd w:val="clear" w:color="auto" w:fill="FFFFFF"/>
+        </w:rPr>
+        <w:t xml:space="preserve">implied </w:t>
+      </w:r>
+      <w:r>
+        <w:rPr>
+          <w:rFonts w:ascii="Calibri" w:eastAsia="Times New Roman" w:hAnsi="Calibri"/>
+          <w:color w:val="1C1D1E"/>
+          <w:shd w:val="clear" w:color="auto" w:fill="FFFFFF"/>
+        </w:rPr>
+        <w:t>fitness of the population</w:t>
+      </w:r>
+      <w:r>
+        <w:rPr>
+          <w:rFonts w:ascii="Calibri" w:eastAsia="Times New Roman" w:hAnsi="Calibri"/>
+        </w:rPr>
+        <w:t xml:space="preserve">. </w:t>
+      </w:r>
+      <w:r>
+        <w:rPr>
+          <w:rFonts w:ascii="Calibri" w:eastAsia="Times New Roman" w:hAnsi="Calibri"/>
+        </w:rPr>
+        <w:t>We use</w:t>
+      </w:r>
+      <w:r>
+        <w:rPr>
+          <w:rFonts w:ascii="Calibri" w:eastAsia="Times New Roman" w:hAnsi="Calibri"/>
+        </w:rPr>
+        <w:t xml:space="preserve"> both</w:t>
+      </w:r>
+      <w:r>
+        <w:rPr>
+          <w:rFonts w:ascii="Calibri" w:eastAsia="Times New Roman" w:hAnsi="Calibri"/>
+        </w:rPr>
+        <w:t xml:space="preserve"> </w:t>
+      </w:r>
+      <w:r>
+        <w:rPr>
+          <w:rFonts w:ascii="Calibri" w:hAnsi="Calibri"/>
+          <w:color w:val="000000"/>
+        </w:rPr>
+        <w:t xml:space="preserve">deterministic and </w:t>
+      </w:r>
+      <w:r>
+        <w:rPr>
+          <w:rFonts w:ascii="Calibri" w:hAnsi="Calibri"/>
+          <w:color w:val="000000"/>
+        </w:rPr>
+        <w:t>forward-time population simulations</w:t>
+      </w:r>
+      <w:r>
+        <w:rPr>
+          <w:rFonts w:ascii="Calibri" w:hAnsi="Calibri"/>
+          <w:color w:val="000000"/>
+        </w:rPr>
+        <w:t xml:space="preserve"> following</w:t>
+      </w:r>
+      <w:r>
+        <w:rPr>
+          <w:rFonts w:ascii="Calibri" w:hAnsi="Calibri"/>
+          <w:color w:val="000000"/>
+        </w:rPr>
+        <w:t xml:space="preserve"> methods</w:t>
+      </w:r>
+      <w:r>
+        <w:rPr>
+          <w:rFonts w:ascii="Calibri" w:hAnsi="Calibri"/>
+          <w:color w:val="000000"/>
+        </w:rPr>
+        <w:t xml:space="preserve"> </w:t>
+      </w:r>
+      <w:r>
+        <w:rPr>
+          <w:rFonts w:ascii="Calibri" w:hAnsi="Calibri"/>
+        </w:rPr>
+        <w:t xml:space="preserve">described </w:t>
+      </w:r>
+      <w:r>
+        <w:rPr>
+          <w:rFonts w:ascii="Calibri" w:hAnsi="Calibri"/>
+        </w:rPr>
+        <w:t>in</w:t>
+      </w:r>
+      <w:r>
+        <w:rPr>
+          <w:rFonts w:ascii="Calibri" w:hAnsi="Calibri"/>
+        </w:rPr>
+        <w:t xml:space="preserve"> </w:t>
+      </w:r>
+      <w:r>
+        <w:rPr>
+          <w:rFonts w:ascii="Calibri" w:hAnsi="Calibri"/>
+        </w:rPr>
+        <w:fldChar w:fldCharType="begin"/>
+      </w:r>
+      <w:r>
+        <w:rPr>
+          <w:rFonts w:ascii="Calibri" w:hAnsi="Calibri"/>
+        </w:rPr>
+        <w:instrText xml:space="preserve"> ADDIN ZOTERO_ITEM CSL_CITATION {"citationID":"UmH0XaS6","properties":{"formattedCitation":"(Waples &amp; Antao, 2014)","plainCitation":"(Waples &amp; Antao, 2014)","noteIndex":0},"citationItems":[{"id":1003,"uris":["http://zotero.org/users/local/wg6A3x9B/items/FIAR6HRT"],"uri":["http://zotero.org/users/local/wg6A3x9B/items/FIAR6HRT"],"itemData":{"id":1003,"type":"article-journal","container-title":"Evolution","DOI":"10.1111/evo.12384","issue":"6","note":"tex.publisher: Wiley Online Library\nCitation Key: waples2014intermittent","page":"1722-1734","title":"Intermittent breeding and constraints on litter size: consequences for effective population size per generation (Ne) and per reproductive cycle (Nb)","volume":"68","author":[{"family":"Waples","given":"R S"},{"family":"Antao","given":"Tiago"}],"issued":{"date-parts":[["2014"]]}}}],"schema":"https://github.com/citation-style-language/schema/raw/master/csl-citation.json"} </w:instrText>
+      </w:r>
+      <w:r>
+        <w:rPr>
+          <w:rFonts w:ascii="Calibri" w:hAnsi="Calibri"/>
+        </w:rPr>
+        <w:fldChar w:fldCharType="separate"/>
+      </w:r>
+      <w:r>
+        <w:rPr>
+          <w:rFonts w:ascii="Calibri" w:hAnsi="Calibri"/>
+          <w:noProof/>
+        </w:rPr>
+        <w:t>Waples &amp; Antao, (2014)</w:t>
+      </w:r>
+      <w:r>
+        <w:rPr>
+          <w:rFonts w:ascii="Calibri" w:hAnsi="Calibri"/>
+        </w:rPr>
+        <w:fldChar w:fldCharType="end"/>
+      </w:r>
+      <w:r>
+        <w:rPr>
+          <w:rFonts w:ascii="Calibri" w:hAnsi="Calibri"/>
+        </w:rPr>
+        <w:t xml:space="preserve">, </w:t>
+      </w:r>
+      <w:r>
+        <w:rPr>
+          <w:rFonts w:ascii="Calibri" w:eastAsia="Times New Roman" w:hAnsi="Calibri"/>
+        </w:rPr>
+        <w:t>to</w:t>
+      </w:r>
+      <w:r>
+        <w:rPr>
+          <w:rFonts w:ascii="Calibri" w:eastAsia="Times New Roman" w:hAnsi="Calibri"/>
+        </w:rPr>
+        <w:t xml:space="preserve"> </w:t>
+      </w:r>
+      <w:r>
+        <w:rPr>
+          <w:rFonts w:ascii="Calibri" w:eastAsia="Times New Roman" w:hAnsi="Calibri"/>
+        </w:rPr>
+        <w:t xml:space="preserve">determine </w:t>
+      </w:r>
+      <m:oMath>
+        <m:r>
+          <w:rPr>
+            <w:rFonts w:ascii="Cambria Math" w:hAnsi="Cambria Math"/>
+          </w:rPr>
+          <m:t>Ne</m:t>
+        </m:r>
+      </m:oMath>
+      <w:r>
+        <w:rPr>
           <w:rFonts w:ascii="Calibri" w:eastAsia="Times New Roman" w:hAnsi="Calibri"/>
         </w:rPr>
         <w:t xml:space="preserve"> and </w:t>
@@ -6859,7 +7001,14 @@
         <w:rPr>
           <w:rFonts w:ascii="Calibri" w:hAnsi="Calibri"/>
         </w:rPr>
-        <w:t>individual was represented by 100 microsatellite-like loci, each having 10 possible allelic states, no mutation, and</w:t>
+        <w:t xml:space="preserve">individual was represented by 100 microsatellite-like loci, each having 10 possible </w:t>
+      </w:r>
+      <w:r>
+        <w:rPr>
+          <w:rFonts w:ascii="Calibri" w:hAnsi="Calibri"/>
+        </w:rPr>
+        <w:lastRenderedPageBreak/>
+        <w:t>allelic states, no mutation, and</w:t>
       </w:r>
       <w:r>
         <w:rPr>
@@ -6883,14 +7032,7 @@
         <w:rPr>
           <w:rFonts w:ascii="Calibri" w:hAnsi="Calibri"/>
         </w:rPr>
-        <w:t xml:space="preserve">one or two cycles of breeding (a </w:t>
-      </w:r>
-      <w:r>
-        <w:rPr>
-          <w:rFonts w:ascii="Calibri" w:hAnsi="Calibri"/>
-        </w:rPr>
-        <w:lastRenderedPageBreak/>
-        <w:t xml:space="preserve">proportion of females) hypothesised in this species </w:t>
+        <w:t xml:space="preserve">one or two cycles of breeding (a proportion of females) hypothesised in this species </w:t>
       </w:r>
       <w:r>
         <w:rPr>
@@ -7340,17 +7482,19 @@
     </w:p>
     <w:p>
       <w:pPr>
-        <w:pStyle w:val="Standard"/>
-        <w:keepNext/>
-        <w:keepLines/>
-        <w:widowControl/>
-        <w:spacing w:before="120" w:after="280" w:line="480" w:lineRule="auto"/>
-        <w:ind w:firstLine="720"/>
+        <w:pStyle w:val="Heading1"/>
+        <w:rPr>
+          <w:i/>
+          <w:iCs/>
+          <w:sz w:val="32"/>
+          <w:szCs w:val="28"/>
+        </w:rPr>
       </w:pPr>
       <w:r>
         <w:rPr>
           <w:i/>
-          <w:sz w:val="28"/>
+          <w:iCs/>
+          <w:sz w:val="32"/>
           <w:szCs w:val="28"/>
         </w:rPr>
         <w:t>Results</w:t>
@@ -7395,7 +7539,11 @@
         <w:t xml:space="preserve">, 2012 (n = 53), </w:t>
       </w:r>
       <w:r>
-        <w:t>2013 (n = 67), 2014 (n = 23), 2015 (n = 9) and 2016 (n = 2). The physical size of individuals within age-cohorts increased with age (Figure S2.1). The range of FL between age-cohorts overlapped principally driven by heterogeneous year-of-capture sampling; 2010 (</w:t>
+        <w:t xml:space="preserve">2013 (n = 67), 2014 (n = 23), 2015 (n = 9) and 2016 (n = 2). The physical size of individuals within age-cohorts increased with age (Figure </w:t>
+      </w:r>
+      <w:r>
+        <w:lastRenderedPageBreak/>
+        <w:t>S2.1). The range of FL between age-cohorts overlapped principally driven by heterogeneous year-of-capture sampling; 2010 (</w:t>
       </w:r>
       <w:r>
         <w:rPr>
@@ -7413,11 +7561,7 @@
         <w:t xml:space="preserve">n </w:t>
       </w:r>
       <w:r>
-        <w:t xml:space="preserve">= 43, 207 cm and 276 cm FL), </w:t>
-      </w:r>
-      <w:r>
-        <w:lastRenderedPageBreak/>
-        <w:t>2012 (</w:t>
+        <w:t>= 43, 207 cm and 276 cm FL), 2012 (</w:t>
       </w:r>
       <w:r>
         <w:rPr>
@@ -7616,11 +7760,9 @@
     <w:p>
       <w:pPr>
         <w:pStyle w:val="Standard"/>
-        <w:spacing w:after="280" w:line="480" w:lineRule="auto"/>
+        <w:spacing w:line="480" w:lineRule="auto"/>
+        <w:ind w:firstLine="720"/>
         <w:jc w:val="both"/>
-        <w:rPr>
-          <w:u w:val="single"/>
-        </w:rPr>
       </w:pPr>
       <w:r>
         <w:rPr>
@@ -7661,7 +7803,98 @@
         <w:t xml:space="preserve"> </w:t>
       </w:r>
       <w:r>
-        <w:t xml:space="preserve">(Table 1). Estimates of </w:t>
+        <w:t xml:space="preserve">(Table 1). </w:t>
+      </w:r>
+      <w:r>
+        <w:rPr>
+          <w:highlight w:val="yellow"/>
+        </w:rPr>
+        <w:t xml:space="preserve">Tests </w:t>
+      </w:r>
+      <w:r>
+        <w:rPr>
+          <w:highlight w:val="yellow"/>
+        </w:rPr>
+        <w:t xml:space="preserve">for a </w:t>
+      </w:r>
+      <w:r>
+        <w:rPr>
+          <w:highlight w:val="yellow"/>
+        </w:rPr>
+        <w:t xml:space="preserve">trend </w:t>
+      </w:r>
+      <w:r>
+        <w:rPr>
+          <w:highlight w:val="yellow"/>
+        </w:rPr>
+        <w:t xml:space="preserve"> in Nb overtime </w:t>
+      </w:r>
+      <w:r>
+        <w:rPr>
+          <w:highlight w:val="yellow"/>
+        </w:rPr>
+        <w:t>using regression methods w</w:t>
+      </w:r>
+      <w:r>
+        <w:rPr>
+          <w:highlight w:val="yellow"/>
+        </w:rPr>
+        <w:t>as</w:t>
+      </w:r>
+      <w:r>
+        <w:rPr>
+          <w:highlight w:val="yellow"/>
+        </w:rPr>
+        <w:t xml:space="preserve"> </w:t>
+      </w:r>
+      <w:r>
+        <w:rPr>
+          <w:rFonts w:asciiTheme="minorHAnsi" w:hAnsiTheme="minorHAnsi" w:cstheme="minorHAnsi"/>
+          <w:color w:val="000000" w:themeColor="text1"/>
+          <w:highlight w:val="yellow"/>
+        </w:rPr>
+        <w:t>not significant</w:t>
+      </w:r>
+      <w:r>
+        <w:rPr>
+          <w:rFonts w:asciiTheme="minorHAnsi" w:hAnsiTheme="minorHAnsi" w:cstheme="minorHAnsi"/>
+          <w:color w:val="000000" w:themeColor="text1"/>
+          <w:highlight w:val="yellow"/>
+        </w:rPr>
+        <w:t xml:space="preserve"> </w:t>
+      </w:r>
+      <w:r>
+        <w:rPr>
+          <w:rFonts w:asciiTheme="minorHAnsi" w:hAnsiTheme="minorHAnsi" w:cstheme="minorHAnsi"/>
+          <w:color w:val="000000" w:themeColor="text1"/>
+          <w:highlight w:val="yellow"/>
+          <w:shd w:val="clear" w:color="auto" w:fill="FFFFFF"/>
+        </w:rPr>
+        <w:t>(p-value = 0.345).</w:t>
+      </w:r>
+      <w:r>
+        <w:rPr>
+          <w:rFonts w:asciiTheme="minorHAnsi" w:hAnsiTheme="minorHAnsi" w:cstheme="minorHAnsi"/>
+          <w:color w:val="000000" w:themeColor="text1"/>
+          <w:shd w:val="clear" w:color="auto" w:fill="FFFFFF"/>
+        </w:rPr>
+        <w:t> </w:t>
+      </w:r>
+      <w:r>
+        <w:rPr>
+          <w:rFonts w:asciiTheme="minorHAnsi" w:hAnsiTheme="minorHAnsi" w:cstheme="minorHAnsi"/>
+          <w:color w:val="000000" w:themeColor="text1"/>
+        </w:rPr>
+        <w:t>Estimates</w:t>
+      </w:r>
+      <w:r>
+        <w:rPr>
+          <w:color w:val="000000" w:themeColor="text1"/>
+        </w:rPr>
+        <w:t xml:space="preserve"> </w:t>
+      </w:r>
+      <w:r>
+        <w:t xml:space="preserve">of </w:t>
       </w:r>
       <m:oMath>
         <m:r>
@@ -7672,7 +7905,19 @@
         </m:r>
       </m:oMath>
       <w:r>
-        <w:t xml:space="preserve"> were not sensitive to changes in model parameters such as the sibship prior, inbreeding settings, error rate and polygamy settings (Table S4.1). This was consistent with the expectations of the SA estimator which becomes increasingly independent of the prior with increasing marker information and sample size.  </w:t>
+        <w:t xml:space="preserve"> were not sensitive to changes in model parameters such as the sibship prior, inbreeding settin</w:t>
+      </w:r>
+      <w:proofErr w:type="spellStart"/>
+      <w:r>
+        <w:t>gs</w:t>
+      </w:r>
+      <w:proofErr w:type="spellEnd"/>
+      <w:r>
+        <w:t xml:space="preserve">, error rate and polygamy settings (Table S4.1). This was consistent with the expectations of the SA </w:t>
+      </w:r>
+      <w:r>
+        <w:lastRenderedPageBreak/>
+        <w:t xml:space="preserve">estimator which becomes increasingly independent of the prior with increasing marker information and sample size.  </w:t>
       </w:r>
     </w:p>
     <w:p>
@@ -7683,7 +7928,6 @@
         <w:jc w:val="both"/>
       </w:pPr>
       <w:r>
-        <w:lastRenderedPageBreak/>
         <w:t xml:space="preserve">Comparing between the SA and LD method using data from microsatellite loci, estimates of </w:t>
       </w:r>
       <m:oMath>
@@ -8410,6 +8654,12 @@
         </w:rPr>
         <w:t>from Bruce et al., (2018)</w:t>
       </w:r>
+      <w:r>
+        <w:rPr>
+          <w:rFonts w:cstheme="minorHAnsi"/>
+        </w:rPr>
+        <w:t xml:space="preserve">. </w:t>
+      </w:r>
     </w:p>
     <w:p>
       <w:pPr>
@@ -8703,7 +8953,6 @@
           <w:szCs w:val="28"/>
           <w:shd w:val="clear" w:color="auto" w:fill="FCFCFC"/>
         </w:rPr>
-        <w:lastRenderedPageBreak/>
         <w:t>Discussion</w:t>
       </w:r>
     </w:p>
@@ -8910,7 +9159,15 @@
           <w:rFonts w:asciiTheme="minorHAnsi" w:hAnsiTheme="minorHAnsi" w:cstheme="minorHAnsi"/>
           <w:lang w:val="en-US" w:eastAsia="en-US"/>
         </w:rPr>
-        <w:t xml:space="preserve"> were to decline significantly for multiple reproductive cycles, then both </w:t>
+        <w:t xml:space="preserve"> were to decline significantly for multiple reproductive cycles, </w:t>
+      </w:r>
+      <w:r>
+        <w:rPr>
+          <w:rFonts w:asciiTheme="minorHAnsi" w:hAnsiTheme="minorHAnsi" w:cstheme="minorHAnsi"/>
+          <w:lang w:val="en-US" w:eastAsia="en-US"/>
+        </w:rPr>
+        <w:lastRenderedPageBreak/>
+        <w:t xml:space="preserve">then both </w:t>
       </w:r>
       <m:oMath>
         <m:r>
@@ -8975,15 +9232,7 @@
           <w:rFonts w:asciiTheme="minorHAnsi" w:hAnsiTheme="minorHAnsi" w:cstheme="minorHAnsi"/>
           <w:lang w:val="en-US" w:eastAsia="en-US"/>
         </w:rPr>
-        <w:t xml:space="preserve"> ratios are observed </w:t>
-      </w:r>
-      <w:r>
-        <w:rPr>
-          <w:rFonts w:asciiTheme="minorHAnsi" w:hAnsiTheme="minorHAnsi" w:cstheme="minorHAnsi"/>
-          <w:lang w:val="en-US" w:eastAsia="en-US"/>
-        </w:rPr>
-        <w:lastRenderedPageBreak/>
-        <w:t xml:space="preserve">to be stable over many generations, then it has been suggested that </w:t>
+        <w:t xml:space="preserve"> ratios are observed to be stable over many generations, then it has been suggested that </w:t>
       </w:r>
       <m:oMath>
         <m:r>
@@ -9276,7 +9525,7 @@
           <w:rFonts w:asciiTheme="minorHAnsi" w:hAnsiTheme="minorHAnsi" w:cstheme="minorHAnsi"/>
           <w:lang w:val="en-US" w:eastAsia="en-US"/>
         </w:rPr>
-        <w:t xml:space="preserve"> (Table 1). This has been noted in previous studies (Ackerman et al., 2017; Wang, 2009) which have demonstrated that false sibships (type I errors) </w:t>
+        <w:t xml:space="preserve"> (Table 1). This has been noted in previous studies </w:t>
       </w:r>
       <w:r>
         <w:rPr>
@@ -9284,7 +9533,7 @@
           <w:lang w:val="en-US" w:eastAsia="en-US"/>
         </w:rPr>
         <w:lastRenderedPageBreak/>
-        <w:t xml:space="preserve">occur with a higher frequency compared to false nonsibships (type II errors) when either genetic information or true sibship within a sample is insufficient (i.e., few loci, low polymorphism, small sample size relative to total population size, low inclusion of siblings). </w:t>
+        <w:t xml:space="preserve">(Ackerman et al., 2017; Wang, 2009) which have demonstrated that false sibships (type I errors) occur with a higher frequency compared to false nonsibships (type II errors) when either genetic information or true sibship within a sample is insufficient (i.e., few loci, low polymorphism, small sample size relative to total population size, low inclusion of siblings). </w:t>
       </w:r>
       <w:bookmarkStart w:id="23" w:name="_Hlk167384007"/>
       <m:oMath>
@@ -9728,7 +9977,7 @@
           <w:color w:val="000000" w:themeColor="text1"/>
           <w:lang w:val="en-US" w:eastAsia="en-US"/>
         </w:rPr>
-        <w:t xml:space="preserve">applies to a single reproductive cycle; when ratios are close to 1, we can infer that the majority of the adult population contribute to the next generation and that the offspring number per adult approaches the standard scenario of binomial distribution (Hedgecock, 1994). In contrast, when ratios are &lt; 1, we can infer there is some deviation from the </w:t>
+        <w:t xml:space="preserve">applies to a single reproductive cycle; when ratios are close to 1, we can infer that the majority of the adult population contribute to the next generation and that the offspring number per adult approaches the standard scenario of binomial distribution </w:t>
       </w:r>
       <w:r>
         <w:rPr>
@@ -9737,7 +9986,7 @@
           <w:lang w:val="en-US" w:eastAsia="en-US"/>
         </w:rPr>
         <w:lastRenderedPageBreak/>
-        <w:t>ideal (Hare et al., 2011). A number of factors will affect this relationship (</w:t>
+        <w:t>(Hedgecock, 1994). In contrast, when ratios are &lt; 1, we can infer there is some deviation from the ideal (Hare et al., 2011). A number of factors will affect this relationship (</w:t>
       </w:r>
       <m:oMath>
         <m:r>
@@ -10239,6 +10488,7 @@
             <w:color w:val="000000" w:themeColor="text1"/>
             <w:lang w:val="en-US" w:eastAsia="en-US"/>
           </w:rPr>
+          <w:lastRenderedPageBreak/>
           <m:t>Ne/</m:t>
         </m:r>
         <m:r>
@@ -10280,16 +10530,7 @@
           <w:color w:val="000000" w:themeColor="text1"/>
           <w:lang w:val="en-US" w:eastAsia="en-US"/>
         </w:rPr>
-        <w:t xml:space="preserve"> et al., 2013). Blower et al., (2012) provided the first genetic </w:t>
-      </w:r>
-      <w:r>
-        <w:rPr>
-          <w:rFonts w:asciiTheme="minorHAnsi" w:hAnsiTheme="minorHAnsi" w:cstheme="minorHAnsi"/>
-          <w:color w:val="000000" w:themeColor="text1"/>
-          <w:lang w:val="en-US" w:eastAsia="en-US"/>
-        </w:rPr>
-        <w:lastRenderedPageBreak/>
-        <w:t xml:space="preserve">estimate of </w:t>
+        <w:t xml:space="preserve"> et al., 2013). Blower et al., (2012) provided the first genetic estimate of </w:t>
       </w:r>
       <m:oMath>
         <m:r>
@@ -10799,7 +11040,7 @@
           <w:color w:val="000000" w:themeColor="text1"/>
           <w:lang w:val="en-US" w:eastAsia="en-US"/>
         </w:rPr>
-        <w:t xml:space="preserve"> or loss of heterozygosity, may not be fully realized until adequate benchmark studies can be completed (i.e., historical or ancient DNA). However, genetic bottlenecks in white sharks have been recorded elsewhere (O’Leary et al., 2015). Given this, together with the lack of evidence from other studies to date of an expected </w:t>
+        <w:t xml:space="preserve"> or loss of heterozygosity, may not be fully realized until adequate benchmark studies can be completed (i.e., historical or ancient DNA). However, genetic bottlenecks in white sharks have been recorded elsewhere (O’Leary et al., </w:t>
       </w:r>
       <w:r>
         <w:rPr>
@@ -10808,7 +11049,7 @@
           <w:lang w:val="en-US" w:eastAsia="en-US"/>
         </w:rPr>
         <w:lastRenderedPageBreak/>
-        <w:t>recovery (except see Department of Primary Industries, 2019), our results emphasize the importance of continued monitoring, improved protections, and interventions to reduce mortality. Indeed, the vulnerability of chondrichthyan fishes to exploitation has been comprehensively documented (Hutchings et al., 2012) and relative to other marine fish, the intrinsic capacity for population increase and rebound potential in white shark is low (Cortés, 2002) (i.e., long-lived, late age to maturity, high juvenile survival). In addition, shark species often travel large distances and use different habitats throughout their lives (Fujioka &amp; Halpin, 2014), where they may be vulnerable to environmental changes (density, food availability, climate, illegal fishing). Regrettably, mortalities continue to occur in the EAP driven by action taken to mitigate human–shark interactions. During the years 2018–2019, 51 bather protection nets were distributed across seven regions of NSW (Australia). Catches of white shark and other shark species are only recently increasing year-on-year (Department of Primary Industries, 2019) following long term declines over 80 years of the bather-protection program along the east coast of Australia, which has been lethal for sharks despite catch-and-release programs (</w:t>
+        <w:t>2015). Given this, together with the lack of evidence from other studies to date of an expected recovery (except see Department of Primary Industries, 2019), our results emphasize the importance of continued monitoring, improved protections, and interventions to reduce mortality. Indeed, the vulnerability of chondrichthyan fishes to exploitation has been comprehensively documented (Hutchings et al., 2012) and relative to other marine fish, the intrinsic capacity for population increase and rebound potential in white shark is low (Cortés, 2002) (i.e., long-lived, late age to maturity, high juvenile survival). In addition, shark species often travel large distances and use different habitats throughout their lives (Fujioka &amp; Halpin, 2014), where they may be vulnerable to environmental changes (density, food availability, climate, illegal fishing). Regrettably, mortalities continue to occur in the EAP driven by action taken to mitigate human–shark interactions. During the years 2018–2019, 51 bather protection nets were distributed across seven regions of NSW (Australia). Catches of white shark and other shark species are only recently increasing year-on-year (Department of Primary Industries, 2019) following long term declines over 80 years of the bather-protection program along the east coast of Australia, which has been lethal for sharks despite catch-and-release programs (</w:t>
       </w:r>
       <w:proofErr w:type="spellStart"/>
       <w:r>
@@ -10903,7 +11144,7 @@
           <w:rFonts w:asciiTheme="minorHAnsi" w:hAnsiTheme="minorHAnsi" w:cstheme="minorHAnsi"/>
           <w:lang w:val="en-US" w:eastAsia="en-US"/>
         </w:rPr>
-        <w:t xml:space="preserve">) over four consecutive years (2010 to 2013) for white sharks in an east Australian–New Zealand population, representing an indirect measure of reproductive effort over a relatively short </w:t>
+        <w:t xml:space="preserve">) over four consecutive years (2010 to 2013) for white sharks in an east Australian–New Zealand </w:t>
       </w:r>
       <w:r>
         <w:rPr>
@@ -10911,7 +11152,7 @@
           <w:lang w:val="en-US" w:eastAsia="en-US"/>
         </w:rPr>
         <w:lastRenderedPageBreak/>
-        <w:t xml:space="preserve">temporal period. Our results suggest </w:t>
+        <w:t xml:space="preserve">population, representing an indirect measure of reproductive effort over a relatively short temporal period. Our results suggest </w:t>
       </w:r>
       <m:oMath>
         <m:r>

</xml_diff>

<commit_message>
letter and ms authorship updates
</commit_message>
<xml_diff>
--- a/CorrectedManuscipt._Davenport2020.docx
+++ b/CorrectedManuscipt._Davenport2020.docx
@@ -184,14 +184,18 @@
     </w:p>
     <w:p>
       <w:pPr>
-        <w:pStyle w:val="Standard"/>
-      </w:pPr>
-      <w:r>
-        <w:t xml:space="preserve">Danielle </w:t>
-      </w:r>
-      <w:proofErr w:type="spellStart"/>
-      <w:r>
-        <w:t>Davenport</w:t>
+        <w:shd w:val="clear" w:color="auto" w:fill="FFFFFF"/>
+        <w:spacing w:before="100" w:beforeAutospacing="1" w:after="100" w:afterAutospacing="1"/>
+        <w:rPr>
+          <w:rFonts w:ascii="Aptos" w:eastAsia="Times New Roman" w:hAnsi="Aptos" w:cs="Arial"/>
+          <w:color w:val="000000"/>
+          <w:sz w:val="22"/>
+          <w:szCs w:val="22"/>
+          <w:lang w:val="en-US" w:eastAsia="en-US"/>
+        </w:rPr>
+      </w:pPr>
+      <w:r>
+        <w:t>Danielle Davenport</w:t>
       </w:r>
       <w:r>
         <w:rPr>
@@ -207,13 +211,8 @@
         </w:rPr>
         <w:t>d</w:t>
       </w:r>
-      <w:proofErr w:type="spellEnd"/>
-      <w:r>
-        <w:t xml:space="preserve">, Paul </w:t>
-      </w:r>
-      <w:proofErr w:type="spellStart"/>
-      <w:r>
-        <w:t>Butcher</w:t>
+      <w:r>
+        <w:t>, Paul Butcher</w:t>
       </w:r>
       <w:r>
         <w:rPr>
@@ -221,11 +220,9 @@
         </w:rPr>
         <w:t>b</w:t>
       </w:r>
-      <w:proofErr w:type="spellEnd"/>
       <w:r>
         <w:t xml:space="preserve">, Sara </w:t>
       </w:r>
-      <w:proofErr w:type="spellStart"/>
       <w:r>
         <w:t>Andreotti</w:t>
       </w:r>
@@ -235,22 +232,42 @@
         </w:rPr>
         <w:t>c</w:t>
       </w:r>
-      <w:proofErr w:type="spellEnd"/>
-      <w:r>
-        <w:t>, Conrad</w:t>
+      <w:r>
+        <w:t>,</w:t>
+      </w:r>
+      <w:r>
+        <w:t xml:space="preserve"> </w:t>
+      </w:r>
+      <w:r>
+        <w:rPr>
+          <w:rFonts w:eastAsia="Times New Roman"/>
+          <w:color w:val="000000"/>
+          <w:lang w:val="en-US" w:eastAsia="en-US"/>
+        </w:rPr>
+        <w:t>Dean C. Blower</w:t>
+      </w:r>
+      <w:r>
+        <w:rPr>
+          <w:vertAlign w:val="superscript"/>
+        </w:rPr>
+        <w:t>e</w:t>
+      </w:r>
+      <w:r>
+        <w:rPr>
+          <w:rFonts w:eastAsia="Times New Roman"/>
+          <w:color w:val="000000"/>
+          <w:lang w:val="en-US" w:eastAsia="en-US"/>
+        </w:rPr>
+        <w:t xml:space="preserve">, </w:t>
+      </w:r>
+      <w:r>
+        <w:t>Conrad</w:t>
       </w:r>
       <w:r>
         <w:rPr>
           <w:shd w:val="clear" w:color="auto" w:fill="FFFFFF"/>
         </w:rPr>
-        <w:t> </w:t>
-      </w:r>
-      <w:proofErr w:type="spellStart"/>
-      <w:r>
-        <w:rPr>
-          <w:shd w:val="clear" w:color="auto" w:fill="FFFFFF"/>
-        </w:rPr>
-        <w:t>Matthee</w:t>
+        <w:t> Matthee</w:t>
       </w:r>
       <w:r>
         <w:rPr>
@@ -258,13 +275,11 @@
         </w:rPr>
         <w:t>c</w:t>
       </w:r>
-      <w:proofErr w:type="spellEnd"/>
-      <w:r>
-        <w:t xml:space="preserve">, Andrew </w:t>
-      </w:r>
-      <w:proofErr w:type="spellStart"/>
-      <w:r>
-        <w:t>Jones</w:t>
+      <w:r>
+        <w:t>, Andrew</w:t>
+      </w:r>
+      <w:r>
+        <w:t xml:space="preserve"> Jones</w:t>
       </w:r>
       <w:r>
         <w:rPr>
@@ -272,13 +287,8 @@
         </w:rPr>
         <w:t>a</w:t>
       </w:r>
-      <w:proofErr w:type="spellEnd"/>
-      <w:r>
-        <w:t xml:space="preserve">, Jennifer </w:t>
-      </w:r>
-      <w:proofErr w:type="spellStart"/>
-      <w:r>
-        <w:t>Ovenden</w:t>
+      <w:r>
+        <w:t>, Jennifer Ovenden</w:t>
       </w:r>
       <w:r>
         <w:rPr>
@@ -286,7 +296,6 @@
         </w:rPr>
         <w:t>a</w:t>
       </w:r>
-      <w:proofErr w:type="spellEnd"/>
     </w:p>
     <w:p>
       <w:pPr>
@@ -380,21 +389,7 @@
         <w:rPr>
           <w:shd w:val="clear" w:color="auto" w:fill="FFFFFF"/>
         </w:rPr>
-        <w:t> </w:t>
-      </w:r>
-      <w:proofErr w:type="spellStart"/>
-      <w:r>
-        <w:rPr>
-          <w:shd w:val="clear" w:color="auto" w:fill="FFFFFF"/>
-        </w:rPr>
-        <w:t>Matthee</w:t>
-      </w:r>
-      <w:proofErr w:type="spellEnd"/>
-      <w:r>
-        <w:rPr>
-          <w:shd w:val="clear" w:color="auto" w:fill="FFFFFF"/>
-        </w:rPr>
-        <w:t xml:space="preserve"> &lt;cam@sun.ac.za&gt;</w:t>
+        <w:t> Matthee &lt;cam@sun.ac.za&gt;</w:t>
       </w:r>
     </w:p>
     <w:p>
@@ -503,6 +498,27 @@
       </w:r>
       <w:r>
         <w:t xml:space="preserve"> </w:t>
+      </w:r>
+    </w:p>
+    <w:p>
+      <w:pPr>
+        <w:pStyle w:val="Standard"/>
+      </w:pPr>
+      <w:r>
+        <w:rPr>
+          <w:vertAlign w:val="superscript"/>
+        </w:rPr>
+        <w:t xml:space="preserve">e </w:t>
+      </w:r>
+      <w:r>
+        <w:rPr>
+          <w:rFonts w:ascii="Aptos" w:eastAsia="Times New Roman" w:hAnsi="Aptos" w:cs="Arial"/>
+          <w:color w:val="000000"/>
+          <w:sz w:val="22"/>
+          <w:szCs w:val="22"/>
+          <w:lang w:val="en-US" w:eastAsia="en-US"/>
+        </w:rPr>
+        <w:t>Tern BioTec, Molecular Genetics, Computer modelling, &amp; Bioinformatics, Emerald, Victoria, Australia </w:t>
       </w:r>
     </w:p>
     <w:p>
@@ -604,10 +620,34 @@
         <w:spacing w:after="280"/>
       </w:pPr>
       <w:r>
-        <w:t>D.D performed sample preparation, data analysis, simulations and wrote the manuscript. AJ calculated combined estimates. J.O. &amp; P.B coordinated and led the project. P.B collected NSW samples. S.A and C.M collected SA samples and performed microsatellite genotyping. All authors contributed to</w:t>
-      </w:r>
-      <w:r>
-        <w:t xml:space="preserve"> and approved </w:t>
+        <w:t>D.D performed sample preparation, data analysis, simulations and wrote the manuscript</w:t>
+      </w:r>
+      <w:r>
+        <w:t xml:space="preserve"> and prepared the correction</w:t>
+      </w:r>
+      <w:r>
+        <w:t>. AJ calculated combined estimates</w:t>
+      </w:r>
+      <w:r>
+        <w:t xml:space="preserve"> and prepared the correction</w:t>
+      </w:r>
+      <w:r>
+        <w:t>. J.O. &amp; P.B coordinated and led the project. P.B collected NSW samples. S.A and C.M collected S</w:t>
+      </w:r>
+      <w:r>
+        <w:t>.</w:t>
+      </w:r>
+      <w:r>
+        <w:t xml:space="preserve">A samples and performed microsatellite genotyping. </w:t>
+      </w:r>
+      <w:r>
+        <w:t xml:space="preserve">These authors contributed to the manuscript. D.B identified the error that lead to the correction. </w:t>
+      </w:r>
+      <w:r>
+        <w:t xml:space="preserve">All authors </w:t>
+      </w:r>
+      <w:r>
+        <w:t xml:space="preserve">approved </w:t>
       </w:r>
       <w:r>
         <w:t>the final manuscript.</w:t>
@@ -1664,23 +1704,13 @@
         </w:rPr>
         <w:t xml:space="preserve"> a lack of catch statistics (</w:t>
       </w:r>
-      <w:proofErr w:type="spellStart"/>
       <w:r>
         <w:rPr>
           <w:rFonts w:asciiTheme="minorHAnsi" w:hAnsiTheme="minorHAnsi" w:cstheme="minorHAnsi"/>
           <w:noProof/>
           <w:color w:val="000000" w:themeColor="text1"/>
         </w:rPr>
-        <w:t>Roff</w:t>
-      </w:r>
-      <w:proofErr w:type="spellEnd"/>
-      <w:r>
-        <w:rPr>
-          <w:rFonts w:asciiTheme="minorHAnsi" w:hAnsiTheme="minorHAnsi" w:cstheme="minorHAnsi"/>
-          <w:noProof/>
-          <w:color w:val="000000" w:themeColor="text1"/>
-        </w:rPr>
-        <w:t>, Brown, Priest, &amp; Mumby, 2018)</w:t>
+        <w:t>Roff, Brown, Priest, &amp; Mumby, 2018)</w:t>
       </w:r>
       <w:r>
         <w:rPr>
@@ -2272,25 +2302,7 @@
           <w:color w:val="000000" w:themeColor="text1"/>
           <w:lang w:val="en-US" w:eastAsia="en-US"/>
         </w:rPr>
-        <w:t xml:space="preserve"> (</w:t>
-      </w:r>
-      <w:proofErr w:type="spellStart"/>
-      <w:r>
-        <w:rPr>
-          <w:rFonts w:asciiTheme="minorHAnsi" w:eastAsia="Times New Roman" w:hAnsiTheme="minorHAnsi" w:cstheme="minorHAnsi"/>
-          <w:color w:val="000000" w:themeColor="text1"/>
-          <w:lang w:val="en-US" w:eastAsia="en-US"/>
-        </w:rPr>
-        <w:t>Luikart</w:t>
-      </w:r>
-      <w:proofErr w:type="spellEnd"/>
-      <w:r>
-        <w:rPr>
-          <w:rFonts w:asciiTheme="minorHAnsi" w:eastAsia="Times New Roman" w:hAnsiTheme="minorHAnsi" w:cstheme="minorHAnsi"/>
-          <w:color w:val="000000" w:themeColor="text1"/>
-          <w:lang w:val="en-US" w:eastAsia="en-US"/>
-        </w:rPr>
-        <w:t xml:space="preserve"> et al., 2020) and has helped to identify factors relevant to shaping populations (i.e., management interventions, demographic parameters) with successful outcomes reported for populations of commercially important bony fishes. </w:t>
+        <w:t xml:space="preserve"> (Luikart et al., 2020) and has helped to identify factors relevant to shaping populations (i.e., management interventions, demographic parameters) with successful outcomes reported for populations of commercially important bony fishes. </w:t>
       </w:r>
       <w:r>
         <w:rPr>
@@ -2929,15 +2941,7 @@
         <w:t>in the</w:t>
       </w:r>
       <w:r>
-        <w:t xml:space="preserve"> EAP. Our specific objectives were to: (</w:t>
-      </w:r>
-      <w:proofErr w:type="spellStart"/>
-      <w:r>
-        <w:t>i</w:t>
-      </w:r>
-      <w:proofErr w:type="spellEnd"/>
-      <w:r>
-        <w:t xml:space="preserve">) use two genetic methodologies </w:t>
+        <w:t xml:space="preserve"> EAP. Our specific objectives were to: (i) use two genetic methodologies </w:t>
       </w:r>
       <w:r>
         <w:t xml:space="preserve">to estimate </w:t>
@@ -3083,21 +3087,7 @@
         <w:rPr>
           <w:i/>
         </w:rPr>
-        <w:t xml:space="preserve">C. </w:t>
-      </w:r>
-      <w:proofErr w:type="spellStart"/>
-      <w:r>
-        <w:rPr>
-          <w:i/>
-        </w:rPr>
-        <w:t>carcahrias</w:t>
-      </w:r>
-      <w:proofErr w:type="spellEnd"/>
-      <w:r>
-        <w:rPr>
-          <w:i/>
-        </w:rPr>
-        <w:t xml:space="preserve"> </w:t>
+        <w:t xml:space="preserve">C. carcahrias </w:t>
       </w:r>
       <w:r>
         <w:t xml:space="preserve">suggest that </w:t>
@@ -3222,15 +3212,7 @@
         <w:t xml:space="preserve">C. carcharias </w:t>
       </w:r>
       <w:r>
-        <w:t xml:space="preserve">between Buckley Beach, </w:t>
-      </w:r>
-      <w:proofErr w:type="spellStart"/>
-      <w:r>
-        <w:t>Narrawalle</w:t>
-      </w:r>
-      <w:proofErr w:type="spellEnd"/>
-      <w:r>
-        <w:t xml:space="preserve"> (-35.29873, 150.48331) and Seven Mile</w:t>
+        <w:t>between Buckley Beach, Narrawalle (-35.29873, 150.48331) and Seven Mile</w:t>
       </w:r>
       <w:r>
         <w:t xml:space="preserve"> Beach, Lennox Head (-28.76130</w:t>
@@ -3381,15 +3363,7 @@
         <w:t xml:space="preserve">a year-of-birth </w:t>
       </w:r>
       <w:r>
-        <w:t xml:space="preserve">was assigned to each sample using the year the individual was sampled minus the age of the individual in that given year. To estimate the age of individuals, we used the von </w:t>
-      </w:r>
-      <w:proofErr w:type="spellStart"/>
-      <w:r>
-        <w:t>Bertalanffy</w:t>
-      </w:r>
-      <w:proofErr w:type="spellEnd"/>
-      <w:r>
-        <w:t xml:space="preserve"> growth function (VBGF) (Supplementary Appendix 2) to transform the relationship of TL to relationships at age using growth parameters specific to the EAP </w:t>
+        <w:t xml:space="preserve">was assigned to each sample using the year the individual was sampled minus the age of the individual in that given year. To estimate the age of individuals, we used the von Bertalanffy growth function (VBGF) (Supplementary Appendix 2) to transform the relationship of TL to relationships at age using growth parameters specific to the EAP </w:t>
       </w:r>
       <w:r>
         <w:fldChar w:fldCharType="begin"/>
@@ -3421,14 +3395,12 @@
       <w:r>
         <w:t xml:space="preserve"> by linear regression based on measurements of study samples using the </w:t>
       </w:r>
-      <w:proofErr w:type="spellStart"/>
       <w:r>
         <w:rPr>
           <w:i/>
         </w:rPr>
         <w:t>lm</w:t>
       </w:r>
-      <w:proofErr w:type="spellEnd"/>
       <w:r>
         <w:t xml:space="preserve"> function in R </w:t>
       </w:r>
@@ -3520,32 +3492,13 @@
         <w:t xml:space="preserve">n </w:t>
       </w:r>
       <w:r>
-        <w:t xml:space="preserve">= 279) using a standard salt precipitation procedure. The samples were genotyped by </w:t>
-      </w:r>
-      <w:proofErr w:type="spellStart"/>
-      <w:r>
-        <w:t>DArT</w:t>
-      </w:r>
-      <w:proofErr w:type="spellEnd"/>
-      <w:r>
-        <w:t xml:space="preserve"> P/L laboratory using </w:t>
-      </w:r>
-      <w:proofErr w:type="spellStart"/>
-      <w:r>
-        <w:t>DArTseq</w:t>
+        <w:t>= 279) using a standard salt precipitation procedure. The samples were genotyped by DArT P/L laboratory using DArTseq</w:t>
       </w:r>
       <w:r>
         <w:rPr>
           <w:vertAlign w:val="superscript"/>
         </w:rPr>
-        <w:t>TM</w:t>
-      </w:r>
-      <w:proofErr w:type="spellEnd"/>
-      <w:r>
-        <w:rPr>
-          <w:vertAlign w:val="superscript"/>
-        </w:rPr>
-        <w:t xml:space="preserve"> </w:t>
+        <w:t xml:space="preserve">TM </w:t>
       </w:r>
       <w:r>
         <w:t xml:space="preserve">technology </w:t>
@@ -3572,15 +3525,7 @@
         <w:t xml:space="preserve">. </w:t>
       </w:r>
       <w:r>
-        <w:t xml:space="preserve">Sequencing steps followed Kilian et al., (2012) and were completed using an Illumina Hiseq2500. Resulting sequences were processed using the proprietary </w:t>
-      </w:r>
-      <w:proofErr w:type="spellStart"/>
-      <w:r>
-        <w:t>DArT</w:t>
-      </w:r>
-      <w:proofErr w:type="spellEnd"/>
-      <w:r>
-        <w:t xml:space="preserve"> analytical software, DArTsoft14. DArTsoft14 uses technical sample replicates to optimize its algorithm parameters and ensure scoring consistency (see </w:t>
+        <w:t xml:space="preserve">Sequencing steps followed Kilian et al., (2012) and were completed using an Illumina Hiseq2500. Resulting sequences were processed using the proprietary DArT analytical software, DArTsoft14. DArTsoft14 uses technical sample replicates to optimize its algorithm parameters and ensure scoring consistency (see </w:t>
       </w:r>
       <w:r>
         <w:fldChar w:fldCharType="begin"/>
@@ -3621,75 +3566,19 @@
         <w:rPr>
           <w:highlight w:val="yellow"/>
         </w:rPr>
-        <w:t>various R-packages (</w:t>
-      </w:r>
-      <w:proofErr w:type="spellStart"/>
+        <w:t>various R-packages (dart</w:t>
+      </w:r>
       <w:r>
         <w:rPr>
           <w:highlight w:val="yellow"/>
         </w:rPr>
-        <w:t>dart</w:t>
+        <w:t>R, v.2</w:t>
       </w:r>
       <w:r>
         <w:rPr>
           <w:highlight w:val="yellow"/>
         </w:rPr>
-        <w:t>R</w:t>
-      </w:r>
-      <w:proofErr w:type="spellEnd"/>
-      <w:r>
-        <w:rPr>
-          <w:highlight w:val="yellow"/>
-        </w:rPr>
-        <w:t>, v.2</w:t>
-      </w:r>
-      <w:r>
-        <w:rPr>
-          <w:highlight w:val="yellow"/>
-        </w:rPr>
-        <w:t xml:space="preserve"> (</w:t>
-      </w:r>
-      <w:proofErr w:type="spellStart"/>
-      <w:r>
-        <w:rPr>
-          <w:highlight w:val="yellow"/>
-        </w:rPr>
-        <w:t>Mijangos</w:t>
-      </w:r>
-      <w:proofErr w:type="spellEnd"/>
-      <w:r>
-        <w:rPr>
-          <w:highlight w:val="yellow"/>
-        </w:rPr>
-        <w:t xml:space="preserve"> et al., 2022), </w:t>
-      </w:r>
-      <w:proofErr w:type="spellStart"/>
-      <w:r>
-        <w:rPr>
-          <w:highlight w:val="yellow"/>
-        </w:rPr>
-        <w:t>hieferstat</w:t>
-      </w:r>
-      <w:proofErr w:type="spellEnd"/>
-      <w:r>
-        <w:rPr>
-          <w:highlight w:val="yellow"/>
-        </w:rPr>
-        <w:t xml:space="preserve"> (Goudet &amp; </w:t>
-      </w:r>
-      <w:proofErr w:type="spellStart"/>
-      <w:r>
-        <w:rPr>
-          <w:highlight w:val="yellow"/>
-        </w:rPr>
-        <w:t>Jombart</w:t>
-      </w:r>
-      <w:proofErr w:type="spellEnd"/>
-      <w:r>
-        <w:rPr>
-          <w:highlight w:val="yellow"/>
-        </w:rPr>
-        <w:t>, 2022))</w:t>
+        <w:t xml:space="preserve"> (Mijangos et al., 2022), hieferstat (Goudet &amp; Jombart, 2022))</w:t>
       </w:r>
       <w:r>
         <w:t xml:space="preserve"> </w:t>
@@ -3844,49 +3733,23 @@
       <w:r>
         <w:t xml:space="preserve"> implemented in the R-package </w:t>
       </w:r>
-      <w:proofErr w:type="spellStart"/>
-      <w:r>
-        <w:rPr>
-          <w:i/>
-        </w:rPr>
-        <w:t>adegenet</w:t>
-      </w:r>
-      <w:proofErr w:type="spellEnd"/>
-      <w:r>
-        <w:rPr>
-          <w:i/>
-        </w:rPr>
-        <w:t xml:space="preserve"> </w:t>
-      </w:r>
-      <w:r>
-        <w:t>(</w:t>
-      </w:r>
-      <w:proofErr w:type="spellStart"/>
-      <w:r>
-        <w:t>Jombart</w:t>
-      </w:r>
-      <w:proofErr w:type="spellEnd"/>
-      <w:r>
-        <w:t xml:space="preserve"> et al., 2010). The optimal number of discriminant functions to retain was calculated using the function </w:t>
-      </w:r>
-      <w:proofErr w:type="spellStart"/>
+      <w:r>
+        <w:rPr>
+          <w:i/>
+        </w:rPr>
+        <w:t xml:space="preserve">adegenet </w:t>
+      </w:r>
+      <w:r>
+        <w:t xml:space="preserve">(Jombart et al., 2010). The optimal number of discriminant functions to retain was calculated using the function </w:t>
+      </w:r>
       <w:r>
         <w:rPr>
           <w:i/>
         </w:rPr>
         <w:t>xvalDAPC</w:t>
       </w:r>
-      <w:proofErr w:type="spellEnd"/>
-      <w:r>
-        <w:t xml:space="preserve"> using 80% of the data in the training set, and the number of PCs retained in the final DAPC were associated with the lowest Mean Squared Error. As indicated in Figure S3.1 (Supplementary Materials 3), two samples collected from east Australia appeared distinct from other EAP samples (subsequently confirmed using tracking data from acoustic tagging, </w:t>
-      </w:r>
-      <w:proofErr w:type="spellStart"/>
-      <w:r>
-        <w:t>Spaet</w:t>
-      </w:r>
-      <w:proofErr w:type="spellEnd"/>
-      <w:r>
-        <w:t xml:space="preserve"> et al., 2020). These samples were removed from subsequent analysis. </w:t>
+      <w:r>
+        <w:t xml:space="preserve"> using 80% of the data in the training set, and the number of PCs retained in the final DAPC were associated with the lowest Mean Squared Error. As indicated in Figure S3.1 (Supplementary Materials 3), two samples collected from east Australia appeared distinct from other EAP samples (subsequently confirmed using tracking data from acoustic tagging, Spaet et al., 2020). These samples were removed from subsequent analysis. </w:t>
       </w:r>
       <w:r>
         <w:t>We also performed tests</w:t>
@@ -3911,14 +3774,12 @@
       <w:r>
         <w:t xml:space="preserve"> (Waples &amp; England, 2011). We used </w:t>
       </w:r>
-      <w:proofErr w:type="spellStart"/>
       <w:r>
         <w:rPr>
           <w:i/>
         </w:rPr>
         <w:t>pcadapt</w:t>
       </w:r>
-      <w:proofErr w:type="spellEnd"/>
       <w:r>
         <w:t xml:space="preserve"> </w:t>
       </w:r>
@@ -4149,117 +4010,7 @@
           <w:highlight w:val="yellow"/>
           <w:shd w:val="clear" w:color="auto" w:fill="FFFFFF"/>
         </w:rPr>
-        <w:t>We use</w:t>
-      </w:r>
-      <w:r>
-        <w:rPr>
-          <w:rFonts w:asciiTheme="minorHAnsi" w:hAnsiTheme="minorHAnsi" w:cstheme="minorHAnsi"/>
-          <w:color w:val="000000" w:themeColor="text1"/>
-          <w:highlight w:val="yellow"/>
-          <w:shd w:val="clear" w:color="auto" w:fill="FFFFFF"/>
-        </w:rPr>
-        <w:t xml:space="preserve"> the method of </w:t>
-      </w:r>
-      <w:proofErr w:type="spellStart"/>
-      <w:r>
-        <w:rPr>
-          <w:rFonts w:asciiTheme="minorHAnsi" w:hAnsiTheme="minorHAnsi" w:cstheme="minorHAnsi"/>
-          <w:color w:val="000000" w:themeColor="text1"/>
-          <w:highlight w:val="yellow"/>
-          <w:shd w:val="clear" w:color="auto" w:fill="FFFFFF"/>
-        </w:rPr>
-        <w:t>Luikart</w:t>
-      </w:r>
-      <w:proofErr w:type="spellEnd"/>
-      <w:r>
-        <w:rPr>
-          <w:rFonts w:asciiTheme="minorHAnsi" w:hAnsiTheme="minorHAnsi" w:cstheme="minorHAnsi"/>
-          <w:color w:val="000000" w:themeColor="text1"/>
-          <w:highlight w:val="yellow"/>
-          <w:shd w:val="clear" w:color="auto" w:fill="FFFFFF"/>
-        </w:rPr>
-        <w:t xml:space="preserve"> et al</w:t>
-      </w:r>
-      <w:r>
-        <w:rPr>
-          <w:rFonts w:asciiTheme="minorHAnsi" w:hAnsiTheme="minorHAnsi" w:cstheme="minorHAnsi"/>
-          <w:color w:val="000000" w:themeColor="text1"/>
-          <w:highlight w:val="yellow"/>
-          <w:shd w:val="clear" w:color="auto" w:fill="FFFFFF"/>
-        </w:rPr>
-        <w:t>.,</w:t>
-      </w:r>
-      <w:r>
-        <w:rPr>
-          <w:rFonts w:asciiTheme="minorHAnsi" w:hAnsiTheme="minorHAnsi" w:cstheme="minorHAnsi"/>
-          <w:color w:val="000000" w:themeColor="text1"/>
-          <w:highlight w:val="yellow"/>
-          <w:shd w:val="clear" w:color="auto" w:fill="FFFFFF"/>
-        </w:rPr>
-        <w:t xml:space="preserve"> </w:t>
-      </w:r>
-      <w:r>
-        <w:rPr>
-          <w:rFonts w:asciiTheme="minorHAnsi" w:hAnsiTheme="minorHAnsi" w:cstheme="minorHAnsi"/>
-          <w:color w:val="000000" w:themeColor="text1"/>
-          <w:highlight w:val="yellow"/>
-          <w:shd w:val="clear" w:color="auto" w:fill="FFFFFF"/>
-        </w:rPr>
-        <w:t>(</w:t>
-      </w:r>
-      <w:r>
-        <w:rPr>
-          <w:rFonts w:asciiTheme="minorHAnsi" w:hAnsiTheme="minorHAnsi" w:cstheme="minorHAnsi"/>
-          <w:color w:val="000000" w:themeColor="text1"/>
-          <w:highlight w:val="yellow"/>
-          <w:shd w:val="clear" w:color="auto" w:fill="FFFFFF"/>
-        </w:rPr>
-        <w:t>2020</w:t>
-      </w:r>
-      <w:r>
-        <w:rPr>
-          <w:rFonts w:asciiTheme="minorHAnsi" w:hAnsiTheme="minorHAnsi" w:cstheme="minorHAnsi"/>
-          <w:color w:val="000000" w:themeColor="text1"/>
-          <w:highlight w:val="yellow"/>
-          <w:shd w:val="clear" w:color="auto" w:fill="FFFFFF"/>
-        </w:rPr>
-        <w:t>)</w:t>
-      </w:r>
-      <w:r>
-        <w:rPr>
-          <w:rFonts w:asciiTheme="minorHAnsi" w:hAnsiTheme="minorHAnsi" w:cstheme="minorHAnsi"/>
-          <w:color w:val="000000" w:themeColor="text1"/>
-          <w:highlight w:val="yellow"/>
-          <w:shd w:val="clear" w:color="auto" w:fill="FFFFFF"/>
-        </w:rPr>
-        <w:t xml:space="preserve"> (ordinary least squares regression</w:t>
-      </w:r>
-      <w:r>
-        <w:rPr>
-          <w:rFonts w:asciiTheme="minorHAnsi" w:hAnsiTheme="minorHAnsi" w:cstheme="minorHAnsi"/>
-          <w:color w:val="000000" w:themeColor="text1"/>
-          <w:highlight w:val="yellow"/>
-          <w:shd w:val="clear" w:color="auto" w:fill="FFFFFF"/>
-        </w:rPr>
-        <w:t>)</w:t>
-      </w:r>
-      <w:r>
-        <w:rPr>
-          <w:rFonts w:asciiTheme="minorHAnsi" w:hAnsiTheme="minorHAnsi" w:cstheme="minorHAnsi"/>
-          <w:color w:val="000000" w:themeColor="text1"/>
-          <w:highlight w:val="yellow"/>
-          <w:shd w:val="clear" w:color="auto" w:fill="FFFFFF"/>
-        </w:rPr>
-        <w:t xml:space="preserve"> </w:t>
-      </w:r>
-      <w:r>
-        <w:rPr>
-          <w:rFonts w:asciiTheme="minorHAnsi" w:hAnsiTheme="minorHAnsi" w:cstheme="minorHAnsi"/>
-          <w:color w:val="000000" w:themeColor="text1"/>
-          <w:highlight w:val="yellow"/>
-          <w:shd w:val="clear" w:color="auto" w:fill="FFFFFF"/>
-        </w:rPr>
-        <w:t>to test the significance of a trend in Nb estimates across cohorts.</w:t>
+        <w:t>We use the method of Luikart et al., (2020) (ordinary least squares regression) to test the significance of a trend in Nb estimates across cohorts.</w:t>
       </w:r>
       <w:r>
         <w:rPr>
@@ -4305,14 +4056,90 @@
       <w:r>
         <w:t xml:space="preserve">. Fourteen of the loci were derived from previous studies: Ccar1, Ccar13, Ccar6.27x, Ccar9, Iox10, Cca1419, Cca83, Cca1536, Cca1273, Cca711, Cca1072, Cca1466, Cca1276, Cca1226 (Gubili et al., 2010; O’Leary et al., 2015; Pardini et al., 2001). Five loci (CcSA1, CcSA2, CcSA3, CcSA4 and CcSA5) were developed using the methods described in Andreotti et al. (2016). Wet lab genotyping was performed as described by Andreotti et al. (2016) and genotype scoring was performed in </w:t>
       </w:r>
-      <w:proofErr w:type="spellStart"/>
-      <w:r>
-        <w:rPr>
-          <w:i/>
-        </w:rPr>
-        <w:t>Geneious</w:t>
-      </w:r>
-      <w:proofErr w:type="spellEnd"/>
+      <w:r>
+        <w:rPr>
+          <w:i/>
+        </w:rPr>
+        <w:t xml:space="preserve">Geneious </w:t>
+      </w:r>
+      <w:r>
+        <w:t>v.</w:t>
+      </w:r>
+      <w:r>
+        <w:t xml:space="preserve">5.6.5 (©2005 - 2012 Biomatters Ltd). Assessment of amplification errors, such as large allele drop-out, stuttering and null alleles was conducted in </w:t>
+      </w:r>
+      <w:r>
+        <w:rPr>
+          <w:i/>
+        </w:rPr>
+        <w:t xml:space="preserve">Microchecker </w:t>
+      </w:r>
+      <w:r>
+        <w:t>v.</w:t>
+      </w:r>
+      <w:r>
+        <w:t xml:space="preserve">2.2.3 </w:t>
+      </w:r>
+      <w:r>
+        <w:fldChar w:fldCharType="begin"/>
+      </w:r>
+      <w:r>
+        <w:instrText xml:space="preserve"> ADDIN ZOTERO_ITEM CSL_CITATION {"citationID":"kAz5RoDO","properties":{"formattedCitation":"(Van Oosterhout, Hutchinson, Wills, &amp; Shipley, 2004)","plainCitation":"(Van Oosterhout, Hutchinson, Wills, &amp; Shipley, 2004)","noteIndex":0},"citationItems":[{"id":1079,"uris":["http://zotero.org/users/local/wg6A3x9B/items/GAM8J76K"],"uri":["http://zotero.org/users/local/wg6A3x9B/items/GAM8J76K"],"itemData":{"id":1079,"type":"article-journal","container-title":"Molecular Ecology Notes","DOI":"10.1111/j.1471-8286.2004.00684.x","issue":"3","note":"tex.publisher: Wiley Online Library\nCitation Key: van2004micro","page":"535-538","title":"MICRO-CHECKER: software for identifying and correcting genotyping errors in microsatellite data","volume":"4","author":[{"family":"Van Oosterhout","given":"Cock"},{"family":"Hutchinson","given":"William F"},{"family":"Wills","given":"Derek PM"},{"family":"Shipley","given":"Peter"}],"issued":{"date-parts":[["2004"]]}}}],"schema":"https://github.com/citation-style-language/schema/raw/master/csl-citation.json"} </w:instrText>
+      </w:r>
+      <w:r>
+        <w:fldChar w:fldCharType="separate"/>
+      </w:r>
+      <w:r>
+        <w:rPr>
+          <w:noProof/>
+        </w:rPr>
+        <w:t>(Van Oosterhout, Hutchinson, Wills, &amp; Shipley, 2004)</w:t>
+      </w:r>
+      <w:r>
+        <w:fldChar w:fldCharType="end"/>
+      </w:r>
+      <w:r>
+        <w:t xml:space="preserve">. The program SHAZA </w:t>
+      </w:r>
+      <w:r>
+        <w:fldChar w:fldCharType="begin"/>
+      </w:r>
+      <w:r>
+        <w:instrText xml:space="preserve"> ADDIN ZOTERO_ITEM CSL_CITATION {"citationID":"EOnXevgE","properties":{"formattedCitation":"(Macbeth et al., 2011)","plainCitation":"(Macbeth et al., 2011)","noteIndex":0},"citationItems":[{"id":1039,"uris":["http://zotero.org/users/local/wg6A3x9B/items/2CI98UFF"],"uri":["http://zotero.org/users/local/wg6A3x9B/items/2CI98UFF"],"itemData":{"id":1039,"type":"article-journal","container-title":"Theoretical population biology","DOI":"10.1016/j.tpb.2011.06.006","issue":"3","note":"tex.publisher: Elsevier\nCitation Key: macbeth2011likelihood","page":"185-196","title":"Likelihood-based genetic mark--recapture estimates when genotype samples are incomplete and contain typing errors","volume":"80","author":[{"family":"Macbeth","given":"Gilbert M"},{"family":"Broderick","given":"Damien"},{"family":"Ovenden","given":"Jennifer R"},{"family":"Buckworth","given":"Rik C"}],"issued":{"date-parts":[["2011"]]}}}],"schema":"https://github.com/citation-style-language/schema/raw/master/csl-citation.json"} </w:instrText>
+      </w:r>
+      <w:r>
+        <w:fldChar w:fldCharType="separate"/>
+      </w:r>
+      <w:r>
+        <w:rPr>
+          <w:noProof/>
+        </w:rPr>
+        <w:t>(Macbeth et al., 2011)</w:t>
+      </w:r>
+      <w:r>
+        <w:fldChar w:fldCharType="end"/>
+      </w:r>
+      <w:r>
+        <w:t xml:space="preserve"> was used to detect duplicates in the dataset. Descriptive statistics, including observed heterozygosity (H</w:t>
+      </w:r>
+      <w:r>
+        <w:rPr>
+          <w:vertAlign w:val="subscript"/>
+        </w:rPr>
+        <w:t>o</w:t>
+      </w:r>
+      <w:r>
+        <w:t>) and expected heterozygosity (H</w:t>
+      </w:r>
+      <w:r>
+        <w:rPr>
+          <w:vertAlign w:val="subscript"/>
+        </w:rPr>
+        <w:t>e</w:t>
+      </w:r>
+      <w:r>
+        <w:t>) were calculated using the R-package</w:t>
+      </w:r>
       <w:r>
         <w:rPr>
           <w:i/>
@@ -4320,111 +4147,11 @@
         <w:t xml:space="preserve"> </w:t>
       </w:r>
       <w:r>
-        <w:t>v.</w:t>
-      </w:r>
-      <w:r>
-        <w:t xml:space="preserve">5.6.5 (©2005 - 2012 Biomatters Ltd). Assessment of amplification errors, such as large allele drop-out, stuttering and null alleles was conducted in </w:t>
-      </w:r>
-      <w:proofErr w:type="spellStart"/>
-      <w:r>
-        <w:rPr>
-          <w:i/>
-        </w:rPr>
-        <w:t>Microchecker</w:t>
-      </w:r>
-      <w:proofErr w:type="spellEnd"/>
-      <w:r>
-        <w:rPr>
-          <w:i/>
-        </w:rPr>
-        <w:t xml:space="preserve"> </w:t>
-      </w:r>
-      <w:r>
-        <w:t>v.</w:t>
-      </w:r>
-      <w:r>
-        <w:t xml:space="preserve">2.2.3 </w:t>
-      </w:r>
-      <w:r>
-        <w:fldChar w:fldCharType="begin"/>
-      </w:r>
-      <w:r>
-        <w:instrText xml:space="preserve"> ADDIN ZOTERO_ITEM CSL_CITATION {"citationID":"kAz5RoDO","properties":{"formattedCitation":"(Van Oosterhout, Hutchinson, Wills, &amp; Shipley, 2004)","plainCitation":"(Van Oosterhout, Hutchinson, Wills, &amp; Shipley, 2004)","noteIndex":0},"citationItems":[{"id":1079,"uris":["http://zotero.org/users/local/wg6A3x9B/items/GAM8J76K"],"uri":["http://zotero.org/users/local/wg6A3x9B/items/GAM8J76K"],"itemData":{"id":1079,"type":"article-journal","container-title":"Molecular Ecology Notes","DOI":"10.1111/j.1471-8286.2004.00684.x","issue":"3","note":"tex.publisher: Wiley Online Library\nCitation Key: van2004micro","page":"535-538","title":"MICRO-CHECKER: software for identifying and correcting genotyping errors in microsatellite data","volume":"4","author":[{"family":"Van Oosterhout","given":"Cock"},{"family":"Hutchinson","given":"William F"},{"family":"Wills","given":"Derek PM"},{"family":"Shipley","given":"Peter"}],"issued":{"date-parts":[["2004"]]}}}],"schema":"https://github.com/citation-style-language/schema/raw/master/csl-citation.json"} </w:instrText>
-      </w:r>
-      <w:r>
-        <w:fldChar w:fldCharType="separate"/>
-      </w:r>
-      <w:r>
-        <w:rPr>
-          <w:noProof/>
-        </w:rPr>
-        <w:t>(Van Oosterhout, Hutchinson, Wills, &amp; Shipley, 2004)</w:t>
-      </w:r>
-      <w:r>
-        <w:fldChar w:fldCharType="end"/>
-      </w:r>
-      <w:r>
-        <w:t xml:space="preserve">. The program SHAZA </w:t>
-      </w:r>
-      <w:r>
-        <w:fldChar w:fldCharType="begin"/>
-      </w:r>
-      <w:r>
-        <w:instrText xml:space="preserve"> ADDIN ZOTERO_ITEM CSL_CITATION {"citationID":"EOnXevgE","properties":{"formattedCitation":"(Macbeth et al., 2011)","plainCitation":"(Macbeth et al., 2011)","noteIndex":0},"citationItems":[{"id":1039,"uris":["http://zotero.org/users/local/wg6A3x9B/items/2CI98UFF"],"uri":["http://zotero.org/users/local/wg6A3x9B/items/2CI98UFF"],"itemData":{"id":1039,"type":"article-journal","container-title":"Theoretical population biology","DOI":"10.1016/j.tpb.2011.06.006","issue":"3","note":"tex.publisher: Elsevier\nCitation Key: macbeth2011likelihood","page":"185-196","title":"Likelihood-based genetic mark--recapture estimates when genotype samples are incomplete and contain typing errors","volume":"80","author":[{"family":"Macbeth","given":"Gilbert M"},{"family":"Broderick","given":"Damien"},{"family":"Ovenden","given":"Jennifer R"},{"family":"Buckworth","given":"Rik C"}],"issued":{"date-parts":[["2011"]]}}}],"schema":"https://github.com/citation-style-language/schema/raw/master/csl-citation.json"} </w:instrText>
-      </w:r>
-      <w:r>
-        <w:fldChar w:fldCharType="separate"/>
-      </w:r>
-      <w:r>
-        <w:rPr>
-          <w:noProof/>
-        </w:rPr>
-        <w:t>(Macbeth et al., 2011)</w:t>
-      </w:r>
-      <w:r>
-        <w:fldChar w:fldCharType="end"/>
-      </w:r>
-      <w:r>
-        <w:t xml:space="preserve"> was used to detect duplicates in the dataset. Descriptive statistics, including observed heterozygosity (H</w:t>
-      </w:r>
-      <w:r>
-        <w:rPr>
-          <w:vertAlign w:val="subscript"/>
-        </w:rPr>
-        <w:t>o</w:t>
-      </w:r>
-      <w:r>
-        <w:t>) and expected heterozygosity (H</w:t>
-      </w:r>
-      <w:r>
-        <w:rPr>
-          <w:vertAlign w:val="subscript"/>
-        </w:rPr>
-        <w:t>e</w:t>
-      </w:r>
-      <w:r>
-        <w:t>) were calculated using the R-package</w:t>
-      </w:r>
-      <w:r>
-        <w:rPr>
-          <w:i/>
-        </w:rPr>
-        <w:t xml:space="preserve"> </w:t>
-      </w:r>
-      <w:proofErr w:type="spellStart"/>
-      <w:r>
         <w:rPr>
           <w:i/>
         </w:rPr>
         <w:lastRenderedPageBreak/>
-        <w:t>hierfstat</w:t>
-      </w:r>
-      <w:proofErr w:type="spellEnd"/>
-      <w:r>
-        <w:rPr>
-          <w:i/>
-        </w:rPr>
-        <w:t xml:space="preserve"> </w:t>
+        <w:t xml:space="preserve">hierfstat </w:t>
       </w:r>
       <w:r>
         <w:fldChar w:fldCharType="begin"/>
@@ -4586,15 +4313,7 @@
         <w:t xml:space="preserve">. </w:t>
       </w:r>
       <w:r>
-        <w:t>The formulation of the LD method uses the observed average disequilibrium between pairs of independent (</w:t>
-      </w:r>
-      <w:proofErr w:type="spellStart"/>
-      <w:r>
-        <w:t>ie</w:t>
-      </w:r>
-      <w:proofErr w:type="spellEnd"/>
-      <w:r>
-        <w:t xml:space="preserve">. non-linked), neutral loci in a sample of individuals taken from a single, isolated, randomly mating population. Estimates of </w:t>
+        <w:t xml:space="preserve">The formulation of the LD method uses the observed average disequilibrium between pairs of independent (ie. non-linked), neutral loci in a sample of individuals taken from a single, isolated, randomly mating population. Estimates of </w:t>
       </w:r>
       <w:r>
         <w:rPr>
@@ -4820,15 +4539,7 @@
         <w:jc w:val="right"/>
       </w:pPr>
       <w:r>
-        <w:t>Equation 2a from (</w:t>
-      </w:r>
-      <w:proofErr w:type="spellStart"/>
-      <w:r>
-        <w:t>Waples</w:t>
-      </w:r>
-      <w:proofErr w:type="spellEnd"/>
-      <w:r>
-        <w:t xml:space="preserve"> &amp; Do, 2010)</w:t>
+        <w:t>Equation 2a from (Waples &amp; Do, 2010)</w:t>
       </w:r>
     </w:p>
     <w:p>
@@ -4858,14 +4569,12 @@
       <w:r>
         <w:t xml:space="preserve">is the number of individuals sampled. We implemented this method using the program </w:t>
       </w:r>
-      <w:proofErr w:type="spellStart"/>
       <w:r>
         <w:rPr>
           <w:i/>
         </w:rPr>
         <w:t>NeEstimator</w:t>
       </w:r>
-      <w:proofErr w:type="spellEnd"/>
       <w:r>
         <w:t xml:space="preserve"> v2.1 </w:t>
       </w:r>
@@ -5479,19 +5188,11 @@
       <w:r>
         <w:t xml:space="preserve"> with </w:t>
       </w:r>
-      <w:proofErr w:type="spellStart"/>
-      <w:r>
-        <w:rPr>
-          <w:i/>
-        </w:rPr>
-        <w:t>NeEstimator</w:t>
-      </w:r>
-      <w:proofErr w:type="spellEnd"/>
-      <w:r>
-        <w:rPr>
-          <w:i/>
-        </w:rPr>
-        <w:t xml:space="preserve"> v2.1</w:t>
+      <w:r>
+        <w:rPr>
+          <w:i/>
+        </w:rPr>
+        <w:t>NeEstimator v2.1</w:t>
       </w:r>
       <w:r>
         <w:t xml:space="preserve"> (Do et al., 2014) a random mating model was specified, rare alleles which upwardly bias estimates were excluded using the criterion </w:t>
@@ -5508,15 +5209,7 @@
         <w:t xml:space="preserve"> = 0.05 </w:t>
       </w:r>
       <w:r>
-        <w:t xml:space="preserve">as recommended in </w:t>
-      </w:r>
-      <w:proofErr w:type="spellStart"/>
-      <w:r>
-        <w:t>Waples</w:t>
-      </w:r>
-      <w:proofErr w:type="spellEnd"/>
-      <w:r>
-        <w:t xml:space="preserve"> and Do </w:t>
+        <w:t xml:space="preserve">as recommended in Waples and Do </w:t>
       </w:r>
       <w:r>
         <w:t xml:space="preserve">(2010), and jack-knife confidence intervals that accounts for pseudo-replication due to physical linkage and overlapping loci pairs were used </w:t>
@@ -5827,15 +5520,7 @@
         </m:r>
       </m:oMath>
       <w:r>
-        <w:t xml:space="preserve">) were combined by taking the harmonic mean of the two values, weighted by the inverse of their variances as suggested in previous studies (see </w:t>
-      </w:r>
-      <w:proofErr w:type="spellStart"/>
-      <w:r>
-        <w:t>Waples</w:t>
-      </w:r>
-      <w:proofErr w:type="spellEnd"/>
-      <w:r>
-        <w:t xml:space="preserve"> &amp; Do, 2010)</w:t>
+        <w:t>) were combined by taking the harmonic mean of the two values, weighted by the inverse of their variances as suggested in previous studies (see Waples &amp; Do, 2010)</w:t>
       </w:r>
       <w:r>
         <w:t>; see</w:t>
@@ -6544,23 +6229,13 @@
         </w:rPr>
         <w:t xml:space="preserve">hybrid </w:t>
       </w:r>
-      <w:proofErr w:type="spellStart"/>
       <w:r>
         <w:rPr>
           <w:rFonts w:ascii="Calibri" w:hAnsi="Calibri" w:cs="Times"/>
           <w:color w:val="000000"/>
           <w:lang w:eastAsia="en-US"/>
         </w:rPr>
-        <w:t>Felsenstein</w:t>
-      </w:r>
-      <w:proofErr w:type="spellEnd"/>
-      <w:r>
-        <w:rPr>
-          <w:rFonts w:ascii="Calibri" w:hAnsi="Calibri" w:cs="Times"/>
-          <w:color w:val="000000"/>
-          <w:lang w:eastAsia="en-US"/>
-        </w:rPr>
-        <w:t xml:space="preserve">–Hill </w:t>
+        <w:t xml:space="preserve">Felsenstein–Hill </w:t>
       </w:r>
       <w:r>
         <w:rPr>
@@ -6670,7 +6345,6 @@
         </w:rPr>
         <w:t xml:space="preserve">implemented in the software </w:t>
       </w:r>
-      <w:proofErr w:type="spellStart"/>
       <w:r>
         <w:rPr>
           <w:rFonts w:ascii="Calibri" w:hAnsi="Calibri"/>
@@ -6679,7 +6353,6 @@
         </w:rPr>
         <w:t>AgeNe</w:t>
       </w:r>
-      <w:proofErr w:type="spellEnd"/>
       <w:r>
         <w:rPr>
           <w:rFonts w:ascii="Calibri" w:hAnsi="Calibri"/>
@@ -6831,19 +6504,11 @@
         </w:rPr>
         <w:t xml:space="preserve">ince the </w:t>
       </w:r>
-      <w:proofErr w:type="spellStart"/>
-      <w:r>
-        <w:rPr>
-          <w:rFonts w:ascii="Calibri" w:hAnsi="Calibri"/>
-        </w:rPr>
-        <w:t>Felsenstein</w:t>
-      </w:r>
-      <w:proofErr w:type="spellEnd"/>
-      <w:r>
-        <w:rPr>
-          <w:rFonts w:ascii="Calibri" w:hAnsi="Calibri"/>
-        </w:rPr>
-        <w:t xml:space="preserve">-Hill method </w:t>
+      <w:r>
+        <w:rPr>
+          <w:rFonts w:ascii="Calibri" w:hAnsi="Calibri"/>
+        </w:rPr>
+        <w:t xml:space="preserve">Felsenstein-Hill method </w:t>
       </w:r>
       <w:r>
         <w:rPr>
@@ -6861,21 +6526,7 @@
         <w:rPr>
           <w:rFonts w:ascii="Calibri" w:hAnsi="Calibri"/>
         </w:rPr>
-        <w:t xml:space="preserve"> use forward-time population simulations implemented in </w:t>
-      </w:r>
-      <w:proofErr w:type="spellStart"/>
-      <w:r>
-        <w:rPr>
-          <w:rFonts w:ascii="Calibri" w:hAnsi="Calibri"/>
-        </w:rPr>
-        <w:t>simuPOP</w:t>
-      </w:r>
-      <w:proofErr w:type="spellEnd"/>
-      <w:r>
-        <w:rPr>
-          <w:rFonts w:ascii="Calibri" w:hAnsi="Calibri"/>
-        </w:rPr>
-        <w:t xml:space="preserve"> </w:t>
+        <w:t xml:space="preserve"> use forward-time population simulations implemented in simuPOP </w:t>
       </w:r>
       <w:r>
         <w:rPr>
@@ -6981,21 +6632,7 @@
         <w:rPr>
           <w:rFonts w:ascii="Calibri" w:hAnsi="Calibri"/>
         </w:rPr>
-        <w:t xml:space="preserve">simulation was parametrised using outputs from </w:t>
-      </w:r>
-      <w:proofErr w:type="spellStart"/>
-      <w:r>
-        <w:rPr>
-          <w:rFonts w:ascii="Calibri" w:hAnsi="Calibri"/>
-        </w:rPr>
-        <w:t>AgeNe</w:t>
-      </w:r>
-      <w:proofErr w:type="spellEnd"/>
-      <w:r>
-        <w:rPr>
-          <w:rFonts w:ascii="Calibri" w:hAnsi="Calibri"/>
-        </w:rPr>
-        <w:t xml:space="preserve">, including total population size and stable age distribution in the population, given the specified vital rates and a specified number of offspring produced per cycle that survived to age 1 (N1), here N1 = 1000. Each </w:t>
+        <w:t xml:space="preserve">simulation was parametrised using outputs from AgeNe, including total population size and stable age distribution in the population, given the specified vital rates and a specified number of offspring produced per cycle that survived to age 1 (N1), here N1 = 1000. Each </w:t>
       </w:r>
       <w:r>
         <w:rPr>
@@ -7247,21 +6884,7 @@
         <w:rPr>
           <w:rFonts w:ascii="Calibri" w:hAnsi="Calibri"/>
         </w:rPr>
-        <w:t xml:space="preserve">n 1 and Equation 2 from </w:t>
-      </w:r>
-      <w:proofErr w:type="spellStart"/>
-      <w:r>
-        <w:rPr>
-          <w:rFonts w:ascii="Calibri" w:hAnsi="Calibri"/>
-        </w:rPr>
-        <w:t>Waples</w:t>
-      </w:r>
-      <w:proofErr w:type="spellEnd"/>
-      <w:r>
-        <w:rPr>
-          <w:rFonts w:ascii="Calibri" w:hAnsi="Calibri"/>
-        </w:rPr>
-        <w:t xml:space="preserve"> et al., </w:t>
+        <w:t xml:space="preserve">n 1 and Equation 2 from Waples et al., </w:t>
       </w:r>
       <w:r>
         <w:rPr>
@@ -7422,15 +7045,10 @@
       <w:r>
         <w:t xml:space="preserve">at </w:t>
       </w:r>
-      <w:proofErr w:type="spellStart"/>
-      <w:r>
-        <w:t>zendoo</w:t>
-      </w:r>
-      <w:proofErr w:type="spellEnd"/>
-      <w:r>
-        <w:t xml:space="preserve">: </w:t>
-      </w:r>
-      <w:hyperlink r:id="rId6" w:history="1">
+      <w:r>
+        <w:t xml:space="preserve">zendoo: </w:t>
+      </w:r>
+      <w:hyperlink r:id="rId7" w:history="1">
         <w:r>
           <w:rPr>
             <w:rStyle w:val="Hyperlink"/>
@@ -7905,15 +7523,7 @@
         </m:r>
       </m:oMath>
       <w:r>
-        <w:t xml:space="preserve"> were not sensitive to changes in model parameters such as the sibship prior, inbreeding settin</w:t>
-      </w:r>
-      <w:proofErr w:type="spellStart"/>
-      <w:r>
-        <w:t>gs</w:t>
-      </w:r>
-      <w:proofErr w:type="spellEnd"/>
-      <w:r>
-        <w:t xml:space="preserve">, error rate and polygamy settings (Table S4.1). This was consistent with the expectations of the SA </w:t>
+        <w:t xml:space="preserve"> were not sensitive to changes in model parameters such as the sibship prior, inbreeding settings, error rate and polygamy settings (Table S4.1). This was consistent with the expectations of the SA </w:t>
       </w:r>
       <w:r>
         <w:lastRenderedPageBreak/>
@@ -8700,7 +8310,6 @@
       <w:r>
         <w:t xml:space="preserve"> </w:t>
       </w:r>
-      <w:proofErr w:type="spellStart"/>
       <w:r>
         <w:rPr>
           <w:i/>
@@ -8713,7 +8322,6 @@
         </w:rPr>
         <w:t>geNe</w:t>
       </w:r>
-      <w:proofErr w:type="spellEnd"/>
       <w:r>
         <w:t xml:space="preserve"> yielded estimates of </w:t>
       </w:r>
@@ -8802,29 +8410,16 @@
         <w:t xml:space="preserve"> </w:t>
       </w:r>
       <w:r>
-        <w:t xml:space="preserve">To account for variations in breeding biology, further forward-time population simulations in </w:t>
-      </w:r>
-      <w:proofErr w:type="spellStart"/>
-      <w:r>
-        <w:t>SimuP</w:t>
+        <w:t>To account for variations in breeding biology, further forward-time population simulations in SimuP</w:t>
       </w:r>
       <w:r>
         <w:t>OP</w:t>
       </w:r>
-      <w:proofErr w:type="spellEnd"/>
       <w:r>
         <w:t xml:space="preserve"> showed the equivalent </w:t>
       </w:r>
       <w:r>
-        <w:t xml:space="preserve">no-skip breeding model closely reflected </w:t>
-      </w:r>
-      <w:proofErr w:type="spellStart"/>
-      <w:r>
-        <w:t>AgeNe</w:t>
-      </w:r>
-      <w:proofErr w:type="spellEnd"/>
-      <w:r>
-        <w:t xml:space="preserve"> results (</w:t>
+        <w:t>no-skip breeding model closely reflected AgeNe results (</w:t>
       </w:r>
       <m:oMath>
         <m:sSub>
@@ -9414,23 +9009,7 @@
           <w:rFonts w:asciiTheme="minorHAnsi" w:hAnsiTheme="minorHAnsi" w:cstheme="minorHAnsi"/>
           <w:lang w:val="en-US" w:eastAsia="en-US"/>
         </w:rPr>
-        <w:t xml:space="preserve">estimated from both SNP and microsatellite were comparable and results reflected differences between genetic marker type similar to those reported in previous studies (e.g., </w:t>
-      </w:r>
-      <w:proofErr w:type="spellStart"/>
-      <w:r>
-        <w:rPr>
-          <w:rFonts w:asciiTheme="minorHAnsi" w:hAnsiTheme="minorHAnsi" w:cstheme="minorHAnsi"/>
-          <w:lang w:val="en-US" w:eastAsia="en-US"/>
-        </w:rPr>
-        <w:t>Beebee</w:t>
-      </w:r>
-      <w:proofErr w:type="spellEnd"/>
-      <w:r>
-        <w:rPr>
-          <w:rFonts w:asciiTheme="minorHAnsi" w:hAnsiTheme="minorHAnsi" w:cstheme="minorHAnsi"/>
-          <w:lang w:val="en-US" w:eastAsia="en-US"/>
-        </w:rPr>
-        <w:t xml:space="preserve">, 2009), here the few microsatellite loci used were unable to estimate upper CIs for age cohorts without significant sampling effort (&gt;50 samples). Of note, estimates of </w:t>
+        <w:t xml:space="preserve">estimated from both SNP and microsatellite were comparable and results reflected differences between genetic marker type similar to those reported in previous studies (e.g., Beebee, 2009), here the few microsatellite loci used were unable to estimate upper CIs for age cohorts without significant sampling effort (&gt;50 samples). Of note, estimates of </w:t>
       </w:r>
       <m:oMath>
         <m:r>
@@ -9679,23 +9258,7 @@
           <w:rFonts w:asciiTheme="minorHAnsi" w:hAnsiTheme="minorHAnsi" w:cstheme="minorHAnsi"/>
           <w:lang w:val="en-US" w:eastAsia="en-US"/>
         </w:rPr>
-        <w:t>(</w:t>
-      </w:r>
-      <w:proofErr w:type="spellStart"/>
-      <w:r>
-        <w:rPr>
-          <w:rFonts w:asciiTheme="minorHAnsi" w:hAnsiTheme="minorHAnsi" w:cstheme="minorHAnsi"/>
-          <w:lang w:val="en-US" w:eastAsia="en-US"/>
-        </w:rPr>
-        <w:t>Waples</w:t>
-      </w:r>
-      <w:proofErr w:type="spellEnd"/>
-      <w:r>
-        <w:rPr>
-          <w:rFonts w:asciiTheme="minorHAnsi" w:hAnsiTheme="minorHAnsi" w:cstheme="minorHAnsi"/>
-          <w:lang w:val="en-US" w:eastAsia="en-US"/>
-        </w:rPr>
-        <w:t xml:space="preserve"> et al., 2014, 2018). </w:t>
+        <w:t xml:space="preserve">(Waples et al., 2014, 2018). </w:t>
       </w:r>
     </w:p>
     <w:p>
@@ -9855,23 +9418,7 @@
           <w:rFonts w:asciiTheme="minorHAnsi" w:hAnsiTheme="minorHAnsi" w:cstheme="minorHAnsi"/>
           <w:lang w:val="en-US" w:eastAsia="en-US"/>
         </w:rPr>
-        <w:t xml:space="preserve"> how different ecological factors influence genetic variation (</w:t>
-      </w:r>
-      <w:proofErr w:type="spellStart"/>
-      <w:r>
-        <w:rPr>
-          <w:rFonts w:asciiTheme="minorHAnsi" w:hAnsiTheme="minorHAnsi" w:cstheme="minorHAnsi"/>
-          <w:lang w:val="en-US" w:eastAsia="en-US"/>
-        </w:rPr>
-        <w:t>Nunney</w:t>
-      </w:r>
-      <w:proofErr w:type="spellEnd"/>
-      <w:r>
-        <w:rPr>
-          <w:rFonts w:asciiTheme="minorHAnsi" w:hAnsiTheme="minorHAnsi" w:cstheme="minorHAnsi"/>
-          <w:lang w:val="en-US" w:eastAsia="en-US"/>
-        </w:rPr>
-        <w:t xml:space="preserve">, 1996). In this study, the ratio of </w:t>
+        <w:t xml:space="preserve"> how different ecological factors influence genetic variation (Nunney, 1996). In this study, the ratio of </w:t>
       </w:r>
       <m:oMath>
         <m:r>
@@ -9922,19 +9469,8 @@
           <w:iCs/>
           <w:lang w:val="en-US" w:eastAsia="en-US"/>
         </w:rPr>
-        <w:t xml:space="preserve">C. </w:t>
-      </w:r>
-      <w:proofErr w:type="spellStart"/>
-      <w:r>
-        <w:rPr>
-          <w:rFonts w:asciiTheme="minorHAnsi" w:hAnsiTheme="minorHAnsi" w:cstheme="minorHAnsi"/>
-          <w:i/>
-          <w:iCs/>
-          <w:lang w:val="en-US" w:eastAsia="en-US"/>
-        </w:rPr>
-        <w:t>plumbeus</w:t>
-      </w:r>
-      <w:proofErr w:type="spellEnd"/>
+        <w:t>C. plumbeus</w:t>
+      </w:r>
       <w:r>
         <w:rPr>
           <w:rFonts w:asciiTheme="minorHAnsi" w:hAnsiTheme="minorHAnsi" w:cstheme="minorHAnsi"/>
@@ -10046,43 +9582,7 @@
           <w:color w:val="000000" w:themeColor="text1"/>
           <w:lang w:val="en-US" w:eastAsia="en-US"/>
         </w:rPr>
-        <w:t xml:space="preserve"> may be expected to be reduced relative to Na if females with high fecundity skip reproductive cycles after giving birth, resulting in different females breeding in different cycles (</w:t>
-      </w:r>
-      <w:proofErr w:type="spellStart"/>
-      <w:r>
-        <w:rPr>
-          <w:rFonts w:asciiTheme="minorHAnsi" w:hAnsiTheme="minorHAnsi" w:cstheme="minorHAnsi"/>
-          <w:color w:val="000000" w:themeColor="text1"/>
-          <w:lang w:val="en-US" w:eastAsia="en-US"/>
-        </w:rPr>
-        <w:t>Waples</w:t>
-      </w:r>
-      <w:proofErr w:type="spellEnd"/>
-      <w:r>
-        <w:rPr>
-          <w:rFonts w:asciiTheme="minorHAnsi" w:hAnsiTheme="minorHAnsi" w:cstheme="minorHAnsi"/>
-          <w:color w:val="000000" w:themeColor="text1"/>
-          <w:lang w:val="en-US" w:eastAsia="en-US"/>
-        </w:rPr>
-        <w:t xml:space="preserve"> &amp; </w:t>
-      </w:r>
-      <w:proofErr w:type="spellStart"/>
-      <w:r>
-        <w:rPr>
-          <w:rFonts w:asciiTheme="minorHAnsi" w:hAnsiTheme="minorHAnsi" w:cstheme="minorHAnsi"/>
-          <w:color w:val="000000" w:themeColor="text1"/>
-          <w:lang w:val="en-US" w:eastAsia="en-US"/>
-        </w:rPr>
-        <w:t>Anato</w:t>
-      </w:r>
-      <w:proofErr w:type="spellEnd"/>
-      <w:r>
-        <w:rPr>
-          <w:rFonts w:asciiTheme="minorHAnsi" w:hAnsiTheme="minorHAnsi" w:cstheme="minorHAnsi"/>
-          <w:color w:val="000000" w:themeColor="text1"/>
-          <w:lang w:val="en-US" w:eastAsia="en-US"/>
-        </w:rPr>
-        <w:t xml:space="preserve">, 2014). This should decrease both lifetime </w:t>
+        <w:t xml:space="preserve"> may be expected to be reduced relative to Na if females with high fecundity skip reproductive cycles after giving birth, resulting in different females breeding in different cycles (Waples &amp; Anato, 2014). This should decrease both lifetime </w:t>
       </w:r>
       <m:oMath>
         <m:r>
@@ -10160,25 +9660,7 @@
           <w:color w:val="000000" w:themeColor="text1"/>
           <w:lang w:val="en-US" w:eastAsia="en-US"/>
         </w:rPr>
-        <w:t xml:space="preserve"> females may approach 18 months from fertilization to parturition (Bruce, 2008; </w:t>
-      </w:r>
-      <w:proofErr w:type="spellStart"/>
-      <w:r>
-        <w:rPr>
-          <w:rFonts w:asciiTheme="minorHAnsi" w:hAnsiTheme="minorHAnsi" w:cstheme="minorHAnsi"/>
-          <w:color w:val="000000" w:themeColor="text1"/>
-          <w:lang w:val="en-US" w:eastAsia="en-US"/>
-        </w:rPr>
-        <w:t>Mollet</w:t>
-      </w:r>
-      <w:proofErr w:type="spellEnd"/>
-      <w:r>
-        <w:rPr>
-          <w:rFonts w:asciiTheme="minorHAnsi" w:hAnsiTheme="minorHAnsi" w:cstheme="minorHAnsi"/>
-          <w:color w:val="000000" w:themeColor="text1"/>
-          <w:lang w:val="en-US" w:eastAsia="en-US"/>
-        </w:rPr>
-        <w:t xml:space="preserve"> et al., 2000), resulting in the unavailability of a portion of adult females to produce offspring each cycle. However, we caveat that </w:t>
+        <w:t xml:space="preserve"> females may approach 18 months from fertilization to parturition (Bruce, 2008; Mollet et al., 2000), resulting in the unavailability of a portion of adult females to produce offspring each cycle. However, we caveat that </w:t>
       </w:r>
       <m:oMath>
         <m:r>
@@ -10409,25 +9891,7 @@
           <w:color w:val="000000" w:themeColor="text1"/>
           <w:lang w:val="en-US" w:eastAsia="en-US"/>
         </w:rPr>
-        <w:t>is small (</w:t>
-      </w:r>
-      <w:proofErr w:type="spellStart"/>
-      <w:r>
-        <w:rPr>
-          <w:rFonts w:asciiTheme="minorHAnsi" w:hAnsiTheme="minorHAnsi" w:cstheme="minorHAnsi"/>
-          <w:color w:val="000000" w:themeColor="text1"/>
-          <w:lang w:val="en-US" w:eastAsia="en-US"/>
-        </w:rPr>
-        <w:t>Waples</w:t>
-      </w:r>
-      <w:proofErr w:type="spellEnd"/>
-      <w:r>
-        <w:rPr>
-          <w:rFonts w:asciiTheme="minorHAnsi" w:hAnsiTheme="minorHAnsi" w:cstheme="minorHAnsi"/>
-          <w:color w:val="000000" w:themeColor="text1"/>
-          <w:lang w:val="en-US" w:eastAsia="en-US"/>
-        </w:rPr>
-        <w:t xml:space="preserve"> et al., 2018). Although important, due to sampling restriction (i.e., difficulty sampling across a generation as required by estimators) and uncertainty of breeding histories, we could not estimate </w:t>
+        <w:t xml:space="preserve">is small (Waples et al., 2018). Although important, due to sampling restriction (i.e., difficulty sampling across a generation as required by estimators) and uncertainty of breeding histories, we could not estimate </w:t>
       </w:r>
       <m:oMath>
         <m:r>
@@ -10512,25 +9976,7 @@
           <w:color w:val="000000" w:themeColor="text1"/>
           <w:lang w:val="en-US" w:eastAsia="en-US"/>
         </w:rPr>
-        <w:t>to be quantified (</w:t>
-      </w:r>
-      <w:proofErr w:type="spellStart"/>
-      <w:r>
-        <w:rPr>
-          <w:rFonts w:asciiTheme="minorHAnsi" w:hAnsiTheme="minorHAnsi" w:cstheme="minorHAnsi"/>
-          <w:color w:val="000000" w:themeColor="text1"/>
-          <w:lang w:val="en-US" w:eastAsia="en-US"/>
-        </w:rPr>
-        <w:t>Waples</w:t>
-      </w:r>
-      <w:proofErr w:type="spellEnd"/>
-      <w:r>
-        <w:rPr>
-          <w:rFonts w:asciiTheme="minorHAnsi" w:hAnsiTheme="minorHAnsi" w:cstheme="minorHAnsi"/>
-          <w:color w:val="000000" w:themeColor="text1"/>
-          <w:lang w:val="en-US" w:eastAsia="en-US"/>
-        </w:rPr>
-        <w:t xml:space="preserve"> et al., 2013). Blower et al., (2012) provided the first genetic estimate of </w:t>
+        <w:t xml:space="preserve">to be quantified (Waples et al., 2013). Blower et al., (2012) provided the first genetic estimate of </w:t>
       </w:r>
       <m:oMath>
         <m:r>
@@ -10580,25 +10026,7 @@
           <w:color w:val="000000" w:themeColor="text1"/>
           <w:lang w:val="en-US" w:eastAsia="en-US"/>
         </w:rPr>
-        <w:t xml:space="preserve">= 380, </w:t>
-      </w:r>
-      <w:proofErr w:type="spellStart"/>
-      <w:r>
-        <w:rPr>
-          <w:rFonts w:asciiTheme="minorHAnsi" w:hAnsiTheme="minorHAnsi" w:cstheme="minorHAnsi"/>
-          <w:color w:val="000000" w:themeColor="text1"/>
-          <w:lang w:val="en-US" w:eastAsia="en-US"/>
-        </w:rPr>
-        <w:t>Pcrit</w:t>
-      </w:r>
-      <w:proofErr w:type="spellEnd"/>
-      <w:r>
-        <w:rPr>
-          <w:rFonts w:asciiTheme="minorHAnsi" w:hAnsiTheme="minorHAnsi" w:cstheme="minorHAnsi"/>
-          <w:color w:val="000000" w:themeColor="text1"/>
-          <w:lang w:val="en-US" w:eastAsia="en-US"/>
-        </w:rPr>
-        <w:t xml:space="preserve"> = 0.18 (95% CI = 31 − ∞, n = 62), however, as the authors used both juvenile (n = 55) samples and adult samples (n = 7), this value likely represents something between </w:t>
+        <w:t xml:space="preserve">= 380, Pcrit = 0.18 (95% CI = 31 − ∞, n = 62), however, as the authors used both juvenile (n = 55) samples and adult samples (n = 7), this value likely represents something between </w:t>
       </w:r>
       <m:oMath>
         <m:r>
@@ -11049,25 +10477,7 @@
           <w:lang w:val="en-US" w:eastAsia="en-US"/>
         </w:rPr>
         <w:lastRenderedPageBreak/>
-        <w:t>2015). Given this, together with the lack of evidence from other studies to date of an expected recovery (except see Department of Primary Industries, 2019), our results emphasize the importance of continued monitoring, improved protections, and interventions to reduce mortality. Indeed, the vulnerability of chondrichthyan fishes to exploitation has been comprehensively documented (Hutchings et al., 2012) and relative to other marine fish, the intrinsic capacity for population increase and rebound potential in white shark is low (Cortés, 2002) (i.e., long-lived, late age to maturity, high juvenile survival). In addition, shark species often travel large distances and use different habitats throughout their lives (Fujioka &amp; Halpin, 2014), where they may be vulnerable to environmental changes (density, food availability, climate, illegal fishing). Regrettably, mortalities continue to occur in the EAP driven by action taken to mitigate human–shark interactions. During the years 2018–2019, 51 bather protection nets were distributed across seven regions of NSW (Australia). Catches of white shark and other shark species are only recently increasing year-on-year (Department of Primary Industries, 2019) following long term declines over 80 years of the bather-protection program along the east coast of Australia, which has been lethal for sharks despite catch-and-release programs (</w:t>
-      </w:r>
-      <w:proofErr w:type="spellStart"/>
-      <w:r>
-        <w:rPr>
-          <w:rFonts w:asciiTheme="minorHAnsi" w:hAnsiTheme="minorHAnsi" w:cstheme="minorHAnsi"/>
-          <w:color w:val="000000" w:themeColor="text1"/>
-          <w:lang w:val="en-US" w:eastAsia="en-US"/>
-        </w:rPr>
-        <w:t>Roff</w:t>
-      </w:r>
-      <w:proofErr w:type="spellEnd"/>
-      <w:r>
-        <w:rPr>
-          <w:rFonts w:asciiTheme="minorHAnsi" w:hAnsiTheme="minorHAnsi" w:cstheme="minorHAnsi"/>
-          <w:color w:val="000000" w:themeColor="text1"/>
-          <w:lang w:val="en-US" w:eastAsia="en-US"/>
-        </w:rPr>
-        <w:t xml:space="preserve"> et al., 2018). The recent modeling of the recovery of the North West Atlantic white shark population provides a useful principal in this regard; “every fish counts” (Bowlby &amp; Gibson, 2020, p.9).</w:t>
+        <w:t>2015). Given this, together with the lack of evidence from other studies to date of an expected recovery (except see Department of Primary Industries, 2019), our results emphasize the importance of continued monitoring, improved protections, and interventions to reduce mortality. Indeed, the vulnerability of chondrichthyan fishes to exploitation has been comprehensively documented (Hutchings et al., 2012) and relative to other marine fish, the intrinsic capacity for population increase and rebound potential in white shark is low (Cortés, 2002) (i.e., long-lived, late age to maturity, high juvenile survival). In addition, shark species often travel large distances and use different habitats throughout their lives (Fujioka &amp; Halpin, 2014), where they may be vulnerable to environmental changes (density, food availability, climate, illegal fishing). Regrettably, mortalities continue to occur in the EAP driven by action taken to mitigate human–shark interactions. During the years 2018–2019, 51 bather protection nets were distributed across seven regions of NSW (Australia). Catches of white shark and other shark species are only recently increasing year-on-year (Department of Primary Industries, 2019) following long term declines over 80 years of the bather-protection program along the east coast of Australia, which has been lethal for sharks despite catch-and-release programs (Roff et al., 2018). The recent modeling of the recovery of the North West Atlantic white shark population provides a useful principal in this regard; “every fish counts” (Bowlby &amp; Gibson, 2020, p.9).</w:t>
       </w:r>
     </w:p>
     <w:p>
@@ -11262,31 +10672,7 @@
         <w:jc w:val="both"/>
       </w:pPr>
       <w:r>
-        <w:t xml:space="preserve">Project funding and primary support for sample collection was provided through the Shark Management Strategy by the New South Wales Department of Primary Industries (NSW DPI), Australia. This project would not have been possible without the dedicated support of contracted fishers and the NSW DPI shark research team (especially Craig Brand and Chris Gallen). The authors would also like to thank </w:t>
-      </w:r>
-      <w:proofErr w:type="spellStart"/>
-      <w:r>
-        <w:t>Dr.</w:t>
-      </w:r>
-      <w:proofErr w:type="spellEnd"/>
-      <w:r>
-        <w:t xml:space="preserve"> Charlie </w:t>
-      </w:r>
-      <w:proofErr w:type="spellStart"/>
-      <w:r>
-        <w:t>Huveeners</w:t>
-      </w:r>
-      <w:proofErr w:type="spellEnd"/>
-      <w:r>
-        <w:t xml:space="preserve">, Flinders University, South Australia for the provision of samples from south-west Australia, Jamie Wyatt for assistance with DNA-laboratory work, and Andrzej </w:t>
-      </w:r>
-      <w:proofErr w:type="spellStart"/>
-      <w:r>
-        <w:t>Killan</w:t>
-      </w:r>
-      <w:proofErr w:type="spellEnd"/>
-      <w:r>
-        <w:t xml:space="preserve"> from Diversity Array Technologies for his continued support for conservation genomics projects and Professor Michael Bennett for</w:t>
+        <w:t>Project funding and primary support for sample collection was provided through the Shark Management Strategy by the New South Wales Department of Primary Industries (NSW DPI), Australia. This project would not have been possible without the dedicated support of contracted fishers and the NSW DPI shark research team (especially Craig Brand and Chris Gallen). The authors would also like to thank Dr. Charlie Huveeners, Flinders University, South Australia for the provision of samples from south-west Australia, Jamie Wyatt for assistance with DNA-laboratory work, and Andrzej Killan from Diversity Array Technologies for his continued support for conservation genomics projects and Professor Michael Bennett for</w:t>
       </w:r>
       <w:r>
         <w:t xml:space="preserve"> his</w:t>
@@ -15052,7 +14438,7 @@
                     <pic:cNvPicPr/>
                   </pic:nvPicPr>
                   <pic:blipFill>
-                    <a:blip r:embed="rId11">
+                    <a:blip r:embed="rId12">
                       <a:lum/>
                       <a:alphaModFix/>
                     </a:blip>
@@ -15182,14 +14568,12 @@
       <w:r>
         <w:t xml:space="preserve"> method per year-of-birth-cohort for the EAP of </w:t>
       </w:r>
-      <w:proofErr w:type="spellStart"/>
       <w:r>
         <w:rPr>
           <w:i/>
         </w:rPr>
         <w:t>C.carcharias</w:t>
       </w:r>
-      <w:proofErr w:type="spellEnd"/>
       <w:r>
         <w:t>. Lower and upper confidence intervals in braces (lower CI-upper CI)</w:t>
       </w:r>
@@ -17639,23 +17023,13 @@
           <w:color w:val="000000" w:themeColor="text1"/>
         </w:rPr>
       </w:pPr>
-      <w:proofErr w:type="spellStart"/>
       <w:r>
         <w:rPr>
           <w:rFonts w:ascii="Calibri" w:hAnsi="Calibri"/>
           <w:b/>
           <w:color w:val="000000" w:themeColor="text1"/>
         </w:rPr>
-        <w:t>LDNe</w:t>
-      </w:r>
-      <w:proofErr w:type="spellEnd"/>
-      <w:r>
-        <w:rPr>
-          <w:rFonts w:ascii="Calibri" w:hAnsi="Calibri"/>
-          <w:b/>
-          <w:color w:val="000000" w:themeColor="text1"/>
-        </w:rPr>
-        <w:t>: 208.5</w:t>
+        <w:t>LDNe: 208.5</w:t>
       </w:r>
     </w:p>
     <w:p>
@@ -17743,23 +17117,7 @@
           <w:rFonts w:ascii="Calibri" w:hAnsi="Calibri"/>
           <w:color w:val="000000" w:themeColor="text1"/>
         </w:rPr>
-        <w:t xml:space="preserve">Unfortunately, neither COLONY or </w:t>
-      </w:r>
-      <w:proofErr w:type="spellStart"/>
-      <w:r>
-        <w:rPr>
-          <w:rFonts w:ascii="Calibri" w:hAnsi="Calibri"/>
-          <w:color w:val="000000" w:themeColor="text1"/>
-        </w:rPr>
-        <w:t>NeEstimator</w:t>
-      </w:r>
-      <w:proofErr w:type="spellEnd"/>
-      <w:r>
-        <w:rPr>
-          <w:rFonts w:ascii="Calibri" w:hAnsi="Calibri"/>
-          <w:color w:val="000000" w:themeColor="text1"/>
-        </w:rPr>
-        <w:t xml:space="preserve"> </w:t>
+        <w:t xml:space="preserve">Unfortunately, neither COLONY or NeEstimator </w:t>
       </w:r>
       <w:r>
         <w:rPr>
@@ -25226,7 +24584,7 @@
       </w:r>
     </w:p>
     <w:sectPr>
-      <w:footerReference w:type="default" r:id="rId12"/>
+      <w:footerReference w:type="default" r:id="rId13"/>
       <w:pgSz w:w="12240" w:h="15840"/>
       <w:pgMar w:top="1701" w:right="1418" w:bottom="1701" w:left="1418" w:header="0" w:footer="720" w:gutter="0"/>
       <w:lnNumType w:countBy="1" w:restart="continuous"/>
@@ -25480,6 +24838,163 @@
     </w:p>
   </w:footnote>
 </w:footnotes>
+</file>
+
+<file path=word/numbering.xml><?xml version="1.0" encoding="utf-8"?>
+<w:numbering xmlns:wpc="http://schemas.microsoft.com/office/word/2010/wordprocessingCanvas" xmlns:cx="http://schemas.microsoft.com/office/drawing/2014/chartex" xmlns:cx1="http://schemas.microsoft.com/office/drawing/2015/9/8/chartex" xmlns:cx2="http://schemas.microsoft.com/office/drawing/2015/10/21/chartex" xmlns:cx3="http://schemas.microsoft.com/office/drawing/2016/5/9/chartex" xmlns:cx4="http://schemas.microsoft.com/office/drawing/2016/5/10/chartex" xmlns:cx5="http://schemas.microsoft.com/office/drawing/2016/5/11/chartex" xmlns:cx6="http://schemas.microsoft.com/office/drawing/2016/5/12/chartex" xmlns:cx7="http://schemas.microsoft.com/office/drawing/2016/5/13/chartex" xmlns:cx8="http://schemas.microsoft.com/office/drawing/2016/5/14/chartex" xmlns:mc="http://schemas.openxmlformats.org/markup-compatibility/2006" xmlns:aink="http://schemas.microsoft.com/office/drawing/2016/ink" xmlns:am3d="http://schemas.microsoft.com/office/drawing/2017/model3d" xmlns:o="urn:schemas-microsoft-com:office:office" xmlns:oel="http://schemas.microsoft.com/office/2019/extlst" xmlns:r="http://schemas.openxmlformats.org/officeDocument/2006/relationships" xmlns:m="http://schemas.openxmlformats.org/officeDocument/2006/math" xmlns:v="urn:schemas-microsoft-com:vml" xmlns:wp14="http://schemas.microsoft.com/office/word/2010/wordprocessingDrawing" xmlns:wp="http://schemas.openxmlformats.org/drawingml/2006/wordprocessingDrawing" xmlns:w10="urn:schemas-microsoft-com:office:word" xmlns:w="http://schemas.openxmlformats.org/wordprocessingml/2006/main" xmlns:w14="http://schemas.microsoft.com/office/word/2010/wordml" xmlns:w15="http://schemas.microsoft.com/office/word/2012/wordml" xmlns:w16cex="http://schemas.microsoft.com/office/word/2018/wordml/cex" xmlns:w16cid="http://schemas.microsoft.com/office/word/2016/wordml/cid" xmlns:w16="http://schemas.microsoft.com/office/word/2018/wordml" xmlns:w16sdtdh="http://schemas.microsoft.com/office/word/2020/wordml/sdtdatahash" xmlns:w16se="http://schemas.microsoft.com/office/word/2015/wordml/symex" xmlns:wpg="http://schemas.microsoft.com/office/word/2010/wordprocessingGroup" xmlns:wpi="http://schemas.microsoft.com/office/word/2010/wordprocessingInk" xmlns:wne="http://schemas.microsoft.com/office/word/2006/wordml" xmlns:wps="http://schemas.microsoft.com/office/word/2010/wordprocessingShape" mc:Ignorable="w14 w15 w16se w16cid w16 w16cex w16sdtdh wp14">
+  <w:abstractNum w:abstractNumId="0" w15:restartNumberingAfterBreak="0">
+    <w:nsid w:val="43E90F5C"/>
+    <w:multiLevelType w:val="multilevel"/>
+    <w:tmpl w:val="E1E49F00"/>
+    <w:lvl w:ilvl="0">
+      <w:start w:val="1"/>
+      <w:numFmt w:val="bullet"/>
+      <w:lvlText w:val="o"/>
+      <w:lvlJc w:val="left"/>
+      <w:pPr>
+        <w:tabs>
+          <w:tab w:val="num" w:pos="720"/>
+        </w:tabs>
+        <w:ind w:left="720" w:hanging="360"/>
+      </w:pPr>
+      <w:rPr>
+        <w:rFonts w:ascii="Courier New" w:hAnsi="Courier New" w:hint="default"/>
+        <w:sz w:val="20"/>
+      </w:rPr>
+    </w:lvl>
+    <w:lvl w:ilvl="1" w:tentative="1">
+      <w:start w:val="1"/>
+      <w:numFmt w:val="bullet"/>
+      <w:lvlText w:val="o"/>
+      <w:lvlJc w:val="left"/>
+      <w:pPr>
+        <w:tabs>
+          <w:tab w:val="num" w:pos="1440"/>
+        </w:tabs>
+        <w:ind w:left="1440" w:hanging="360"/>
+      </w:pPr>
+      <w:rPr>
+        <w:rFonts w:ascii="Courier New" w:hAnsi="Courier New" w:hint="default"/>
+        <w:sz w:val="20"/>
+      </w:rPr>
+    </w:lvl>
+    <w:lvl w:ilvl="2" w:tentative="1">
+      <w:start w:val="1"/>
+      <w:numFmt w:val="bullet"/>
+      <w:lvlText w:val="o"/>
+      <w:lvlJc w:val="left"/>
+      <w:pPr>
+        <w:tabs>
+          <w:tab w:val="num" w:pos="2160"/>
+        </w:tabs>
+        <w:ind w:left="2160" w:hanging="360"/>
+      </w:pPr>
+      <w:rPr>
+        <w:rFonts w:ascii="Courier New" w:hAnsi="Courier New" w:hint="default"/>
+        <w:sz w:val="20"/>
+      </w:rPr>
+    </w:lvl>
+    <w:lvl w:ilvl="3" w:tentative="1">
+      <w:start w:val="1"/>
+      <w:numFmt w:val="bullet"/>
+      <w:lvlText w:val="o"/>
+      <w:lvlJc w:val="left"/>
+      <w:pPr>
+        <w:tabs>
+          <w:tab w:val="num" w:pos="2880"/>
+        </w:tabs>
+        <w:ind w:left="2880" w:hanging="360"/>
+      </w:pPr>
+      <w:rPr>
+        <w:rFonts w:ascii="Courier New" w:hAnsi="Courier New" w:hint="default"/>
+        <w:sz w:val="20"/>
+      </w:rPr>
+    </w:lvl>
+    <w:lvl w:ilvl="4" w:tentative="1">
+      <w:start w:val="1"/>
+      <w:numFmt w:val="bullet"/>
+      <w:lvlText w:val="o"/>
+      <w:lvlJc w:val="left"/>
+      <w:pPr>
+        <w:tabs>
+          <w:tab w:val="num" w:pos="3600"/>
+        </w:tabs>
+        <w:ind w:left="3600" w:hanging="360"/>
+      </w:pPr>
+      <w:rPr>
+        <w:rFonts w:ascii="Courier New" w:hAnsi="Courier New" w:hint="default"/>
+        <w:sz w:val="20"/>
+      </w:rPr>
+    </w:lvl>
+    <w:lvl w:ilvl="5" w:tentative="1">
+      <w:start w:val="1"/>
+      <w:numFmt w:val="bullet"/>
+      <w:lvlText w:val="o"/>
+      <w:lvlJc w:val="left"/>
+      <w:pPr>
+        <w:tabs>
+          <w:tab w:val="num" w:pos="4320"/>
+        </w:tabs>
+        <w:ind w:left="4320" w:hanging="360"/>
+      </w:pPr>
+      <w:rPr>
+        <w:rFonts w:ascii="Courier New" w:hAnsi="Courier New" w:hint="default"/>
+        <w:sz w:val="20"/>
+      </w:rPr>
+    </w:lvl>
+    <w:lvl w:ilvl="6" w:tentative="1">
+      <w:start w:val="1"/>
+      <w:numFmt w:val="bullet"/>
+      <w:lvlText w:val="o"/>
+      <w:lvlJc w:val="left"/>
+      <w:pPr>
+        <w:tabs>
+          <w:tab w:val="num" w:pos="5040"/>
+        </w:tabs>
+        <w:ind w:left="5040" w:hanging="360"/>
+      </w:pPr>
+      <w:rPr>
+        <w:rFonts w:ascii="Courier New" w:hAnsi="Courier New" w:hint="default"/>
+        <w:sz w:val="20"/>
+      </w:rPr>
+    </w:lvl>
+    <w:lvl w:ilvl="7" w:tentative="1">
+      <w:start w:val="1"/>
+      <w:numFmt w:val="bullet"/>
+      <w:lvlText w:val="o"/>
+      <w:lvlJc w:val="left"/>
+      <w:pPr>
+        <w:tabs>
+          <w:tab w:val="num" w:pos="5760"/>
+        </w:tabs>
+        <w:ind w:left="5760" w:hanging="360"/>
+      </w:pPr>
+      <w:rPr>
+        <w:rFonts w:ascii="Courier New" w:hAnsi="Courier New" w:hint="default"/>
+        <w:sz w:val="20"/>
+      </w:rPr>
+    </w:lvl>
+    <w:lvl w:ilvl="8" w:tentative="1">
+      <w:start w:val="1"/>
+      <w:numFmt w:val="bullet"/>
+      <w:lvlText w:val="o"/>
+      <w:lvlJc w:val="left"/>
+      <w:pPr>
+        <w:tabs>
+          <w:tab w:val="num" w:pos="6480"/>
+        </w:tabs>
+        <w:ind w:left="6480" w:hanging="360"/>
+      </w:pPr>
+      <w:rPr>
+        <w:rFonts w:ascii="Courier New" w:hAnsi="Courier New" w:hint="default"/>
+        <w:sz w:val="20"/>
+      </w:rPr>
+    </w:lvl>
+  </w:abstractNum>
+  <w:num w:numId="1" w16cid:durableId="1303316407">
+    <w:abstractNumId w:val="0"/>
+  </w:num>
+</w:numbering>
 </file>
 
 <file path=word/people.xml><?xml version="1.0" encoding="utf-8"?>

</xml_diff>

<commit_message>
last update to line numbers in correction documents to reflect MS
</commit_message>
<xml_diff>
--- a/CorrectedManuscipt._Davenport2020.docx
+++ b/CorrectedManuscipt._Davenport2020.docx
@@ -195,7 +195,11 @@
         </w:rPr>
       </w:pPr>
       <w:r>
-        <w:t>Danielle Davenport</w:t>
+        <w:t xml:space="preserve">Danielle </w:t>
+      </w:r>
+      <w:proofErr w:type="spellStart"/>
+      <w:r>
+        <w:t>Davenport</w:t>
       </w:r>
       <w:r>
         <w:rPr>
@@ -211,8 +215,13 @@
         </w:rPr>
         <w:t>d</w:t>
       </w:r>
-      <w:r>
-        <w:t>, Paul Butcher</w:t>
+      <w:proofErr w:type="spellEnd"/>
+      <w:r>
+        <w:t xml:space="preserve">, Paul </w:t>
+      </w:r>
+      <w:proofErr w:type="spellStart"/>
+      <w:r>
+        <w:t>Butcher</w:t>
       </w:r>
       <w:r>
         <w:rPr>
@@ -220,9 +229,11 @@
         </w:rPr>
         <w:t>b</w:t>
       </w:r>
+      <w:proofErr w:type="spellEnd"/>
       <w:r>
         <w:t xml:space="preserve">, Sara </w:t>
       </w:r>
+      <w:proofErr w:type="spellStart"/>
       <w:r>
         <w:t>Andreotti</w:t>
       </w:r>
@@ -232,6 +243,7 @@
         </w:rPr>
         <w:t>c</w:t>
       </w:r>
+      <w:proofErr w:type="spellEnd"/>
       <w:r>
         <w:t>,</w:t>
       </w:r>
@@ -267,7 +279,14 @@
         <w:rPr>
           <w:shd w:val="clear" w:color="auto" w:fill="FFFFFF"/>
         </w:rPr>
-        <w:t> Matthee</w:t>
+        <w:t> </w:t>
+      </w:r>
+      <w:proofErr w:type="spellStart"/>
+      <w:r>
+        <w:rPr>
+          <w:shd w:val="clear" w:color="auto" w:fill="FFFFFF"/>
+        </w:rPr>
+        <w:t>Matthee</w:t>
       </w:r>
       <w:r>
         <w:rPr>
@@ -275,11 +294,16 @@
         </w:rPr>
         <w:t>c</w:t>
       </w:r>
+      <w:proofErr w:type="spellEnd"/>
       <w:r>
         <w:t>, Andrew</w:t>
       </w:r>
       <w:r>
-        <w:t xml:space="preserve"> Jones</w:t>
+        <w:t xml:space="preserve"> </w:t>
+      </w:r>
+      <w:proofErr w:type="spellStart"/>
+      <w:r>
+        <w:t>Jones</w:t>
       </w:r>
       <w:r>
         <w:rPr>
@@ -287,8 +311,13 @@
         </w:rPr>
         <w:t>a</w:t>
       </w:r>
-      <w:r>
-        <w:t>, Jennifer Ovenden</w:t>
+      <w:proofErr w:type="spellEnd"/>
+      <w:r>
+        <w:t xml:space="preserve">, Jennifer </w:t>
+      </w:r>
+      <w:proofErr w:type="spellStart"/>
+      <w:r>
+        <w:t>Ovenden</w:t>
       </w:r>
       <w:r>
         <w:rPr>
@@ -296,6 +325,7 @@
         </w:rPr>
         <w:t>a</w:t>
       </w:r>
+      <w:proofErr w:type="spellEnd"/>
     </w:p>
     <w:p>
       <w:pPr>
@@ -375,21 +405,53 @@
         <w:rPr>
           <w:lang w:val="fr-FR"/>
         </w:rPr>
-        <w:t>Sara Andreotti &lt;andreottisara@gmail.com&gt;</w:t>
-      </w:r>
+        <w:t xml:space="preserve">Sara Andreotti </w:t>
+      </w:r>
+      <w:hyperlink r:id="rId7" w:history="1">
+        <w:r>
+          <w:rPr>
+            <w:rStyle w:val="Hyperlink"/>
+            <w:lang w:val="fr-FR"/>
+          </w:rPr>
+          <w:t>andreottisara@gmail.com</w:t>
+        </w:r>
+      </w:hyperlink>
     </w:p>
     <w:p>
       <w:pPr>
         <w:pStyle w:val="Standard"/>
+        <w:rPr>
+          <w:lang w:val="fr-FR"/>
+        </w:rPr>
       </w:pPr>
       <w:r>
+        <w:rPr>
+          <w:lang w:val="fr-FR"/>
+        </w:rPr>
         <w:t>Conrad</w:t>
       </w:r>
       <w:r>
         <w:rPr>
           <w:shd w:val="clear" w:color="auto" w:fill="FFFFFF"/>
-        </w:rPr>
-        <w:t> Matthee &lt;cam@sun.ac.za&gt;</w:t>
+          <w:lang w:val="fr-FR"/>
+        </w:rPr>
+        <w:t> </w:t>
+      </w:r>
+      <w:proofErr w:type="spellStart"/>
+      <w:r>
+        <w:rPr>
+          <w:shd w:val="clear" w:color="auto" w:fill="FFFFFF"/>
+          <w:lang w:val="fr-FR"/>
+        </w:rPr>
+        <w:t>Matthee</w:t>
+      </w:r>
+      <w:proofErr w:type="spellEnd"/>
+      <w:r>
+        <w:rPr>
+          <w:shd w:val="clear" w:color="auto" w:fill="FFFFFF"/>
+          <w:lang w:val="fr-FR"/>
+        </w:rPr>
+        <w:t xml:space="preserve"> &lt;cam@sun.ac.za&gt;</w:t>
       </w:r>
     </w:p>
     <w:p>
@@ -518,7 +580,29 @@
           <w:szCs w:val="22"/>
           <w:lang w:val="en-US" w:eastAsia="en-US"/>
         </w:rPr>
-        <w:t>Tern BioTec, Molecular Genetics, Computer modelling, &amp; Bioinformatics, Emerald, Victoria, Australia </w:t>
+        <w:t xml:space="preserve">Tern </w:t>
+      </w:r>
+      <w:proofErr w:type="spellStart"/>
+      <w:r>
+        <w:rPr>
+          <w:rFonts w:ascii="Aptos" w:eastAsia="Times New Roman" w:hAnsi="Aptos" w:cs="Arial"/>
+          <w:color w:val="000000"/>
+          <w:sz w:val="22"/>
+          <w:szCs w:val="22"/>
+          <w:lang w:val="en-US" w:eastAsia="en-US"/>
+        </w:rPr>
+        <w:t>BioTec</w:t>
+      </w:r>
+      <w:proofErr w:type="spellEnd"/>
+      <w:r>
+        <w:rPr>
+          <w:rFonts w:ascii="Aptos" w:eastAsia="Times New Roman" w:hAnsi="Aptos" w:cs="Arial"/>
+          <w:color w:val="000000"/>
+          <w:sz w:val="22"/>
+          <w:szCs w:val="22"/>
+          <w:lang w:val="en-US" w:eastAsia="en-US"/>
+        </w:rPr>
+        <w:t>, Molecular Genetics, Computer modelling, &amp; Bioinformatics, Emerald, Victoria, Australia </w:t>
       </w:r>
     </w:p>
     <w:p>
@@ -650,7 +734,13 @@
         <w:t xml:space="preserve">approved </w:t>
       </w:r>
       <w:r>
-        <w:t>the final manuscript.</w:t>
+        <w:t xml:space="preserve">the final </w:t>
+      </w:r>
+      <w:r>
+        <w:t xml:space="preserve">corrected </w:t>
+      </w:r>
+      <w:r>
+        <w:t>manuscript.</w:t>
       </w:r>
     </w:p>
     <w:p>
@@ -1704,13 +1794,23 @@
         </w:rPr>
         <w:t xml:space="preserve"> a lack of catch statistics (</w:t>
       </w:r>
+      <w:proofErr w:type="spellStart"/>
       <w:r>
         <w:rPr>
           <w:rFonts w:asciiTheme="minorHAnsi" w:hAnsiTheme="minorHAnsi" w:cstheme="minorHAnsi"/>
           <w:noProof/>
           <w:color w:val="000000" w:themeColor="text1"/>
         </w:rPr>
-        <w:t>Roff, Brown, Priest, &amp; Mumby, 2018)</w:t>
+        <w:t>Roff</w:t>
+      </w:r>
+      <w:proofErr w:type="spellEnd"/>
+      <w:r>
+        <w:rPr>
+          <w:rFonts w:asciiTheme="minorHAnsi" w:hAnsiTheme="minorHAnsi" w:cstheme="minorHAnsi"/>
+          <w:noProof/>
+          <w:color w:val="000000" w:themeColor="text1"/>
+        </w:rPr>
+        <w:t>, Brown, Priest, &amp; Mumby, 2018)</w:t>
       </w:r>
       <w:r>
         <w:rPr>
@@ -2302,7 +2402,25 @@
           <w:color w:val="000000" w:themeColor="text1"/>
           <w:lang w:val="en-US" w:eastAsia="en-US"/>
         </w:rPr>
-        <w:t xml:space="preserve"> (Luikart et al., 2020) and has helped to identify factors relevant to shaping populations (i.e., management interventions, demographic parameters) with successful outcomes reported for populations of commercially important bony fishes. </w:t>
+        <w:t xml:space="preserve"> (</w:t>
+      </w:r>
+      <w:proofErr w:type="spellStart"/>
+      <w:r>
+        <w:rPr>
+          <w:rFonts w:asciiTheme="minorHAnsi" w:eastAsia="Times New Roman" w:hAnsiTheme="minorHAnsi" w:cstheme="minorHAnsi"/>
+          <w:color w:val="000000" w:themeColor="text1"/>
+          <w:lang w:val="en-US" w:eastAsia="en-US"/>
+        </w:rPr>
+        <w:t>Luikart</w:t>
+      </w:r>
+      <w:proofErr w:type="spellEnd"/>
+      <w:r>
+        <w:rPr>
+          <w:rFonts w:asciiTheme="minorHAnsi" w:eastAsia="Times New Roman" w:hAnsiTheme="minorHAnsi" w:cstheme="minorHAnsi"/>
+          <w:color w:val="000000" w:themeColor="text1"/>
+          <w:lang w:val="en-US" w:eastAsia="en-US"/>
+        </w:rPr>
+        <w:t xml:space="preserve"> et al., 2020) and has helped to identify factors relevant to shaping populations (i.e., management interventions, demographic parameters) with successful outcomes reported for populations of commercially important bony fishes. </w:t>
       </w:r>
       <w:r>
         <w:rPr>
@@ -2941,7 +3059,15 @@
         <w:t>in the</w:t>
       </w:r>
       <w:r>
-        <w:t xml:space="preserve"> EAP. Our specific objectives were to: (i) use two genetic methodologies </w:t>
+        <w:t xml:space="preserve"> EAP. Our specific objectives were to: (</w:t>
+      </w:r>
+      <w:proofErr w:type="spellStart"/>
+      <w:r>
+        <w:t>i</w:t>
+      </w:r>
+      <w:proofErr w:type="spellEnd"/>
+      <w:r>
+        <w:t xml:space="preserve">) use two genetic methodologies </w:t>
       </w:r>
       <w:r>
         <w:t xml:space="preserve">to estimate </w:t>
@@ -3087,7 +3213,21 @@
         <w:rPr>
           <w:i/>
         </w:rPr>
-        <w:t xml:space="preserve">C. carcahrias </w:t>
+        <w:t xml:space="preserve">C. </w:t>
+      </w:r>
+      <w:proofErr w:type="spellStart"/>
+      <w:r>
+        <w:rPr>
+          <w:i/>
+        </w:rPr>
+        <w:t>carcahrias</w:t>
+      </w:r>
+      <w:proofErr w:type="spellEnd"/>
+      <w:r>
+        <w:rPr>
+          <w:i/>
+        </w:rPr>
+        <w:t xml:space="preserve"> </w:t>
       </w:r>
       <w:r>
         <w:t xml:space="preserve">suggest that </w:t>
@@ -3212,7 +3352,15 @@
         <w:t xml:space="preserve">C. carcharias </w:t>
       </w:r>
       <w:r>
-        <w:t>between Buckley Beach, Narrawalle (-35.29873, 150.48331) and Seven Mile</w:t>
+        <w:t xml:space="preserve">between Buckley Beach, </w:t>
+      </w:r>
+      <w:proofErr w:type="spellStart"/>
+      <w:r>
+        <w:t>Narrawalle</w:t>
+      </w:r>
+      <w:proofErr w:type="spellEnd"/>
+      <w:r>
+        <w:t xml:space="preserve"> (-35.29873, 150.48331) and Seven Mile</w:t>
       </w:r>
       <w:r>
         <w:t xml:space="preserve"> Beach, Lennox Head (-28.76130</w:t>
@@ -3363,7 +3511,15 @@
         <w:t xml:space="preserve">a year-of-birth </w:t>
       </w:r>
       <w:r>
-        <w:t xml:space="preserve">was assigned to each sample using the year the individual was sampled minus the age of the individual in that given year. To estimate the age of individuals, we used the von Bertalanffy growth function (VBGF) (Supplementary Appendix 2) to transform the relationship of TL to relationships at age using growth parameters specific to the EAP </w:t>
+        <w:t xml:space="preserve">was assigned to each sample using the year the individual was sampled minus the age of the individual in that given year. To estimate the age of individuals, we used the von </w:t>
+      </w:r>
+      <w:proofErr w:type="spellStart"/>
+      <w:r>
+        <w:t>Bertalanffy</w:t>
+      </w:r>
+      <w:proofErr w:type="spellEnd"/>
+      <w:r>
+        <w:t xml:space="preserve"> growth function (VBGF) (Supplementary Appendix 2) to transform the relationship of TL to relationships at age using growth parameters specific to the EAP </w:t>
       </w:r>
       <w:r>
         <w:fldChar w:fldCharType="begin"/>
@@ -3395,12 +3551,14 @@
       <w:r>
         <w:t xml:space="preserve"> by linear regression based on measurements of study samples using the </w:t>
       </w:r>
+      <w:proofErr w:type="spellStart"/>
       <w:r>
         <w:rPr>
           <w:i/>
         </w:rPr>
         <w:t>lm</w:t>
       </w:r>
+      <w:proofErr w:type="spellEnd"/>
       <w:r>
         <w:t xml:space="preserve"> function in R </w:t>
       </w:r>
@@ -3481,6 +3639,10 @@
         <w:spacing w:line="480" w:lineRule="auto"/>
         <w:ind w:firstLine="720"/>
         <w:jc w:val="both"/>
+        <w:rPr>
+          <w:rFonts w:asciiTheme="minorHAnsi" w:hAnsiTheme="minorHAnsi" w:cstheme="minorHAnsi"/>
+          <w:color w:val="000000" w:themeColor="text1"/>
+        </w:rPr>
       </w:pPr>
       <w:r>
         <w:t>DNA was extracted from all samples (</w:t>
@@ -3492,13 +3654,32 @@
         <w:t xml:space="preserve">n </w:t>
       </w:r>
       <w:r>
-        <w:t>= 279) using a standard salt precipitation procedure. The samples were genotyped by DArT P/L laboratory using DArTseq</w:t>
+        <w:t xml:space="preserve">= 279) using a standard salt precipitation procedure. The samples were genotyped by </w:t>
+      </w:r>
+      <w:proofErr w:type="spellStart"/>
+      <w:r>
+        <w:t>DArT</w:t>
+      </w:r>
+      <w:proofErr w:type="spellEnd"/>
+      <w:r>
+        <w:t xml:space="preserve"> P/L laboratory using </w:t>
+      </w:r>
+      <w:proofErr w:type="spellStart"/>
+      <w:r>
+        <w:t>DArTseq</w:t>
       </w:r>
       <w:r>
         <w:rPr>
           <w:vertAlign w:val="superscript"/>
         </w:rPr>
-        <w:t xml:space="preserve">TM </w:t>
+        <w:t>TM</w:t>
+      </w:r>
+      <w:proofErr w:type="spellEnd"/>
+      <w:r>
+        <w:rPr>
+          <w:vertAlign w:val="superscript"/>
+        </w:rPr>
+        <w:t xml:space="preserve"> </w:t>
       </w:r>
       <w:r>
         <w:t xml:space="preserve">technology </w:t>
@@ -3525,7 +3706,15 @@
         <w:t xml:space="preserve">. </w:t>
       </w:r>
       <w:r>
-        <w:t xml:space="preserve">Sequencing steps followed Kilian et al., (2012) and were completed using an Illumina Hiseq2500. Resulting sequences were processed using the proprietary DArT analytical software, DArTsoft14. DArTsoft14 uses technical sample replicates to optimize its algorithm parameters and ensure scoring consistency (see </w:t>
+        <w:t xml:space="preserve">Sequencing steps followed Kilian et al., (2012) and were completed using an Illumina Hiseq2500. Resulting sequences were processed using the proprietary </w:t>
+      </w:r>
+      <w:proofErr w:type="spellStart"/>
+      <w:r>
+        <w:t>DArT</w:t>
+      </w:r>
+      <w:proofErr w:type="spellEnd"/>
+      <w:r>
+        <w:t xml:space="preserve"> analytical software, DArTsoft14. DArTsoft14 uses technical sample replicates to optimize its algorithm parameters and ensure scoring consistency (see </w:t>
       </w:r>
       <w:r>
         <w:fldChar w:fldCharType="begin"/>
@@ -3566,19 +3755,75 @@
         <w:rPr>
           <w:highlight w:val="yellow"/>
         </w:rPr>
-        <w:t>various R-packages (dart</w:t>
-      </w:r>
+        <w:t>various R-packages (</w:t>
+      </w:r>
+      <w:proofErr w:type="spellStart"/>
       <w:r>
         <w:rPr>
           <w:highlight w:val="yellow"/>
         </w:rPr>
-        <w:t>R, v.2</w:t>
+        <w:t>dart</w:t>
       </w:r>
       <w:r>
         <w:rPr>
           <w:highlight w:val="yellow"/>
         </w:rPr>
-        <w:t xml:space="preserve"> (Mijangos et al., 2022), hieferstat (Goudet &amp; Jombart, 2022))</w:t>
+        <w:t>R</w:t>
+      </w:r>
+      <w:proofErr w:type="spellEnd"/>
+      <w:r>
+        <w:rPr>
+          <w:highlight w:val="yellow"/>
+        </w:rPr>
+        <w:t>, v.2</w:t>
+      </w:r>
+      <w:r>
+        <w:rPr>
+          <w:highlight w:val="yellow"/>
+        </w:rPr>
+        <w:t xml:space="preserve"> (</w:t>
+      </w:r>
+      <w:proofErr w:type="spellStart"/>
+      <w:r>
+        <w:rPr>
+          <w:highlight w:val="yellow"/>
+        </w:rPr>
+        <w:t>Mijangos</w:t>
+      </w:r>
+      <w:proofErr w:type="spellEnd"/>
+      <w:r>
+        <w:rPr>
+          <w:highlight w:val="yellow"/>
+        </w:rPr>
+        <w:t xml:space="preserve"> et al., 2022), </w:t>
+      </w:r>
+      <w:proofErr w:type="spellStart"/>
+      <w:r>
+        <w:rPr>
+          <w:highlight w:val="yellow"/>
+        </w:rPr>
+        <w:t>hieferstat</w:t>
+      </w:r>
+      <w:proofErr w:type="spellEnd"/>
+      <w:r>
+        <w:rPr>
+          <w:highlight w:val="yellow"/>
+        </w:rPr>
+        <w:t xml:space="preserve"> (Goudet &amp; </w:t>
+      </w:r>
+      <w:proofErr w:type="spellStart"/>
+      <w:r>
+        <w:rPr>
+          <w:highlight w:val="yellow"/>
+        </w:rPr>
+        <w:t>Jombart</w:t>
+      </w:r>
+      <w:proofErr w:type="spellEnd"/>
+      <w:r>
+        <w:rPr>
+          <w:highlight w:val="yellow"/>
+        </w:rPr>
+        <w:t>, 2022))</w:t>
       </w:r>
       <w:r>
         <w:t xml:space="preserve"> </w:t>
@@ -3733,23 +3978,49 @@
       <w:r>
         <w:t xml:space="preserve"> implemented in the R-package </w:t>
       </w:r>
-      <w:r>
-        <w:rPr>
-          <w:i/>
-        </w:rPr>
-        <w:t xml:space="preserve">adegenet </w:t>
-      </w:r>
-      <w:r>
-        <w:t xml:space="preserve">(Jombart et al., 2010). The optimal number of discriminant functions to retain was calculated using the function </w:t>
-      </w:r>
+      <w:proofErr w:type="spellStart"/>
+      <w:r>
+        <w:rPr>
+          <w:i/>
+        </w:rPr>
+        <w:t>adegenet</w:t>
+      </w:r>
+      <w:proofErr w:type="spellEnd"/>
+      <w:r>
+        <w:rPr>
+          <w:i/>
+        </w:rPr>
+        <w:t xml:space="preserve"> </w:t>
+      </w:r>
+      <w:r>
+        <w:t>(</w:t>
+      </w:r>
+      <w:proofErr w:type="spellStart"/>
+      <w:r>
+        <w:t>Jombart</w:t>
+      </w:r>
+      <w:proofErr w:type="spellEnd"/>
+      <w:r>
+        <w:t xml:space="preserve"> et al., 2010). The optimal number of discriminant functions to retain was calculated using the function </w:t>
+      </w:r>
+      <w:proofErr w:type="spellStart"/>
       <w:r>
         <w:rPr>
           <w:i/>
         </w:rPr>
         <w:t>xvalDAPC</w:t>
       </w:r>
-      <w:r>
-        <w:t xml:space="preserve"> using 80% of the data in the training set, and the number of PCs retained in the final DAPC were associated with the lowest Mean Squared Error. As indicated in Figure S3.1 (Supplementary Materials 3), two samples collected from east Australia appeared distinct from other EAP samples (subsequently confirmed using tracking data from acoustic tagging, Spaet et al., 2020). These samples were removed from subsequent analysis. </w:t>
+      <w:proofErr w:type="spellEnd"/>
+      <w:r>
+        <w:t xml:space="preserve"> using 80% of the data in the training set, and the number of PCs retained in the final DAPC were associated with the lowest Mean Squared Error. As indicated in Figure S3.1 (Supplementary Materials 3), two samples collected from east Australia appeared distinct from other EAP samples (subsequently confirmed using tracking data from acoustic tagging, </w:t>
+      </w:r>
+      <w:proofErr w:type="spellStart"/>
+      <w:r>
+        <w:t>Spaet</w:t>
+      </w:r>
+      <w:proofErr w:type="spellEnd"/>
+      <w:r>
+        <w:t xml:space="preserve"> et al., 2020). These samples were removed from subsequent analysis. </w:t>
       </w:r>
       <w:r>
         <w:t>We also performed tests</w:t>
@@ -3774,12 +4045,14 @@
       <w:r>
         <w:t xml:space="preserve"> (Waples &amp; England, 2011). We used </w:t>
       </w:r>
+      <w:proofErr w:type="spellStart"/>
       <w:r>
         <w:rPr>
           <w:i/>
         </w:rPr>
         <w:t>pcadapt</w:t>
       </w:r>
+      <w:proofErr w:type="spellEnd"/>
       <w:r>
         <w:t xml:space="preserve"> </w:t>
       </w:r>
@@ -3825,13 +4098,20 @@
       <w:r>
         <w:rPr>
           <w:i/>
+          <w:highlight w:val="yellow"/>
         </w:rPr>
         <w:t>k</w:t>
       </w:r>
       <w:r>
+        <w:rPr>
+          <w:highlight w:val="yellow"/>
+        </w:rPr>
         <w:t xml:space="preserve"> = </w:t>
       </w:r>
       <w:r>
+        <w:rPr>
+          <w:highlight w:val="yellow"/>
+        </w:rPr>
         <w:t>1</w:t>
       </w:r>
       <w:r>
@@ -4003,6 +4283,7 @@
         </w:rPr>
         <w:t xml:space="preserve"> </w:t>
       </w:r>
+      <w:bookmarkStart w:id="10" w:name="_Hlk168584072"/>
       <w:r>
         <w:rPr>
           <w:rFonts w:asciiTheme="minorHAnsi" w:hAnsiTheme="minorHAnsi" w:cstheme="minorHAnsi"/>
@@ -4010,11 +4291,122 @@
           <w:highlight w:val="yellow"/>
           <w:shd w:val="clear" w:color="auto" w:fill="FFFFFF"/>
         </w:rPr>
-        <w:t>We use the method of Luikart et al., (2020) (ordinary least squares regression) to test the significance of a trend in Nb estimates across cohorts.</w:t>
-      </w:r>
-      <w:r>
-        <w:rPr>
-          <w:rFonts w:ascii="Helvetica" w:hAnsi="Helvetica"/>
+        <w:t xml:space="preserve">We use the method of </w:t>
+      </w:r>
+      <w:proofErr w:type="spellStart"/>
+      <w:r>
+        <w:rPr>
+          <w:rFonts w:asciiTheme="minorHAnsi" w:hAnsiTheme="minorHAnsi" w:cstheme="minorHAnsi"/>
+          <w:color w:val="000000" w:themeColor="text1"/>
+          <w:highlight w:val="yellow"/>
+          <w:shd w:val="clear" w:color="auto" w:fill="FFFFFF"/>
+        </w:rPr>
+        <w:t>Luikart</w:t>
+      </w:r>
+      <w:proofErr w:type="spellEnd"/>
+      <w:r>
+        <w:rPr>
+          <w:rFonts w:asciiTheme="minorHAnsi" w:hAnsiTheme="minorHAnsi" w:cstheme="minorHAnsi"/>
+          <w:color w:val="000000" w:themeColor="text1"/>
+          <w:highlight w:val="yellow"/>
+          <w:shd w:val="clear" w:color="auto" w:fill="FFFFFF"/>
+        </w:rPr>
+        <w:t xml:space="preserve"> et al., (2020) (ordinary least squares regression)</w:t>
+      </w:r>
+      <w:r>
+        <w:rPr>
+          <w:rFonts w:asciiTheme="minorHAnsi" w:hAnsiTheme="minorHAnsi" w:cstheme="minorHAnsi"/>
+          <w:color w:val="000000" w:themeColor="text1"/>
+          <w:highlight w:val="yellow"/>
+          <w:shd w:val="clear" w:color="auto" w:fill="FFFFFF"/>
+        </w:rPr>
+        <w:t xml:space="preserve">, and </w:t>
+      </w:r>
+      <w:r>
+        <w:rPr>
+          <w:rFonts w:asciiTheme="minorHAnsi" w:hAnsiTheme="minorHAnsi" w:cstheme="minorHAnsi"/>
+          <w:color w:val="000000" w:themeColor="text1"/>
+          <w:highlight w:val="yellow"/>
+          <w:shd w:val="clear" w:color="auto" w:fill="FFFFFF"/>
+        </w:rPr>
+        <w:t>Generalized least-squares </w:t>
+      </w:r>
+      <w:r>
+        <w:rPr>
+          <w:rFonts w:asciiTheme="minorHAnsi" w:hAnsiTheme="minorHAnsi" w:cstheme="minorHAnsi"/>
+          <w:color w:val="000000" w:themeColor="text1"/>
+          <w:highlight w:val="yellow"/>
+          <w:shd w:val="clear" w:color="auto" w:fill="FFFFFF"/>
+        </w:rPr>
+        <w:t>(</w:t>
+      </w:r>
+      <w:r>
+        <w:rPr>
+          <w:rFonts w:asciiTheme="minorHAnsi" w:hAnsiTheme="minorHAnsi" w:cstheme="minorHAnsi"/>
+          <w:color w:val="000000" w:themeColor="text1"/>
+          <w:highlight w:val="yellow"/>
+          <w:shd w:val="clear" w:color="auto" w:fill="FFFFFF"/>
+        </w:rPr>
+        <w:t>GLS regression</w:t>
+      </w:r>
+      <w:r>
+        <w:rPr>
+          <w:rFonts w:asciiTheme="minorHAnsi" w:hAnsiTheme="minorHAnsi" w:cstheme="minorHAnsi"/>
+          <w:color w:val="000000" w:themeColor="text1"/>
+          <w:highlight w:val="yellow"/>
+          <w:shd w:val="clear" w:color="auto" w:fill="FFFFFF"/>
+        </w:rPr>
+        <w:t>)</w:t>
+      </w:r>
+      <w:r>
+        <w:rPr>
+          <w:rFonts w:asciiTheme="minorHAnsi" w:hAnsiTheme="minorHAnsi" w:cstheme="minorHAnsi"/>
+          <w:color w:val="000000" w:themeColor="text1"/>
+          <w:highlight w:val="yellow"/>
+          <w:shd w:val="clear" w:color="auto" w:fill="FFFFFF"/>
+        </w:rPr>
+        <w:t xml:space="preserve"> that incorporates an estimate of autocorrelation</w:t>
+      </w:r>
+      <w:r>
+        <w:rPr>
+          <w:rFonts w:asciiTheme="minorHAnsi" w:hAnsiTheme="minorHAnsi" w:cstheme="minorHAnsi"/>
+          <w:color w:val="000000" w:themeColor="text1"/>
+          <w:highlight w:val="yellow"/>
+          <w:shd w:val="clear" w:color="auto" w:fill="FFFFFF"/>
+        </w:rPr>
+        <w:t>,</w:t>
+      </w:r>
+      <w:r>
+        <w:rPr>
+          <w:rFonts w:asciiTheme="minorHAnsi" w:hAnsiTheme="minorHAnsi" w:cstheme="minorHAnsi"/>
+          <w:color w:val="000000" w:themeColor="text1"/>
+          <w:highlight w:val="yellow"/>
+          <w:shd w:val="clear" w:color="auto" w:fill="FFFFFF"/>
+        </w:rPr>
+        <w:t xml:space="preserve"> </w:t>
+      </w:r>
+      <w:r>
+        <w:rPr>
+          <w:rFonts w:asciiTheme="minorHAnsi" w:hAnsiTheme="minorHAnsi" w:cstheme="minorHAnsi"/>
+          <w:color w:val="000000" w:themeColor="text1"/>
+          <w:highlight w:val="yellow"/>
+          <w:shd w:val="clear" w:color="auto" w:fill="FFFFFF"/>
+        </w:rPr>
+        <w:t>to test the significance of a trend in Nb estimates across cohorts</w:t>
+      </w:r>
+      <w:bookmarkEnd w:id="10"/>
+      <w:r>
+        <w:rPr>
+          <w:rFonts w:asciiTheme="minorHAnsi" w:hAnsiTheme="minorHAnsi" w:cstheme="minorHAnsi"/>
+          <w:color w:val="000000" w:themeColor="text1"/>
+          <w:highlight w:val="yellow"/>
+          <w:shd w:val="clear" w:color="auto" w:fill="FFFFFF"/>
+        </w:rPr>
+        <w:t>.</w:t>
+      </w:r>
+      <w:r>
+        <w:rPr>
+          <w:rFonts w:asciiTheme="minorHAnsi" w:hAnsiTheme="minorHAnsi" w:cstheme="minorHAnsi"/>
           <w:color w:val="000000" w:themeColor="text1"/>
           <w:sz w:val="21"/>
           <w:szCs w:val="21"/>
@@ -4054,13 +4446,37 @@
         </m:r>
       </m:oMath>
       <w:r>
-        <w:t xml:space="preserve">. Fourteen of the loci were derived from previous studies: Ccar1, Ccar13, Ccar6.27x, Ccar9, Iox10, Cca1419, Cca83, Cca1536, Cca1273, Cca711, Cca1072, Cca1466, Cca1276, Cca1226 (Gubili et al., 2010; O’Leary et al., 2015; Pardini et al., 2001). Five loci (CcSA1, CcSA2, CcSA3, CcSA4 and CcSA5) were developed using the methods described in Andreotti et al. (2016). Wet lab genotyping was performed as described by Andreotti et al. (2016) and genotype scoring was performed in </w:t>
-      </w:r>
-      <w:r>
-        <w:rPr>
-          <w:i/>
-        </w:rPr>
-        <w:t xml:space="preserve">Geneious </w:t>
+        <w:t>. Fourteen of the loci were derived from previous studies: Ccar1, Ccar13, Ccar6.27x, Ccar9, Iox10, Cca1419, Cca83, Cca1536, Cca1273, Cca711, Cca1072, Cca1466, Cca1276, Cca1226 (</w:t>
+      </w:r>
+      <w:proofErr w:type="spellStart"/>
+      <w:r>
+        <w:t>Gubili</w:t>
+      </w:r>
+      <w:proofErr w:type="spellEnd"/>
+      <w:r>
+        <w:t xml:space="preserve"> et al., 2010; O’Leary et al., 2015; </w:t>
+      </w:r>
+      <w:proofErr w:type="spellStart"/>
+      <w:r>
+        <w:t>Pardini</w:t>
+      </w:r>
+      <w:proofErr w:type="spellEnd"/>
+      <w:r>
+        <w:t xml:space="preserve"> et al., 2001). Five loci (CcSA1, CcSA2, CcSA3, CcSA4 and CcSA5) were developed using the methods described in Andreotti et al. (2016). Wet lab genotyping was performed as described by Andreotti et al. (2016) and genotype scoring was performed in </w:t>
+      </w:r>
+      <w:proofErr w:type="spellStart"/>
+      <w:r>
+        <w:rPr>
+          <w:i/>
+        </w:rPr>
+        <w:t>Geneious</w:t>
+      </w:r>
+      <w:proofErr w:type="spellEnd"/>
+      <w:r>
+        <w:rPr>
+          <w:i/>
+        </w:rPr>
+        <w:t xml:space="preserve"> </w:t>
       </w:r>
       <w:r>
         <w:t>v.</w:t>
@@ -4068,11 +4484,19 @@
       <w:r>
         <w:t xml:space="preserve">5.6.5 (©2005 - 2012 Biomatters Ltd). Assessment of amplification errors, such as large allele drop-out, stuttering and null alleles was conducted in </w:t>
       </w:r>
-      <w:r>
-        <w:rPr>
-          <w:i/>
-        </w:rPr>
-        <w:t xml:space="preserve">Microchecker </w:t>
+      <w:proofErr w:type="spellStart"/>
+      <w:r>
+        <w:rPr>
+          <w:i/>
+        </w:rPr>
+        <w:t>Microchecker</w:t>
+      </w:r>
+      <w:proofErr w:type="spellEnd"/>
+      <w:r>
+        <w:rPr>
+          <w:i/>
+        </w:rPr>
+        <w:t xml:space="preserve"> </w:t>
       </w:r>
       <w:r>
         <w:t>v.</w:t>
@@ -4120,7 +4544,11 @@
         <w:fldChar w:fldCharType="end"/>
       </w:r>
       <w:r>
-        <w:t xml:space="preserve"> was used to detect duplicates in the dataset. Descriptive statistics, including observed heterozygosity (H</w:t>
+        <w:t xml:space="preserve"> was used to detect duplicates in the dataset. Descriptive statistics, including observed </w:t>
+      </w:r>
+      <w:r>
+        <w:lastRenderedPageBreak/>
+        <w:t>heterozygosity (H</w:t>
       </w:r>
       <w:r>
         <w:rPr>
@@ -4146,12 +4574,19 @@
         </w:rPr>
         <w:t xml:space="preserve"> </w:t>
       </w:r>
-      <w:r>
-        <w:rPr>
-          <w:i/>
-        </w:rPr>
-        <w:lastRenderedPageBreak/>
-        <w:t xml:space="preserve">hierfstat </w:t>
+      <w:proofErr w:type="spellStart"/>
+      <w:r>
+        <w:rPr>
+          <w:i/>
+        </w:rPr>
+        <w:t>hierfstat</w:t>
+      </w:r>
+      <w:proofErr w:type="spellEnd"/>
+      <w:r>
+        <w:rPr>
+          <w:i/>
+        </w:rPr>
+        <w:t xml:space="preserve"> </w:t>
       </w:r>
       <w:r>
         <w:fldChar w:fldCharType="begin"/>
@@ -4313,7 +4748,15 @@
         <w:t xml:space="preserve">. </w:t>
       </w:r>
       <w:r>
-        <w:t xml:space="preserve">The formulation of the LD method uses the observed average disequilibrium between pairs of independent (ie. non-linked), neutral loci in a sample of individuals taken from a single, isolated, randomly mating population. Estimates of </w:t>
+        <w:t>The formulation of the LD method uses the observed average disequilibrium between pairs of independent (</w:t>
+      </w:r>
+      <w:proofErr w:type="spellStart"/>
+      <w:r>
+        <w:t>ie</w:t>
+      </w:r>
+      <w:proofErr w:type="spellEnd"/>
+      <w:r>
+        <w:t xml:space="preserve">. non-linked), neutral loci in a sample of individuals taken from a single, isolated, randomly mating population. Estimates of </w:t>
       </w:r>
       <w:r>
         <w:rPr>
@@ -4539,7 +4982,15 @@
         <w:jc w:val="right"/>
       </w:pPr>
       <w:r>
-        <w:t>Equation 2a from (Waples &amp; Do, 2010)</w:t>
+        <w:t>Equation 2a from (</w:t>
+      </w:r>
+      <w:proofErr w:type="spellStart"/>
+      <w:r>
+        <w:t>Waples</w:t>
+      </w:r>
+      <w:proofErr w:type="spellEnd"/>
+      <w:r>
+        <w:t xml:space="preserve"> &amp; Do, 2010)</w:t>
       </w:r>
     </w:p>
     <w:p>
@@ -4569,12 +5020,14 @@
       <w:r>
         <w:t xml:space="preserve">is the number of individuals sampled. We implemented this method using the program </w:t>
       </w:r>
+      <w:proofErr w:type="spellStart"/>
       <w:r>
         <w:rPr>
           <w:i/>
         </w:rPr>
         <w:t>NeEstimator</w:t>
       </w:r>
+      <w:proofErr w:type="spellEnd"/>
       <w:r>
         <w:t xml:space="preserve"> v2.1 </w:t>
       </w:r>
@@ -4620,11 +5073,11 @@
         <w:t>Ne</w:t>
       </w:r>
       <w:r>
-        <w:t xml:space="preserve"> will have a higher probability of sharing the same parent or parents (Wang, 2009). The SA method (Wang, </w:t>
+        <w:t xml:space="preserve"> will have </w:t>
       </w:r>
       <w:r>
         <w:lastRenderedPageBreak/>
-        <w:t xml:space="preserve">2009) determines the size of the parental generation by estimating the probability that dyad relationships are either full or half siblings in a sample from the same cohort, </w:t>
+        <w:t xml:space="preserve">a higher probability of sharing the same parent or parents (Wang, 2009). The SA method (Wang, 2009) determines the size of the parental generation by estimating the probability that dyad relationships are either full or half siblings in a sample from the same cohort, </w:t>
       </w:r>
       <w:r>
         <w:rPr>
@@ -5102,7 +5555,7 @@
       <w:r>
         <w:t xml:space="preserve"> </w:t>
       </w:r>
-      <w:bookmarkStart w:id="10" w:name="_Hlk167287895"/>
+      <w:bookmarkStart w:id="11" w:name="_Hlk167287895"/>
       <w:r>
         <w:rPr>
           <w:highlight w:val="yellow"/>
@@ -5136,7 +5589,7 @@
       <w:r>
         <w:t xml:space="preserve"> </w:t>
       </w:r>
-      <w:bookmarkEnd w:id="10"/>
+      <w:bookmarkEnd w:id="11"/>
       <w:r>
         <w:t xml:space="preserve">Estimates of </w:t>
       </w:r>
@@ -5188,11 +5641,19 @@
       <w:r>
         <w:t xml:space="preserve"> with </w:t>
       </w:r>
-      <w:r>
-        <w:rPr>
-          <w:i/>
-        </w:rPr>
-        <w:t>NeEstimator v2.1</w:t>
+      <w:proofErr w:type="spellStart"/>
+      <w:r>
+        <w:rPr>
+          <w:i/>
+        </w:rPr>
+        <w:t>NeEstimator</w:t>
+      </w:r>
+      <w:proofErr w:type="spellEnd"/>
+      <w:r>
+        <w:rPr>
+          <w:i/>
+        </w:rPr>
+        <w:t xml:space="preserve"> v2.1</w:t>
       </w:r>
       <w:r>
         <w:t xml:space="preserve"> (Do et al., 2014) a random mating model was specified, rare alleles which upwardly bias estimates were excluded using the criterion </w:t>
@@ -5209,7 +5670,15 @@
         <w:t xml:space="preserve"> = 0.05 </w:t>
       </w:r>
       <w:r>
-        <w:t xml:space="preserve">as recommended in Waples and Do </w:t>
+        <w:t xml:space="preserve">as recommended in </w:t>
+      </w:r>
+      <w:proofErr w:type="spellStart"/>
+      <w:r>
+        <w:t>Waples</w:t>
+      </w:r>
+      <w:proofErr w:type="spellEnd"/>
+      <w:r>
+        <w:t xml:space="preserve"> and Do </w:t>
       </w:r>
       <w:r>
         <w:t xml:space="preserve">(2010), and jack-knife confidence intervals that accounts for pseudo-replication due to physical linkage and overlapping loci pairs were used </w:t>
@@ -5247,11 +5716,11 @@
         </m:r>
       </m:oMath>
       <w:r>
-        <w:t xml:space="preserve">, relatedness coefficients were estimated for individuals within each year of birth cohort using COLONY v2.0.5.6 (Jones &amp; Wang, 2010). COLONY estimates the likelihoods of full, maternal-half and paternal-half siblings depending on the mating system chosen in the programs settings, which may impact the </w:t>
+        <w:t xml:space="preserve">, relatedness coefficients were estimated for individuals within each year of birth cohort using COLONY v2.0.5.6 (Jones &amp; Wang, 2010). COLONY estimates the likelihoods of full, maternal-half and paternal-half </w:t>
       </w:r>
       <w:r>
         <w:lastRenderedPageBreak/>
-        <w:t xml:space="preserve">final estimate of </w:t>
+        <w:t xml:space="preserve">siblings depending on the mating system chosen in the programs settings, which may impact the final estimate of </w:t>
       </w:r>
       <m:oMath>
         <m:r>
@@ -5310,8 +5779,8 @@
         <w:spacing w:after="200" w:line="480" w:lineRule="auto"/>
         <w:jc w:val="both"/>
       </w:pPr>
-      <w:bookmarkStart w:id="11" w:name="_2et92p0"/>
-      <w:bookmarkEnd w:id="11"/>
+      <w:bookmarkStart w:id="12" w:name="_2et92p0"/>
+      <w:bookmarkEnd w:id="12"/>
       <w:r>
         <w:tab/>
         <w:t xml:space="preserve">To calculate </w:t>
@@ -5520,7 +5989,15 @@
         </m:r>
       </m:oMath>
       <w:r>
-        <w:t>) were combined by taking the harmonic mean of the two values, weighted by the inverse of their variances as suggested in previous studies (see Waples &amp; Do, 2010)</w:t>
+        <w:t xml:space="preserve">) were combined by taking the harmonic mean of the two values, weighted by the inverse of their variances as suggested in previous studies (see </w:t>
+      </w:r>
+      <w:proofErr w:type="spellStart"/>
+      <w:r>
+        <w:t>Waples</w:t>
+      </w:r>
+      <w:proofErr w:type="spellEnd"/>
+      <w:r>
+        <w:t xml:space="preserve"> &amp; Do, 2010)</w:t>
       </w:r>
       <w:r>
         <w:t>; see</w:t>
@@ -5576,8 +6053,8 @@
       <w:r>
         <w:t xml:space="preserve"> ratio </w:t>
       </w:r>
-      <w:bookmarkStart w:id="12" w:name="_7g9bs8fxf0s4"/>
-      <w:bookmarkEnd w:id="12"/>
+      <w:bookmarkStart w:id="13" w:name="_7g9bs8fxf0s4"/>
+      <w:bookmarkEnd w:id="13"/>
       <w:r>
         <w:t xml:space="preserve">would not change the conclusions described herein.  </w:t>
       </w:r>
@@ -6229,13 +6706,23 @@
         </w:rPr>
         <w:t xml:space="preserve">hybrid </w:t>
       </w:r>
+      <w:proofErr w:type="spellStart"/>
       <w:r>
         <w:rPr>
           <w:rFonts w:ascii="Calibri" w:hAnsi="Calibri" w:cs="Times"/>
           <w:color w:val="000000"/>
           <w:lang w:eastAsia="en-US"/>
         </w:rPr>
-        <w:t xml:space="preserve">Felsenstein–Hill </w:t>
+        <w:t>Felsenstein</w:t>
+      </w:r>
+      <w:proofErr w:type="spellEnd"/>
+      <w:r>
+        <w:rPr>
+          <w:rFonts w:ascii="Calibri" w:hAnsi="Calibri" w:cs="Times"/>
+          <w:color w:val="000000"/>
+          <w:lang w:eastAsia="en-US"/>
+        </w:rPr>
+        <w:t xml:space="preserve">–Hill </w:t>
       </w:r>
       <w:r>
         <w:rPr>
@@ -6345,6 +6832,7 @@
         </w:rPr>
         <w:t xml:space="preserve">implemented in the software </w:t>
       </w:r>
+      <w:proofErr w:type="spellStart"/>
       <w:r>
         <w:rPr>
           <w:rFonts w:ascii="Calibri" w:hAnsi="Calibri"/>
@@ -6353,6 +6841,7 @@
         </w:rPr>
         <w:t>AgeNe</w:t>
       </w:r>
+      <w:proofErr w:type="spellEnd"/>
       <w:r>
         <w:rPr>
           <w:rFonts w:ascii="Calibri" w:hAnsi="Calibri"/>
@@ -6504,11 +6993,19 @@
         </w:rPr>
         <w:t xml:space="preserve">ince the </w:t>
       </w:r>
-      <w:r>
-        <w:rPr>
-          <w:rFonts w:ascii="Calibri" w:hAnsi="Calibri"/>
-        </w:rPr>
-        <w:t xml:space="preserve">Felsenstein-Hill method </w:t>
+      <w:proofErr w:type="spellStart"/>
+      <w:r>
+        <w:rPr>
+          <w:rFonts w:ascii="Calibri" w:hAnsi="Calibri"/>
+        </w:rPr>
+        <w:t>Felsenstein</w:t>
+      </w:r>
+      <w:proofErr w:type="spellEnd"/>
+      <w:r>
+        <w:rPr>
+          <w:rFonts w:ascii="Calibri" w:hAnsi="Calibri"/>
+        </w:rPr>
+        <w:t xml:space="preserve">-Hill method </w:t>
       </w:r>
       <w:r>
         <w:rPr>
@@ -6526,7 +7023,21 @@
         <w:rPr>
           <w:rFonts w:ascii="Calibri" w:hAnsi="Calibri"/>
         </w:rPr>
-        <w:t xml:space="preserve"> use forward-time population simulations implemented in simuPOP </w:t>
+        <w:t xml:space="preserve"> use forward-time population simulations implemented in </w:t>
+      </w:r>
+      <w:proofErr w:type="spellStart"/>
+      <w:r>
+        <w:rPr>
+          <w:rFonts w:ascii="Calibri" w:hAnsi="Calibri"/>
+        </w:rPr>
+        <w:t>simuPOP</w:t>
+      </w:r>
+      <w:proofErr w:type="spellEnd"/>
+      <w:r>
+        <w:rPr>
+          <w:rFonts w:ascii="Calibri" w:hAnsi="Calibri"/>
+        </w:rPr>
+        <w:t xml:space="preserve"> </w:t>
       </w:r>
       <w:r>
         <w:rPr>
@@ -6632,7 +7143,21 @@
         <w:rPr>
           <w:rFonts w:ascii="Calibri" w:hAnsi="Calibri"/>
         </w:rPr>
-        <w:t xml:space="preserve">simulation was parametrised using outputs from AgeNe, including total population size and stable age distribution in the population, given the specified vital rates and a specified number of offspring produced per cycle that survived to age 1 (N1), here N1 = 1000. Each </w:t>
+        <w:t xml:space="preserve">simulation was parametrised using outputs from </w:t>
+      </w:r>
+      <w:proofErr w:type="spellStart"/>
+      <w:r>
+        <w:rPr>
+          <w:rFonts w:ascii="Calibri" w:hAnsi="Calibri"/>
+        </w:rPr>
+        <w:t>AgeNe</w:t>
+      </w:r>
+      <w:proofErr w:type="spellEnd"/>
+      <w:r>
+        <w:rPr>
+          <w:rFonts w:ascii="Calibri" w:hAnsi="Calibri"/>
+        </w:rPr>
+        <w:t xml:space="preserve">, including total population size and stable age distribution in the population, given the specified vital rates and a specified number of offspring produced per cycle that survived to age 1 (N1), here N1 = 1000. Each </w:t>
       </w:r>
       <w:r>
         <w:rPr>
@@ -6884,7 +7409,21 @@
         <w:rPr>
           <w:rFonts w:ascii="Calibri" w:hAnsi="Calibri"/>
         </w:rPr>
-        <w:t xml:space="preserve">n 1 and Equation 2 from Waples et al., </w:t>
+        <w:t xml:space="preserve">n 1 and Equation 2 from </w:t>
+      </w:r>
+      <w:proofErr w:type="spellStart"/>
+      <w:r>
+        <w:rPr>
+          <w:rFonts w:ascii="Calibri" w:hAnsi="Calibri"/>
+        </w:rPr>
+        <w:t>Waples</w:t>
+      </w:r>
+      <w:proofErr w:type="spellEnd"/>
+      <w:r>
+        <w:rPr>
+          <w:rFonts w:ascii="Calibri" w:hAnsi="Calibri"/>
+        </w:rPr>
+        <w:t xml:space="preserve"> et al., </w:t>
       </w:r>
       <w:r>
         <w:rPr>
@@ -7038,17 +7577,22 @@
         <w:spacing w:after="240" w:line="480" w:lineRule="auto"/>
         <w:jc w:val="both"/>
       </w:pPr>
-      <w:bookmarkStart w:id="13" w:name="_Hlk167288386"/>
+      <w:bookmarkStart w:id="14" w:name="_Hlk167288386"/>
       <w:r>
         <w:t xml:space="preserve">Data for this study are available </w:t>
       </w:r>
       <w:r>
         <w:t xml:space="preserve">at </w:t>
       </w:r>
-      <w:r>
-        <w:t xml:space="preserve">zendoo: </w:t>
-      </w:r>
-      <w:hyperlink r:id="rId7" w:history="1">
+      <w:proofErr w:type="spellStart"/>
+      <w:r>
+        <w:t>zendoo</w:t>
+      </w:r>
+      <w:proofErr w:type="spellEnd"/>
+      <w:r>
+        <w:t xml:space="preserve">: </w:t>
+      </w:r>
+      <w:hyperlink r:id="rId8" w:history="1">
         <w:r>
           <w:rPr>
             <w:rStyle w:val="Hyperlink"/>
@@ -7063,7 +7607,7 @@
       <w:r>
         <w:t xml:space="preserve"> </w:t>
       </w:r>
-      <w:bookmarkEnd w:id="13"/>
+      <w:bookmarkEnd w:id="14"/>
       <w:r>
         <w:t xml:space="preserve">All plots in this study were made using the </w:t>
       </w:r>
@@ -7127,8 +7671,8 @@
         <w:spacing w:before="200"/>
         <w:ind w:firstLine="720"/>
       </w:pPr>
-      <w:bookmarkStart w:id="14" w:name="_tyjcwt"/>
-      <w:bookmarkEnd w:id="14"/>
+      <w:bookmarkStart w:id="15" w:name="_tyjcwt"/>
+      <w:bookmarkEnd w:id="15"/>
       <w:r>
         <w:rPr>
           <w:i/>
@@ -7145,8 +7689,8 @@
         <w:ind w:firstLine="720"/>
         <w:jc w:val="both"/>
       </w:pPr>
-      <w:bookmarkStart w:id="15" w:name="_3dy6vkm"/>
-      <w:bookmarkEnd w:id="15"/>
+      <w:bookmarkStart w:id="16" w:name="_3dy6vkm"/>
+      <w:bookmarkEnd w:id="16"/>
       <w:r>
         <w:t>Using the relationship between TL and age we found that one individual was born in 2005 with various years represented by the following number of individuals; 2007 (n = 3), 2008 (n = 6), 2009 (n = 10</w:t>
       </w:r>
@@ -7248,12 +7792,12 @@
         <w:ind w:firstLine="720"/>
         <w:jc w:val="both"/>
       </w:pPr>
-      <w:bookmarkStart w:id="16" w:name="_1t3h5sf"/>
-      <w:bookmarkEnd w:id="16"/>
+      <w:bookmarkStart w:id="17" w:name="_1t3h5sf"/>
+      <w:bookmarkEnd w:id="17"/>
       <w:r>
         <w:t xml:space="preserve">The DArTsoft14 pipeline delivered 9841 SNPs across 9180 loci. </w:t>
       </w:r>
-      <w:bookmarkStart w:id="17" w:name="_Hlk167312185"/>
+      <w:bookmarkStart w:id="18" w:name="_Hlk167312185"/>
       <w:r>
         <w:t xml:space="preserve">The final SNP dataset after filtering </w:t>
       </w:r>
@@ -7298,7 +7842,7 @@
       <w:r>
         <w:t xml:space="preserve"> EAP individuals with high quality SNP genotypes (Dataset-2). </w:t>
       </w:r>
-      <w:bookmarkEnd w:id="17"/>
+      <w:bookmarkEnd w:id="18"/>
       <w:r>
         <w:t xml:space="preserve">Nineteen microsatellite loci were successfully genotyped across 181 EAP individuals. No evidence of null alleles or scoring errors were detected. The genotypic distribution of microsatellite genotypes per locus showed three loci did not conform to the expectations of Hardy-Weinberg equilibrium </w:t>
       </w:r>
@@ -7348,8 +7892,8 @@
         <w:ind w:firstLine="720"/>
         <w:outlineLvl w:val="0"/>
       </w:pPr>
-      <w:bookmarkStart w:id="18" w:name="_4d34og8"/>
-      <w:bookmarkEnd w:id="18"/>
+      <w:bookmarkStart w:id="19" w:name="_4d34og8"/>
+      <w:bookmarkEnd w:id="19"/>
       <w:r>
         <w:rPr>
           <w:i/>
@@ -7402,20 +7946,20 @@
       <w:r>
         <w:t xml:space="preserve"> estimates per year-of-birth cohort were similar between the LD and SA methods and had overlapping 95% confidence </w:t>
       </w:r>
-      <w:commentRangeStart w:id="19"/>
+      <w:commentRangeStart w:id="20"/>
       <w:r>
         <w:t>interval</w:t>
       </w:r>
       <w:r>
         <w:t>s</w:t>
       </w:r>
-      <w:commentRangeEnd w:id="19"/>
+      <w:commentRangeEnd w:id="20"/>
       <w:r>
         <w:rPr>
           <w:rStyle w:val="CommentReference"/>
           <w:rFonts w:cs="Mangal"/>
         </w:rPr>
-        <w:commentReference w:id="19"/>
+        <w:commentReference w:id="20"/>
       </w:r>
       <w:r>
         <w:t xml:space="preserve"> </w:t>
@@ -7423,47 +7967,12 @@
       <w:r>
         <w:t xml:space="preserve">(Table 1). </w:t>
       </w:r>
+      <w:bookmarkStart w:id="21" w:name="_Hlk168584020"/>
       <w:r>
         <w:rPr>
           <w:highlight w:val="yellow"/>
         </w:rPr>
-        <w:t xml:space="preserve">Tests </w:t>
-      </w:r>
-      <w:r>
-        <w:rPr>
-          <w:highlight w:val="yellow"/>
-        </w:rPr>
-        <w:t xml:space="preserve">for a </w:t>
-      </w:r>
-      <w:r>
-        <w:rPr>
-          <w:highlight w:val="yellow"/>
-        </w:rPr>
-        <w:t xml:space="preserve">trend </w:t>
-      </w:r>
-      <w:r>
-        <w:rPr>
-          <w:highlight w:val="yellow"/>
-        </w:rPr>
-        <w:t xml:space="preserve"> in Nb overtime </w:t>
-      </w:r>
-      <w:r>
-        <w:rPr>
-          <w:highlight w:val="yellow"/>
-        </w:rPr>
-        <w:t>using regression methods w</w:t>
-      </w:r>
-      <w:r>
-        <w:rPr>
-          <w:highlight w:val="yellow"/>
-        </w:rPr>
-        <w:t>as</w:t>
-      </w:r>
-      <w:r>
-        <w:rPr>
-          <w:highlight w:val="yellow"/>
-        </w:rPr>
-        <w:t xml:space="preserve"> </w:t>
+        <w:t xml:space="preserve">Tests for a trend  in Nb overtime using regression methods was </w:t>
       </w:r>
       <w:r>
         <w:rPr>
@@ -7488,16 +7997,62 @@
           <w:highlight w:val="yellow"/>
           <w:shd w:val="clear" w:color="auto" w:fill="FFFFFF"/>
         </w:rPr>
-        <w:t>(p-value = 0.345).</w:t>
-      </w:r>
-      <w:r>
-        <w:rPr>
-          <w:rFonts w:asciiTheme="minorHAnsi" w:hAnsiTheme="minorHAnsi" w:cstheme="minorHAnsi"/>
-          <w:color w:val="000000" w:themeColor="text1"/>
+        <w:t>(</w:t>
+      </w:r>
+      <w:r>
+        <w:rPr>
+          <w:rFonts w:asciiTheme="minorHAnsi" w:hAnsiTheme="minorHAnsi" w:cstheme="minorHAnsi"/>
+          <w:color w:val="000000" w:themeColor="text1"/>
+          <w:highlight w:val="yellow"/>
           <w:shd w:val="clear" w:color="auto" w:fill="FFFFFF"/>
         </w:rPr>
+        <w:t xml:space="preserve">OLS regression </w:t>
+      </w:r>
+      <w:r>
+        <w:rPr>
+          <w:rFonts w:asciiTheme="minorHAnsi" w:hAnsiTheme="minorHAnsi" w:cstheme="minorHAnsi"/>
+          <w:color w:val="000000" w:themeColor="text1"/>
+          <w:highlight w:val="yellow"/>
+          <w:shd w:val="clear" w:color="auto" w:fill="FFFFFF"/>
+        </w:rPr>
+        <w:t>p-value = 0.345</w:t>
+      </w:r>
+      <w:r>
+        <w:rPr>
+          <w:rFonts w:asciiTheme="minorHAnsi" w:hAnsiTheme="minorHAnsi" w:cstheme="minorHAnsi"/>
+          <w:color w:val="000000" w:themeColor="text1"/>
+          <w:highlight w:val="yellow"/>
+          <w:shd w:val="clear" w:color="auto" w:fill="FFFFFF"/>
+        </w:rPr>
+        <w:t xml:space="preserve">; GLS regression </w:t>
+      </w:r>
+      <w:r>
+        <w:rPr>
+          <w:rFonts w:asciiTheme="minorHAnsi" w:hAnsiTheme="minorHAnsi" w:cstheme="minorHAnsi"/>
+          <w:color w:val="000000" w:themeColor="text1"/>
+          <w:highlight w:val="yellow"/>
+          <w:shd w:val="clear" w:color="auto" w:fill="FFFFFF"/>
+        </w:rPr>
+        <w:t>p-value = 0.861</w:t>
+      </w:r>
+      <w:r>
+        <w:rPr>
+          <w:rFonts w:asciiTheme="minorHAnsi" w:hAnsiTheme="minorHAnsi" w:cstheme="minorHAnsi"/>
+          <w:color w:val="000000" w:themeColor="text1"/>
+          <w:highlight w:val="yellow"/>
+          <w:shd w:val="clear" w:color="auto" w:fill="FFFFFF"/>
+        </w:rPr>
+        <w:t>).</w:t>
+      </w:r>
+      <w:r>
+        <w:rPr>
+          <w:rFonts w:asciiTheme="minorHAnsi" w:hAnsiTheme="minorHAnsi" w:cstheme="minorHAnsi"/>
+          <w:color w:val="000000" w:themeColor="text1"/>
+          <w:shd w:val="clear" w:color="auto" w:fill="FFFFFF"/>
+        </w:rPr>
         <w:t> </w:t>
       </w:r>
+      <w:bookmarkEnd w:id="21"/>
       <w:r>
         <w:rPr>
           <w:rFonts w:asciiTheme="minorHAnsi" w:hAnsiTheme="minorHAnsi" w:cstheme="minorHAnsi"/>
@@ -7523,11 +8078,11 @@
         </m:r>
       </m:oMath>
       <w:r>
-        <w:t xml:space="preserve"> were not sensitive to changes in model parameters such as the sibship prior, inbreeding settings, error rate and polygamy settings (Table S4.1). This was consistent with the expectations of the SA </w:t>
+        <w:t xml:space="preserve"> were not sensitive to changes in model parameters such as the sibship prior, inbreeding settings, error rate and polygamy settings (Table </w:t>
       </w:r>
       <w:r>
         <w:lastRenderedPageBreak/>
-        <w:t xml:space="preserve">estimator which becomes increasingly independent of the prior with increasing marker information and sample size.  </w:t>
+        <w:t xml:space="preserve">S4.1). This was consistent with the expectations of the SA estimator which becomes increasingly independent of the prior with increasing marker information and sample size.  </w:t>
       </w:r>
     </w:p>
     <w:p>
@@ -7764,7 +8319,7 @@
         <w:ind w:firstLine="720"/>
         <w:jc w:val="both"/>
         <w:rPr>
-          <w:ins w:id="20" w:author="Dani Davenport" w:date="2020-09-22T12:01:00Z"/>
+          <w:ins w:id="22" w:author="Dani Davenport" w:date="2020-09-22T12:01:00Z"/>
         </w:rPr>
       </w:pPr>
       <w:r>
@@ -7841,13 +8396,13 @@
       <w:r>
         <w:t xml:space="preserve"> ranged from the smallest estimated value </w:t>
       </w:r>
-      <w:bookmarkStart w:id="21" w:name="_Hlk167383373"/>
-      <w:bookmarkStart w:id="22" w:name="_Hlk167383832"/>
+      <w:bookmarkStart w:id="23" w:name="_Hlk167383373"/>
+      <w:bookmarkStart w:id="24" w:name="_Hlk167383832"/>
       <w:r>
         <w:t xml:space="preserve">in </w:t>
       </w:r>
-      <w:bookmarkEnd w:id="21"/>
-      <w:bookmarkEnd w:id="22"/>
+      <w:bookmarkEnd w:id="23"/>
+      <w:bookmarkEnd w:id="24"/>
       <w:r>
         <w:rPr>
           <w:rFonts w:cstheme="minorHAnsi"/>
@@ -8310,6 +8865,7 @@
       <w:r>
         <w:t xml:space="preserve"> </w:t>
       </w:r>
+      <w:proofErr w:type="spellStart"/>
       <w:r>
         <w:rPr>
           <w:i/>
@@ -8322,6 +8878,7 @@
         </w:rPr>
         <w:t>geNe</w:t>
       </w:r>
+      <w:proofErr w:type="spellEnd"/>
       <w:r>
         <w:t xml:space="preserve"> yielded estimates of </w:t>
       </w:r>
@@ -8410,16 +8967,29 @@
         <w:t xml:space="preserve"> </w:t>
       </w:r>
       <w:r>
-        <w:t>To account for variations in breeding biology, further forward-time population simulations in SimuP</w:t>
+        <w:t xml:space="preserve">To account for variations in breeding biology, further forward-time population simulations in </w:t>
+      </w:r>
+      <w:proofErr w:type="spellStart"/>
+      <w:r>
+        <w:t>SimuP</w:t>
       </w:r>
       <w:r>
         <w:t>OP</w:t>
       </w:r>
+      <w:proofErr w:type="spellEnd"/>
       <w:r>
         <w:t xml:space="preserve"> showed the equivalent </w:t>
       </w:r>
       <w:r>
-        <w:t>no-skip breeding model closely reflected AgeNe results (</w:t>
+        <w:t xml:space="preserve">no-skip breeding model closely reflected </w:t>
+      </w:r>
+      <w:proofErr w:type="spellStart"/>
+      <w:r>
+        <w:t>AgeNe</w:t>
+      </w:r>
+      <w:proofErr w:type="spellEnd"/>
+      <w:r>
+        <w:t xml:space="preserve"> results (</w:t>
       </w:r>
       <m:oMath>
         <m:sSub>
@@ -8657,7 +9227,23 @@
           <w:rFonts w:asciiTheme="minorHAnsi" w:hAnsiTheme="minorHAnsi" w:cstheme="minorHAnsi"/>
           <w:lang w:val="en-US" w:eastAsia="en-US"/>
         </w:rPr>
-        <w:t xml:space="preserve">) of the EAP has remained unchanged across four successive years (2010–2013), although we caution that these results may not be indicative of a broader temporal trend. Our study supports existing evidence (Hillary et al., 2018; Roff et al., 2018) that the white shark population has not changed significantly in size over the years studied herein, despite measures implemented to rebuild the population. The white shark recorded substantial declines through the 20th century in Australia and New Zealand and has since been the subject of legislated protection and management interventions targeted toward population recovery (i.e., National Plans of Action for the Conservation and Management of Sharks Commonwealth of Australia, 2013; EPBC, 1999; Shark Advisory Group, 2004). However, monitoring </w:t>
+        <w:t xml:space="preserve">) of the EAP has remained unchanged across four successive years (2010–2013), although we caution that these results may not be indicative of a broader temporal trend. Our study supports existing evidence (Hillary et al., 2018; </w:t>
+      </w:r>
+      <w:proofErr w:type="spellStart"/>
+      <w:r>
+        <w:rPr>
+          <w:rFonts w:asciiTheme="minorHAnsi" w:hAnsiTheme="minorHAnsi" w:cstheme="minorHAnsi"/>
+          <w:lang w:val="en-US" w:eastAsia="en-US"/>
+        </w:rPr>
+        <w:t>Roff</w:t>
+      </w:r>
+      <w:proofErr w:type="spellEnd"/>
+      <w:r>
+        <w:rPr>
+          <w:rFonts w:asciiTheme="minorHAnsi" w:hAnsiTheme="minorHAnsi" w:cstheme="minorHAnsi"/>
+          <w:lang w:val="en-US" w:eastAsia="en-US"/>
+        </w:rPr>
+        <w:t xml:space="preserve"> et al., 2018) that the white shark population has not changed significantly in size over the years studied herein, despite measures implemented to rebuild the population. The white shark recorded substantial declines through the 20th century in Australia and New Zealand and has since been the subject of legislated protection and management interventions targeted toward population recovery (i.e., National Plans of Action for the Conservation and Management of Sharks Commonwealth of Australia, 2013; EPBC, 1999; Shark Advisory Group, 2004). However, monitoring </w:t>
       </w:r>
       <m:oMath>
         <m:r>
@@ -8709,7 +9295,23 @@
           <w:rFonts w:asciiTheme="minorHAnsi" w:hAnsiTheme="minorHAnsi" w:cstheme="minorHAnsi"/>
           <w:lang w:val="en-US" w:eastAsia="en-US"/>
         </w:rPr>
-        <w:t xml:space="preserve"> (declines), even in species with long generation intervals (Antao et al.,2011; Wang, 2005; Luikart et al., 2020) such as the white shark, with implications for both </w:t>
+        <w:t xml:space="preserve"> (declines), even in species with long generation intervals (Antao et al.,2011; Wang, 2005; </w:t>
+      </w:r>
+      <w:proofErr w:type="spellStart"/>
+      <w:r>
+        <w:rPr>
+          <w:rFonts w:asciiTheme="minorHAnsi" w:hAnsiTheme="minorHAnsi" w:cstheme="minorHAnsi"/>
+          <w:lang w:val="en-US" w:eastAsia="en-US"/>
+        </w:rPr>
+        <w:t>Luikart</w:t>
+      </w:r>
+      <w:proofErr w:type="spellEnd"/>
+      <w:r>
+        <w:rPr>
+          <w:rFonts w:asciiTheme="minorHAnsi" w:hAnsiTheme="minorHAnsi" w:cstheme="minorHAnsi"/>
+          <w:lang w:val="en-US" w:eastAsia="en-US"/>
+        </w:rPr>
+        <w:t xml:space="preserve"> et al., 2020) such as the white shark, with implications for both </w:t>
       </w:r>
       <m:oMath>
         <m:r>
@@ -8792,7 +9394,23 @@
           <w:rFonts w:asciiTheme="minorHAnsi" w:hAnsiTheme="minorHAnsi" w:cstheme="minorHAnsi"/>
           <w:lang w:val="en-US" w:eastAsia="en-US"/>
         </w:rPr>
-        <w:t xml:space="preserve"> may be affected (Luikart et al., 2020). Alternatively, if </w:t>
+        <w:t xml:space="preserve"> may be affected (</w:t>
+      </w:r>
+      <w:proofErr w:type="spellStart"/>
+      <w:r>
+        <w:rPr>
+          <w:rFonts w:asciiTheme="minorHAnsi" w:hAnsiTheme="minorHAnsi" w:cstheme="minorHAnsi"/>
+          <w:lang w:val="en-US" w:eastAsia="en-US"/>
+        </w:rPr>
+        <w:t>Luikart</w:t>
+      </w:r>
+      <w:proofErr w:type="spellEnd"/>
+      <w:r>
+        <w:rPr>
+          <w:rFonts w:asciiTheme="minorHAnsi" w:hAnsiTheme="minorHAnsi" w:cstheme="minorHAnsi"/>
+          <w:lang w:val="en-US" w:eastAsia="en-US"/>
+        </w:rPr>
+        <w:t xml:space="preserve"> et al., 2020). Alternatively, if </w:t>
       </w:r>
       <m:oMath>
         <m:f>
@@ -8872,7 +9490,23 @@
           <w:rFonts w:asciiTheme="minorHAnsi" w:hAnsiTheme="minorHAnsi" w:cstheme="minorHAnsi"/>
           <w:lang w:val="en-US" w:eastAsia="en-US"/>
         </w:rPr>
-        <w:t xml:space="preserve">, which would be of use to population monitoring and evaluation of conservation and management actions (Luikart et al., 2020). To this end, we recommend using </w:t>
+        <w:t>, which would be of use to population monitoring and evaluation of conservation and management actions (</w:t>
+      </w:r>
+      <w:proofErr w:type="spellStart"/>
+      <w:r>
+        <w:rPr>
+          <w:rFonts w:asciiTheme="minorHAnsi" w:hAnsiTheme="minorHAnsi" w:cstheme="minorHAnsi"/>
+          <w:lang w:val="en-US" w:eastAsia="en-US"/>
+        </w:rPr>
+        <w:t>Luikart</w:t>
+      </w:r>
+      <w:proofErr w:type="spellEnd"/>
+      <w:r>
+        <w:rPr>
+          <w:rFonts w:asciiTheme="minorHAnsi" w:hAnsiTheme="minorHAnsi" w:cstheme="minorHAnsi"/>
+          <w:lang w:val="en-US" w:eastAsia="en-US"/>
+        </w:rPr>
+        <w:t xml:space="preserve"> et al., 2020). To this end, we recommend using </w:t>
       </w:r>
       <m:oMath>
         <m:r>
@@ -9009,7 +9643,23 @@
           <w:rFonts w:asciiTheme="minorHAnsi" w:hAnsiTheme="minorHAnsi" w:cstheme="minorHAnsi"/>
           <w:lang w:val="en-US" w:eastAsia="en-US"/>
         </w:rPr>
-        <w:t xml:space="preserve">estimated from both SNP and microsatellite were comparable and results reflected differences between genetic marker type similar to those reported in previous studies (e.g., Beebee, 2009), here the few microsatellite loci used were unable to estimate upper CIs for age cohorts without significant sampling effort (&gt;50 samples). Of note, estimates of </w:t>
+        <w:t xml:space="preserve">estimated from both SNP and microsatellite were comparable and results reflected differences between genetic marker type similar to those reported in previous studies (e.g., </w:t>
+      </w:r>
+      <w:proofErr w:type="spellStart"/>
+      <w:r>
+        <w:rPr>
+          <w:rFonts w:asciiTheme="minorHAnsi" w:hAnsiTheme="minorHAnsi" w:cstheme="minorHAnsi"/>
+          <w:lang w:val="en-US" w:eastAsia="en-US"/>
+        </w:rPr>
+        <w:t>Beebee</w:t>
+      </w:r>
+      <w:proofErr w:type="spellEnd"/>
+      <w:r>
+        <w:rPr>
+          <w:rFonts w:asciiTheme="minorHAnsi" w:hAnsiTheme="minorHAnsi" w:cstheme="minorHAnsi"/>
+          <w:lang w:val="en-US" w:eastAsia="en-US"/>
+        </w:rPr>
+        <w:t xml:space="preserve">, 2009), here the few microsatellite loci used were unable to estimate upper CIs for age cohorts without significant sampling effort (&gt;50 samples). Of note, estimates of </w:t>
       </w:r>
       <m:oMath>
         <m:r>
@@ -9114,7 +9764,7 @@
         <w:lastRenderedPageBreak/>
         <w:t xml:space="preserve">(Ackerman et al., 2017; Wang, 2009) which have demonstrated that false sibships (type I errors) occur with a higher frequency compared to false nonsibships (type II errors) when either genetic information or true sibship within a sample is insufficient (i.e., few loci, low polymorphism, small sample size relative to total population size, low inclusion of siblings). </w:t>
       </w:r>
-      <w:bookmarkStart w:id="23" w:name="_Hlk167384007"/>
+      <w:bookmarkStart w:id="25" w:name="_Hlk167384007"/>
       <m:oMath>
         <m:r>
           <w:rPr>
@@ -9132,7 +9782,7 @@
         </w:rPr>
         <w:t xml:space="preserve"> estimated using SNPs differed between </w:t>
       </w:r>
-      <w:commentRangeStart w:id="24"/>
+      <w:commentRangeStart w:id="26"/>
       <w:r>
         <w:rPr>
           <w:rFonts w:asciiTheme="minorHAnsi" w:hAnsiTheme="minorHAnsi" w:cstheme="minorHAnsi"/>
@@ -9141,7 +9791,7 @@
         </w:rPr>
         <w:t>methods</w:t>
       </w:r>
-      <w:commentRangeEnd w:id="24"/>
+      <w:commentRangeEnd w:id="26"/>
       <w:r>
         <w:rPr>
           <w:rStyle w:val="CommentReference"/>
@@ -9149,7 +9799,7 @@
           <w:highlight w:val="yellow"/>
           <w:lang w:eastAsia="zh-CN" w:bidi="hi-IN"/>
         </w:rPr>
-        <w:commentReference w:id="24"/>
+        <w:commentReference w:id="26"/>
       </w:r>
       <w:r>
         <w:rPr>
@@ -9174,7 +9824,7 @@
         </w:rPr>
         <w:t xml:space="preserve"> </w:t>
       </w:r>
-      <w:bookmarkEnd w:id="23"/>
+      <w:bookmarkEnd w:id="25"/>
       <m:oMath>
         <m:r>
           <w:rPr>
@@ -9258,7 +9908,23 @@
           <w:rFonts w:asciiTheme="minorHAnsi" w:hAnsiTheme="minorHAnsi" w:cstheme="minorHAnsi"/>
           <w:lang w:val="en-US" w:eastAsia="en-US"/>
         </w:rPr>
-        <w:t xml:space="preserve">(Waples et al., 2014, 2018). </w:t>
+        <w:t>(</w:t>
+      </w:r>
+      <w:proofErr w:type="spellStart"/>
+      <w:r>
+        <w:rPr>
+          <w:rFonts w:asciiTheme="minorHAnsi" w:hAnsiTheme="minorHAnsi" w:cstheme="minorHAnsi"/>
+          <w:lang w:val="en-US" w:eastAsia="en-US"/>
+        </w:rPr>
+        <w:t>Waples</w:t>
+      </w:r>
+      <w:proofErr w:type="spellEnd"/>
+      <w:r>
+        <w:rPr>
+          <w:rFonts w:asciiTheme="minorHAnsi" w:hAnsiTheme="minorHAnsi" w:cstheme="minorHAnsi"/>
+          <w:lang w:val="en-US" w:eastAsia="en-US"/>
+        </w:rPr>
+        <w:t xml:space="preserve"> et al., 2014, 2018). </w:t>
       </w:r>
     </w:p>
     <w:p>
@@ -9418,7 +10084,23 @@
           <w:rFonts w:asciiTheme="minorHAnsi" w:hAnsiTheme="minorHAnsi" w:cstheme="minorHAnsi"/>
           <w:lang w:val="en-US" w:eastAsia="en-US"/>
         </w:rPr>
-        <w:t xml:space="preserve"> how different ecological factors influence genetic variation (Nunney, 1996). In this study, the ratio of </w:t>
+        <w:t xml:space="preserve"> how different ecological factors influence genetic variation (</w:t>
+      </w:r>
+      <w:proofErr w:type="spellStart"/>
+      <w:r>
+        <w:rPr>
+          <w:rFonts w:asciiTheme="minorHAnsi" w:hAnsiTheme="minorHAnsi" w:cstheme="minorHAnsi"/>
+          <w:lang w:val="en-US" w:eastAsia="en-US"/>
+        </w:rPr>
+        <w:t>Nunney</w:t>
+      </w:r>
+      <w:proofErr w:type="spellEnd"/>
+      <w:r>
+        <w:rPr>
+          <w:rFonts w:asciiTheme="minorHAnsi" w:hAnsiTheme="minorHAnsi" w:cstheme="minorHAnsi"/>
+          <w:lang w:val="en-US" w:eastAsia="en-US"/>
+        </w:rPr>
+        <w:t xml:space="preserve">, 1996). In this study, the ratio of </w:t>
       </w:r>
       <m:oMath>
         <m:r>
@@ -9469,8 +10151,19 @@
           <w:iCs/>
           <w:lang w:val="en-US" w:eastAsia="en-US"/>
         </w:rPr>
-        <w:t>C. plumbeus</w:t>
-      </w:r>
+        <w:t xml:space="preserve">C. </w:t>
+      </w:r>
+      <w:proofErr w:type="spellStart"/>
+      <w:r>
+        <w:rPr>
+          <w:rFonts w:asciiTheme="minorHAnsi" w:hAnsiTheme="minorHAnsi" w:cstheme="minorHAnsi"/>
+          <w:i/>
+          <w:iCs/>
+          <w:lang w:val="en-US" w:eastAsia="en-US"/>
+        </w:rPr>
+        <w:t>plumbeus</w:t>
+      </w:r>
+      <w:proofErr w:type="spellEnd"/>
       <w:r>
         <w:rPr>
           <w:rFonts w:asciiTheme="minorHAnsi" w:hAnsiTheme="minorHAnsi" w:cstheme="minorHAnsi"/>
@@ -9582,7 +10275,43 @@
           <w:color w:val="000000" w:themeColor="text1"/>
           <w:lang w:val="en-US" w:eastAsia="en-US"/>
         </w:rPr>
-        <w:t xml:space="preserve"> may be expected to be reduced relative to Na if females with high fecundity skip reproductive cycles after giving birth, resulting in different females breeding in different cycles (Waples &amp; Anato, 2014). This should decrease both lifetime </w:t>
+        <w:t xml:space="preserve"> may be expected to be reduced relative to Na if females with high fecundity skip reproductive cycles after giving birth, resulting in different females breeding in different cycles (</w:t>
+      </w:r>
+      <w:proofErr w:type="spellStart"/>
+      <w:r>
+        <w:rPr>
+          <w:rFonts w:asciiTheme="minorHAnsi" w:hAnsiTheme="minorHAnsi" w:cstheme="minorHAnsi"/>
+          <w:color w:val="000000" w:themeColor="text1"/>
+          <w:lang w:val="en-US" w:eastAsia="en-US"/>
+        </w:rPr>
+        <w:t>Waples</w:t>
+      </w:r>
+      <w:proofErr w:type="spellEnd"/>
+      <w:r>
+        <w:rPr>
+          <w:rFonts w:asciiTheme="minorHAnsi" w:hAnsiTheme="minorHAnsi" w:cstheme="minorHAnsi"/>
+          <w:color w:val="000000" w:themeColor="text1"/>
+          <w:lang w:val="en-US" w:eastAsia="en-US"/>
+        </w:rPr>
+        <w:t xml:space="preserve"> &amp; </w:t>
+      </w:r>
+      <w:proofErr w:type="spellStart"/>
+      <w:r>
+        <w:rPr>
+          <w:rFonts w:asciiTheme="minorHAnsi" w:hAnsiTheme="minorHAnsi" w:cstheme="minorHAnsi"/>
+          <w:color w:val="000000" w:themeColor="text1"/>
+          <w:lang w:val="en-US" w:eastAsia="en-US"/>
+        </w:rPr>
+        <w:t>Anato</w:t>
+      </w:r>
+      <w:proofErr w:type="spellEnd"/>
+      <w:r>
+        <w:rPr>
+          <w:rFonts w:asciiTheme="minorHAnsi" w:hAnsiTheme="minorHAnsi" w:cstheme="minorHAnsi"/>
+          <w:color w:val="000000" w:themeColor="text1"/>
+          <w:lang w:val="en-US" w:eastAsia="en-US"/>
+        </w:rPr>
+        <w:t xml:space="preserve">, 2014). This should decrease both lifetime </w:t>
       </w:r>
       <m:oMath>
         <m:r>
@@ -9660,7 +10389,25 @@
           <w:color w:val="000000" w:themeColor="text1"/>
           <w:lang w:val="en-US" w:eastAsia="en-US"/>
         </w:rPr>
-        <w:t xml:space="preserve"> females may approach 18 months from fertilization to parturition (Bruce, 2008; Mollet et al., 2000), resulting in the unavailability of a portion of adult females to produce offspring each cycle. However, we caveat that </w:t>
+        <w:t xml:space="preserve"> females may approach 18 months from fertilization to parturition (Bruce, 2008; </w:t>
+      </w:r>
+      <w:proofErr w:type="spellStart"/>
+      <w:r>
+        <w:rPr>
+          <w:rFonts w:asciiTheme="minorHAnsi" w:hAnsiTheme="minorHAnsi" w:cstheme="minorHAnsi"/>
+          <w:color w:val="000000" w:themeColor="text1"/>
+          <w:lang w:val="en-US" w:eastAsia="en-US"/>
+        </w:rPr>
+        <w:t>Mollet</w:t>
+      </w:r>
+      <w:proofErr w:type="spellEnd"/>
+      <w:r>
+        <w:rPr>
+          <w:rFonts w:asciiTheme="minorHAnsi" w:hAnsiTheme="minorHAnsi" w:cstheme="minorHAnsi"/>
+          <w:color w:val="000000" w:themeColor="text1"/>
+          <w:lang w:val="en-US" w:eastAsia="en-US"/>
+        </w:rPr>
+        <w:t xml:space="preserve"> et al., 2000), resulting in the unavailability of a portion of adult females to produce offspring each cycle. However, we caveat that </w:t>
       </w:r>
       <m:oMath>
         <m:r>
@@ -9891,7 +10638,25 @@
           <w:color w:val="000000" w:themeColor="text1"/>
           <w:lang w:val="en-US" w:eastAsia="en-US"/>
         </w:rPr>
-        <w:t xml:space="preserve">is small (Waples et al., 2018). Although important, due to sampling restriction (i.e., difficulty sampling across a generation as required by estimators) and uncertainty of breeding histories, we could not estimate </w:t>
+        <w:t>is small (</w:t>
+      </w:r>
+      <w:proofErr w:type="spellStart"/>
+      <w:r>
+        <w:rPr>
+          <w:rFonts w:asciiTheme="minorHAnsi" w:hAnsiTheme="minorHAnsi" w:cstheme="minorHAnsi"/>
+          <w:color w:val="000000" w:themeColor="text1"/>
+          <w:lang w:val="en-US" w:eastAsia="en-US"/>
+        </w:rPr>
+        <w:t>Waples</w:t>
+      </w:r>
+      <w:proofErr w:type="spellEnd"/>
+      <w:r>
+        <w:rPr>
+          <w:rFonts w:asciiTheme="minorHAnsi" w:hAnsiTheme="minorHAnsi" w:cstheme="minorHAnsi"/>
+          <w:color w:val="000000" w:themeColor="text1"/>
+          <w:lang w:val="en-US" w:eastAsia="en-US"/>
+        </w:rPr>
+        <w:t xml:space="preserve"> et al., 2018). Although important, due to sampling restriction (i.e., difficulty sampling across a generation as required by estimators) and uncertainty of breeding histories, we could not estimate </w:t>
       </w:r>
       <m:oMath>
         <m:r>
@@ -9976,7 +10741,25 @@
           <w:color w:val="000000" w:themeColor="text1"/>
           <w:lang w:val="en-US" w:eastAsia="en-US"/>
         </w:rPr>
-        <w:t xml:space="preserve">to be quantified (Waples et al., 2013). Blower et al., (2012) provided the first genetic estimate of </w:t>
+        <w:t>to be quantified (</w:t>
+      </w:r>
+      <w:proofErr w:type="spellStart"/>
+      <w:r>
+        <w:rPr>
+          <w:rFonts w:asciiTheme="minorHAnsi" w:hAnsiTheme="minorHAnsi" w:cstheme="minorHAnsi"/>
+          <w:color w:val="000000" w:themeColor="text1"/>
+          <w:lang w:val="en-US" w:eastAsia="en-US"/>
+        </w:rPr>
+        <w:t>Waples</w:t>
+      </w:r>
+      <w:proofErr w:type="spellEnd"/>
+      <w:r>
+        <w:rPr>
+          <w:rFonts w:asciiTheme="minorHAnsi" w:hAnsiTheme="minorHAnsi" w:cstheme="minorHAnsi"/>
+          <w:color w:val="000000" w:themeColor="text1"/>
+          <w:lang w:val="en-US" w:eastAsia="en-US"/>
+        </w:rPr>
+        <w:t xml:space="preserve"> et al., 2013). Blower et al., (2012) provided the first genetic estimate of </w:t>
       </w:r>
       <m:oMath>
         <m:r>
@@ -10026,7 +10809,25 @@
           <w:color w:val="000000" w:themeColor="text1"/>
           <w:lang w:val="en-US" w:eastAsia="en-US"/>
         </w:rPr>
-        <w:t xml:space="preserve">= 380, Pcrit = 0.18 (95% CI = 31 − ∞, n = 62), however, as the authors used both juvenile (n = 55) samples and adult samples (n = 7), this value likely represents something between </w:t>
+        <w:t xml:space="preserve">= 380, </w:t>
+      </w:r>
+      <w:proofErr w:type="spellStart"/>
+      <w:r>
+        <w:rPr>
+          <w:rFonts w:asciiTheme="minorHAnsi" w:hAnsiTheme="minorHAnsi" w:cstheme="minorHAnsi"/>
+          <w:color w:val="000000" w:themeColor="text1"/>
+          <w:lang w:val="en-US" w:eastAsia="en-US"/>
+        </w:rPr>
+        <w:t>Pcrit</w:t>
+      </w:r>
+      <w:proofErr w:type="spellEnd"/>
+      <w:r>
+        <w:rPr>
+          <w:rFonts w:asciiTheme="minorHAnsi" w:hAnsiTheme="minorHAnsi" w:cstheme="minorHAnsi"/>
+          <w:color w:val="000000" w:themeColor="text1"/>
+          <w:lang w:val="en-US" w:eastAsia="en-US"/>
+        </w:rPr>
+        <w:t xml:space="preserve"> = 0.18 (95% CI = 31 − ∞, n = 62), however, as the authors used both juvenile (n = 55) samples and adult samples (n = 7), this value likely represents something between </w:t>
       </w:r>
       <m:oMath>
         <m:r>
@@ -10477,7 +11278,25 @@
           <w:lang w:val="en-US" w:eastAsia="en-US"/>
         </w:rPr>
         <w:lastRenderedPageBreak/>
-        <w:t>2015). Given this, together with the lack of evidence from other studies to date of an expected recovery (except see Department of Primary Industries, 2019), our results emphasize the importance of continued monitoring, improved protections, and interventions to reduce mortality. Indeed, the vulnerability of chondrichthyan fishes to exploitation has been comprehensively documented (Hutchings et al., 2012) and relative to other marine fish, the intrinsic capacity for population increase and rebound potential in white shark is low (Cortés, 2002) (i.e., long-lived, late age to maturity, high juvenile survival). In addition, shark species often travel large distances and use different habitats throughout their lives (Fujioka &amp; Halpin, 2014), where they may be vulnerable to environmental changes (density, food availability, climate, illegal fishing). Regrettably, mortalities continue to occur in the EAP driven by action taken to mitigate human–shark interactions. During the years 2018–2019, 51 bather protection nets were distributed across seven regions of NSW (Australia). Catches of white shark and other shark species are only recently increasing year-on-year (Department of Primary Industries, 2019) following long term declines over 80 years of the bather-protection program along the east coast of Australia, which has been lethal for sharks despite catch-and-release programs (Roff et al., 2018). The recent modeling of the recovery of the North West Atlantic white shark population provides a useful principal in this regard; “every fish counts” (Bowlby &amp; Gibson, 2020, p.9).</w:t>
+        <w:t>2015). Given this, together with the lack of evidence from other studies to date of an expected recovery (except see Department of Primary Industries, 2019), our results emphasize the importance of continued monitoring, improved protections, and interventions to reduce mortality. Indeed, the vulnerability of chondrichthyan fishes to exploitation has been comprehensively documented (Hutchings et al., 2012) and relative to other marine fish, the intrinsic capacity for population increase and rebound potential in white shark is low (Cortés, 2002) (i.e., long-lived, late age to maturity, high juvenile survival). In addition, shark species often travel large distances and use different habitats throughout their lives (Fujioka &amp; Halpin, 2014), where they may be vulnerable to environmental changes (density, food availability, climate, illegal fishing). Regrettably, mortalities continue to occur in the EAP driven by action taken to mitigate human–shark interactions. During the years 2018–2019, 51 bather protection nets were distributed across seven regions of NSW (Australia). Catches of white shark and other shark species are only recently increasing year-on-year (Department of Primary Industries, 2019) following long term declines over 80 years of the bather-protection program along the east coast of Australia, which has been lethal for sharks despite catch-and-release programs (</w:t>
+      </w:r>
+      <w:proofErr w:type="spellStart"/>
+      <w:r>
+        <w:rPr>
+          <w:rFonts w:asciiTheme="minorHAnsi" w:hAnsiTheme="minorHAnsi" w:cstheme="minorHAnsi"/>
+          <w:color w:val="000000" w:themeColor="text1"/>
+          <w:lang w:val="en-US" w:eastAsia="en-US"/>
+        </w:rPr>
+        <w:t>Roff</w:t>
+      </w:r>
+      <w:proofErr w:type="spellEnd"/>
+      <w:r>
+        <w:rPr>
+          <w:rFonts w:asciiTheme="minorHAnsi" w:hAnsiTheme="minorHAnsi" w:cstheme="minorHAnsi"/>
+          <w:color w:val="000000" w:themeColor="text1"/>
+          <w:lang w:val="en-US" w:eastAsia="en-US"/>
+        </w:rPr>
+        <w:t xml:space="preserve"> et al., 2018). The recent modeling of the recovery of the North West Atlantic white shark population provides a useful principal in this regard; “every fish counts” (Bowlby &amp; Gibson, 2020, p.9).</w:t>
       </w:r>
     </w:p>
     <w:p>
@@ -10672,7 +11491,31 @@
         <w:jc w:val="both"/>
       </w:pPr>
       <w:r>
-        <w:t>Project funding and primary support for sample collection was provided through the Shark Management Strategy by the New South Wales Department of Primary Industries (NSW DPI), Australia. This project would not have been possible without the dedicated support of contracted fishers and the NSW DPI shark research team (especially Craig Brand and Chris Gallen). The authors would also like to thank Dr. Charlie Huveeners, Flinders University, South Australia for the provision of samples from south-west Australia, Jamie Wyatt for assistance with DNA-laboratory work, and Andrzej Killan from Diversity Array Technologies for his continued support for conservation genomics projects and Professor Michael Bennett for</w:t>
+        <w:t xml:space="preserve">Project funding and primary support for sample collection was provided through the Shark Management Strategy by the New South Wales Department of Primary Industries (NSW DPI), Australia. This project would not have been possible without the dedicated support of contracted fishers and the NSW DPI shark research team (especially Craig Brand and Chris Gallen). The authors would also like to thank </w:t>
+      </w:r>
+      <w:proofErr w:type="spellStart"/>
+      <w:r>
+        <w:t>Dr.</w:t>
+      </w:r>
+      <w:proofErr w:type="spellEnd"/>
+      <w:r>
+        <w:t xml:space="preserve"> Charlie </w:t>
+      </w:r>
+      <w:proofErr w:type="spellStart"/>
+      <w:r>
+        <w:t>Huveeners</w:t>
+      </w:r>
+      <w:proofErr w:type="spellEnd"/>
+      <w:r>
+        <w:t xml:space="preserve">, Flinders University, South Australia for the provision of samples from south-west Australia, Jamie Wyatt for assistance with DNA-laboratory work, and Andrzej </w:t>
+      </w:r>
+      <w:proofErr w:type="spellStart"/>
+      <w:r>
+        <w:t>Killan</w:t>
+      </w:r>
+      <w:proofErr w:type="spellEnd"/>
+      <w:r>
+        <w:t xml:space="preserve"> from Diversity Array Technologies for his continued support for conservation genomics projects and Professor Michael Bennett for</w:t>
       </w:r>
       <w:r>
         <w:t xml:space="preserve"> his</w:t>
@@ -10680,23 +11523,34 @@
       <w:r>
         <w:t xml:space="preserve"> useful comments, and we extend our sincere thanks to the reviewers of this manuscript.</w:t>
       </w:r>
-      <w:bookmarkStart w:id="25" w:name="_26in1rg"/>
-      <w:bookmarkEnd w:id="25"/>
+      <w:bookmarkStart w:id="27" w:name="_26in1rg"/>
+      <w:bookmarkEnd w:id="27"/>
       <w:r>
         <w:t xml:space="preserve"> </w:t>
       </w:r>
-      <w:bookmarkStart w:id="26" w:name="_Hlk167288775"/>
-      <w:r>
-        <w:rPr>
-          <w:highlight w:val="magenta"/>
+      <w:bookmarkStart w:id="28" w:name="_Hlk167288775"/>
+      <w:bookmarkStart w:id="29" w:name="_Hlk168584225"/>
+      <w:r>
+        <w:rPr>
+          <w:highlight w:val="yellow"/>
         </w:rPr>
         <w:t>We acknowledge Dean Blower and Paul Butcher who identified an error in the original published version of this MS.</w:t>
       </w:r>
       <w:r>
+        <w:rPr>
+          <w:highlight w:val="yellow"/>
+        </w:rPr>
+        <w:t xml:space="preserve"> Dean Blower was added as an author after publication to recognise his finding of the error.</w:t>
+      </w:r>
+      <w:r>
         <w:t xml:space="preserve"> </w:t>
       </w:r>
+      <w:r>
+        <w:t xml:space="preserve"> </w:t>
+      </w:r>
+      <w:bookmarkEnd w:id="29"/>
     </w:p>
-    <w:bookmarkEnd w:id="26"/>
+    <w:bookmarkEnd w:id="28"/>
     <w:p>
       <w:pPr>
         <w:pStyle w:val="Standard"/>
@@ -11803,7 +12657,7 @@
         <w:rPr>
           <w:rFonts w:ascii="Calibri" w:hAnsi="Calibri"/>
           <w:lang w:val="fr-FR"/>
-          <w:rPrChange w:id="27" w:author="Davenport, Danielle" w:date="2024-01-24T15:45:00Z">
+          <w:rPrChange w:id="30" w:author="Davenport, Danielle" w:date="2024-01-24T15:45:00Z">
             <w:rPr>
               <w:rFonts w:ascii="Calibri" w:hAnsi="Calibri"/>
             </w:rPr>
@@ -14393,8 +15247,8 @@
           <w:i/>
         </w:rPr>
       </w:pPr>
-      <w:bookmarkStart w:id="28" w:name="_lnxbz9"/>
-      <w:bookmarkEnd w:id="28"/>
+      <w:bookmarkStart w:id="31" w:name="_lnxbz9"/>
+      <w:bookmarkEnd w:id="31"/>
     </w:p>
     <w:p>
       <w:pPr>
@@ -14438,7 +15292,7 @@
                     <pic:cNvPicPr/>
                   </pic:nvPicPr>
                   <pic:blipFill>
-                    <a:blip r:embed="rId12">
+                    <a:blip r:embed="rId13">
                       <a:lum/>
                       <a:alphaModFix/>
                     </a:blip>
@@ -14568,12 +15422,14 @@
       <w:r>
         <w:t xml:space="preserve"> method per year-of-birth-cohort for the EAP of </w:t>
       </w:r>
+      <w:proofErr w:type="spellStart"/>
       <w:r>
         <w:rPr>
           <w:i/>
         </w:rPr>
         <w:t>C.carcharias</w:t>
       </w:r>
+      <w:proofErr w:type="spellEnd"/>
       <w:r>
         <w:t>. Lower and upper confidence intervals in braces (lower CI-upper CI)</w:t>
       </w:r>
@@ -14699,7 +15555,7 @@
                 <w:b/>
               </w:rPr>
             </w:pPr>
-            <w:bookmarkStart w:id="29" w:name="_Hlk167290456"/>
+            <w:bookmarkStart w:id="32" w:name="_Hlk167290456"/>
           </w:p>
         </w:tc>
         <w:tc>
@@ -16814,7 +17670,7 @@
         </w:tc>
       </w:tr>
     </w:tbl>
-    <w:bookmarkEnd w:id="29"/>
+    <w:bookmarkEnd w:id="32"/>
     <w:p>
       <w:pPr>
         <w:pStyle w:val="Standard"/>
@@ -17023,13 +17879,23 @@
           <w:color w:val="000000" w:themeColor="text1"/>
         </w:rPr>
       </w:pPr>
+      <w:proofErr w:type="spellStart"/>
       <w:r>
         <w:rPr>
           <w:rFonts w:ascii="Calibri" w:hAnsi="Calibri"/>
           <w:b/>
           <w:color w:val="000000" w:themeColor="text1"/>
         </w:rPr>
-        <w:t>LDNe: 208.5</w:t>
+        <w:t>LDNe</w:t>
+      </w:r>
+      <w:proofErr w:type="spellEnd"/>
+      <w:r>
+        <w:rPr>
+          <w:rFonts w:ascii="Calibri" w:hAnsi="Calibri"/>
+          <w:b/>
+          <w:color w:val="000000" w:themeColor="text1"/>
+        </w:rPr>
+        <w:t>: 208.5</w:t>
       </w:r>
     </w:p>
     <w:p>
@@ -17084,7 +17950,7 @@
           <w:szCs w:val="24"/>
         </w:rPr>
       </w:pPr>
-      <w:bookmarkStart w:id="30" w:name="_Toc25250067"/>
+      <w:bookmarkStart w:id="33" w:name="_Toc25250067"/>
       <w:r>
         <w:rPr>
           <w:b/>
@@ -17103,7 +17969,7 @@
         </w:rPr>
         <w:t>ariances</w:t>
       </w:r>
-      <w:bookmarkEnd w:id="30"/>
+      <w:bookmarkEnd w:id="33"/>
     </w:p>
     <w:p>
       <w:pPr>
@@ -17117,7 +17983,23 @@
           <w:rFonts w:ascii="Calibri" w:hAnsi="Calibri"/>
           <w:color w:val="000000" w:themeColor="text1"/>
         </w:rPr>
-        <w:t xml:space="preserve">Unfortunately, neither COLONY or NeEstimator </w:t>
+        <w:t xml:space="preserve">Unfortunately, neither COLONY or </w:t>
+      </w:r>
+      <w:proofErr w:type="spellStart"/>
+      <w:r>
+        <w:rPr>
+          <w:rFonts w:ascii="Calibri" w:hAnsi="Calibri"/>
+          <w:color w:val="000000" w:themeColor="text1"/>
+        </w:rPr>
+        <w:t>NeEstimator</w:t>
+      </w:r>
+      <w:proofErr w:type="spellEnd"/>
+      <w:r>
+        <w:rPr>
+          <w:rFonts w:ascii="Calibri" w:hAnsi="Calibri"/>
+          <w:color w:val="000000" w:themeColor="text1"/>
+        </w:rPr>
+        <w:t xml:space="preserve"> </w:t>
       </w:r>
       <w:r>
         <w:rPr>
@@ -17181,7 +18063,7 @@
           <w:szCs w:val="24"/>
         </w:rPr>
       </w:pPr>
-      <w:bookmarkStart w:id="31" w:name="_Toc25250068"/>
+      <w:bookmarkStart w:id="34" w:name="_Toc25250068"/>
       <w:r>
         <w:rPr>
           <w:b/>
@@ -17191,7 +18073,7 @@
         </w:rPr>
         <w:t>COLONY</w:t>
       </w:r>
-      <w:bookmarkEnd w:id="31"/>
+      <w:bookmarkEnd w:id="34"/>
     </w:p>
     <w:p>
       <w:pPr>
@@ -20002,7 +20884,7 @@
           <w:szCs w:val="24"/>
         </w:rPr>
       </w:pPr>
-      <w:bookmarkStart w:id="32" w:name="_Toc25250069"/>
+      <w:bookmarkStart w:id="35" w:name="_Toc25250069"/>
       <w:r>
         <w:rPr>
           <w:b/>
@@ -20012,7 +20894,7 @@
         </w:rPr>
         <w:t>Ne Estimator</w:t>
       </w:r>
-      <w:bookmarkEnd w:id="32"/>
+      <w:bookmarkEnd w:id="35"/>
     </w:p>
     <w:p>
       <w:pPr>
@@ -24584,7 +25466,7 @@
       </w:r>
     </w:p>
     <w:sectPr>
-      <w:footerReference w:type="default" r:id="rId13"/>
+      <w:footerReference w:type="default" r:id="rId14"/>
       <w:pgSz w:w="12240" w:h="15840"/>
       <w:pgMar w:top="1701" w:right="1418" w:bottom="1701" w:left="1418" w:header="0" w:footer="720" w:gutter="0"/>
       <w:lnNumType w:countBy="1" w:restart="continuous"/>
@@ -24598,7 +25480,7 @@
 
 <file path=word/comments.xml><?xml version="1.0" encoding="utf-8"?>
 <w:comments xmlns:wpc="http://schemas.microsoft.com/office/word/2010/wordprocessingCanvas" xmlns:cx="http://schemas.microsoft.com/office/drawing/2014/chartex" xmlns:cx1="http://schemas.microsoft.com/office/drawing/2015/9/8/chartex" xmlns:cx2="http://schemas.microsoft.com/office/drawing/2015/10/21/chartex" xmlns:cx3="http://schemas.microsoft.com/office/drawing/2016/5/9/chartex" xmlns:cx4="http://schemas.microsoft.com/office/drawing/2016/5/10/chartex" xmlns:cx5="http://schemas.microsoft.com/office/drawing/2016/5/11/chartex" xmlns:cx6="http://schemas.microsoft.com/office/drawing/2016/5/12/chartex" xmlns:cx7="http://schemas.microsoft.com/office/drawing/2016/5/13/chartex" xmlns:cx8="http://schemas.microsoft.com/office/drawing/2016/5/14/chartex" xmlns:mc="http://schemas.openxmlformats.org/markup-compatibility/2006" xmlns:aink="http://schemas.microsoft.com/office/drawing/2016/ink" xmlns:am3d="http://schemas.microsoft.com/office/drawing/2017/model3d" xmlns:o="urn:schemas-microsoft-com:office:office" xmlns:oel="http://schemas.microsoft.com/office/2019/extlst" xmlns:r="http://schemas.openxmlformats.org/officeDocument/2006/relationships" xmlns:m="http://schemas.openxmlformats.org/officeDocument/2006/math" xmlns:v="urn:schemas-microsoft-com:vml" xmlns:wp14="http://schemas.microsoft.com/office/word/2010/wordprocessingDrawing" xmlns:wp="http://schemas.openxmlformats.org/drawingml/2006/wordprocessingDrawing" xmlns:w10="urn:schemas-microsoft-com:office:word" xmlns:w="http://schemas.openxmlformats.org/wordprocessingml/2006/main" xmlns:w14="http://schemas.microsoft.com/office/word/2010/wordml" xmlns:w15="http://schemas.microsoft.com/office/word/2012/wordml" xmlns:w16cex="http://schemas.microsoft.com/office/word/2018/wordml/cex" xmlns:w16cid="http://schemas.microsoft.com/office/word/2016/wordml/cid" xmlns:w16="http://schemas.microsoft.com/office/word/2018/wordml" xmlns:w16sdtdh="http://schemas.microsoft.com/office/word/2020/wordml/sdtdatahash" xmlns:w16se="http://schemas.microsoft.com/office/word/2015/wordml/symex" xmlns:wpg="http://schemas.microsoft.com/office/word/2010/wordprocessingGroup" xmlns:wpi="http://schemas.microsoft.com/office/word/2010/wordprocessingInk" xmlns:wne="http://schemas.microsoft.com/office/word/2006/wordml" xmlns:wps="http://schemas.microsoft.com/office/word/2010/wordprocessingShape" mc:Ignorable="w14 w15 w16se w16cid w16 w16cex w16sdtdh wp14">
-  <w:comment w:id="19" w:author="Davenport, Danielle" w:date="2024-05-22T23:17:00Z" w:initials="DD">
+  <w:comment w:id="20" w:author="Davenport, Danielle" w:date="2024-05-22T23:17:00Z" w:initials="DD">
     <w:p>
       <w:pPr>
         <w:pStyle w:val="CommentText"/>
@@ -24614,7 +25496,7 @@
       </w:r>
     </w:p>
   </w:comment>
-  <w:comment w:id="24" w:author="Davenport, Danielle" w:date="2024-05-23T19:12:00Z" w:initials="DD">
+  <w:comment w:id="26" w:author="Davenport, Danielle" w:date="2024-05-23T19:12:00Z" w:initials="DD">
     <w:p>
       <w:pPr>
         <w:pStyle w:val="CommentText"/>

</xml_diff>

<commit_message>
added Sara A. feedback corrections
</commit_message>
<xml_diff>
--- a/CorrectedManuscipt._Davenport2020.docx
+++ b/CorrectedManuscipt._Davenport2020.docx
@@ -406,6 +406,12 @@
           <w:lang w:val="fr-FR"/>
         </w:rPr>
         <w:t xml:space="preserve">Sara Andreotti </w:t>
+      </w:r>
+      <w:r>
+        <w:rPr>
+          <w:lang w:val="fr-FR"/>
+        </w:rPr>
+        <w:t>&lt;</w:t>
       </w:r>
       <w:hyperlink r:id="rId7" w:history="1">
         <w:r>
@@ -421,19 +427,19 @@
       <w:pPr>
         <w:pStyle w:val="Standard"/>
         <w:rPr>
-          <w:lang w:val="fr-FR"/>
+          <w:lang w:val="en-US"/>
         </w:rPr>
       </w:pPr>
       <w:r>
         <w:rPr>
-          <w:lang w:val="fr-FR"/>
+          <w:lang w:val="en-US"/>
         </w:rPr>
         <w:t>Conrad</w:t>
       </w:r>
       <w:r>
         <w:rPr>
           <w:shd w:val="clear" w:color="auto" w:fill="FFFFFF"/>
-          <w:lang w:val="fr-FR"/>
+          <w:lang w:val="en-US"/>
         </w:rPr>
         <w:t> </w:t>
       </w:r>
@@ -441,7 +447,7 @@
       <w:r>
         <w:rPr>
           <w:shd w:val="clear" w:color="auto" w:fill="FFFFFF"/>
-          <w:lang w:val="fr-FR"/>
+          <w:lang w:val="en-US"/>
         </w:rPr>
         <w:t>Matthee</w:t>
       </w:r>
@@ -449,7 +455,7 @@
       <w:r>
         <w:rPr>
           <w:shd w:val="clear" w:color="auto" w:fill="FFFFFF"/>
-          <w:lang w:val="fr-FR"/>
+          <w:lang w:val="en-US"/>
         </w:rPr>
         <w:t xml:space="preserve"> &lt;cam@sun.ac.za&gt;</w:t>
       </w:r>
@@ -725,21 +731,39 @@
         <w:t xml:space="preserve">A samples and performed microsatellite genotyping. </w:t>
       </w:r>
       <w:r>
+        <w:rPr>
+          <w:highlight w:val="yellow"/>
+        </w:rPr>
         <w:t xml:space="preserve">These authors contributed to the manuscript. D.B identified the error that lead to the correction. </w:t>
       </w:r>
       <w:r>
+        <w:rPr>
+          <w:highlight w:val="yellow"/>
+        </w:rPr>
         <w:t xml:space="preserve">All authors </w:t>
       </w:r>
       <w:r>
+        <w:rPr>
+          <w:highlight w:val="yellow"/>
+        </w:rPr>
         <w:t xml:space="preserve">approved </w:t>
       </w:r>
       <w:r>
+        <w:rPr>
+          <w:highlight w:val="yellow"/>
+        </w:rPr>
         <w:t xml:space="preserve">the final </w:t>
       </w:r>
       <w:r>
+        <w:rPr>
+          <w:highlight w:val="yellow"/>
+        </w:rPr>
         <w:t xml:space="preserve">corrected </w:t>
       </w:r>
       <w:r>
+        <w:rPr>
+          <w:highlight w:val="yellow"/>
+        </w:rPr>
         <w:t>manuscript.</w:t>
       </w:r>
     </w:p>
@@ -2693,7 +2717,30 @@
           <w:rFonts w:asciiTheme="minorHAnsi" w:hAnsiTheme="minorHAnsi" w:cstheme="minorHAnsi"/>
           <w:color w:val="000000" w:themeColor="text1"/>
         </w:rPr>
-        <w:t>. stream productivity, competition, habitat quality, year-of-the-young development) effects on long-term population viability, with significant implications for management and conservation.</w:t>
+        <w:t xml:space="preserve">. stream productivity, competition, habitat quality, </w:t>
+      </w:r>
+      <w:r>
+        <w:rPr>
+          <w:rFonts w:asciiTheme="minorHAnsi" w:hAnsiTheme="minorHAnsi" w:cstheme="minorHAnsi"/>
+          <w:color w:val="000000" w:themeColor="text1"/>
+          <w:highlight w:val="yellow"/>
+        </w:rPr>
+        <w:t xml:space="preserve">young-of-the-year </w:t>
+      </w:r>
+      <w:r>
+        <w:rPr>
+          <w:rFonts w:asciiTheme="minorHAnsi" w:hAnsiTheme="minorHAnsi" w:cstheme="minorHAnsi"/>
+          <w:color w:val="000000" w:themeColor="text1"/>
+          <w:highlight w:val="yellow"/>
+        </w:rPr>
+        <w:t>development</w:t>
+      </w:r>
+      <w:r>
+        <w:rPr>
+          <w:rFonts w:asciiTheme="minorHAnsi" w:hAnsiTheme="minorHAnsi" w:cstheme="minorHAnsi"/>
+          <w:color w:val="000000" w:themeColor="text1"/>
+        </w:rPr>
+        <w:t>) effects on long-term population viability, with significant implications for management and conservation.</w:t>
       </w:r>
     </w:p>
     <w:p>
@@ -4320,70 +4367,7 @@
           <w:highlight w:val="yellow"/>
           <w:shd w:val="clear" w:color="auto" w:fill="FFFFFF"/>
         </w:rPr>
-        <w:t xml:space="preserve">, and </w:t>
-      </w:r>
-      <w:r>
-        <w:rPr>
-          <w:rFonts w:asciiTheme="minorHAnsi" w:hAnsiTheme="minorHAnsi" w:cstheme="minorHAnsi"/>
-          <w:color w:val="000000" w:themeColor="text1"/>
-          <w:highlight w:val="yellow"/>
-          <w:shd w:val="clear" w:color="auto" w:fill="FFFFFF"/>
-        </w:rPr>
-        <w:t>Generalized least-squares </w:t>
-      </w:r>
-      <w:r>
-        <w:rPr>
-          <w:rFonts w:asciiTheme="minorHAnsi" w:hAnsiTheme="minorHAnsi" w:cstheme="minorHAnsi"/>
-          <w:color w:val="000000" w:themeColor="text1"/>
-          <w:highlight w:val="yellow"/>
-          <w:shd w:val="clear" w:color="auto" w:fill="FFFFFF"/>
-        </w:rPr>
-        <w:t>(</w:t>
-      </w:r>
-      <w:r>
-        <w:rPr>
-          <w:rFonts w:asciiTheme="minorHAnsi" w:hAnsiTheme="minorHAnsi" w:cstheme="minorHAnsi"/>
-          <w:color w:val="000000" w:themeColor="text1"/>
-          <w:highlight w:val="yellow"/>
-          <w:shd w:val="clear" w:color="auto" w:fill="FFFFFF"/>
-        </w:rPr>
-        <w:t>GLS regression</w:t>
-      </w:r>
-      <w:r>
-        <w:rPr>
-          <w:rFonts w:asciiTheme="minorHAnsi" w:hAnsiTheme="minorHAnsi" w:cstheme="minorHAnsi"/>
-          <w:color w:val="000000" w:themeColor="text1"/>
-          <w:highlight w:val="yellow"/>
-          <w:shd w:val="clear" w:color="auto" w:fill="FFFFFF"/>
-        </w:rPr>
-        <w:t>)</w:t>
-      </w:r>
-      <w:r>
-        <w:rPr>
-          <w:rFonts w:asciiTheme="minorHAnsi" w:hAnsiTheme="minorHAnsi" w:cstheme="minorHAnsi"/>
-          <w:color w:val="000000" w:themeColor="text1"/>
-          <w:highlight w:val="yellow"/>
-          <w:shd w:val="clear" w:color="auto" w:fill="FFFFFF"/>
-        </w:rPr>
-        <w:t xml:space="preserve"> that incorporates an estimate of autocorrelation</w:t>
-      </w:r>
-      <w:r>
-        <w:rPr>
-          <w:rFonts w:asciiTheme="minorHAnsi" w:hAnsiTheme="minorHAnsi" w:cstheme="minorHAnsi"/>
-          <w:color w:val="000000" w:themeColor="text1"/>
-          <w:highlight w:val="yellow"/>
-          <w:shd w:val="clear" w:color="auto" w:fill="FFFFFF"/>
-        </w:rPr>
-        <w:t>,</w:t>
-      </w:r>
-      <w:r>
-        <w:rPr>
-          <w:rFonts w:asciiTheme="minorHAnsi" w:hAnsiTheme="minorHAnsi" w:cstheme="minorHAnsi"/>
-          <w:color w:val="000000" w:themeColor="text1"/>
-          <w:highlight w:val="yellow"/>
-          <w:shd w:val="clear" w:color="auto" w:fill="FFFFFF"/>
-        </w:rPr>
-        <w:t xml:space="preserve"> </w:t>
+        <w:t xml:space="preserve">, and Generalized least-squares (GLS regression) that incorporates an estimate of autocorrelation, </w:t>
       </w:r>
       <w:r>
         <w:rPr>
@@ -8024,16 +8008,7 @@
           <w:highlight w:val="yellow"/>
           <w:shd w:val="clear" w:color="auto" w:fill="FFFFFF"/>
         </w:rPr>
-        <w:t xml:space="preserve">; GLS regression </w:t>
-      </w:r>
-      <w:r>
-        <w:rPr>
-          <w:rFonts w:asciiTheme="minorHAnsi" w:hAnsiTheme="minorHAnsi" w:cstheme="minorHAnsi"/>
-          <w:color w:val="000000" w:themeColor="text1"/>
-          <w:highlight w:val="yellow"/>
-          <w:shd w:val="clear" w:color="auto" w:fill="FFFFFF"/>
-        </w:rPr>
-        <w:t>p-value = 0.861</w:t>
+        <w:t>; GLS regression p-value = 0.861</w:t>
       </w:r>
       <w:r>
         <w:rPr>
@@ -11528,8 +11503,8 @@
       <w:r>
         <w:t xml:space="preserve"> </w:t>
       </w:r>
-      <w:bookmarkStart w:id="28" w:name="_Hlk167288775"/>
-      <w:bookmarkStart w:id="29" w:name="_Hlk168584225"/>
+      <w:bookmarkStart w:id="28" w:name="_Hlk168584225"/>
+      <w:bookmarkStart w:id="29" w:name="_Hlk167288775"/>
       <w:r>
         <w:rPr>
           <w:highlight w:val="yellow"/>
@@ -11548,9 +11523,9 @@
       <w:r>
         <w:t xml:space="preserve"> </w:t>
       </w:r>
-      <w:bookmarkEnd w:id="29"/>
+      <w:bookmarkEnd w:id="28"/>
     </w:p>
-    <w:bookmarkEnd w:id="28"/>
+    <w:bookmarkEnd w:id="29"/>
     <w:p>
       <w:pPr>
         <w:pStyle w:val="Standard"/>

</xml_diff>

<commit_message>
wow, one more update
</commit_message>
<xml_diff>
--- a/CorrectedManuscipt._Davenport2020.docx
+++ b/CorrectedManuscipt._Davenport2020.docx
@@ -413,33 +413,50 @@
         </w:rPr>
         <w:t>&lt;</w:t>
       </w:r>
-      <w:hyperlink r:id="rId7" w:history="1">
-        <w:r>
-          <w:rPr>
-            <w:rStyle w:val="Hyperlink"/>
-            <w:lang w:val="fr-FR"/>
-          </w:rPr>
-          <w:t>andreottisara@gmail.com</w:t>
-        </w:r>
-      </w:hyperlink>
+      <w:r>
+        <w:fldChar w:fldCharType="begin"/>
+      </w:r>
+      <w:r>
+        <w:rPr>
+          <w:lang w:val="fr-FR"/>
+        </w:rPr>
+        <w:instrText>HYPERLINK "mailto:andreottisara@gmail.com"</w:instrText>
+      </w:r>
+      <w:r>
+        <w:fldChar w:fldCharType="separate"/>
+      </w:r>
+      <w:r>
+        <w:rPr>
+          <w:rStyle w:val="Hyperlink"/>
+          <w:lang w:val="fr-FR"/>
+        </w:rPr>
+        <w:t>andreottisara@gmail.com</w:t>
+      </w:r>
+      <w:r>
+        <w:rPr>
+          <w:rStyle w:val="Hyperlink"/>
+          <w:lang w:val="fr-FR"/>
+        </w:rPr>
+        <w:fldChar w:fldCharType="end"/>
+      </w:r>
     </w:p>
     <w:p>
       <w:pPr>
         <w:pStyle w:val="Standard"/>
         <w:rPr>
-          <w:lang w:val="en-US"/>
+          <w:lang w:val="fr-FR"/>
         </w:rPr>
       </w:pPr>
       <w:r>
         <w:rPr>
-          <w:lang w:val="en-US"/>
+          <w:lang w:val="fr-FR"/>
         </w:rPr>
         <w:t>Conrad</w:t>
       </w:r>
       <w:r>
         <w:rPr>
           <w:shd w:val="clear" w:color="auto" w:fill="FFFFFF"/>
-          <w:lang w:val="en-US"/>
+          <w:lang w:val="fr-FR"/>
         </w:rPr>
         <w:t> </w:t>
       </w:r>
@@ -447,7 +464,7 @@
       <w:r>
         <w:rPr>
           <w:shd w:val="clear" w:color="auto" w:fill="FFFFFF"/>
-          <w:lang w:val="en-US"/>
+          <w:lang w:val="fr-FR"/>
         </w:rPr>
         <w:t>Matthee</w:t>
       </w:r>
@@ -455,7 +472,7 @@
       <w:r>
         <w:rPr>
           <w:shd w:val="clear" w:color="auto" w:fill="FFFFFF"/>
-          <w:lang w:val="en-US"/>
+          <w:lang w:val="fr-FR"/>
         </w:rPr>
         <w:t xml:space="preserve"> &lt;cam@sun.ac.za&gt;</w:t>
       </w:r>
@@ -948,7 +965,15 @@
         </m:r>
       </m:oMath>
       <w:r>
-        <w:t xml:space="preserve"> was estimated over four consecutive age cohorts (2010, 2011, 2012, 2013) using two genetic estimators (linkage-disequilibrium; LD and sibship assignment; SA) based on genetic data derived from two types of genetic markers (single-nucleotide-polymorphisms; SNPs and microsatellite loci). </w:t>
+        <w:t xml:space="preserve"> was estimated over four consecutive age cohorts (2010, 2011, 2012, 2013) using two genetic estimators (linkage-disequilibrium; LD and sibsh</w:t>
+      </w:r>
+      <w:proofErr w:type="spellStart"/>
+      <w:r>
+        <w:t>ip</w:t>
+      </w:r>
+      <w:proofErr w:type="spellEnd"/>
+      <w:r>
+        <w:t xml:space="preserve"> assignment; SA) based on genetic data derived from two types of genetic markers (single-nucleotide-polymorphisms; SNPs and microsatellite loci). </w:t>
       </w:r>
       <w:r>
         <w:t xml:space="preserve">While estimates of </w:t>
@@ -2388,13 +2413,23 @@
         </w:rPr>
         <w:t xml:space="preserve"> </w:t>
       </w:r>
+      <w:proofErr w:type="spellStart"/>
       <w:r>
         <w:rPr>
           <w:rFonts w:asciiTheme="minorHAnsi" w:eastAsia="Times New Roman" w:hAnsiTheme="minorHAnsi" w:cstheme="minorHAnsi"/>
           <w:color w:val="000000" w:themeColor="text1"/>
           <w:lang w:val="en-US" w:eastAsia="en-US"/>
         </w:rPr>
-        <w:t xml:space="preserve">over time provides high </w:t>
+        <w:t>over time</w:t>
+      </w:r>
+      <w:proofErr w:type="spellEnd"/>
+      <w:r>
+        <w:rPr>
+          <w:rFonts w:asciiTheme="minorHAnsi" w:eastAsia="Times New Roman" w:hAnsiTheme="minorHAnsi" w:cstheme="minorHAnsi"/>
+          <w:color w:val="000000" w:themeColor="text1"/>
+          <w:lang w:val="en-US" w:eastAsia="en-US"/>
+        </w:rPr>
+        <w:t xml:space="preserve"> provides high </w:t>
       </w:r>
       <w:r>
         <w:rPr>
@@ -3221,7 +3256,15 @@
         </m:f>
       </m:oMath>
       <w:r>
-        <w:t xml:space="preserve"> ratios using published estimates of the </w:t>
+        <w:t xml:space="preserve"> ra</w:t>
+      </w:r>
+      <w:proofErr w:type="spellStart"/>
+      <w:r>
+        <w:t>tios</w:t>
+      </w:r>
+      <w:proofErr w:type="spellEnd"/>
+      <w:r>
+        <w:t xml:space="preserve"> using published estimates of the </w:t>
       </w:r>
       <w:r>
         <w:lastRenderedPageBreak/>
@@ -3262,14 +3305,12 @@
         </w:rPr>
         <w:t xml:space="preserve">C. </w:t>
       </w:r>
-      <w:proofErr w:type="spellStart"/>
-      <w:r>
-        <w:rPr>
-          <w:i/>
-        </w:rPr>
-        <w:t>carcahrias</w:t>
-      </w:r>
-      <w:proofErr w:type="spellEnd"/>
+      <w:r>
+        <w:rPr>
+          <w:i/>
+        </w:rPr>
+        <w:t>carcharias</w:t>
+      </w:r>
       <w:r>
         <w:rPr>
           <w:i/>
@@ -3366,7 +3407,21 @@
         <w:rPr>
           <w:shd w:val="clear" w:color="auto" w:fill="FCFCFC"/>
         </w:rPr>
-        <w:t xml:space="preserve"> in the east coast Australia-New Zealand population of </w:t>
+        <w:t xml:space="preserve"> in the east coast Australia-New Ze</w:t>
+      </w:r>
+      <w:proofErr w:type="spellStart"/>
+      <w:r>
+        <w:rPr>
+          <w:shd w:val="clear" w:color="auto" w:fill="FCFCFC"/>
+        </w:rPr>
+        <w:t>aland</w:t>
+      </w:r>
+      <w:proofErr w:type="spellEnd"/>
+      <w:r>
+        <w:rPr>
+          <w:shd w:val="clear" w:color="auto" w:fill="FCFCFC"/>
+        </w:rPr>
+        <w:t xml:space="preserve"> population of </w:t>
       </w:r>
       <w:r>
         <w:rPr>
@@ -5973,15 +6028,7 @@
         </m:r>
       </m:oMath>
       <w:r>
-        <w:t xml:space="preserve">) were combined by taking the harmonic mean of the two values, weighted by the inverse of their variances as suggested in previous studies (see </w:t>
-      </w:r>
-      <w:proofErr w:type="spellStart"/>
-      <w:r>
-        <w:t>Waples</w:t>
-      </w:r>
-      <w:proofErr w:type="spellEnd"/>
-      <w:r>
-        <w:t xml:space="preserve"> &amp; Do, 2010)</w:t>
+        <w:t>) were combined by taking the harmonic mean of the two values, weighted by the inverse of their variances as suggested in previous studies (see Waples &amp; Do, 2010)</w:t>
       </w:r>
       <w:r>
         <w:t>; see</w:t>
@@ -7576,7 +7623,7 @@
       <w:r>
         <w:t xml:space="preserve">: </w:t>
       </w:r>
-      <w:hyperlink r:id="rId8" w:history="1">
+      <w:hyperlink r:id="rId7" w:history="1">
         <w:r>
           <w:rPr>
             <w:rStyle w:val="Hyperlink"/>
@@ -8057,7 +8104,15 @@
       </w:r>
       <w:r>
         <w:lastRenderedPageBreak/>
-        <w:t xml:space="preserve">S4.1). This was consistent with the expectations of the SA estimator which becomes increasingly independent of the prior with increasing marker information and sample size.  </w:t>
+        <w:t>S4.1). This was consistent with the expectations of the SA estimator which becomes increasingly independent of the pr</w:t>
+      </w:r>
+      <w:proofErr w:type="spellStart"/>
+      <w:r>
+        <w:t>ior</w:t>
+      </w:r>
+      <w:proofErr w:type="spellEnd"/>
+      <w:r>
+        <w:t xml:space="preserve"> with increasing marker information and sample size.  </w:t>
       </w:r>
     </w:p>
     <w:p>
@@ -8152,7 +8207,15 @@
         </m:r>
       </m:oMath>
       <w:r>
-        <w:t xml:space="preserve">. The number of estimated full and half sib-ships in each cohort sample was high and pairwise-probabilities were low (data not shown) compared to those sib-ships estimated using SNPs. This resulted in </w:t>
+        <w:t>. The number of estimated fu</w:t>
+      </w:r>
+      <w:proofErr w:type="spellStart"/>
+      <w:r>
+        <w:t>ll</w:t>
+      </w:r>
+      <w:proofErr w:type="spellEnd"/>
+      <w:r>
+        <w:t xml:space="preserve"> and half sib-ships in each cohort sample was high and pairwise-probabilities were low (data not shown) compared to those sib-ships estimated using SNPs. This resulted in </w:t>
       </w:r>
       <m:oMath>
         <m:r>
@@ -8369,7 +8432,15 @@
         </m:r>
       </m:oMath>
       <w:r>
-        <w:t xml:space="preserve"> ranged from the smallest estimated value </w:t>
+        <w:t xml:space="preserve"> ranged from the smallest e</w:t>
+      </w:r>
+      <w:proofErr w:type="spellStart"/>
+      <w:r>
+        <w:t>stimated</w:t>
+      </w:r>
+      <w:proofErr w:type="spellEnd"/>
+      <w:r>
+        <w:t xml:space="preserve"> value </w:t>
       </w:r>
       <w:bookmarkStart w:id="23" w:name="_Hlk167383373"/>
       <w:bookmarkStart w:id="24" w:name="_Hlk167383832"/>
@@ -9202,23 +9273,7 @@
           <w:rFonts w:asciiTheme="minorHAnsi" w:hAnsiTheme="minorHAnsi" w:cstheme="minorHAnsi"/>
           <w:lang w:val="en-US" w:eastAsia="en-US"/>
         </w:rPr>
-        <w:t xml:space="preserve">) of the EAP has remained unchanged across four successive years (2010–2013), although we caution that these results may not be indicative of a broader temporal trend. Our study supports existing evidence (Hillary et al., 2018; </w:t>
-      </w:r>
-      <w:proofErr w:type="spellStart"/>
-      <w:r>
-        <w:rPr>
-          <w:rFonts w:asciiTheme="minorHAnsi" w:hAnsiTheme="minorHAnsi" w:cstheme="minorHAnsi"/>
-          <w:lang w:val="en-US" w:eastAsia="en-US"/>
-        </w:rPr>
-        <w:t>Roff</w:t>
-      </w:r>
-      <w:proofErr w:type="spellEnd"/>
-      <w:r>
-        <w:rPr>
-          <w:rFonts w:asciiTheme="minorHAnsi" w:hAnsiTheme="minorHAnsi" w:cstheme="minorHAnsi"/>
-          <w:lang w:val="en-US" w:eastAsia="en-US"/>
-        </w:rPr>
-        <w:t xml:space="preserve"> et al., 2018) that the white shark population has not changed significantly in size over the years studied herein, despite measures implemented to rebuild the population. The white shark recorded substantial declines through the 20th century in Australia and New Zealand and has since been the subject of legislated protection and management interventions targeted toward population recovery (i.e., National Plans of Action for the Conservation and Management of Sharks Commonwealth of Australia, 2013; EPBC, 1999; Shark Advisory Group, 2004). However, monitoring </w:t>
+        <w:t xml:space="preserve">) of the EAP has remained unchanged across four successive years (2010–2013), although we caution that these results may not be indicative of a broader temporal trend. Our study supports existing evidence (Hillary et al., 2018; Roff et al., 2018) that the white shark population has not changed significantly in size over the years studied herein, despite measures implemented to rebuild the population. The white shark recorded substantial declines through the 20th century in Australia and New Zealand and has since been the subject of legislated protection and management interventions targeted toward population recovery (i.e., National Plans of Action for the Conservation and Management of Sharks Commonwealth of Australia, 2013; EPBC, 1999; Shark Advisory Group, 2004). However, monitoring </w:t>
       </w:r>
       <m:oMath>
         <m:r>
@@ -9270,23 +9325,7 @@
           <w:rFonts w:asciiTheme="minorHAnsi" w:hAnsiTheme="minorHAnsi" w:cstheme="minorHAnsi"/>
           <w:lang w:val="en-US" w:eastAsia="en-US"/>
         </w:rPr>
-        <w:t xml:space="preserve"> (declines), even in species with long generation intervals (Antao et al.,2011; Wang, 2005; </w:t>
-      </w:r>
-      <w:proofErr w:type="spellStart"/>
-      <w:r>
-        <w:rPr>
-          <w:rFonts w:asciiTheme="minorHAnsi" w:hAnsiTheme="minorHAnsi" w:cstheme="minorHAnsi"/>
-          <w:lang w:val="en-US" w:eastAsia="en-US"/>
-        </w:rPr>
-        <w:t>Luikart</w:t>
-      </w:r>
-      <w:proofErr w:type="spellEnd"/>
-      <w:r>
-        <w:rPr>
-          <w:rFonts w:asciiTheme="minorHAnsi" w:hAnsiTheme="minorHAnsi" w:cstheme="minorHAnsi"/>
-          <w:lang w:val="en-US" w:eastAsia="en-US"/>
-        </w:rPr>
-        <w:t xml:space="preserve"> et al., 2020) such as the white shark, with implications for both </w:t>
+        <w:t xml:space="preserve"> (declines), even in species with long generation intervals (Antao et al.,2011; Wang, 2005; Luikart et al., 2020) such as the white shark, with implications for both </w:t>
       </w:r>
       <m:oMath>
         <m:r>
@@ -9369,23 +9408,7 @@
           <w:rFonts w:asciiTheme="minorHAnsi" w:hAnsiTheme="minorHAnsi" w:cstheme="minorHAnsi"/>
           <w:lang w:val="en-US" w:eastAsia="en-US"/>
         </w:rPr>
-        <w:t xml:space="preserve"> may be affected (</w:t>
-      </w:r>
-      <w:proofErr w:type="spellStart"/>
-      <w:r>
-        <w:rPr>
-          <w:rFonts w:asciiTheme="minorHAnsi" w:hAnsiTheme="minorHAnsi" w:cstheme="minorHAnsi"/>
-          <w:lang w:val="en-US" w:eastAsia="en-US"/>
-        </w:rPr>
-        <w:t>Luikart</w:t>
-      </w:r>
-      <w:proofErr w:type="spellEnd"/>
-      <w:r>
-        <w:rPr>
-          <w:rFonts w:asciiTheme="minorHAnsi" w:hAnsiTheme="minorHAnsi" w:cstheme="minorHAnsi"/>
-          <w:lang w:val="en-US" w:eastAsia="en-US"/>
-        </w:rPr>
-        <w:t xml:space="preserve"> et al., 2020). Alternatively, if </w:t>
+        <w:t xml:space="preserve"> may be affected (Luikart et al., 2020). Alternatively, if </w:t>
       </w:r>
       <m:oMath>
         <m:f>
@@ -9465,23 +9488,7 @@
           <w:rFonts w:asciiTheme="minorHAnsi" w:hAnsiTheme="minorHAnsi" w:cstheme="minorHAnsi"/>
           <w:lang w:val="en-US" w:eastAsia="en-US"/>
         </w:rPr>
-        <w:t>, which would be of use to population monitoring and evaluation of conservation and management actions (</w:t>
-      </w:r>
-      <w:proofErr w:type="spellStart"/>
-      <w:r>
-        <w:rPr>
-          <w:rFonts w:asciiTheme="minorHAnsi" w:hAnsiTheme="minorHAnsi" w:cstheme="minorHAnsi"/>
-          <w:lang w:val="en-US" w:eastAsia="en-US"/>
-        </w:rPr>
-        <w:t>Luikart</w:t>
-      </w:r>
-      <w:proofErr w:type="spellEnd"/>
-      <w:r>
-        <w:rPr>
-          <w:rFonts w:asciiTheme="minorHAnsi" w:hAnsiTheme="minorHAnsi" w:cstheme="minorHAnsi"/>
-          <w:lang w:val="en-US" w:eastAsia="en-US"/>
-        </w:rPr>
-        <w:t xml:space="preserve"> et al., 2020). To this end, we recommend using </w:t>
+        <w:t xml:space="preserve">, which would be of use to population monitoring and evaluation of conservation and management actions (Luikart et al., 2020). To this end, we recommend using </w:t>
       </w:r>
       <m:oMath>
         <m:r>
@@ -9496,7 +9503,23 @@
           <w:rFonts w:asciiTheme="minorHAnsi" w:hAnsiTheme="minorHAnsi" w:cstheme="minorHAnsi"/>
           <w:lang w:val="en-US" w:eastAsia="en-US"/>
         </w:rPr>
-        <w:t xml:space="preserve"> to track year-to-year changes in the effective number of breeders as a timely assessment of population status over time to provide insights into the effects of current management actions and co-occurrences such as environmental changes. As in this study, future tissue samples for </w:t>
+        <w:t xml:space="preserve"> to track year-to-year changes in the effective number of breeders as a timely a</w:t>
+      </w:r>
+      <w:proofErr w:type="spellStart"/>
+      <w:r>
+        <w:rPr>
+          <w:rFonts w:asciiTheme="minorHAnsi" w:hAnsiTheme="minorHAnsi" w:cstheme="minorHAnsi"/>
+          <w:lang w:val="en-US" w:eastAsia="en-US"/>
+        </w:rPr>
+        <w:t>ssessment</w:t>
+      </w:r>
+      <w:proofErr w:type="spellEnd"/>
+      <w:r>
+        <w:rPr>
+          <w:rFonts w:asciiTheme="minorHAnsi" w:hAnsiTheme="minorHAnsi" w:cstheme="minorHAnsi"/>
+          <w:lang w:val="en-US" w:eastAsia="en-US"/>
+        </w:rPr>
+        <w:t xml:space="preserve"> of population status over time to provide insights into the effects of current management actions and co-occurrences such as environmental changes. As in this study, future tissue samples for </w:t>
       </w:r>
       <m:oMath>
         <m:r>
@@ -10026,12 +10049,21 @@
         </w:rPr>
         <w:t>(Wright, 1931) a</w:t>
       </w:r>
+      <w:proofErr w:type="spellStart"/>
       <w:r>
         <w:rPr>
           <w:rFonts w:asciiTheme="minorHAnsi" w:hAnsiTheme="minorHAnsi" w:cstheme="minorHAnsi"/>
           <w:lang w:val="en-US" w:eastAsia="en-US"/>
         </w:rPr>
-        <w:t xml:space="preserve">nd can </w:t>
+        <w:t>nd</w:t>
+      </w:r>
+      <w:proofErr w:type="spellEnd"/>
+      <w:r>
+        <w:rPr>
+          <w:rFonts w:asciiTheme="minorHAnsi" w:hAnsiTheme="minorHAnsi" w:cstheme="minorHAnsi"/>
+          <w:lang w:val="en-US" w:eastAsia="en-US"/>
+        </w:rPr>
+        <w:t xml:space="preserve"> can </w:t>
       </w:r>
       <w:r>
         <w:rPr>
@@ -10234,7 +10266,25 @@
           <w:color w:val="000000" w:themeColor="text1"/>
           <w:lang w:val="en-US" w:eastAsia="en-US"/>
         </w:rPr>
-        <w:t xml:space="preserve">) including fluctuations in population size and several important life-history factors that change variance in reproductive success (e.g. mating system, generation time, sex difference including sex ratio, survival, recruitment age). In one case, </w:t>
+        <w:t>) including fluctuations in population size and several impo</w:t>
+      </w:r>
+      <w:proofErr w:type="spellStart"/>
+      <w:r>
+        <w:rPr>
+          <w:rFonts w:asciiTheme="minorHAnsi" w:hAnsiTheme="minorHAnsi" w:cstheme="minorHAnsi"/>
+          <w:color w:val="000000" w:themeColor="text1"/>
+          <w:lang w:val="en-US" w:eastAsia="en-US"/>
+        </w:rPr>
+        <w:t>rtant</w:t>
+      </w:r>
+      <w:proofErr w:type="spellEnd"/>
+      <w:r>
+        <w:rPr>
+          <w:rFonts w:asciiTheme="minorHAnsi" w:hAnsiTheme="minorHAnsi" w:cstheme="minorHAnsi"/>
+          <w:color w:val="000000" w:themeColor="text1"/>
+          <w:lang w:val="en-US" w:eastAsia="en-US"/>
+        </w:rPr>
+        <w:t xml:space="preserve"> life-history factors that change variance in reproductive success (e.g. mating system, generation time, sex difference including sex ratio, survival, recruitment age). In one case, </w:t>
       </w:r>
       <m:oMath>
         <m:r>
@@ -10512,7 +10562,25 @@
           <w:color w:val="000000" w:themeColor="text1"/>
           <w:lang w:val="en-US" w:eastAsia="en-US"/>
         </w:rPr>
-        <w:t xml:space="preserve"> estimates apply (2010-2013). </w:t>
+        <w:t xml:space="preserve"> estimates app</w:t>
+      </w:r>
+      <w:proofErr w:type="spellStart"/>
+      <w:r>
+        <w:rPr>
+          <w:rFonts w:asciiTheme="minorHAnsi" w:hAnsiTheme="minorHAnsi" w:cstheme="minorHAnsi"/>
+          <w:color w:val="000000" w:themeColor="text1"/>
+          <w:lang w:val="en-US" w:eastAsia="en-US"/>
+        </w:rPr>
+        <w:t>ly</w:t>
+      </w:r>
+      <w:proofErr w:type="spellEnd"/>
+      <w:r>
+        <w:rPr>
+          <w:rFonts w:asciiTheme="minorHAnsi" w:hAnsiTheme="minorHAnsi" w:cstheme="minorHAnsi"/>
+          <w:color w:val="000000" w:themeColor="text1"/>
+          <w:lang w:val="en-US" w:eastAsia="en-US"/>
+        </w:rPr>
+        <w:t xml:space="preserve"> (2010-2013). </w:t>
       </w:r>
     </w:p>
     <w:p>
@@ -15267,7 +15335,7 @@
                     <pic:cNvPicPr/>
                   </pic:nvPicPr>
                   <pic:blipFill>
-                    <a:blip r:embed="rId13">
+                    <a:blip r:embed="rId12">
                       <a:lum/>
                       <a:alphaModFix/>
                     </a:blip>
@@ -15415,10 +15483,33 @@
         <w:t xml:space="preserve"> number of samples used to make the estimate </w:t>
       </w:r>
       <w:r>
-        <w:t xml:space="preserve">(n) is </w:t>
-      </w:r>
-      <w:r>
-        <w:t xml:space="preserve">reported. The standard deviation (±SD) is reported for the combined estimate of </w:t>
+        <w:t>(</w:t>
+      </w:r>
+      <w:r>
+        <w:rPr>
+          <w:i/>
+          <w:iCs/>
+        </w:rPr>
+        <w:t>n</w:t>
+      </w:r>
+      <w:r>
+        <w:t xml:space="preserve">) is </w:t>
+      </w:r>
+      <w:r>
+        <w:t xml:space="preserve">reported. The standard deviation </w:t>
+      </w:r>
+      <w:r>
+        <w:t>(±</w:t>
+      </w:r>
+      <w:r>
+        <w:rPr>
+          <w:i/>
+          <w:iCs/>
+        </w:rPr>
+        <w:t>SD</w:t>
+      </w:r>
+      <w:r>
+        <w:t xml:space="preserve">) is reported for the combined estimate of </w:t>
       </w:r>
       <m:oMath>
         <m:r>
@@ -16512,12 +16603,16 @@
               <w:jc w:val="center"/>
               <w:rPr>
                 <w:rFonts w:asciiTheme="minorHAnsi" w:hAnsiTheme="minorHAnsi" w:cstheme="minorHAnsi"/>
+                <w:b/>
+                <w:bCs/>
                 <w:highlight w:val="yellow"/>
               </w:rPr>
             </w:pPr>
             <w:r>
               <w:rPr>
                 <w:rFonts w:asciiTheme="minorHAnsi" w:hAnsiTheme="minorHAnsi" w:cstheme="minorHAnsi"/>
+                <w:b/>
+                <w:bCs/>
                 <w:highlight w:val="yellow"/>
               </w:rPr>
               <w:t>29</w:t>
@@ -16546,12 +16641,16 @@
               <w:jc w:val="center"/>
               <w:rPr>
                 <w:rFonts w:asciiTheme="minorHAnsi" w:hAnsiTheme="minorHAnsi" w:cstheme="minorHAnsi"/>
+                <w:b/>
+                <w:bCs/>
                 <w:highlight w:val="yellow"/>
               </w:rPr>
             </w:pPr>
             <w:r>
               <w:rPr>
                 <w:rFonts w:asciiTheme="minorHAnsi" w:hAnsiTheme="minorHAnsi" w:cstheme="minorHAnsi"/>
+                <w:b/>
+                <w:bCs/>
                 <w:highlight w:val="yellow"/>
               </w:rPr>
               <w:t>39</w:t>
@@ -16580,12 +16679,16 @@
               <w:jc w:val="center"/>
               <w:rPr>
                 <w:rFonts w:asciiTheme="minorHAnsi" w:hAnsiTheme="minorHAnsi" w:cstheme="minorHAnsi"/>
+                <w:b/>
+                <w:bCs/>
                 <w:highlight w:val="yellow"/>
               </w:rPr>
             </w:pPr>
             <w:r>
               <w:rPr>
                 <w:rFonts w:asciiTheme="minorHAnsi" w:hAnsiTheme="minorHAnsi" w:cstheme="minorHAnsi"/>
+                <w:b/>
+                <w:bCs/>
                 <w:highlight w:val="yellow"/>
               </w:rPr>
               <w:t>52</w:t>
@@ -16614,12 +16717,16 @@
               <w:jc w:val="center"/>
               <w:rPr>
                 <w:rFonts w:asciiTheme="minorHAnsi" w:hAnsiTheme="minorHAnsi" w:cstheme="minorHAnsi"/>
+                <w:b/>
+                <w:bCs/>
                 <w:highlight w:val="yellow"/>
               </w:rPr>
             </w:pPr>
             <w:r>
               <w:rPr>
                 <w:rFonts w:asciiTheme="minorHAnsi" w:hAnsiTheme="minorHAnsi" w:cstheme="minorHAnsi"/>
+                <w:b/>
+                <w:bCs/>
                 <w:highlight w:val="yellow"/>
               </w:rPr>
               <w:t>63</w:t>
@@ -17192,7 +17299,7 @@
                       <w:rPr>
                         <w:rFonts w:ascii="Cambria Math" w:hAnsi="Cambria Math"/>
                       </w:rPr>
-                      <m:t>SA  (±SA)</m:t>
+                      <m:t>SA  (±SD)</m:t>
                     </m:r>
                   </m:sub>
                 </m:sSub>
@@ -17297,6 +17404,16 @@
                 <w:highlight w:val="yellow"/>
               </w:rPr>
               <w:t>228.66</w:t>
+            </w:r>
+            <w:r>
+              <w:rPr>
+                <w:rFonts w:cs="Calibri"/>
+                <w:color w:val="000000"/>
+                <w:sz w:val="22"/>
+                <w:szCs w:val="22"/>
+                <w:highlight w:val="yellow"/>
+              </w:rPr>
+              <w:t xml:space="preserve"> </w:t>
             </w:r>
             <w:r>
               <w:rPr>
@@ -17663,7 +17780,13 @@
         <w:rPr>
           <w:i/>
         </w:rPr>
-        <w:t>Nb/Ne</w:t>
+        <w:t>Nb/N</w:t>
+      </w:r>
+      <w:r>
+        <w:rPr>
+          <w:i/>
+        </w:rPr>
+        <w:t>a</w:t>
       </w:r>
       <w:r>
         <w:t xml:space="preserve"> determined using combined estimate, where </w:t>
@@ -21023,7 +21146,23 @@
           <w:rFonts w:ascii="Calibri" w:hAnsi="Calibri"/>
           <w:color w:val="000000" w:themeColor="text1"/>
         </w:rPr>
-        <w:t>, where S is the sample size. The 95% confidence interval for r</w:t>
+        <w:t>, where S is the sample size. The 95% confidence inter</w:t>
+      </w:r>
+      <w:proofErr w:type="spellStart"/>
+      <w:r>
+        <w:rPr>
+          <w:rFonts w:ascii="Calibri" w:hAnsi="Calibri"/>
+          <w:color w:val="000000" w:themeColor="text1"/>
+        </w:rPr>
+        <w:t>val</w:t>
+      </w:r>
+      <w:proofErr w:type="spellEnd"/>
+      <w:r>
+        <w:rPr>
+          <w:rFonts w:ascii="Calibri" w:hAnsi="Calibri"/>
+          <w:color w:val="000000" w:themeColor="text1"/>
+        </w:rPr>
+        <w:t xml:space="preserve"> for r</w:t>
       </w:r>
       <w:r>
         <w:rPr>
@@ -25441,7 +25580,7 @@
       </w:r>
     </w:p>
     <w:sectPr>
-      <w:footerReference w:type="default" r:id="rId14"/>
+      <w:footerReference w:type="default" r:id="rId13"/>
       <w:pgSz w:w="12240" w:h="15840"/>
       <w:pgMar w:top="1701" w:right="1418" w:bottom="1701" w:left="1418" w:header="0" w:footer="720" w:gutter="0"/>
       <w:lnNumType w:countBy="1" w:restart="continuous"/>

</xml_diff>